<commit_message>
Small adjustments to application docx-document.
</commit_message>
<xml_diff>
--- a/project_documents/application-draft.docx
+++ b/project_documents/application-draft.docx
@@ -270,6 +270,11 @@
     </w:p>
     <w:sdt>
       <w:sdtPr>
+        <w:rPr>
+          <w:rFonts w:asciiTheme="minorHAnsi" w:eastAsiaTheme="minorHAnsi" w:hAnsiTheme="minorHAnsi" w:cstheme="minorBidi"/>
+          <w:sz w:val="20"/>
+          <w:szCs w:val="20"/>
+        </w:rPr>
         <w:id w:val="1410194974"/>
         <w:docPartObj>
           <w:docPartGallery w:val="Table of Contents"/>
@@ -278,12 +283,9 @@
       </w:sdtPr>
       <w:sdtEndPr>
         <w:rPr>
-          <w:rFonts w:asciiTheme="minorHAnsi" w:eastAsiaTheme="minorHAnsi" w:hAnsiTheme="minorHAnsi" w:cstheme="minorBidi"/>
           <w:b/>
           <w:bCs/>
           <w:noProof/>
-          <w:sz w:val="20"/>
-          <w:szCs w:val="20"/>
         </w:rPr>
       </w:sdtEndPr>
       <w:sdtContent>
@@ -330,7 +332,7 @@
             </w:rPr>
             <w:fldChar w:fldCharType="separate"/>
           </w:r>
-          <w:hyperlink w:anchor="_Toc105066518" w:history="1">
+          <w:hyperlink w:anchor="_Toc105746968" w:history="1">
             <w:r>
               <w:rPr>
                 <w:rStyle w:val="Hyperlink"/>
@@ -379,7 +381,7 @@
                 <w:noProof/>
                 <w:webHidden/>
               </w:rPr>
-              <w:instrText xml:space="preserve"> PAGEREF _Toc105066518 \h </w:instrText>
+              <w:instrText xml:space="preserve"> PAGEREF _Toc105746968 \h </w:instrText>
             </w:r>
             <w:r>
               <w:rPr>
@@ -426,7 +428,7 @@
               <w:lang w:val="en-NO" w:eastAsia="en-GB"/>
             </w:rPr>
           </w:pPr>
-          <w:hyperlink w:anchor="_Toc105066519" w:history="1">
+          <w:hyperlink w:anchor="_Toc105746969" w:history="1">
             <w:r>
               <w:rPr>
                 <w:rStyle w:val="Hyperlink"/>
@@ -473,7 +475,7 @@
                 <w:noProof/>
                 <w:webHidden/>
               </w:rPr>
-              <w:instrText xml:space="preserve"> PAGEREF _Toc105066519 \h </w:instrText>
+              <w:instrText xml:space="preserve"> PAGEREF _Toc105746969 \h </w:instrText>
             </w:r>
             <w:r>
               <w:rPr>
@@ -520,7 +522,7 @@
               <w:lang w:val="en-NO" w:eastAsia="en-GB"/>
             </w:rPr>
           </w:pPr>
-          <w:hyperlink w:anchor="_Toc105066520" w:history="1">
+          <w:hyperlink w:anchor="_Toc105746970" w:history="1">
             <w:r>
               <w:rPr>
                 <w:rStyle w:val="Hyperlink"/>
@@ -567,7 +569,7 @@
                 <w:noProof/>
                 <w:webHidden/>
               </w:rPr>
-              <w:instrText xml:space="preserve"> PAGEREF _Toc105066520 \h </w:instrText>
+              <w:instrText xml:space="preserve"> PAGEREF _Toc105746970 \h </w:instrText>
             </w:r>
             <w:r>
               <w:rPr>
@@ -614,7 +616,7 @@
               <w:lang w:val="en-NO" w:eastAsia="en-GB"/>
             </w:rPr>
           </w:pPr>
-          <w:hyperlink w:anchor="_Toc105066521" w:history="1">
+          <w:hyperlink w:anchor="_Toc105746971" w:history="1">
             <w:r>
               <w:rPr>
                 <w:rStyle w:val="Hyperlink"/>
@@ -661,7 +663,7 @@
                 <w:noProof/>
                 <w:webHidden/>
               </w:rPr>
-              <w:instrText xml:space="preserve"> PAGEREF _Toc105066521 \h </w:instrText>
+              <w:instrText xml:space="preserve"> PAGEREF _Toc105746971 \h </w:instrText>
             </w:r>
             <w:r>
               <w:rPr>
@@ -708,7 +710,7 @@
               <w:lang w:val="en-NO" w:eastAsia="en-GB"/>
             </w:rPr>
           </w:pPr>
-          <w:hyperlink w:anchor="_Toc105066522" w:history="1">
+          <w:hyperlink w:anchor="_Toc105746972" w:history="1">
             <w:r>
               <w:rPr>
                 <w:rStyle w:val="Hyperlink"/>
@@ -755,7 +757,7 @@
                 <w:noProof/>
                 <w:webHidden/>
               </w:rPr>
-              <w:instrText xml:space="preserve"> PAGEREF _Toc105066522 \h </w:instrText>
+              <w:instrText xml:space="preserve"> PAGEREF _Toc105746972 \h </w:instrText>
             </w:r>
             <w:r>
               <w:rPr>
@@ -802,7 +804,7 @@
               <w:lang w:val="en-NO" w:eastAsia="en-GB"/>
             </w:rPr>
           </w:pPr>
-          <w:hyperlink w:anchor="_Toc105066523" w:history="1">
+          <w:hyperlink w:anchor="_Toc105746973" w:history="1">
             <w:r>
               <w:rPr>
                 <w:rStyle w:val="Hyperlink"/>
@@ -847,7 +849,7 @@
                 <w:noProof/>
                 <w:webHidden/>
               </w:rPr>
-              <w:instrText xml:space="preserve"> PAGEREF _Toc105066523 \h </w:instrText>
+              <w:instrText xml:space="preserve"> PAGEREF _Toc105746973 \h </w:instrText>
             </w:r>
             <w:r>
               <w:rPr>
@@ -894,7 +896,7 @@
               <w:lang w:val="en-NO" w:eastAsia="en-GB"/>
             </w:rPr>
           </w:pPr>
-          <w:hyperlink w:anchor="_Toc105066524" w:history="1">
+          <w:hyperlink w:anchor="_Toc105746974" w:history="1">
             <w:r>
               <w:rPr>
                 <w:rStyle w:val="Hyperlink"/>
@@ -941,7 +943,7 @@
                 <w:noProof/>
                 <w:webHidden/>
               </w:rPr>
-              <w:instrText xml:space="preserve"> PAGEREF _Toc105066524 \h </w:instrText>
+              <w:instrText xml:space="preserve"> PAGEREF _Toc105746974 \h </w:instrText>
             </w:r>
             <w:r>
               <w:rPr>
@@ -990,7 +992,7 @@
               <w:lang w:val="en-NO" w:eastAsia="en-GB"/>
             </w:rPr>
           </w:pPr>
-          <w:hyperlink w:anchor="_Toc105066525" w:history="1">
+          <w:hyperlink w:anchor="_Toc105746975" w:history="1">
             <w:r>
               <w:rPr>
                 <w:rStyle w:val="Hyperlink"/>
@@ -1037,7 +1039,7 @@
                 <w:noProof/>
                 <w:webHidden/>
               </w:rPr>
-              <w:instrText xml:space="preserve"> PAGEREF _Toc105066525 \h </w:instrText>
+              <w:instrText xml:space="preserve"> PAGEREF _Toc105746975 \h </w:instrText>
             </w:r>
             <w:r>
               <w:rPr>
@@ -1084,7 +1086,7 @@
               <w:lang w:val="en-NO" w:eastAsia="en-GB"/>
             </w:rPr>
           </w:pPr>
-          <w:hyperlink w:anchor="_Toc105066526" w:history="1">
+          <w:hyperlink w:anchor="_Toc105746976" w:history="1">
             <w:r>
               <w:rPr>
                 <w:rStyle w:val="Hyperlink"/>
@@ -1131,7 +1133,7 @@
                 <w:noProof/>
                 <w:webHidden/>
               </w:rPr>
-              <w:instrText xml:space="preserve"> PAGEREF _Toc105066526 \h </w:instrText>
+              <w:instrText xml:space="preserve"> PAGEREF _Toc105746976 \h </w:instrText>
             </w:r>
             <w:r>
               <w:rPr>
@@ -1179,11 +1181,12 @@
               <w:lang w:val="en-NO" w:eastAsia="en-GB"/>
             </w:rPr>
           </w:pPr>
-          <w:hyperlink w:anchor="_Toc105066527" w:history="1">
+          <w:hyperlink w:anchor="_Toc105746977" w:history="1">
             <w:r>
               <w:rPr>
                 <w:rStyle w:val="Hyperlink"/>
                 <w:noProof/>
+                <w:lang w:val="nb-NO"/>
               </w:rPr>
               <w:t>2.1.1</w:t>
             </w:r>
@@ -1203,6 +1206,7 @@
               <w:rPr>
                 <w:rStyle w:val="Hyperlink"/>
                 <w:noProof/>
+                <w:lang w:val="nb-NO"/>
               </w:rPr>
               <w:t>Fra midten av august og fram til oktober</w:t>
             </w:r>
@@ -1225,7 +1229,7 @@
                 <w:noProof/>
                 <w:webHidden/>
               </w:rPr>
-              <w:instrText xml:space="preserve"> PAGEREF _Toc105066527 \h </w:instrText>
+              <w:instrText xml:space="preserve"> PAGEREF _Toc105746977 \h </w:instrText>
             </w:r>
             <w:r>
               <w:rPr>
@@ -1273,7 +1277,7 @@
               <w:lang w:val="en-NO" w:eastAsia="en-GB"/>
             </w:rPr>
           </w:pPr>
-          <w:hyperlink w:anchor="_Toc105066528" w:history="1">
+          <w:hyperlink w:anchor="_Toc105746978" w:history="1">
             <w:r>
               <w:rPr>
                 <w:rStyle w:val="Hyperlink"/>
@@ -1319,7 +1323,7 @@
                 <w:noProof/>
                 <w:webHidden/>
               </w:rPr>
-              <w:instrText xml:space="preserve"> PAGEREF _Toc105066528 \h </w:instrText>
+              <w:instrText xml:space="preserve"> PAGEREF _Toc105746978 \h </w:instrText>
             </w:r>
             <w:r>
               <w:rPr>
@@ -1366,7 +1370,7 @@
               <w:lang w:val="en-NO" w:eastAsia="en-GB"/>
             </w:rPr>
           </w:pPr>
-          <w:hyperlink w:anchor="_Toc105066529" w:history="1">
+          <w:hyperlink w:anchor="_Toc105746979" w:history="1">
             <w:r>
               <w:rPr>
                 <w:rStyle w:val="Hyperlink"/>
@@ -1413,7 +1417,7 @@
                 <w:noProof/>
                 <w:webHidden/>
               </w:rPr>
-              <w:instrText xml:space="preserve"> PAGEREF _Toc105066529 \h </w:instrText>
+              <w:instrText xml:space="preserve"> PAGEREF _Toc105746979 \h </w:instrText>
             </w:r>
             <w:r>
               <w:rPr>
@@ -1462,7 +1466,7 @@
               <w:lang w:val="en-NO" w:eastAsia="en-GB"/>
             </w:rPr>
           </w:pPr>
-          <w:hyperlink w:anchor="_Toc105066530" w:history="1">
+          <w:hyperlink w:anchor="_Toc105746980" w:history="1">
             <w:r>
               <w:rPr>
                 <w:rStyle w:val="Hyperlink"/>
@@ -1511,7 +1515,7 @@
                 <w:noProof/>
                 <w:webHidden/>
               </w:rPr>
-              <w:instrText xml:space="preserve"> PAGEREF _Toc105066530 \h </w:instrText>
+              <w:instrText xml:space="preserve"> PAGEREF _Toc105746980 \h </w:instrText>
             </w:r>
             <w:r>
               <w:rPr>
@@ -1560,7 +1564,7 @@
               <w:lang w:val="en-NO" w:eastAsia="en-GB"/>
             </w:rPr>
           </w:pPr>
-          <w:hyperlink w:anchor="_Toc105066531" w:history="1">
+          <w:hyperlink w:anchor="_Toc105746981" w:history="1">
             <w:r>
               <w:rPr>
                 <w:rStyle w:val="Hyperlink"/>
@@ -1609,7 +1613,7 @@
                 <w:noProof/>
                 <w:webHidden/>
               </w:rPr>
-              <w:instrText xml:space="preserve"> PAGEREF _Toc105066531 \h </w:instrText>
+              <w:instrText xml:space="preserve"> PAGEREF _Toc105746981 \h </w:instrText>
             </w:r>
             <w:r>
               <w:rPr>
@@ -1658,7 +1662,7 @@
               <w:lang w:val="en-NO" w:eastAsia="en-GB"/>
             </w:rPr>
           </w:pPr>
-          <w:hyperlink w:anchor="_Toc105066532" w:history="1">
+          <w:hyperlink w:anchor="_Toc105746982" w:history="1">
             <w:r>
               <w:rPr>
                 <w:rStyle w:val="Hyperlink"/>
@@ -1707,7 +1711,7 @@
                 <w:noProof/>
                 <w:webHidden/>
               </w:rPr>
-              <w:instrText xml:space="preserve"> PAGEREF _Toc105066532 \h </w:instrText>
+              <w:instrText xml:space="preserve"> PAGEREF _Toc105746982 \h </w:instrText>
             </w:r>
             <w:r>
               <w:rPr>
@@ -1756,7 +1760,7 @@
               <w:lang w:val="en-NO" w:eastAsia="en-GB"/>
             </w:rPr>
           </w:pPr>
-          <w:hyperlink w:anchor="_Toc105066533" w:history="1">
+          <w:hyperlink w:anchor="_Toc105746983" w:history="1">
             <w:r>
               <w:rPr>
                 <w:rStyle w:val="Hyperlink"/>
@@ -1784,7 +1788,7 @@
                 <w:noProof/>
                 <w:lang w:val="nb-NO"/>
               </w:rPr>
-              <w:t>Bbudsjett som viser alle kostnadene og finansieringsplan</w:t>
+              <w:t>Budsjett som viser alle kostnadene og finansieringsplan</w:t>
             </w:r>
             <w:r>
               <w:rPr>
@@ -1805,7 +1809,7 @@
                 <w:noProof/>
                 <w:webHidden/>
               </w:rPr>
-              <w:instrText xml:space="preserve"> PAGEREF _Toc105066533 \h </w:instrText>
+              <w:instrText xml:space="preserve"> PAGEREF _Toc105746983 \h </w:instrText>
             </w:r>
             <w:r>
               <w:rPr>
@@ -1852,7 +1856,7 @@
               <w:lang w:val="en-NO" w:eastAsia="en-GB"/>
             </w:rPr>
           </w:pPr>
-          <w:hyperlink w:anchor="_Toc105066534" w:history="1">
+          <w:hyperlink w:anchor="_Toc105746984" w:history="1">
             <w:r>
               <w:rPr>
                 <w:rStyle w:val="Hyperlink"/>
@@ -1876,7 +1880,7 @@
                 <w:rStyle w:val="Hyperlink"/>
                 <w:noProof/>
               </w:rPr>
-              <w:t>Tidsbruk:</w:t>
+              <w:t>Tidsbruk</w:t>
             </w:r>
             <w:r>
               <w:rPr>
@@ -1897,7 +1901,7 @@
                 <w:noProof/>
                 <w:webHidden/>
               </w:rPr>
-              <w:instrText xml:space="preserve"> PAGEREF _Toc105066534 \h </w:instrText>
+              <w:instrText xml:space="preserve"> PAGEREF _Toc105746984 \h </w:instrText>
             </w:r>
             <w:r>
               <w:rPr>
@@ -1918,6 +1922,107 @@
                 <w:webHidden/>
               </w:rPr>
               <w:t>10</w:t>
+            </w:r>
+            <w:r>
+              <w:rPr>
+                <w:noProof/>
+                <w:webHidden/>
+              </w:rPr>
+              <w:fldChar w:fldCharType="end"/>
+            </w:r>
+          </w:hyperlink>
+        </w:p>
+        <w:p>
+          <w:pPr>
+            <w:pStyle w:val="TOC2"/>
+            <w:tabs>
+              <w:tab w:val="left" w:pos="800"/>
+              <w:tab w:val="right" w:leader="dot" w:pos="8732"/>
+            </w:tabs>
+            <w:rPr>
+              <w:rFonts w:eastAsiaTheme="minorEastAsia" w:cstheme="minorBidi"/>
+              <w:smallCaps w:val="0"/>
+              <w:noProof/>
+              <w:sz w:val="24"/>
+              <w:szCs w:val="24"/>
+              <w:lang w:val="en-NO" w:eastAsia="en-GB"/>
+            </w:rPr>
+          </w:pPr>
+          <w:hyperlink w:anchor="_Toc105746985" w:history="1">
+            <w:r>
+              <w:rPr>
+                <w:rStyle w:val="Hyperlink"/>
+                <w:noProof/>
+                <w:lang w:val="nb-NO"/>
+              </w:rPr>
+              <w:t>6.2</w:t>
+            </w:r>
+            <w:r>
+              <w:rPr>
+                <w:rFonts w:eastAsiaTheme="minorEastAsia" w:cstheme="minorBidi"/>
+                <w:smallCaps w:val="0"/>
+                <w:noProof/>
+                <w:sz w:val="24"/>
+                <w:szCs w:val="24"/>
+                <w:lang w:val="en-NO" w:eastAsia="en-GB"/>
+              </w:rPr>
+              <w:tab/>
+            </w:r>
+            <w:r>
+              <w:rPr>
+                <w:rStyle w:val="Hyperlink"/>
+                <w:noProof/>
+                <w:lang w:val="nb-NO"/>
+              </w:rPr>
+              <w:t xml:space="preserve">Tidligere </w:t>
+            </w:r>
+            <w:r>
+              <w:rPr>
+                <w:rStyle w:val="Hyperlink"/>
+                <w:noProof/>
+              </w:rPr>
+              <w:t>investert</w:t>
+            </w:r>
+            <w:r>
+              <w:rPr>
+                <w:noProof/>
+                <w:webHidden/>
+              </w:rPr>
+              <w:tab/>
+            </w:r>
+            <w:r>
+              <w:rPr>
+                <w:noProof/>
+                <w:webHidden/>
+              </w:rPr>
+              <w:fldChar w:fldCharType="begin"/>
+            </w:r>
+            <w:r>
+              <w:rPr>
+                <w:noProof/>
+                <w:webHidden/>
+              </w:rPr>
+              <w:instrText xml:space="preserve"> PAGEREF _Toc105746985 \h </w:instrText>
+            </w:r>
+            <w:r>
+              <w:rPr>
+                <w:noProof/>
+                <w:webHidden/>
+              </w:rPr>
+            </w:r>
+            <w:r>
+              <w:rPr>
+                <w:noProof/>
+                <w:webHidden/>
+              </w:rPr>
+              <w:fldChar w:fldCharType="separate"/>
+            </w:r>
+            <w:r>
+              <w:rPr>
+                <w:noProof/>
+                <w:webHidden/>
+              </w:rPr>
+              <w:t>11</w:t>
             </w:r>
             <w:r>
               <w:rPr>
@@ -1953,9 +2058,9 @@
         </w:rPr>
         <w:br w:type="page"/>
       </w:r>
-      <w:bookmarkStart w:id="0" w:name="X90928c1c654f53a7fb81dd706bfad3c6092bdff"/>
-      <w:bookmarkStart w:id="1" w:name="_Toc105065922"/>
-      <w:bookmarkStart w:id="2" w:name="_Toc105066518"/>
+      <w:bookmarkStart w:id="0" w:name="_Toc105065922"/>
+      <w:bookmarkStart w:id="1" w:name="X90928c1c654f53a7fb81dd706bfad3c6092bdff"/>
+      <w:bookmarkStart w:id="2" w:name="_Toc105746968"/>
       <w:r>
         <w:rPr>
           <w:lang w:val="nb-NO"/>
@@ -1963,7 +2068,7 @@
         <w:lastRenderedPageBreak/>
         <w:t>Prosjektets målsetting/faglig innhold med delmål</w:t>
       </w:r>
-      <w:bookmarkEnd w:id="1"/>
+      <w:bookmarkEnd w:id="0"/>
       <w:bookmarkEnd w:id="2"/>
     </w:p>
     <w:p>
@@ -1977,21 +2082,7 @@
         <w:rPr>
           <w:lang w:val="nb-NO"/>
         </w:rPr>
-        <w:t xml:space="preserve">Prosjektets målsetting er å kunne </w:t>
-      </w:r>
-      <w:proofErr w:type="gramStart"/>
-      <w:r>
-        <w:rPr>
-          <w:lang w:val="nb-NO"/>
-        </w:rPr>
-        <w:t>generere</w:t>
-      </w:r>
-      <w:proofErr w:type="gramEnd"/>
-      <w:r>
-        <w:rPr>
-          <w:lang w:val="nb-NO"/>
-        </w:rPr>
-        <w:t xml:space="preserve"> gode stoppordlister for nordsamisk, lulesamisk og sørsamisk under en åpen kildekode-lisens for alle som vil til å benytte seg av.</w:t>
+        <w:t>Prosjektets målsetting er å kunne generere gode stoppordlister for nordsamisk, lulesamisk og sørsamisk under en åpen kildekode-lisens for alle som vil til å benytte seg av.</w:t>
       </w:r>
     </w:p>
     <w:p>
@@ -2015,16 +2106,16 @@
           <w:lang w:val="nb-NO"/>
         </w:rPr>
       </w:pPr>
-      <w:bookmarkStart w:id="3" w:name="X74aa1f44974545bce5bfde2da84eb1223f283ab"/>
-      <w:bookmarkStart w:id="4" w:name="_Toc105065923"/>
-      <w:bookmarkStart w:id="5" w:name="_Toc105066519"/>
+      <w:bookmarkStart w:id="3" w:name="_Toc105065923"/>
+      <w:bookmarkStart w:id="4" w:name="X74aa1f44974545bce5bfde2da84eb1223f283ab"/>
+      <w:bookmarkStart w:id="5" w:name="_Toc105746969"/>
       <w:r>
         <w:rPr>
           <w:lang w:val="nb-NO"/>
         </w:rPr>
         <w:t>Hva er en stoppordliste og hvordan kan den bedre digitale løsninger?</w:t>
       </w:r>
-      <w:bookmarkEnd w:id="4"/>
+      <w:bookmarkEnd w:id="3"/>
       <w:bookmarkEnd w:id="5"/>
     </w:p>
     <w:p>
@@ -2034,7 +2125,6 @@
           <w:lang w:val="nb-NO"/>
         </w:rPr>
       </w:pPr>
-      <w:proofErr w:type="spellStart"/>
       <w:r>
         <w:rPr>
           <w:rStyle w:val="VerbatimChar"/>
@@ -2042,7 +2132,6 @@
         </w:rPr>
         <w:t>stopword-sami</w:t>
       </w:r>
-      <w:proofErr w:type="spellEnd"/>
       <w:r>
         <w:rPr>
           <w:lang w:val="nb-NO"/>
@@ -2074,29 +2163,8 @@
         </w:rPr>
         <w:t xml:space="preserve">En stoppordliste er en liste med typiske stoppord for et gitt formål. </w:t>
       </w:r>
-      <w:proofErr w:type="spellStart"/>
       <w:r>
-        <w:t>Formålet</w:t>
-      </w:r>
-      <w:proofErr w:type="spellEnd"/>
-      <w:r>
-        <w:t xml:space="preserve"> </w:t>
-      </w:r>
-      <w:proofErr w:type="spellStart"/>
-      <w:r>
-        <w:t>kan</w:t>
-      </w:r>
-      <w:proofErr w:type="spellEnd"/>
-      <w:r>
-        <w:t xml:space="preserve"> </w:t>
-      </w:r>
-      <w:proofErr w:type="spellStart"/>
-      <w:r>
-        <w:t>være</w:t>
-      </w:r>
-      <w:proofErr w:type="spellEnd"/>
-      <w:r>
-        <w:t>:</w:t>
+        <w:t>Formålet kan være:</w:t>
       </w:r>
     </w:p>
     <w:p>
@@ -2107,19 +2175,9 @@
           <w:numId w:val="40"/>
         </w:numPr>
       </w:pPr>
-      <w:proofErr w:type="spellStart"/>
       <w:r>
-        <w:t>En</w:t>
+        <w:t>En søkemotor</w:t>
       </w:r>
-      <w:proofErr w:type="spellEnd"/>
-      <w:r>
-        <w:t xml:space="preserve"> </w:t>
-      </w:r>
-      <w:proofErr w:type="spellStart"/>
-      <w:r>
-        <w:t>søkemotor</w:t>
-      </w:r>
-      <w:proofErr w:type="spellEnd"/>
     </w:p>
     <w:p>
       <w:pPr>
@@ -2129,13 +2187,8 @@
           <w:numId w:val="40"/>
         </w:numPr>
       </w:pPr>
-      <w:proofErr w:type="spellStart"/>
       <w:r>
-        <w:t>En</w:t>
-      </w:r>
-      <w:proofErr w:type="spellEnd"/>
-      <w:r>
-        <w:t xml:space="preserve"> chatbot</w:t>
+        <w:t>En chatbot</w:t>
       </w:r>
     </w:p>
     <w:p>
@@ -2164,19 +2217,9 @@
           <w:numId w:val="40"/>
         </w:numPr>
       </w:pPr>
-      <w:proofErr w:type="spellStart"/>
       <w:r>
-        <w:t>Duplikat</w:t>
+        <w:t>Duplikat-/plagiat-identifisering</w:t>
       </w:r>
-      <w:proofErr w:type="spellEnd"/>
-      <w:r>
-        <w:t>-/</w:t>
-      </w:r>
-      <w:proofErr w:type="spellStart"/>
-      <w:r>
-        <w:t>plagiat-identifisering</w:t>
-      </w:r>
-      <w:proofErr w:type="spellEnd"/>
     </w:p>
     <w:p>
       <w:pPr>
@@ -2193,21 +2236,7 @@
         <w:rPr>
           <w:lang w:val="nb-NO"/>
         </w:rPr>
-        <w:t xml:space="preserve">Automatisk finne mulige nøkkelord i et </w:t>
-      </w:r>
-      <w:proofErr w:type="spellStart"/>
-      <w:r>
-        <w:rPr>
-          <w:lang w:val="nb-NO"/>
-        </w:rPr>
-        <w:t>dataset</w:t>
-      </w:r>
-      <w:proofErr w:type="spellEnd"/>
-      <w:r>
-        <w:rPr>
-          <w:lang w:val="nb-NO"/>
-        </w:rPr>
-        <w:t xml:space="preserve"> hvor hver tekst har en tittel og en brødtekst</w:t>
+        <w:t>Automatisk finne mulige nøkkelord i et dataset hvor hver tekst har en tittel og en brødtekst</w:t>
       </w:r>
     </w:p>
     <w:p>
@@ -2217,17 +2246,17 @@
           <w:lang w:val="nb-NO"/>
         </w:rPr>
       </w:pPr>
-      <w:bookmarkStart w:id="6" w:name="X139a303f04a69d2ee08d13b39bec4b389df6524"/>
-      <w:bookmarkStart w:id="7" w:name="_Toc105065924"/>
-      <w:bookmarkStart w:id="8" w:name="_Toc105066520"/>
-      <w:bookmarkEnd w:id="3"/>
+      <w:bookmarkStart w:id="6" w:name="_Toc105065924"/>
+      <w:bookmarkStart w:id="7" w:name="X139a303f04a69d2ee08d13b39bec4b389df6524"/>
+      <w:bookmarkStart w:id="8" w:name="_Toc105746970"/>
+      <w:bookmarkEnd w:id="4"/>
       <w:r>
         <w:rPr>
           <w:lang w:val="nb-NO"/>
         </w:rPr>
         <w:t>Hvorfor er det viktig å kunne identifisere stoppord?</w:t>
       </w:r>
-      <w:bookmarkEnd w:id="7"/>
+      <w:bookmarkEnd w:id="6"/>
       <w:bookmarkEnd w:id="8"/>
     </w:p>
     <w:p>
@@ -2275,56 +2304,10 @@
           <w:lang w:val="nb-NO"/>
         </w:rPr>
         <w:lastRenderedPageBreak/>
-        <w:t xml:space="preserve">Når du søker i en </w:t>
-      </w:r>
-      <w:proofErr w:type="gramStart"/>
-      <w:r>
-        <w:rPr>
-          <w:lang w:val="nb-NO"/>
-        </w:rPr>
-        <w:t>søkemotor</w:t>
-      </w:r>
-      <w:proofErr w:type="gramEnd"/>
-      <w:r>
-        <w:rPr>
-          <w:lang w:val="nb-NO"/>
-        </w:rPr>
-        <w:t xml:space="preserve"> vil du ha tilbake de mest relevante treffene. Vanlig er å tillate OR-søk. Resultatet blir da dokumenter med ett eller flere søkeord i seg. Er ett av søkeordene et typisk stoppord og dette ikke er fjernet vil du få veldig mange unødvendige svar fra søkemotoren. </w:t>
+        <w:t xml:space="preserve">Når du søker i en søkemotor vil du ha tilbake de mest relevante treffene. Vanlig er å tillate OR-søk. Resultatet blir da dokumenter med ett eller flere søkeord i seg. Er ett av søkeordene et typisk stoppord og dette ikke er fjernet vil du få veldig mange unødvendige svar fra søkemotoren. </w:t>
       </w:r>
       <w:r>
-        <w:t xml:space="preserve">Det </w:t>
-      </w:r>
-      <w:proofErr w:type="spellStart"/>
-      <w:r>
-        <w:t>gir</w:t>
-      </w:r>
-      <w:proofErr w:type="spellEnd"/>
-      <w:r>
-        <w:t xml:space="preserve"> </w:t>
-      </w:r>
-      <w:proofErr w:type="spellStart"/>
-      <w:r>
-        <w:t>en</w:t>
-      </w:r>
-      <w:proofErr w:type="spellEnd"/>
-      <w:r>
-        <w:t xml:space="preserve"> </w:t>
-      </w:r>
-      <w:proofErr w:type="spellStart"/>
-      <w:r>
-        <w:t>dårlig</w:t>
-      </w:r>
-      <w:proofErr w:type="spellEnd"/>
-      <w:r>
-        <w:t xml:space="preserve"> </w:t>
-      </w:r>
-      <w:proofErr w:type="spellStart"/>
-      <w:r>
-        <w:t>brukeropplevelse</w:t>
-      </w:r>
-      <w:proofErr w:type="spellEnd"/>
-      <w:r>
-        <w:t>.</w:t>
+        <w:t>Det gir en dårlig brukeropplevelse.</w:t>
       </w:r>
     </w:p>
     <w:p>
@@ -2338,21 +2321,7 @@
         <w:rPr>
           <w:lang w:val="nb-NO"/>
         </w:rPr>
-        <w:t xml:space="preserve">Et annet eksempel er en chatbot. For en chatbot er det viktig å skjønne </w:t>
-      </w:r>
-      <w:proofErr w:type="spellStart"/>
-      <w:r>
-        <w:rPr>
-          <w:lang w:val="nb-NO"/>
-        </w:rPr>
-        <w:t>hovedessensen</w:t>
-      </w:r>
-      <w:proofErr w:type="spellEnd"/>
-      <w:r>
-        <w:rPr>
-          <w:lang w:val="nb-NO"/>
-        </w:rPr>
-        <w:t xml:space="preserve"> av det som sies/skrives til den. Da hjelper det å fjerne alle ord som inneholder lite informasjon. Mye av det samme gjelder for maskinlæring basert på tekstlig innhold.</w:t>
+        <w:t>Et annet eksempel er en chatbot. For en chatbot er det viktig å skjønne hovedessensen av det som sies/skrives til den. Da hjelper det å fjerne alle ord som inneholder lite informasjon. Mye av det samme gjelder for maskinlæring basert på tekstlig innhold.</w:t>
       </w:r>
     </w:p>
     <w:p>
@@ -2362,31 +2331,17 @@
           <w:lang w:val="nb-NO"/>
         </w:rPr>
       </w:pPr>
-      <w:bookmarkStart w:id="9" w:name="hvordan-genereres-stoppordslistene"/>
-      <w:bookmarkStart w:id="10" w:name="_Toc105065925"/>
-      <w:bookmarkStart w:id="11" w:name="_Toc105066521"/>
-      <w:bookmarkEnd w:id="6"/>
+      <w:bookmarkStart w:id="9" w:name="_Toc105065925"/>
+      <w:bookmarkStart w:id="10" w:name="hvordan-genereres-stoppordslistene"/>
+      <w:bookmarkStart w:id="11" w:name="_Toc105746971"/>
+      <w:bookmarkEnd w:id="7"/>
       <w:r>
         <w:rPr>
           <w:lang w:val="nb-NO"/>
         </w:rPr>
-        <w:t xml:space="preserve">Hvordan </w:t>
+        <w:t>Hvordan genereres stoppordslistene</w:t>
       </w:r>
-      <w:proofErr w:type="gramStart"/>
-      <w:r>
-        <w:rPr>
-          <w:lang w:val="nb-NO"/>
-        </w:rPr>
-        <w:t>genereres</w:t>
-      </w:r>
-      <w:proofErr w:type="gramEnd"/>
-      <w:r>
-        <w:rPr>
-          <w:lang w:val="nb-NO"/>
-        </w:rPr>
-        <w:t xml:space="preserve"> stoppordslistene</w:t>
-      </w:r>
-      <w:bookmarkEnd w:id="10"/>
+      <w:bookmarkEnd w:id="9"/>
       <w:bookmarkEnd w:id="11"/>
     </w:p>
     <w:p>
@@ -2450,227 +2405,159 @@
       <w:pPr>
         <w:pStyle w:val="SourceCode"/>
         <w:rPr>
-          <w:lang w:val="nb-NO"/>
+          <w:lang w:val="en-US"/>
         </w:rPr>
       </w:pPr>
-      <w:proofErr w:type="spellStart"/>
       <w:r>
         <w:rPr>
           <w:rStyle w:val="NormalTok"/>
-          <w:lang w:val="nb-NO"/>
+          <w:lang w:val="en-US"/>
         </w:rPr>
-        <w:t>stopWordiness</w:t>
+        <w:t xml:space="preserve">stopWordiness </w:t>
       </w:r>
-      <w:proofErr w:type="spellEnd"/>
+      <w:r>
+        <w:rPr>
+          <w:rStyle w:val="OperatorTok"/>
+          <w:lang w:val="en-US"/>
+        </w:rPr>
+        <w:t>=</w:t>
+      </w:r>
+      <w:r>
+        <w:rPr>
+          <w:lang w:val="en-US"/>
+        </w:rPr>
+        <w:br/>
+      </w:r>
       <w:r>
         <w:rPr>
           <w:rStyle w:val="NormalTok"/>
-          <w:lang w:val="nb-NO"/>
+          <w:lang w:val="en-US"/>
+        </w:rPr>
+        <w:t xml:space="preserve">  (termInCorpus </w:t>
+      </w:r>
+      <w:r>
+        <w:rPr>
+          <w:rStyle w:val="OperatorTok"/>
+          <w:lang w:val="en-US"/>
+        </w:rPr>
+        <w:t>/</w:t>
+      </w:r>
+      <w:r>
+        <w:rPr>
+          <w:rStyle w:val="NormalTok"/>
+          <w:lang w:val="en-US"/>
+        </w:rPr>
+        <w:t xml:space="preserve"> totDocs) </w:t>
+      </w:r>
+      <w:r>
+        <w:rPr>
+          <w:rStyle w:val="OperatorTok"/>
+          <w:lang w:val="en-US"/>
+        </w:rPr>
+        <w:t>*</w:t>
+      </w:r>
+      <w:r>
+        <w:rPr>
+          <w:rStyle w:val="NormalTok"/>
+          <w:lang w:val="en-US"/>
+        </w:rPr>
+        <w:t xml:space="preserve"> (</w:t>
+      </w:r>
+      <w:r>
+        <w:rPr>
+          <w:rStyle w:val="DecValTok"/>
+          <w:lang w:val="en-US"/>
+        </w:rPr>
+        <w:t>1</w:t>
+      </w:r>
+      <w:r>
+        <w:rPr>
+          <w:rStyle w:val="NormalTok"/>
+          <w:lang w:val="en-US"/>
         </w:rPr>
         <w:t xml:space="preserve"> </w:t>
       </w:r>
       <w:r>
         <w:rPr>
           <w:rStyle w:val="OperatorTok"/>
-          <w:lang w:val="nb-NO"/>
-        </w:rPr>
-        <w:t>=</w:t>
-      </w:r>
-      <w:r>
-        <w:rPr>
-          <w:lang w:val="nb-NO"/>
-        </w:rPr>
-        <w:br/>
-      </w:r>
-      <w:r>
-        <w:rPr>
-          <w:rStyle w:val="NormalTok"/>
-          <w:lang w:val="nb-NO"/>
-        </w:rPr>
-        <w:t xml:space="preserve">  (</w:t>
-      </w:r>
-      <w:proofErr w:type="spellStart"/>
-      <w:r>
-        <w:rPr>
-          <w:rStyle w:val="NormalTok"/>
-          <w:lang w:val="nb-NO"/>
-        </w:rPr>
-        <w:t>termInCorpus</w:t>
-      </w:r>
-      <w:proofErr w:type="spellEnd"/>
-      <w:r>
-        <w:rPr>
-          <w:rStyle w:val="NormalTok"/>
-          <w:lang w:val="nb-NO"/>
-        </w:rPr>
-        <w:t xml:space="preserve"> </w:t>
-      </w:r>
-      <w:r>
-        <w:rPr>
-          <w:rStyle w:val="OperatorTok"/>
-          <w:lang w:val="nb-NO"/>
+          <w:lang w:val="en-US"/>
         </w:rPr>
         <w:t>/</w:t>
       </w:r>
       <w:r>
         <w:rPr>
           <w:rStyle w:val="NormalTok"/>
-          <w:lang w:val="nb-NO"/>
-        </w:rPr>
-        <w:t xml:space="preserve"> </w:t>
-      </w:r>
-      <w:proofErr w:type="spellStart"/>
-      <w:r>
-        <w:rPr>
-          <w:rStyle w:val="NormalTok"/>
-          <w:lang w:val="nb-NO"/>
-        </w:rPr>
-        <w:t>totDocs</w:t>
-      </w:r>
-      <w:proofErr w:type="spellEnd"/>
-      <w:r>
-        <w:rPr>
-          <w:rStyle w:val="NormalTok"/>
-          <w:lang w:val="nb-NO"/>
-        </w:rPr>
-        <w:t xml:space="preserve">) </w:t>
-      </w:r>
-      <w:r>
-        <w:rPr>
-          <w:rStyle w:val="OperatorTok"/>
-          <w:lang w:val="nb-NO"/>
-        </w:rPr>
-        <w:t>*</w:t>
-      </w:r>
-      <w:r>
-        <w:rPr>
-          <w:rStyle w:val="NormalTok"/>
-          <w:lang w:val="nb-NO"/>
+          <w:lang w:val="en-US"/>
         </w:rPr>
         <w:t xml:space="preserve"> (</w:t>
       </w:r>
       <w:r>
         <w:rPr>
+          <w:rStyle w:val="BuiltInTok"/>
+          <w:lang w:val="en-US"/>
+        </w:rPr>
+        <w:t>Math</w:t>
+      </w:r>
+      <w:r>
+        <w:rPr>
+          <w:rStyle w:val="OperatorTok"/>
+          <w:lang w:val="en-US"/>
+        </w:rPr>
+        <w:t>.</w:t>
+      </w:r>
+      <w:r>
+        <w:rPr>
+          <w:rStyle w:val="FunctionTok"/>
+          <w:lang w:val="en-US"/>
+        </w:rPr>
+        <w:t>log</w:t>
+      </w:r>
+      <w:r>
+        <w:rPr>
+          <w:rStyle w:val="NormalTok"/>
+          <w:lang w:val="en-US"/>
+        </w:rPr>
+        <w:t>(totDocs</w:t>
+      </w:r>
+      <w:r>
+        <w:rPr>
+          <w:rStyle w:val="OperatorTok"/>
+          <w:lang w:val="en-US"/>
+        </w:rPr>
+        <w:t>/</w:t>
+      </w:r>
+      <w:r>
+        <w:rPr>
+          <w:rStyle w:val="NormalTok"/>
+          <w:lang w:val="en-US"/>
+        </w:rPr>
+        <w:t xml:space="preserve">(termInDocs </w:t>
+      </w:r>
+      <w:r>
+        <w:rPr>
+          <w:rStyle w:val="OperatorTok"/>
+          <w:lang w:val="en-US"/>
+        </w:rPr>
+        <w:t>-</w:t>
+      </w:r>
+      <w:r>
+        <w:rPr>
+          <w:rStyle w:val="NormalTok"/>
+          <w:lang w:val="en-US"/>
+        </w:rPr>
+        <w:t xml:space="preserve"> </w:t>
+      </w:r>
+      <w:r>
+        <w:rPr>
           <w:rStyle w:val="DecValTok"/>
-          <w:lang w:val="nb-NO"/>
+          <w:lang w:val="en-US"/>
         </w:rPr>
         <w:t>1</w:t>
       </w:r>
       <w:r>
         <w:rPr>
           <w:rStyle w:val="NormalTok"/>
-          <w:lang w:val="nb-NO"/>
-        </w:rPr>
-        <w:t xml:space="preserve"> </w:t>
-      </w:r>
-      <w:r>
-        <w:rPr>
-          <w:rStyle w:val="OperatorTok"/>
-          <w:lang w:val="nb-NO"/>
-        </w:rPr>
-        <w:t>/</w:t>
-      </w:r>
-      <w:r>
-        <w:rPr>
-          <w:rStyle w:val="NormalTok"/>
-          <w:lang w:val="nb-NO"/>
-        </w:rPr>
-        <w:t xml:space="preserve"> (</w:t>
-      </w:r>
-      <w:proofErr w:type="gramStart"/>
-      <w:r>
-        <w:rPr>
-          <w:rStyle w:val="BuiltInTok"/>
-          <w:lang w:val="nb-NO"/>
-        </w:rPr>
-        <w:t>Math</w:t>
-      </w:r>
-      <w:r>
-        <w:rPr>
-          <w:rStyle w:val="OperatorTok"/>
-          <w:lang w:val="nb-NO"/>
-        </w:rPr>
-        <w:t>.</w:t>
-      </w:r>
-      <w:r>
-        <w:rPr>
-          <w:rStyle w:val="FunctionTok"/>
-          <w:lang w:val="nb-NO"/>
-        </w:rPr>
-        <w:t>log</w:t>
-      </w:r>
-      <w:r>
-        <w:rPr>
-          <w:rStyle w:val="NormalTok"/>
-          <w:lang w:val="nb-NO"/>
-        </w:rPr>
-        <w:t>(</w:t>
-      </w:r>
-      <w:proofErr w:type="spellStart"/>
-      <w:proofErr w:type="gramEnd"/>
-      <w:r>
-        <w:rPr>
-          <w:rStyle w:val="NormalTok"/>
-          <w:lang w:val="nb-NO"/>
-        </w:rPr>
-        <w:t>totDocs</w:t>
-      </w:r>
-      <w:proofErr w:type="spellEnd"/>
-      <w:r>
-        <w:rPr>
-          <w:rStyle w:val="OperatorTok"/>
-          <w:lang w:val="nb-NO"/>
-        </w:rPr>
-        <w:t>/</w:t>
-      </w:r>
-      <w:r>
-        <w:rPr>
-          <w:rStyle w:val="NormalTok"/>
-          <w:lang w:val="nb-NO"/>
-        </w:rPr>
-        <w:t>(</w:t>
-      </w:r>
-      <w:proofErr w:type="spellStart"/>
-      <w:r>
-        <w:rPr>
-          <w:rStyle w:val="NormalTok"/>
-          <w:lang w:val="nb-NO"/>
-        </w:rPr>
-        <w:t>termInDocs</w:t>
-      </w:r>
-      <w:proofErr w:type="spellEnd"/>
-      <w:r>
-        <w:rPr>
-          <w:rStyle w:val="NormalTok"/>
-          <w:lang w:val="nb-NO"/>
-        </w:rPr>
-        <w:t xml:space="preserve"> </w:t>
-      </w:r>
-      <w:r>
-        <w:rPr>
-          <w:rStyle w:val="OperatorTok"/>
-          <w:lang w:val="nb-NO"/>
-        </w:rPr>
-        <w:t>-</w:t>
-      </w:r>
-      <w:r>
-        <w:rPr>
-          <w:rStyle w:val="NormalTok"/>
-          <w:lang w:val="nb-NO"/>
-        </w:rPr>
-        <w:t xml:space="preserve"> </w:t>
-      </w:r>
-      <w:r>
-        <w:rPr>
-          <w:rStyle w:val="DecValTok"/>
-          <w:lang w:val="nb-NO"/>
-        </w:rPr>
-        <w:t>1</w:t>
-      </w:r>
-      <w:r>
-        <w:rPr>
-          <w:rStyle w:val="NormalTok"/>
-          <w:lang w:val="nb-NO"/>
+          <w:lang w:val="en-US"/>
         </w:rPr>
         <w:t>))))</w:t>
       </w:r>
@@ -2686,7 +2573,6 @@
           <w:lang w:val="nb-NO"/>
         </w:rPr>
       </w:pPr>
-      <w:proofErr w:type="spellStart"/>
       <w:r>
         <w:rPr>
           <w:b/>
@@ -2695,7 +2581,6 @@
         </w:rPr>
         <w:t>termInCorpus</w:t>
       </w:r>
-      <w:proofErr w:type="spellEnd"/>
       <w:r>
         <w:rPr>
           <w:lang w:val="nb-NO"/>
@@ -2714,7 +2599,6 @@
           <w:lang w:val="nb-NO"/>
         </w:rPr>
       </w:pPr>
-      <w:proofErr w:type="spellStart"/>
       <w:r>
         <w:rPr>
           <w:b/>
@@ -2723,7 +2607,6 @@
         </w:rPr>
         <w:t>totDocs</w:t>
       </w:r>
-      <w:proofErr w:type="spellEnd"/>
       <w:r>
         <w:rPr>
           <w:lang w:val="nb-NO"/>
@@ -2742,7 +2625,6 @@
           <w:lang w:val="nb-NO"/>
         </w:rPr>
       </w:pPr>
-      <w:proofErr w:type="spellStart"/>
       <w:r>
         <w:rPr>
           <w:b/>
@@ -2751,7 +2633,6 @@
         </w:rPr>
         <w:t>termInDocs</w:t>
       </w:r>
-      <w:proofErr w:type="spellEnd"/>
       <w:r>
         <w:rPr>
           <w:lang w:val="nb-NO"/>
@@ -2766,17 +2647,17 @@
           <w:lang w:val="nb-NO"/>
         </w:rPr>
       </w:pPr>
-      <w:bookmarkStart w:id="12" w:name="X80506ba973d50710f0bbc327fdcf984c701db37"/>
-      <w:bookmarkStart w:id="13" w:name="_Toc105065926"/>
-      <w:bookmarkStart w:id="14" w:name="_Toc105066522"/>
-      <w:bookmarkEnd w:id="9"/>
+      <w:bookmarkStart w:id="12" w:name="_Toc105065926"/>
+      <w:bookmarkStart w:id="13" w:name="X80506ba973d50710f0bbc327fdcf984c701db37"/>
+      <w:bookmarkStart w:id="14" w:name="_Toc105746972"/>
+      <w:bookmarkEnd w:id="10"/>
       <w:r>
         <w:rPr>
           <w:lang w:val="nb-NO"/>
         </w:rPr>
         <w:t>Kvalitetssikring og -heving - Manuelt arbeid vi søker om penger til</w:t>
       </w:r>
-      <w:bookmarkEnd w:id="13"/>
+      <w:bookmarkEnd w:id="12"/>
       <w:bookmarkEnd w:id="14"/>
     </w:p>
     <w:p>
@@ -2791,16 +2672,8 @@
         <w:rPr>
           <w:lang w:val="nb-NO"/>
         </w:rPr>
-        <w:t xml:space="preserve">Ikke alt innholdet er </w:t>
+        <w:t>Ikke alt innholdet er samsik</w:t>
       </w:r>
-      <w:proofErr w:type="spellStart"/>
-      <w:r>
-        <w:rPr>
-          <w:lang w:val="nb-NO"/>
-        </w:rPr>
-        <w:t>samsik</w:t>
-      </w:r>
-      <w:proofErr w:type="spellEnd"/>
     </w:p>
     <w:p>
       <w:pPr>
@@ -2942,15 +2815,15 @@
       <w:pPr>
         <w:pStyle w:val="Overskrift2nummerert"/>
       </w:pPr>
-      <w:bookmarkStart w:id="18" w:name="delmål"/>
-      <w:bookmarkStart w:id="19" w:name="_Toc105065927"/>
-      <w:bookmarkStart w:id="20" w:name="_Toc105066523"/>
-      <w:bookmarkEnd w:id="12"/>
+      <w:bookmarkStart w:id="18" w:name="_Toc105065927"/>
+      <w:bookmarkStart w:id="19" w:name="delmål"/>
+      <w:bookmarkStart w:id="20" w:name="_Toc105746973"/>
+      <w:bookmarkEnd w:id="13"/>
       <w:bookmarkEnd w:id="17"/>
       <w:r>
         <w:t>Delmål</w:t>
       </w:r>
-      <w:bookmarkEnd w:id="19"/>
+      <w:bookmarkEnd w:id="18"/>
       <w:bookmarkEnd w:id="20"/>
     </w:p>
     <w:p>
@@ -3007,7 +2880,6 @@
         <w:t xml:space="preserve">Inkludering av stoppordslistene for nordsamisk, lulesamisk og sørsamisk i stoppordsbiblioteket - </w:t>
       </w:r>
       <w:hyperlink r:id="rId16">
-        <w:proofErr w:type="spellStart"/>
         <w:r>
           <w:rPr>
             <w:rStyle w:val="Hyperlink"/>
@@ -3015,7 +2887,6 @@
           </w:rPr>
           <w:t>stopword</w:t>
         </w:r>
-        <w:proofErr w:type="spellEnd"/>
       </w:hyperlink>
       <w:r>
         <w:rPr>
@@ -3049,18 +2920,18 @@
           <w:lang w:val="nb-NO"/>
         </w:rPr>
       </w:pPr>
-      <w:bookmarkStart w:id="21" w:name="begrunnelse-for-søknaden"/>
-      <w:bookmarkStart w:id="22" w:name="_Toc105065928"/>
-      <w:bookmarkStart w:id="23" w:name="_Toc105066524"/>
-      <w:bookmarkEnd w:id="0"/>
-      <w:bookmarkEnd w:id="18"/>
+      <w:bookmarkStart w:id="21" w:name="_Toc105065928"/>
+      <w:bookmarkStart w:id="22" w:name="begrunnelse-for-søknaden"/>
+      <w:bookmarkStart w:id="23" w:name="_Toc105746974"/>
+      <w:bookmarkEnd w:id="1"/>
+      <w:bookmarkEnd w:id="19"/>
       <w:r>
         <w:rPr>
           <w:lang w:val="nb-NO"/>
         </w:rPr>
         <w:t>Begrunnelse for søknaden</w:t>
       </w:r>
-      <w:bookmarkEnd w:id="22"/>
+      <w:bookmarkEnd w:id="21"/>
       <w:bookmarkEnd w:id="23"/>
     </w:p>
     <w:p>
@@ -3124,20 +2995,12 @@
           <w:lang w:val="nb-NO"/>
         </w:rPr>
       </w:pPr>
-      <w:proofErr w:type="spellStart"/>
       <w:r>
         <w:rPr>
           <w:lang w:val="nb-NO"/>
         </w:rPr>
         <w:lastRenderedPageBreak/>
-        <w:t>Programatisk</w:t>
-      </w:r>
-      <w:proofErr w:type="spellEnd"/>
-      <w:r>
-        <w:rPr>
-          <w:lang w:val="nb-NO"/>
-        </w:rPr>
-        <w:t xml:space="preserve"> analyse av tekstinnholdet for å kalkulere hvor stoppords-aktig hvert ord er.</w:t>
+        <w:t>Programatisk analyse av tekstinnholdet for å kalkulere hvor stoppords-aktig hvert ord er.</w:t>
       </w:r>
     </w:p>
     <w:p>
@@ -3166,7 +3029,6 @@
         </w:rPr>
       </w:pPr>
       <w:hyperlink r:id="rId17">
-        <w:proofErr w:type="spellStart"/>
         <w:r>
           <w:rPr>
             <w:rStyle w:val="Hyperlink"/>
@@ -3174,7 +3036,6 @@
           </w:rPr>
           <w:t>stopword-sami</w:t>
         </w:r>
-        <w:proofErr w:type="spellEnd"/>
       </w:hyperlink>
       <w:r>
         <w:rPr>
@@ -3195,37 +3056,12 @@
         </w:rPr>
       </w:pPr>
       <w:hyperlink r:id="rId18">
-        <w:proofErr w:type="spellStart"/>
         <w:r>
           <w:rPr>
             <w:rStyle w:val="Hyperlink"/>
             <w:lang w:val="nb-NO"/>
           </w:rPr>
-          <w:t>nrk</w:t>
-        </w:r>
-        <w:proofErr w:type="spellEnd"/>
-        <w:r>
-          <w:rPr>
-            <w:rStyle w:val="Hyperlink"/>
-            <w:lang w:val="nb-NO"/>
-          </w:rPr>
-          <w:t>-</w:t>
-        </w:r>
-        <w:proofErr w:type="spellStart"/>
-        <w:r>
-          <w:rPr>
-            <w:rStyle w:val="Hyperlink"/>
-            <w:lang w:val="nb-NO"/>
-          </w:rPr>
-          <w:t>sapmi</w:t>
-        </w:r>
-        <w:proofErr w:type="spellEnd"/>
-        <w:r>
-          <w:rPr>
-            <w:rStyle w:val="Hyperlink"/>
-            <w:lang w:val="nb-NO"/>
-          </w:rPr>
-          <w:t>-crawler</w:t>
+          <w:t>nrk-sapmi-crawler</w:t>
         </w:r>
       </w:hyperlink>
       <w:r>
@@ -3247,7 +3083,6 @@
         </w:rPr>
       </w:pPr>
       <w:hyperlink r:id="rId19">
-        <w:proofErr w:type="spellStart"/>
         <w:r>
           <w:rPr>
             <w:rStyle w:val="Hyperlink"/>
@@ -3255,7 +3090,6 @@
           </w:rPr>
           <w:t>stopword-trainer</w:t>
         </w:r>
-        <w:proofErr w:type="spellEnd"/>
       </w:hyperlink>
       <w:r>
         <w:rPr>
@@ -3276,31 +3110,13 @@
         </w:rPr>
       </w:pPr>
       <w:hyperlink r:id="rId20">
-        <w:proofErr w:type="spellStart"/>
         <w:r>
           <w:rPr>
             <w:rStyle w:val="Hyperlink"/>
             <w:lang w:val="nb-NO"/>
           </w:rPr>
-          <w:t>words</w:t>
+          <w:t>words-n-numbers</w:t>
         </w:r>
-        <w:proofErr w:type="spellEnd"/>
-        <w:r>
-          <w:rPr>
-            <w:rStyle w:val="Hyperlink"/>
-            <w:lang w:val="nb-NO"/>
-          </w:rPr>
-          <w:t>-n-</w:t>
-        </w:r>
-        <w:proofErr w:type="spellStart"/>
-        <w:r>
-          <w:rPr>
-            <w:rStyle w:val="Hyperlink"/>
-            <w:lang w:val="nb-NO"/>
-          </w:rPr>
-          <w:t>numbers</w:t>
-        </w:r>
-        <w:proofErr w:type="spellEnd"/>
       </w:hyperlink>
       <w:r>
         <w:rPr>
@@ -3313,29 +3129,8 @@
       <w:pPr>
         <w:pStyle w:val="FirstParagraph"/>
       </w:pPr>
-      <w:proofErr w:type="spellStart"/>
       <w:r>
-        <w:t>Arbeidet</w:t>
-      </w:r>
-      <w:proofErr w:type="spellEnd"/>
-      <w:r>
-        <w:t xml:space="preserve"> </w:t>
-      </w:r>
-      <w:proofErr w:type="spellStart"/>
-      <w:r>
-        <w:t>som</w:t>
-      </w:r>
-      <w:proofErr w:type="spellEnd"/>
-      <w:r>
-        <w:t xml:space="preserve"> </w:t>
-      </w:r>
-      <w:proofErr w:type="spellStart"/>
-      <w:r>
-        <w:t>gjenstår</w:t>
-      </w:r>
-      <w:proofErr w:type="spellEnd"/>
-      <w:r>
-        <w:t>:</w:t>
+        <w:t>Arbeidet som gjenstår:</w:t>
       </w:r>
     </w:p>
     <w:p>
@@ -3418,37 +3213,8 @@
           <w:numId w:val="40"/>
         </w:numPr>
       </w:pPr>
-      <w:proofErr w:type="spellStart"/>
       <w:r>
-        <w:t>Legge</w:t>
-      </w:r>
-      <w:proofErr w:type="spellEnd"/>
-      <w:r>
-        <w:t xml:space="preserve"> </w:t>
-      </w:r>
-      <w:proofErr w:type="spellStart"/>
-      <w:r>
-        <w:t>ord</w:t>
-      </w:r>
-      <w:proofErr w:type="spellEnd"/>
-      <w:r>
-        <w:t xml:space="preserve"> </w:t>
-      </w:r>
-      <w:proofErr w:type="spellStart"/>
-      <w:r>
-        <w:t>til</w:t>
-      </w:r>
-      <w:proofErr w:type="spellEnd"/>
-      <w:r>
-        <w:t xml:space="preserve"> </w:t>
-      </w:r>
-      <w:proofErr w:type="spellStart"/>
-      <w:r>
-        <w:t>rødlistene</w:t>
-      </w:r>
-      <w:proofErr w:type="spellEnd"/>
-      <w:r>
-        <w:t>.</w:t>
+        <w:t>Legge ord til rødlistene.</w:t>
       </w:r>
     </w:p>
     <w:p>
@@ -3462,19 +3228,11 @@
           <w:lang w:val="nb-NO"/>
         </w:rPr>
       </w:pPr>
-      <w:proofErr w:type="gramStart"/>
       <w:r>
         <w:rPr>
           <w:lang w:val="nb-NO"/>
         </w:rPr>
-        <w:t>Generere</w:t>
-      </w:r>
-      <w:proofErr w:type="gramEnd"/>
-      <w:r>
-        <w:rPr>
-          <w:lang w:val="nb-NO"/>
-        </w:rPr>
-        <w:t xml:space="preserve"> ferdige lister, klare til publisering.</w:t>
+        <w:t>Generere ferdige lister, klare til publisering.</w:t>
       </w:r>
     </w:p>
     <w:p>
@@ -3503,39 +3261,16 @@
           <w:numId w:val="40"/>
         </w:numPr>
       </w:pPr>
-      <w:proofErr w:type="spellStart"/>
       <w:r>
-        <w:t>Publisere</w:t>
-      </w:r>
-      <w:proofErr w:type="spellEnd"/>
-      <w:r>
-        <w:t xml:space="preserve"> </w:t>
-      </w:r>
-      <w:proofErr w:type="spellStart"/>
-      <w:r>
-        <w:t>stoppordslistene</w:t>
-      </w:r>
-      <w:proofErr w:type="spellEnd"/>
-      <w:r>
-        <w:t xml:space="preserve"> </w:t>
-      </w:r>
-      <w:proofErr w:type="spellStart"/>
-      <w:r>
-        <w:t>på</w:t>
-      </w:r>
-      <w:proofErr w:type="spellEnd"/>
-      <w:r>
-        <w:t xml:space="preserve"> </w:t>
+        <w:t xml:space="preserve">Publisere stoppordslistene på </w:t>
       </w:r>
       <w:hyperlink r:id="rId21">
-        <w:proofErr w:type="spellStart"/>
         <w:r>
           <w:rPr>
             <w:rStyle w:val="Hyperlink"/>
           </w:rPr>
           <w:t>stopword-sami</w:t>
         </w:r>
-        <w:proofErr w:type="spellEnd"/>
       </w:hyperlink>
     </w:p>
     <w:p>
@@ -3549,22 +3284,13 @@
           <w:lang w:val="nb-NO"/>
         </w:rPr>
       </w:pPr>
-      <w:proofErr w:type="gramStart"/>
       <w:r>
         <w:rPr>
           <w:lang w:val="nb-NO"/>
         </w:rPr>
-        <w:t>Generere</w:t>
-      </w:r>
-      <w:proofErr w:type="gramEnd"/>
-      <w:r>
-        <w:rPr>
-          <w:lang w:val="nb-NO"/>
-        </w:rPr>
-        <w:t xml:space="preserve"> tester og publisere stoppordslistene på </w:t>
+        <w:t xml:space="preserve">Generere tester og publisere stoppordslistene på </w:t>
       </w:r>
       <w:hyperlink r:id="rId22">
-        <w:proofErr w:type="spellStart"/>
         <w:r>
           <w:rPr>
             <w:rStyle w:val="Hyperlink"/>
@@ -3572,7 +3298,6 @@
           </w:rPr>
           <w:t>stopword</w:t>
         </w:r>
-        <w:proofErr w:type="spellEnd"/>
       </w:hyperlink>
     </w:p>
     <w:p>
@@ -3593,21 +3318,12 @@
         <w:t xml:space="preserve">Bloggpost om prosjektet og hva det ferdige resultatet betyr på </w:t>
       </w:r>
       <w:hyperlink r:id="rId23">
-        <w:proofErr w:type="spellStart"/>
         <w:r>
           <w:rPr>
             <w:rStyle w:val="Hyperlink"/>
             <w:lang w:val="nb-NO"/>
           </w:rPr>
-          <w:t>Knowit</w:t>
-        </w:r>
-        <w:proofErr w:type="spellEnd"/>
-        <w:r>
-          <w:rPr>
-            <w:rStyle w:val="Hyperlink"/>
-            <w:lang w:val="nb-NO"/>
-          </w:rPr>
-          <w:t xml:space="preserve"> blogg</w:t>
+          <w:t>Knowit blogg</w:t>
         </w:r>
       </w:hyperlink>
       <w:r>
@@ -3621,35 +3337,23 @@
       <w:pPr>
         <w:pStyle w:val="Overskrift1nummerert"/>
       </w:pPr>
-      <w:bookmarkStart w:id="24" w:name="prosjektbeskrivelse-med-fremdriftsplan"/>
-      <w:bookmarkStart w:id="25" w:name="_Toc105065929"/>
-      <w:bookmarkStart w:id="26" w:name="_Toc105066525"/>
-      <w:bookmarkEnd w:id="21"/>
-      <w:proofErr w:type="spellStart"/>
+      <w:bookmarkStart w:id="24" w:name="_Toc105065929"/>
+      <w:bookmarkStart w:id="25" w:name="prosjektbeskrivelse-med-fremdriftsplan"/>
+      <w:bookmarkStart w:id="26" w:name="_Toc105746975"/>
+      <w:bookmarkEnd w:id="22"/>
       <w:r>
-        <w:t>Prosjektbeskrivelse</w:t>
+        <w:t>Prosjektbeskrivelse med fremdriftsplan</w:t>
       </w:r>
-      <w:proofErr w:type="spellEnd"/>
-      <w:r>
-        <w:t xml:space="preserve"> med </w:t>
-      </w:r>
-      <w:proofErr w:type="spellStart"/>
-      <w:r>
-        <w:t>fremdriftsplan</w:t>
-      </w:r>
-      <w:bookmarkEnd w:id="25"/>
+      <w:bookmarkEnd w:id="24"/>
       <w:bookmarkEnd w:id="26"/>
-      <w:proofErr w:type="spellEnd"/>
     </w:p>
     <w:p>
       <w:pPr>
         <w:pStyle w:val="FirstParagraph"/>
       </w:pPr>
-      <w:proofErr w:type="spellStart"/>
       <w:r>
         <w:t>Ressurser</w:t>
       </w:r>
-      <w:proofErr w:type="spellEnd"/>
     </w:p>
     <w:p>
       <w:pPr>
@@ -3659,38 +3363,9 @@
           <w:numId w:val="40"/>
         </w:numPr>
       </w:pPr>
-      <w:proofErr w:type="spellStart"/>
       <w:r>
         <w:lastRenderedPageBreak/>
-        <w:t>Prosjektleder</w:t>
-      </w:r>
-      <w:proofErr w:type="spellEnd"/>
-      <w:r>
-        <w:t xml:space="preserve"> </w:t>
-      </w:r>
-      <w:proofErr w:type="spellStart"/>
-      <w:r>
-        <w:t>og</w:t>
-      </w:r>
-      <w:proofErr w:type="spellEnd"/>
-      <w:r>
-        <w:t xml:space="preserve"> </w:t>
-      </w:r>
-      <w:proofErr w:type="spellStart"/>
-      <w:r>
-        <w:t>utvikler</w:t>
-      </w:r>
-      <w:proofErr w:type="spellEnd"/>
-      <w:r>
-        <w:t xml:space="preserve">: </w:t>
-      </w:r>
-      <w:proofErr w:type="spellStart"/>
-      <w:r>
-        <w:t>Espen</w:t>
-      </w:r>
-      <w:proofErr w:type="spellEnd"/>
-      <w:r>
-        <w:t xml:space="preserve"> Klem</w:t>
+        <w:t>Prosjektleder og utvikler: Espen Klem</w:t>
       </w:r>
     </w:p>
     <w:p>
@@ -3726,21 +3401,7 @@
         <w:rPr>
           <w:lang w:val="nb-NO"/>
         </w:rPr>
-        <w:t xml:space="preserve">Kvalitetssikring av lulesamisk og sørsamisk stoppordsliste: [vil bli avgjort </w:t>
-      </w:r>
-      <w:proofErr w:type="gramStart"/>
-      <w:r>
-        <w:rPr>
-          <w:lang w:val="nb-NO"/>
-        </w:rPr>
-        <w:t>etterhvert</w:t>
-      </w:r>
-      <w:proofErr w:type="gramEnd"/>
-      <w:r>
-        <w:rPr>
-          <w:lang w:val="nb-NO"/>
-        </w:rPr>
-        <w:t>]</w:t>
+        <w:t>Kvalitetssikring av lulesamisk og sørsamisk stoppordsliste: [vil bli avgjort etterhvert]</w:t>
       </w:r>
     </w:p>
     <w:p>
@@ -3750,72 +3411,33 @@
           <w:lang w:val="nb-NO"/>
         </w:rPr>
       </w:pPr>
-      <w:bookmarkStart w:id="27" w:name="fremdriftsplan"/>
-      <w:bookmarkStart w:id="28" w:name="_Toc105065930"/>
-      <w:bookmarkStart w:id="29" w:name="_Toc105066526"/>
+      <w:bookmarkStart w:id="27" w:name="_Toc105065930"/>
+      <w:bookmarkStart w:id="28" w:name="fremdriftsplan"/>
+      <w:bookmarkStart w:id="29" w:name="_Toc105746976"/>
       <w:r>
         <w:rPr>
           <w:lang w:val="nb-NO"/>
         </w:rPr>
         <w:t>Fremdriftsplan</w:t>
       </w:r>
-      <w:bookmarkEnd w:id="28"/>
+      <w:bookmarkEnd w:id="27"/>
       <w:bookmarkEnd w:id="29"/>
     </w:p>
     <w:p>
       <w:pPr>
         <w:pStyle w:val="Overskrift3nummerert"/>
+        <w:rPr>
+          <w:lang w:val="nb-NO"/>
+        </w:rPr>
       </w:pPr>
-      <w:bookmarkStart w:id="30" w:name="_Toc105066527"/>
+      <w:bookmarkStart w:id="30" w:name="_Toc105746977"/>
       <w:r>
-        <w:t xml:space="preserve">Fra </w:t>
-      </w:r>
-      <w:proofErr w:type="spellStart"/>
-      <w:r>
-        <w:t>midten</w:t>
-      </w:r>
-      <w:proofErr w:type="spellEnd"/>
-      <w:r>
-        <w:t xml:space="preserve"> </w:t>
-      </w:r>
-      <w:proofErr w:type="spellStart"/>
-      <w:r>
-        <w:t>av</w:t>
-      </w:r>
-      <w:proofErr w:type="spellEnd"/>
-      <w:r>
-        <w:t xml:space="preserve"> august </w:t>
-      </w:r>
-      <w:proofErr w:type="spellStart"/>
-      <w:r>
-        <w:t>og</w:t>
-      </w:r>
-      <w:proofErr w:type="spellEnd"/>
-      <w:r>
-        <w:t xml:space="preserve"> </w:t>
-      </w:r>
-      <w:proofErr w:type="spellStart"/>
-      <w:r>
-        <w:t>fram</w:t>
-      </w:r>
-      <w:proofErr w:type="spellEnd"/>
-      <w:r>
-        <w:t xml:space="preserve"> </w:t>
-      </w:r>
-      <w:proofErr w:type="spellStart"/>
-      <w:r>
-        <w:t>til</w:t>
-      </w:r>
-      <w:proofErr w:type="spellEnd"/>
-      <w:r>
-        <w:t xml:space="preserve"> </w:t>
-      </w:r>
-      <w:proofErr w:type="spellStart"/>
-      <w:r>
-        <w:t>oktober</w:t>
+        <w:rPr>
+          <w:lang w:val="nb-NO"/>
+        </w:rPr>
+        <w:t>Fra midten av august og fram til oktober</w:t>
       </w:r>
       <w:bookmarkEnd w:id="30"/>
-      <w:proofErr w:type="spellEnd"/>
     </w:p>
     <w:p>
       <w:pPr>
@@ -3875,21 +3497,11 @@
       <w:pPr>
         <w:pStyle w:val="Overskrift3nummerert"/>
       </w:pPr>
-      <w:bookmarkStart w:id="31" w:name="_Toc105066528"/>
-      <w:proofErr w:type="spellStart"/>
+      <w:bookmarkStart w:id="31" w:name="_Toc105746978"/>
       <w:r>
-        <w:t>Oktober</w:t>
-      </w:r>
-      <w:proofErr w:type="spellEnd"/>
-      <w:r>
-        <w:t xml:space="preserve"> / </w:t>
-      </w:r>
-      <w:proofErr w:type="spellStart"/>
-      <w:r>
-        <w:t>november</w:t>
+        <w:t>Oktober / november</w:t>
       </w:r>
       <w:bookmarkEnd w:id="31"/>
-      <w:proofErr w:type="spellEnd"/>
     </w:p>
     <w:p>
       <w:pPr>
@@ -3906,31 +3518,7 @@
         <w:t xml:space="preserve">Gjennomgang av ordlistene, definere ord som skal rødlistes og melde tilbake til prosjektet. </w:t>
       </w:r>
       <w:r>
-        <w:t xml:space="preserve">Levi </w:t>
-      </w:r>
-      <w:proofErr w:type="spellStart"/>
-      <w:r>
-        <w:t>Sørum</w:t>
-      </w:r>
-      <w:proofErr w:type="spellEnd"/>
-      <w:r>
-        <w:t xml:space="preserve"> + to </w:t>
-      </w:r>
-      <w:proofErr w:type="spellStart"/>
-      <w:r>
-        <w:t>andre</w:t>
-      </w:r>
-      <w:proofErr w:type="spellEnd"/>
-      <w:r>
-        <w:t xml:space="preserve"> </w:t>
-      </w:r>
-      <w:proofErr w:type="spellStart"/>
-      <w:r>
-        <w:t>ressurser</w:t>
-      </w:r>
-      <w:proofErr w:type="spellEnd"/>
-      <w:r>
-        <w:t>.</w:t>
+        <w:t>Levi Sørum + to andre ressurser.</w:t>
       </w:r>
     </w:p>
     <w:p>
@@ -3962,19 +3550,11 @@
           <w:lang w:val="nb-NO"/>
         </w:rPr>
       </w:pPr>
-      <w:proofErr w:type="gramStart"/>
       <w:r>
         <w:rPr>
           <w:lang w:val="nb-NO"/>
         </w:rPr>
-        <w:t>Generere</w:t>
-      </w:r>
-      <w:proofErr w:type="gramEnd"/>
-      <w:r>
-        <w:rPr>
-          <w:lang w:val="nb-NO"/>
-        </w:rPr>
-        <w:t xml:space="preserve"> ferdige lister, klare for publisering - Espen Klem</w:t>
+        <w:t>Generere ferdige lister, klare for publisering - Espen Klem</w:t>
       </w:r>
     </w:p>
     <w:p>
@@ -4013,7 +3593,6 @@
         <w:t xml:space="preserve">Publisere lister til modulene/kode-bibliotekene </w:t>
       </w:r>
       <w:hyperlink r:id="rId24">
-        <w:proofErr w:type="spellStart"/>
         <w:r>
           <w:rPr>
             <w:rStyle w:val="Hyperlink"/>
@@ -4021,7 +3600,6 @@
           </w:rPr>
           <w:t>stopword-sami</w:t>
         </w:r>
-        <w:proofErr w:type="spellEnd"/>
       </w:hyperlink>
       <w:r>
         <w:rPr>
@@ -4030,7 +3608,6 @@
         <w:t xml:space="preserve"> og </w:t>
       </w:r>
       <w:hyperlink r:id="rId25">
-        <w:proofErr w:type="spellStart"/>
         <w:r>
           <w:rPr>
             <w:rStyle w:val="Hyperlink"/>
@@ -4038,7 +3615,6 @@
           </w:rPr>
           <w:t>stopword</w:t>
         </w:r>
-        <w:proofErr w:type="spellEnd"/>
       </w:hyperlink>
       <w:r>
         <w:rPr>
@@ -4062,49 +3638,7 @@
         <w:rPr>
           <w:lang w:val="nb-NO"/>
         </w:rPr>
-        <w:t xml:space="preserve">Skrive bloggpost om prosjektet og spre på LinkedIn, </w:t>
-      </w:r>
-      <w:proofErr w:type="spellStart"/>
-      <w:r>
-        <w:rPr>
-          <w:lang w:val="nb-NO"/>
-        </w:rPr>
-        <w:t>Reddit</w:t>
-      </w:r>
-      <w:proofErr w:type="spellEnd"/>
-      <w:r>
-        <w:rPr>
-          <w:lang w:val="nb-NO"/>
-        </w:rPr>
-        <w:t xml:space="preserve">, Facebook og </w:t>
-      </w:r>
-      <w:proofErr w:type="spellStart"/>
-      <w:r>
-        <w:rPr>
-          <w:lang w:val="nb-NO"/>
-        </w:rPr>
-        <w:t>Twitter</w:t>
-      </w:r>
-      <w:proofErr w:type="spellEnd"/>
-      <w:r>
-        <w:rPr>
-          <w:lang w:val="nb-NO"/>
-        </w:rPr>
-        <w:t xml:space="preserve"> - Espen Klem + ansvarlig for innholdsmarkedsføring i </w:t>
-      </w:r>
-      <w:proofErr w:type="spellStart"/>
-      <w:r>
-        <w:rPr>
-          <w:lang w:val="nb-NO"/>
-        </w:rPr>
-        <w:t>Knowit</w:t>
-      </w:r>
-      <w:proofErr w:type="spellEnd"/>
-      <w:r>
-        <w:rPr>
-          <w:lang w:val="nb-NO"/>
-        </w:rPr>
-        <w:t>.</w:t>
+        <w:t>Skrive bloggpost om prosjektet og spre på LinkedIn, Reddit, Facebook og Twitter - Espen Klem + ansvarlig for innholdsmarkedsføring i Knowit.</w:t>
       </w:r>
     </w:p>
     <w:p>
@@ -4114,18 +3648,18 @@
           <w:lang w:val="nb-NO"/>
         </w:rPr>
       </w:pPr>
-      <w:bookmarkStart w:id="32" w:name="Xe30b95aacce27ffac084a15c680b69cb7ecc0cf"/>
-      <w:bookmarkStart w:id="33" w:name="_Toc105065931"/>
-      <w:bookmarkStart w:id="34" w:name="_Toc105066529"/>
-      <w:bookmarkEnd w:id="24"/>
-      <w:bookmarkEnd w:id="27"/>
+      <w:bookmarkStart w:id="32" w:name="_Toc105065931"/>
+      <w:bookmarkStart w:id="33" w:name="Xe30b95aacce27ffac084a15c680b69cb7ecc0cf"/>
+      <w:bookmarkStart w:id="34" w:name="_Toc105746979"/>
+      <w:bookmarkEnd w:id="25"/>
+      <w:bookmarkEnd w:id="28"/>
       <w:r>
         <w:rPr>
           <w:lang w:val="nb-NO"/>
         </w:rPr>
         <w:t>Prosjektets gjennomførbarhet / risikovurdering</w:t>
       </w:r>
-      <w:bookmarkEnd w:id="33"/>
+      <w:bookmarkEnd w:id="32"/>
       <w:bookmarkEnd w:id="34"/>
     </w:p>
     <w:p>
@@ -4139,21 +3673,7 @@
         <w:rPr>
           <w:lang w:val="nb-NO"/>
         </w:rPr>
-        <w:t xml:space="preserve">Prosjektet har lav risiko. Espen Klem har tidligere gjennomført lignende prosjekter med stoppordslister for finsk og punjabi </w:t>
-      </w:r>
-      <w:proofErr w:type="spellStart"/>
-      <w:r>
-        <w:rPr>
-          <w:lang w:val="nb-NO"/>
-        </w:rPr>
-        <w:t>gurmukhi</w:t>
-      </w:r>
-      <w:proofErr w:type="spellEnd"/>
-      <w:r>
-        <w:rPr>
-          <w:lang w:val="nb-NO"/>
-        </w:rPr>
-        <w:t>. Mye av eksisterende kode er programmert for disse prosjektene. Men tre faktorer kan fremdeles forlenge prosjektet og/eller forringe kvaliteten.</w:t>
+        <w:t>Prosjektet har lav risiko. Espen Klem har tidligere gjennomført lignende prosjekter med stoppordslister for finsk og punjabi gurmukhi. Mye av eksisterende kode er programmert for disse prosjektene. Men tre faktorer kan fremdeles forlenge prosjektet og/eller forringe kvaliteten.</w:t>
       </w:r>
     </w:p>
     <w:p>
@@ -4222,23 +3742,7 @@
             <w:rStyle w:val="Hyperlink"/>
             <w:lang w:val="nb-NO"/>
           </w:rPr>
-          <w:t xml:space="preserve">tidligere analyse av bruk av Wikipedia for å </w:t>
-        </w:r>
-        <w:proofErr w:type="gramStart"/>
-        <w:r>
-          <w:rPr>
-            <w:rStyle w:val="Hyperlink"/>
-            <w:lang w:val="nb-NO"/>
-          </w:rPr>
-          <w:t>generere</w:t>
-        </w:r>
-        <w:proofErr w:type="gramEnd"/>
-        <w:r>
-          <w:rPr>
-            <w:rStyle w:val="Hyperlink"/>
-            <w:lang w:val="nb-NO"/>
-          </w:rPr>
-          <w:t xml:space="preserve"> en liste over norske stoppord</w:t>
+          <w:t>tidligere analyse av bruk av Wikipedia for å generere en liste over norske stoppord</w:t>
         </w:r>
       </w:hyperlink>
       <w:r>
@@ -4266,37 +3770,12 @@
         <w:t xml:space="preserve">NRK kan tenke seg å endre oppbygging av siden vi i dag henter tekst-innhold fra. Skjer dette må </w:t>
       </w:r>
       <w:hyperlink r:id="rId27">
-        <w:proofErr w:type="spellStart"/>
         <w:r>
           <w:rPr>
             <w:rStyle w:val="Hyperlink"/>
             <w:lang w:val="nb-NO"/>
           </w:rPr>
-          <w:t>nrk</w:t>
-        </w:r>
-        <w:proofErr w:type="spellEnd"/>
-        <w:r>
-          <w:rPr>
-            <w:rStyle w:val="Hyperlink"/>
-            <w:lang w:val="nb-NO"/>
-          </w:rPr>
-          <w:t>-</w:t>
-        </w:r>
-        <w:proofErr w:type="spellStart"/>
-        <w:r>
-          <w:rPr>
-            <w:rStyle w:val="Hyperlink"/>
-            <w:lang w:val="nb-NO"/>
-          </w:rPr>
-          <w:t>sapmi</w:t>
-        </w:r>
-        <w:proofErr w:type="spellEnd"/>
-        <w:r>
-          <w:rPr>
-            <w:rStyle w:val="Hyperlink"/>
-            <w:lang w:val="nb-NO"/>
-          </w:rPr>
-          <w:t>-crawler</w:t>
+          <w:t>nrk-sapmi-crawler</w:t>
         </w:r>
       </w:hyperlink>
       <w:r>
@@ -4313,10 +3792,10 @@
           <w:lang w:val="nb-NO"/>
         </w:rPr>
       </w:pPr>
-      <w:bookmarkStart w:id="35" w:name="Xa3fa5d2534ad57bd8aec36c4af03aedbe9455e1"/>
-      <w:bookmarkStart w:id="36" w:name="_Toc105065932"/>
-      <w:bookmarkStart w:id="37" w:name="_Toc105066530"/>
-      <w:bookmarkEnd w:id="32"/>
+      <w:bookmarkStart w:id="35" w:name="_Toc105065932"/>
+      <w:bookmarkStart w:id="36" w:name="Xa3fa5d2534ad57bd8aec36c4af03aedbe9455e1"/>
+      <w:bookmarkStart w:id="37" w:name="_Toc105746980"/>
+      <w:bookmarkEnd w:id="33"/>
       <w:r>
         <w:rPr>
           <w:lang w:val="nb-NO"/>
@@ -4329,7 +3808,7 @@
         </w:rPr>
         <w:t>vordan prosjektet får effekt utover prosjektperiode</w:t>
       </w:r>
-      <w:bookmarkEnd w:id="36"/>
+      <w:bookmarkEnd w:id="35"/>
       <w:bookmarkEnd w:id="37"/>
     </w:p>
     <w:p>
@@ -4346,31 +3825,13 @@
         <w:t xml:space="preserve">Ved å publisere stoppordslistene med en av de mest åpne kildekode-lisensene, MIT License, sikrer vi at alle som vil kan bruke stoppordlisten til hva de vil i all framtid: </w:t>
       </w:r>
       <w:hyperlink r:id="rId28">
-        <w:proofErr w:type="spellStart"/>
         <w:r>
           <w:rPr>
             <w:rStyle w:val="Hyperlink"/>
             <w:lang w:val="nb-NO"/>
           </w:rPr>
-          <w:t>stopword-sami</w:t>
+          <w:t>stopword-sami sin MIT lisens</w:t>
         </w:r>
-        <w:proofErr w:type="spellEnd"/>
-        <w:r>
-          <w:rPr>
-            <w:rStyle w:val="Hyperlink"/>
-            <w:lang w:val="nb-NO"/>
-          </w:rPr>
-          <w:t xml:space="preserve"> sin </w:t>
-        </w:r>
-        <w:proofErr w:type="gramStart"/>
-        <w:r>
-          <w:rPr>
-            <w:rStyle w:val="Hyperlink"/>
-            <w:lang w:val="nb-NO"/>
-          </w:rPr>
-          <w:t>MIT lisens</w:t>
-        </w:r>
-        <w:proofErr w:type="gramEnd"/>
       </w:hyperlink>
       <w:r>
         <w:rPr>
@@ -4421,7 +3882,6 @@
         <w:t xml:space="preserve">Espen Klem har siden 2017 vedlikeholdt og utviklet kildekoden til programvare-modulen </w:t>
       </w:r>
       <w:hyperlink r:id="rId29">
-        <w:proofErr w:type="spellStart"/>
         <w:r>
           <w:rPr>
             <w:rStyle w:val="Hyperlink"/>
@@ -4429,7 +3889,6 @@
           </w:rPr>
           <w:t>stopword</w:t>
         </w:r>
-        <w:proofErr w:type="spellEnd"/>
       </w:hyperlink>
       <w:r>
         <w:rPr>
@@ -4471,58 +3930,14 @@
             <w:rStyle w:val="Hyperlink"/>
             <w:lang w:val="nb-NO"/>
           </w:rPr>
-          <w:t xml:space="preserve">på NPM - Node </w:t>
-        </w:r>
-        <w:proofErr w:type="spellStart"/>
-        <w:r>
-          <w:rPr>
-            <w:rStyle w:val="Hyperlink"/>
-            <w:lang w:val="nb-NO"/>
-          </w:rPr>
-          <w:t>Package</w:t>
-        </w:r>
-        <w:proofErr w:type="spellEnd"/>
-        <w:r>
-          <w:rPr>
-            <w:rStyle w:val="Hyperlink"/>
-            <w:lang w:val="nb-NO"/>
-          </w:rPr>
-          <w:t xml:space="preserve"> Manager</w:t>
+          <w:t>på NPM - Node Package Manager</w:t>
         </w:r>
       </w:hyperlink>
       <w:r>
         <w:rPr>
           <w:lang w:val="nb-NO"/>
         </w:rPr>
-        <w:t xml:space="preserve">, i tillegg til tilgjengelighet via andre kanaler. Bruken her er som en del av søkemotorer, </w:t>
-      </w:r>
-      <w:proofErr w:type="spellStart"/>
-      <w:r>
-        <w:rPr>
-          <w:lang w:val="nb-NO"/>
-        </w:rPr>
-        <w:t>chatbot’er</w:t>
-      </w:r>
-      <w:proofErr w:type="spellEnd"/>
-      <w:r>
-        <w:rPr>
-          <w:lang w:val="nb-NO"/>
-        </w:rPr>
-        <w:t xml:space="preserve">, generell maskinlæring, </w:t>
-      </w:r>
-      <w:proofErr w:type="spellStart"/>
-      <w:r>
-        <w:rPr>
-          <w:lang w:val="nb-NO"/>
-        </w:rPr>
-        <w:t>sentimentanalyser</w:t>
-      </w:r>
-      <w:proofErr w:type="spellEnd"/>
-      <w:r>
-        <w:rPr>
-          <w:lang w:val="nb-NO"/>
-        </w:rPr>
-        <w:t>, duplikatanalyser, spam-filter, nøkkelord-uthenting mm.</w:t>
+        <w:t>, i tillegg til tilgjengelighet via andre kanaler. Bruken her er som en del av søkemotorer, chatbot’er, generell maskinlæring, sentimentanalyser, duplikatanalyser, spam-filter, nøkkelord-uthenting mm.</w:t>
       </w:r>
     </w:p>
     <w:p>
@@ -4532,10 +3947,10 @@
           <w:lang w:val="nb-NO"/>
         </w:rPr>
       </w:pPr>
-      <w:bookmarkStart w:id="38" w:name="X4e089b5dcfacd28ddc96931204f430d825ab5ed"/>
-      <w:bookmarkStart w:id="39" w:name="_Toc105065933"/>
-      <w:bookmarkStart w:id="40" w:name="_Toc105066531"/>
-      <w:bookmarkEnd w:id="35"/>
+      <w:bookmarkStart w:id="38" w:name="_Toc105065933"/>
+      <w:bookmarkStart w:id="39" w:name="X4e089b5dcfacd28ddc96931204f430d825ab5ed"/>
+      <w:bookmarkStart w:id="40" w:name="_Toc105746981"/>
+      <w:bookmarkEnd w:id="36"/>
       <w:r>
         <w:rPr>
           <w:lang w:val="nb-NO"/>
@@ -4549,7 +3964,7 @@
         </w:rPr>
         <w:t>vordan likestillingsperspektivet ivaretas i prosjektet</w:t>
       </w:r>
-      <w:bookmarkEnd w:id="39"/>
+      <w:bookmarkEnd w:id="38"/>
       <w:bookmarkEnd w:id="40"/>
     </w:p>
     <w:p>
@@ -4571,108 +3986,23 @@
             <w:rStyle w:val="Hyperlink"/>
             <w:lang w:val="nb-NO"/>
           </w:rPr>
-          <w:t xml:space="preserve">Code </w:t>
+          <w:t>Code of conduct</w:t>
         </w:r>
-        <w:proofErr w:type="spellStart"/>
+      </w:hyperlink>
+      <w:r>
+        <w:rPr>
+          <w:lang w:val="nb-NO"/>
+        </w:rPr>
+        <w:t xml:space="preserve">” som vi følger strengt. Vi er hjelpsomme mot alle uansett kjønn, legning, alder, kroppsform, synlig og usynlig handicap, etnisitet, nivå på ferdigheter, utdanning, sosioøkonomiske forhold, nasjonalitet, personlig utseende eller religion. Dette er noe vi har erfaring med fra andre åpne kildekode-prosjekter og innad i Knowit som Knowit Amende AS er en del av. </w:t>
+      </w:r>
+      <w:hyperlink r:id="rId32">
         <w:r>
           <w:rPr>
             <w:rStyle w:val="Hyperlink"/>
             <w:lang w:val="nb-NO"/>
           </w:rPr>
-          <w:t>of</w:t>
+          <w:t>Knowits likestillings- og mangfoldspolicy</w:t>
         </w:r>
-        <w:proofErr w:type="spellEnd"/>
-        <w:r>
-          <w:rPr>
-            <w:rStyle w:val="Hyperlink"/>
-            <w:lang w:val="nb-NO"/>
-          </w:rPr>
-          <w:t xml:space="preserve"> </w:t>
-        </w:r>
-        <w:proofErr w:type="spellStart"/>
-        <w:r>
-          <w:rPr>
-            <w:rStyle w:val="Hyperlink"/>
-            <w:lang w:val="nb-NO"/>
-          </w:rPr>
-          <w:t>conduct</w:t>
-        </w:r>
-        <w:proofErr w:type="spellEnd"/>
-      </w:hyperlink>
-      <w:r>
-        <w:rPr>
-          <w:lang w:val="nb-NO"/>
-        </w:rPr>
-        <w:t xml:space="preserve">” som vi følger strengt. Vi er hjelpsomme mot alle uansett kjønn, legning, alder, kroppsform, synlig og usynlig handicap, etnisitet, nivå på ferdigheter, utdanning, sosioøkonomiske forhold, nasjonalitet, personlig utseende eller religion. Dette er noe vi har erfaring med fra andre åpne kildekode-prosjekter og innad i </w:t>
-      </w:r>
-      <w:proofErr w:type="spellStart"/>
-      <w:r>
-        <w:rPr>
-          <w:lang w:val="nb-NO"/>
-        </w:rPr>
-        <w:t>Knowit</w:t>
-      </w:r>
-      <w:proofErr w:type="spellEnd"/>
-      <w:r>
-        <w:rPr>
-          <w:lang w:val="nb-NO"/>
-        </w:rPr>
-        <w:t xml:space="preserve"> som </w:t>
-      </w:r>
-      <w:proofErr w:type="spellStart"/>
-      <w:r>
-        <w:rPr>
-          <w:lang w:val="nb-NO"/>
-        </w:rPr>
-        <w:t>Knowit</w:t>
-      </w:r>
-      <w:proofErr w:type="spellEnd"/>
-      <w:r>
-        <w:rPr>
-          <w:lang w:val="nb-NO"/>
-        </w:rPr>
-        <w:t xml:space="preserve"> </w:t>
-      </w:r>
-      <w:proofErr w:type="spellStart"/>
-      <w:r>
-        <w:rPr>
-          <w:lang w:val="nb-NO"/>
-        </w:rPr>
-        <w:t>Amende</w:t>
-      </w:r>
-      <w:proofErr w:type="spellEnd"/>
-      <w:r>
-        <w:rPr>
-          <w:lang w:val="nb-NO"/>
-        </w:rPr>
-        <w:t xml:space="preserve"> AS er en del av. </w:t>
-      </w:r>
-      <w:hyperlink r:id="rId32">
-        <w:proofErr w:type="spellStart"/>
-        <w:r>
-          <w:rPr>
-            <w:rStyle w:val="Hyperlink"/>
-            <w:lang w:val="nb-NO"/>
-          </w:rPr>
-          <w:t>Knowits</w:t>
-        </w:r>
-        <w:proofErr w:type="spellEnd"/>
-        <w:r>
-          <w:rPr>
-            <w:rStyle w:val="Hyperlink"/>
-            <w:lang w:val="nb-NO"/>
-          </w:rPr>
-          <w:t xml:space="preserve"> likestillings- og </w:t>
-        </w:r>
-        <w:proofErr w:type="spellStart"/>
-        <w:r>
-          <w:rPr>
-            <w:rStyle w:val="Hyperlink"/>
-            <w:lang w:val="nb-NO"/>
-          </w:rPr>
-          <w:t>mangfoldspolicy</w:t>
-        </w:r>
-        <w:proofErr w:type="spellEnd"/>
       </w:hyperlink>
       <w:r>
         <w:rPr>
@@ -4688,10 +4018,10 @@
           <w:lang w:val="nb-NO"/>
         </w:rPr>
       </w:pPr>
-      <w:bookmarkStart w:id="41" w:name="X65b04b744f978d738a966d19b187a397b4c80a4"/>
-      <w:bookmarkStart w:id="42" w:name="_Toc105065934"/>
-      <w:bookmarkStart w:id="43" w:name="_Toc105066532"/>
-      <w:bookmarkEnd w:id="38"/>
+      <w:bookmarkStart w:id="41" w:name="_Toc105065934"/>
+      <w:bookmarkStart w:id="42" w:name="X65b04b744f978d738a966d19b187a397b4c80a4"/>
+      <w:bookmarkStart w:id="43" w:name="_Toc105746982"/>
+      <w:bookmarkEnd w:id="39"/>
       <w:r>
         <w:rPr>
           <w:lang w:val="nb-NO"/>
@@ -4704,7 +4034,7 @@
         </w:rPr>
         <w:t>vordan prosjektresultatet skal synliggjøres/publiseres</w:t>
       </w:r>
-      <w:bookmarkEnd w:id="42"/>
+      <w:bookmarkEnd w:id="41"/>
       <w:bookmarkEnd w:id="43"/>
     </w:p>
     <w:p>
@@ -4718,35 +4048,7 @@
         <w:rPr>
           <w:lang w:val="nb-NO"/>
         </w:rPr>
-        <w:t xml:space="preserve">To bloggposter på blogg.knowit.no. En bloggpost om prosjektet før NDC, og en ved lansering. Bloggpostene blir også postet på LinkedIn, </w:t>
-      </w:r>
-      <w:proofErr w:type="spellStart"/>
-      <w:r>
-        <w:rPr>
-          <w:lang w:val="nb-NO"/>
-        </w:rPr>
-        <w:t>Reddit</w:t>
-      </w:r>
-      <w:proofErr w:type="spellEnd"/>
-      <w:r>
-        <w:rPr>
-          <w:lang w:val="nb-NO"/>
-        </w:rPr>
-        <w:t xml:space="preserve">/JavaScript, Facebook og </w:t>
-      </w:r>
-      <w:proofErr w:type="spellStart"/>
-      <w:r>
-        <w:rPr>
-          <w:lang w:val="nb-NO"/>
-        </w:rPr>
-        <w:t>Twitter</w:t>
-      </w:r>
-      <w:proofErr w:type="spellEnd"/>
-      <w:r>
-        <w:rPr>
-          <w:lang w:val="nb-NO"/>
-        </w:rPr>
-        <w:t>.</w:t>
+        <w:t>To bloggposter på blogg.knowit.no. En bloggpost om prosjektet før NDC, og en ved lansering. Bloggpostene blir også postet på LinkedIn, Reddit/JavaScript, Facebook og Twitter.</w:t>
       </w:r>
     </w:p>
     <w:p>
@@ -4763,7 +4065,6 @@
         <w:t xml:space="preserve">I tillegg til at stoppordslistene blir publisert på </w:t>
       </w:r>
       <w:hyperlink r:id="rId33">
-        <w:proofErr w:type="spellStart"/>
         <w:r>
           <w:rPr>
             <w:rStyle w:val="Hyperlink"/>
@@ -4771,7 +4072,6 @@
           </w:rPr>
           <w:t>stopword-sami</w:t>
         </w:r>
-        <w:proofErr w:type="spellEnd"/>
       </w:hyperlink>
       <w:r>
         <w:rPr>
@@ -4780,7 +4080,6 @@
         <w:t xml:space="preserve">, vil de også bli lagt til på kodebiblioteket </w:t>
       </w:r>
       <w:hyperlink r:id="rId34">
-        <w:proofErr w:type="spellStart"/>
         <w:r>
           <w:rPr>
             <w:rStyle w:val="Hyperlink"/>
@@ -4788,7 +4087,6 @@
           </w:rPr>
           <w:t>stopword</w:t>
         </w:r>
-        <w:proofErr w:type="spellEnd"/>
       </w:hyperlink>
       <w:r>
         <w:rPr>
@@ -4811,7 +4109,6 @@
         <w:t xml:space="preserve">Og så håper vi at </w:t>
       </w:r>
       <w:hyperlink r:id="rId35">
-        <w:proofErr w:type="spellStart"/>
         <w:r>
           <w:rPr>
             <w:rStyle w:val="Hyperlink"/>
@@ -4819,30 +4116,14 @@
           </w:rPr>
           <w:t>stopwords-iso</w:t>
         </w:r>
-        <w:proofErr w:type="spellEnd"/>
       </w:hyperlink>
       <w:r>
         <w:rPr>
           <w:lang w:val="nb-NO"/>
         </w:rPr>
-        <w:t xml:space="preserve"> vil være interessert i </w:t>
-      </w:r>
-      <w:proofErr w:type="spellStart"/>
-      <w:r>
-        <w:rPr>
-          <w:lang w:val="nb-NO"/>
-        </w:rPr>
-        <w:t>ihvertfall</w:t>
-      </w:r>
-      <w:proofErr w:type="spellEnd"/>
-      <w:r>
-        <w:rPr>
-          <w:lang w:val="nb-NO"/>
-        </w:rPr>
-        <w:t xml:space="preserve"> nordsamisk stoppordsliste. De samiske stoppordslistene vil bli foreslått som nytt innhold til dette kodebiblioteket, men det er ikke opp til prosjektet om de blir inkludert. Grunnen til at det er sannsynlig at de bare er interessert i nordsamisk er at de følger en eldre ISO-standard for språkkoder. Denne har bare kode for nordsamisk. Modulen </w:t>
+        <w:t xml:space="preserve"> vil være interessert i ihvertfall nordsamisk stoppordsliste. De samiske stoppordslistene vil bli foreslått som nytt innhold til dette kodebiblioteket, men det er ikke opp til prosjektet om de blir inkludert. Grunnen til at det er sannsynlig at de bare er interessert i nordsamisk er at de følger en eldre ISO-standard for språkkoder. Denne har bare kode for nordsamisk. Modulen </w:t>
       </w:r>
       <w:hyperlink r:id="rId36">
-        <w:proofErr w:type="spellStart"/>
         <w:r>
           <w:rPr>
             <w:rStyle w:val="VerbatimChar"/>
@@ -4850,7 +4131,6 @@
           </w:rPr>
           <w:t>stopword</w:t>
         </w:r>
-        <w:proofErr w:type="spellEnd"/>
         <w:r>
           <w:rPr>
             <w:rStyle w:val="Hyperlink"/>
@@ -4880,21 +4160,12 @@
         <w:t xml:space="preserve">Espen Klem har meldt inn og fått akseptert en </w:t>
       </w:r>
       <w:hyperlink r:id="rId37">
-        <w:proofErr w:type="spellStart"/>
         <w:r>
           <w:rPr>
             <w:rStyle w:val="Hyperlink"/>
             <w:lang w:val="nb-NO"/>
           </w:rPr>
-          <w:t>lyntale</w:t>
-        </w:r>
-        <w:proofErr w:type="spellEnd"/>
-        <w:r>
-          <w:rPr>
-            <w:rStyle w:val="Hyperlink"/>
-            <w:lang w:val="nb-NO"/>
-          </w:rPr>
-          <w:t xml:space="preserve"> om prosjektet til NDC</w:t>
+          <w:t>lyntale om prosjektet til NDC</w:t>
         </w:r>
       </w:hyperlink>
       <w:r>
@@ -4909,71 +4180,7 @@
             <w:rStyle w:val="Hyperlink"/>
             <w:lang w:val="nb-NO"/>
           </w:rPr>
-          <w:t xml:space="preserve">Sami </w:t>
-        </w:r>
-        <w:proofErr w:type="spellStart"/>
-        <w:r>
-          <w:rPr>
-            <w:rStyle w:val="Hyperlink"/>
-            <w:lang w:val="nb-NO"/>
-          </w:rPr>
-          <w:t>stopwords</w:t>
-        </w:r>
-        <w:proofErr w:type="spellEnd"/>
-        <w:r>
-          <w:rPr>
-            <w:rStyle w:val="Hyperlink"/>
-            <w:lang w:val="nb-NO"/>
-          </w:rPr>
-          <w:t xml:space="preserve"> - How far have </w:t>
-        </w:r>
-        <w:proofErr w:type="spellStart"/>
-        <w:r>
-          <w:rPr>
-            <w:rStyle w:val="Hyperlink"/>
-            <w:lang w:val="nb-NO"/>
-          </w:rPr>
-          <w:t>we</w:t>
-        </w:r>
-        <w:proofErr w:type="spellEnd"/>
-        <w:r>
-          <w:rPr>
-            <w:rStyle w:val="Hyperlink"/>
-            <w:lang w:val="nb-NO"/>
-          </w:rPr>
-          <w:t xml:space="preserve"> gotten and </w:t>
-        </w:r>
-        <w:proofErr w:type="spellStart"/>
-        <w:r>
-          <w:rPr>
-            <w:rStyle w:val="Hyperlink"/>
-            <w:lang w:val="nb-NO"/>
-          </w:rPr>
-          <w:t>why</w:t>
-        </w:r>
-        <w:proofErr w:type="spellEnd"/>
-        <w:r>
-          <w:rPr>
-            <w:rStyle w:val="Hyperlink"/>
-            <w:lang w:val="nb-NO"/>
-          </w:rPr>
-          <w:t xml:space="preserve"> </w:t>
-        </w:r>
-        <w:proofErr w:type="spellStart"/>
-        <w:r>
-          <w:rPr>
-            <w:rStyle w:val="Hyperlink"/>
-            <w:lang w:val="nb-NO"/>
-          </w:rPr>
-          <w:t>does</w:t>
-        </w:r>
-        <w:proofErr w:type="spellEnd"/>
-        <w:r>
-          <w:rPr>
-            <w:rStyle w:val="Hyperlink"/>
-            <w:lang w:val="nb-NO"/>
-          </w:rPr>
-          <w:t xml:space="preserve"> it matter?</w:t>
+          <w:t>Sami stopwords - How far have we gotten and why does it matter?</w:t>
         </w:r>
       </w:hyperlink>
       <w:r>
@@ -4990,11 +4197,10 @@
           <w:lang w:val="nb-NO"/>
         </w:rPr>
       </w:pPr>
-      <w:bookmarkStart w:id="44" w:name="X8143679da92867cf9d38b39e6f047015627f76a"/>
-      <w:bookmarkStart w:id="45" w:name="_Toc105065935"/>
-      <w:bookmarkStart w:id="46" w:name="_Toc105066533"/>
-      <w:bookmarkEnd w:id="41"/>
-      <w:proofErr w:type="spellStart"/>
+      <w:bookmarkStart w:id="44" w:name="_Toc105065935"/>
+      <w:bookmarkStart w:id="45" w:name="X8143679da92867cf9d38b39e6f047015627f76a"/>
+      <w:bookmarkStart w:id="46" w:name="_Toc105746983"/>
+      <w:bookmarkEnd w:id="42"/>
       <w:r>
         <w:rPr>
           <w:lang w:val="nb-NO"/>
@@ -5006,33 +4212,22 @@
         <w:rPr>
           <w:lang w:val="nb-NO"/>
         </w:rPr>
-        <w:t>budsjett</w:t>
+        <w:t>udsjett som viser alle kostnadene og finansieringsplan</w:t>
       </w:r>
-      <w:proofErr w:type="spellEnd"/>
-      <w:r>
-        <w:rPr>
-          <w:lang w:val="nb-NO"/>
-        </w:rPr>
-        <w:t xml:space="preserve"> som viser alle kostnadene og finansieringsplan</w:t>
-      </w:r>
-      <w:bookmarkEnd w:id="45"/>
+      <w:bookmarkEnd w:id="44"/>
       <w:bookmarkEnd w:id="46"/>
     </w:p>
     <w:p>
       <w:pPr>
         <w:pStyle w:val="Overskrift2nummerert"/>
       </w:pPr>
-      <w:bookmarkStart w:id="47" w:name="_Toc105066534"/>
-      <w:proofErr w:type="spellStart"/>
+      <w:bookmarkStart w:id="47" w:name="_Toc105746984"/>
       <w:r>
         <w:t>Tidsbruk</w:t>
       </w:r>
-      <w:proofErr w:type="spellEnd"/>
-      <w:r>
-        <w:t>:</w:t>
-      </w:r>
       <w:bookmarkEnd w:id="47"/>
     </w:p>
+    <w:p/>
     <w:p>
       <w:pPr>
         <w:pStyle w:val="Compact"/>
@@ -5040,6 +4235,9 @@
           <w:ilvl w:val="0"/>
           <w:numId w:val="40"/>
         </w:numPr>
+        <w:rPr>
+          <w:lang w:val="nb-NO"/>
+        </w:rPr>
       </w:pPr>
       <w:r>
         <w:rPr>
@@ -5048,6 +4246,11 @@
         <w:t xml:space="preserve">Gjennomgang av innhold hentet fra NRK og luke ut kort-artikler med norsk tekst. </w:t>
       </w:r>
       <w:r>
+        <w:rPr>
+          <w:b/>
+          <w:bCs/>
+          <w:lang w:val="nb-NO"/>
+        </w:rPr>
         <w:t>(4 timer)</w:t>
       </w:r>
     </w:p>
@@ -5066,6 +4269,10 @@
         <w:t xml:space="preserve">Finne mennesker som kan lulesamisk og sørsamisk - ansvarlige for språkforståelsen. For nordsamisk har vi allerede en internt som kan bistå - Levi Sørum. </w:t>
       </w:r>
       <w:r>
+        <w:rPr>
+          <w:b/>
+          <w:bCs/>
+        </w:rPr>
         <w:t>(8 timer)</w:t>
       </w:r>
     </w:p>
@@ -5084,6 +4291,10 @@
         <w:t xml:space="preserve">Koordinere arbeidet med disse menneskene. Forklare hva stoppord er og få dem til å gå gjennom listene. </w:t>
       </w:r>
       <w:r>
+        <w:rPr>
+          <w:b/>
+          <w:bCs/>
+        </w:rPr>
         <w:t>(6 timer)</w:t>
       </w:r>
     </w:p>
@@ -5102,31 +4313,17 @@
         <w:t xml:space="preserve">Selve arbeidet med å gå gjennom automatisk genererte lister og melde tilbake ord som burde være rødlistede og hvor lange de ferdige listene kan være. </w:t>
       </w:r>
       <w:r>
-        <w:t xml:space="preserve">(9 timer) - 3 timer per person. Levi </w:t>
+        <w:t>3 timer per person. Levi Sørum + 2 eksterne ressurser.</w:t>
       </w:r>
-      <w:proofErr w:type="spellStart"/>
-      <w:r>
-        <w:t>Sørum</w:t>
-      </w:r>
-      <w:proofErr w:type="spellEnd"/>
-      <w:r>
-        <w:t xml:space="preserve"> + 2 </w:t>
-      </w:r>
-      <w:proofErr w:type="spellStart"/>
-      <w:r>
-        <w:t>eksterne</w:t>
-      </w:r>
-      <w:proofErr w:type="spellEnd"/>
       <w:r>
         <w:t xml:space="preserve"> </w:t>
       </w:r>
-      <w:proofErr w:type="spellStart"/>
       <w:r>
-        <w:t>ressurser</w:t>
-      </w:r>
-      <w:proofErr w:type="spellEnd"/>
-      <w:r>
-        <w:t>.</w:t>
+        <w:rPr>
+          <w:b/>
+          <w:bCs/>
+        </w:rPr>
+        <w:t>(9 timer)</w:t>
       </w:r>
     </w:p>
     <w:p>
@@ -5144,7 +4341,15 @@
         <w:rPr>
           <w:lang w:val="nb-NO"/>
         </w:rPr>
-        <w:t>Legge ord til rødlistene. (2 timer)</w:t>
+        <w:t xml:space="preserve">Legge ord til rødlistene. </w:t>
+      </w:r>
+      <w:r>
+        <w:rPr>
+          <w:b/>
+          <w:bCs/>
+          <w:lang w:val="nb-NO"/>
+        </w:rPr>
+        <w:t>(2 timer)</w:t>
       </w:r>
     </w:p>
     <w:p>
@@ -5162,6 +4367,10 @@
         <w:t xml:space="preserve">Definere hvor vi skal sette grensene for hver enkelt stoppordsliste. Kort diskusjon med hver enkelt av de ansvarlige for språkforståelse. </w:t>
       </w:r>
       <w:r>
+        <w:rPr>
+          <w:b/>
+          <w:bCs/>
+        </w:rPr>
         <w:t>(3 timer)</w:t>
       </w:r>
     </w:p>
@@ -5173,21 +4382,17 @@
           <w:numId w:val="40"/>
         </w:numPr>
       </w:pPr>
-      <w:proofErr w:type="gramStart"/>
       <w:r>
         <w:rPr>
           <w:lang w:val="nb-NO"/>
         </w:rPr>
-        <w:t>Generere</w:t>
+        <w:t xml:space="preserve">Generere ferdige lister, klare til publisering. </w:t>
       </w:r>
-      <w:proofErr w:type="gramEnd"/>
       <w:r>
         <w:rPr>
-          <w:lang w:val="nb-NO"/>
+          <w:b/>
+          <w:bCs/>
         </w:rPr>
-        <w:t xml:space="preserve"> ferdige lister, klare til publisering. </w:t>
-      </w:r>
-      <w:r>
         <w:t>(1 time)</w:t>
       </w:r>
     </w:p>
@@ -5206,6 +4411,10 @@
         <w:t xml:space="preserve">En siste kvalitetskontroll av listene. </w:t>
       </w:r>
       <w:r>
+        <w:rPr>
+          <w:b/>
+          <w:bCs/>
+        </w:rPr>
         <w:t>(3 timer)</w:t>
       </w:r>
     </w:p>
@@ -5227,7 +4436,6 @@
         <w:t xml:space="preserve">Publisere stoppordslistene på </w:t>
       </w:r>
       <w:hyperlink r:id="rId39">
-        <w:proofErr w:type="spellStart"/>
         <w:r>
           <w:rPr>
             <w:rStyle w:val="Hyperlink"/>
@@ -5235,13 +4443,20 @@
           </w:rPr>
           <w:t>stopword-sami</w:t>
         </w:r>
-        <w:proofErr w:type="spellEnd"/>
       </w:hyperlink>
       <w:r>
         <w:rPr>
           <w:lang w:val="nb-NO"/>
         </w:rPr>
-        <w:t xml:space="preserve"> (1 time)</w:t>
+        <w:t xml:space="preserve"> </w:t>
+      </w:r>
+      <w:r>
+        <w:rPr>
+          <w:b/>
+          <w:bCs/>
+          <w:lang w:val="nb-NO"/>
+        </w:rPr>
+        <w:t>(1 time)</w:t>
       </w:r>
     </w:p>
     <w:p>
@@ -5255,22 +4470,13 @@
           <w:lang w:val="nb-NO"/>
         </w:rPr>
       </w:pPr>
-      <w:proofErr w:type="gramStart"/>
       <w:r>
         <w:rPr>
           <w:lang w:val="nb-NO"/>
         </w:rPr>
-        <w:t>Generere</w:t>
-      </w:r>
-      <w:proofErr w:type="gramEnd"/>
-      <w:r>
-        <w:rPr>
-          <w:lang w:val="nb-NO"/>
-        </w:rPr>
-        <w:t xml:space="preserve"> tester og publisere stoppordslistene på </w:t>
+        <w:t xml:space="preserve">Generere tester og publisere stoppordslistene på </w:t>
       </w:r>
       <w:hyperlink r:id="rId40">
-        <w:proofErr w:type="spellStart"/>
         <w:r>
           <w:rPr>
             <w:rStyle w:val="Hyperlink"/>
@@ -5278,13 +4484,20 @@
           </w:rPr>
           <w:t>stopword</w:t>
         </w:r>
-        <w:proofErr w:type="spellEnd"/>
       </w:hyperlink>
       <w:r>
         <w:rPr>
           <w:lang w:val="nb-NO"/>
         </w:rPr>
-        <w:t xml:space="preserve"> (3 timer)</w:t>
+        <w:t xml:space="preserve"> </w:t>
+      </w:r>
+      <w:r>
+        <w:rPr>
+          <w:b/>
+          <w:bCs/>
+          <w:lang w:val="nb-NO"/>
+        </w:rPr>
+        <w:t>(3 timer)</w:t>
       </w:r>
     </w:p>
     <w:p>
@@ -5299,23 +4512,13 @@
         <w:rPr>
           <w:lang w:val="nb-NO"/>
         </w:rPr>
-        <w:t xml:space="preserve">Forberede </w:t>
+        <w:t xml:space="preserve">Forberede lyntale til NDC Oslo. </w:t>
       </w:r>
-      <w:proofErr w:type="spellStart"/>
       <w:r>
         <w:rPr>
-          <w:lang w:val="nb-NO"/>
+          <w:b/>
+          <w:bCs/>
         </w:rPr>
-        <w:t>lyntale</w:t>
-      </w:r>
-      <w:proofErr w:type="spellEnd"/>
-      <w:r>
-        <w:rPr>
-          <w:lang w:val="nb-NO"/>
-        </w:rPr>
-        <w:t xml:space="preserve"> til NDC Oslo. </w:t>
-      </w:r>
-      <w:r>
         <w:t>(3 timer)</w:t>
       </w:r>
     </w:p>
@@ -5336,20 +4539,54 @@
         </w:rPr>
         <w:t>Bloggpost om prosjektet og hva det ferdige resultatet betyr.</w:t>
       </w:r>
+      <w:r>
+        <w:rPr>
+          <w:lang w:val="nb-NO"/>
+        </w:rPr>
+        <w:t xml:space="preserve"> </w:t>
+      </w:r>
+      <w:r>
+        <w:rPr>
+          <w:b/>
+          <w:bCs/>
+          <w:lang w:val="nb-NO"/>
+        </w:rPr>
+        <w:t>(6 timer)</w:t>
+      </w:r>
     </w:p>
     <w:p>
       <w:pPr>
-        <w:pStyle w:val="FirstParagraph"/>
+        <w:pStyle w:val="BodyText"/>
         <w:rPr>
+          <w:lang w:val="nb-NO"/>
+        </w:rPr>
+      </w:pPr>
+    </w:p>
+    <w:p>
+      <w:pPr>
+        <w:pStyle w:val="BodyText"/>
+        <w:rPr>
+          <w:b/>
+          <w:bCs/>
           <w:lang w:val="nb-NO"/>
         </w:rPr>
       </w:pPr>
       <w:r>
         <w:rPr>
+          <w:b/>
+          <w:bCs/>
           <w:lang w:val="nb-NO"/>
         </w:rPr>
         <w:t>Totalt: 49 timer * 1200 kr/t + MVA = 73500 kr.</w:t>
       </w:r>
+    </w:p>
+    <w:p>
+      <w:pPr>
+        <w:pStyle w:val="BodyText"/>
+        <w:rPr>
+          <w:lang w:val="nb-NO"/>
+        </w:rPr>
+      </w:pPr>
     </w:p>
     <w:p>
       <w:pPr>
@@ -5367,60 +4604,75 @@
     </w:p>
     <w:p>
       <w:pPr>
-        <w:pStyle w:val="BodyText"/>
+        <w:rPr>
+          <w:lang w:val="nb-NO"/>
+        </w:rPr>
       </w:pPr>
       <w:r>
         <w:rPr>
           <w:lang w:val="nb-NO"/>
         </w:rPr>
-        <w:t xml:space="preserve">Fra før av har </w:t>
+        <w:br w:type="page"/>
       </w:r>
-      <w:proofErr w:type="spellStart"/>
+    </w:p>
+    <w:p>
+      <w:pPr>
+        <w:pStyle w:val="Overskrift2nummerert"/>
+        <w:rPr>
+          <w:lang w:val="nb-NO"/>
+        </w:rPr>
+      </w:pPr>
+      <w:bookmarkStart w:id="48" w:name="_Toc105746985"/>
       <w:r>
         <w:rPr>
           <w:lang w:val="nb-NO"/>
         </w:rPr>
-        <w:t>Knowit</w:t>
+        <w:lastRenderedPageBreak/>
+        <w:t xml:space="preserve">Tidligere </w:t>
       </w:r>
-      <w:proofErr w:type="spellEnd"/>
+      <w:r>
+        <w:t>inv</w:t>
+      </w:r>
+      <w:r>
+        <w:t>e</w:t>
+      </w:r>
+      <w:r>
+        <w:t>stert</w:t>
+      </w:r>
+      <w:bookmarkEnd w:id="48"/>
+    </w:p>
+    <w:p>
+      <w:pPr>
+        <w:pStyle w:val="BodyText"/>
+        <w:rPr>
+          <w:lang w:val="nb-NO"/>
+        </w:rPr>
+      </w:pPr>
+    </w:p>
+    <w:p>
+      <w:pPr>
+        <w:pStyle w:val="Compact"/>
+        <w:numPr>
+          <w:ilvl w:val="0"/>
+          <w:numId w:val="44"/>
+        </w:numPr>
+        <w:rPr>
+          <w:lang w:val="en-GB"/>
+        </w:rPr>
+      </w:pPr>
       <w:r>
         <w:rPr>
           <w:lang w:val="nb-NO"/>
         </w:rPr>
-        <w:t xml:space="preserve"> finansiert 44 timer med utvikling av </w:t>
+        <w:t xml:space="preserve">Fra før av har Knowit finansiert utvikling av </w:t>
       </w:r>
       <w:hyperlink r:id="rId41">
-        <w:proofErr w:type="spellStart"/>
         <w:r>
           <w:rPr>
             <w:rStyle w:val="Hyperlink"/>
             <w:lang w:val="nb-NO"/>
           </w:rPr>
-          <w:t>nrk</w:t>
-        </w:r>
-        <w:proofErr w:type="spellEnd"/>
-        <w:r>
-          <w:rPr>
-            <w:rStyle w:val="Hyperlink"/>
-            <w:lang w:val="nb-NO"/>
-          </w:rPr>
-          <w:t>-</w:t>
-        </w:r>
-        <w:proofErr w:type="spellStart"/>
-        <w:r>
-          <w:rPr>
-            <w:rStyle w:val="Hyperlink"/>
-            <w:lang w:val="nb-NO"/>
-          </w:rPr>
-          <w:t>sapmi</w:t>
-        </w:r>
-        <w:proofErr w:type="spellEnd"/>
-        <w:r>
-          <w:rPr>
-            <w:rStyle w:val="Hyperlink"/>
-            <w:lang w:val="nb-NO"/>
-          </w:rPr>
-          <w:t>-crawler</w:t>
+          <w:t>nrk-sapmi-crawler</w:t>
         </w:r>
       </w:hyperlink>
       <w:r>
@@ -5430,7 +4682,6 @@
         <w:t xml:space="preserve"> og </w:t>
       </w:r>
       <w:hyperlink r:id="rId42">
-        <w:proofErr w:type="spellStart"/>
         <w:r>
           <w:rPr>
             <w:rStyle w:val="Hyperlink"/>
@@ -5438,80 +4689,67 @@
           </w:rPr>
           <w:t>stopword-sami</w:t>
         </w:r>
-        <w:proofErr w:type="spellEnd"/>
       </w:hyperlink>
       <w:r>
         <w:rPr>
           <w:lang w:val="nb-NO"/>
         </w:rPr>
-        <w:t xml:space="preserve"> i tidsrommet desember 2021 - april 2022. Dette ved at Espen Klem har brukt av </w:t>
+        <w:t xml:space="preserve"> i tidsrommet desember 2021 - april 2022. </w:t>
       </w:r>
-      <w:proofErr w:type="spellStart"/>
       <w:r>
         <w:rPr>
           <w:lang w:val="nb-NO"/>
         </w:rPr>
-        <w:t>fagtid</w:t>
+        <w:t xml:space="preserve">Dette ved at Espen Klem har brukt av fagtid for å utvikle løsningen. </w:t>
       </w:r>
-      <w:proofErr w:type="spellEnd"/>
       <w:r>
         <w:rPr>
           <w:lang w:val="nb-NO"/>
         </w:rPr>
-        <w:t xml:space="preserve"> for å utvikle løsningen. </w:t>
+        <w:t xml:space="preserve"> </w:t>
       </w:r>
       <w:r>
-        <w:t xml:space="preserve">I </w:t>
-      </w:r>
-      <w:proofErr w:type="spellStart"/>
-      <w:r>
-        <w:t>tillegg</w:t>
-      </w:r>
-      <w:proofErr w:type="spellEnd"/>
-      <w:r>
-        <w:t xml:space="preserve"> </w:t>
-      </w:r>
-      <w:proofErr w:type="spellStart"/>
-      <w:r>
-        <w:t>kommer</w:t>
-      </w:r>
-      <w:proofErr w:type="spellEnd"/>
-      <w:r>
-        <w:t xml:space="preserve"> 50 - 100 timer </w:t>
-      </w:r>
-      <w:proofErr w:type="spellStart"/>
-      <w:r>
-        <w:t>egeninnsats</w:t>
-      </w:r>
-      <w:proofErr w:type="spellEnd"/>
-      <w:r>
-        <w:t xml:space="preserve"> </w:t>
-      </w:r>
-      <w:proofErr w:type="spellStart"/>
-      <w:r>
-        <w:t>fra</w:t>
-      </w:r>
-      <w:proofErr w:type="spellEnd"/>
-      <w:r>
-        <w:t xml:space="preserve"> </w:t>
-      </w:r>
-      <w:proofErr w:type="spellStart"/>
-      <w:r>
-        <w:t>Espen</w:t>
-      </w:r>
-      <w:proofErr w:type="spellEnd"/>
-      <w:r>
-        <w:t xml:space="preserve"> Klem.</w:t>
+        <w:rPr>
+          <w:b/>
+          <w:bCs/>
+        </w:rPr>
+        <w:t>(44 timer)</w:t>
       </w:r>
     </w:p>
-    <w:bookmarkEnd w:id="44"/>
     <w:p>
       <w:pPr>
-        <w:pStyle w:val="innledning"/>
+        <w:pStyle w:val="Compact"/>
+        <w:numPr>
+          <w:ilvl w:val="0"/>
+          <w:numId w:val="44"/>
+        </w:numPr>
+        <w:rPr>
+          <w:b/>
+          <w:bCs/>
+          <w:lang w:val="nb-NO"/>
+        </w:rPr>
+      </w:pPr>
+      <w:r>
         <w:rPr>
           <w:lang w:val="nb-NO"/>
         </w:rPr>
-      </w:pPr>
+        <w:t>I tillegg kommer egeninnsats fra Espen Klem.</w:t>
+      </w:r>
+      <w:bookmarkEnd w:id="45"/>
+      <w:r>
+        <w:rPr>
+          <w:lang w:val="nb-NO"/>
+        </w:rPr>
+        <w:t xml:space="preserve"> </w:t>
+      </w:r>
+      <w:r>
+        <w:rPr>
+          <w:b/>
+          <w:bCs/>
+          <w:lang w:val="nb-NO"/>
+        </w:rPr>
+        <w:t>(50 – 100 timer)</w:t>
+      </w:r>
     </w:p>
     <w:sectPr>
       <w:pgSz w:w="11906" w:h="16838"/>
@@ -5617,33 +4855,11 @@
               <w:lang w:val="en-US"/>
             </w:rPr>
           </w:pPr>
-          <w:proofErr w:type="spellStart"/>
           <w:r>
             <w:rPr>
               <w:lang w:val="en-US"/>
             </w:rPr>
-            <w:t>Knowit</w:t>
-          </w:r>
-          <w:proofErr w:type="spellEnd"/>
-          <w:r>
-            <w:rPr>
-              <w:lang w:val="en-US"/>
-            </w:rPr>
-            <w:t xml:space="preserve"> </w:t>
-          </w:r>
-          <w:proofErr w:type="spellStart"/>
-          <w:r>
-            <w:rPr>
-              <w:lang w:val="en-US"/>
-            </w:rPr>
-            <w:t>Amende</w:t>
-          </w:r>
-          <w:proofErr w:type="spellEnd"/>
-          <w:r>
-            <w:rPr>
-              <w:lang w:val="en-US"/>
-            </w:rPr>
-            <w:t xml:space="preserve"> AS</w:t>
+            <w:t>Knowit Amende AS</w:t>
           </w:r>
         </w:p>
         <w:p>
@@ -5987,7 +5203,6 @@
                 <w:lang w:val="nb-NO"/>
               </w:rPr>
               <w:id w:val="-997565704"/>
-              <w:placeholder/>
               <w:dataBinding w:prefixMappings="xmlns:ns0='LPXML_extra15' " w:xpath="/ns0:root[1]/ns0:namn[1]" w:storeItemID="{D09B5987-3D06-428C-842C-3653D37F1F77}"/>
               <w:text/>
             </w:sdtPr>
@@ -6040,7 +5255,6 @@
                 <w:lang w:val="nb-NO"/>
               </w:rPr>
               <w:id w:val="-703016200"/>
-              <w:placeholder/>
               <w:dataBinding w:prefixMappings="xmlns:ns0='LPXML_extra15' " w:xpath="/ns0:root[1]/ns0:extra09[1]" w:storeItemID="{D09B5987-3D06-428C-842C-3653D37F1F77}"/>
               <w:date w:fullDate="2022-06-02T00:00:00Z">
                 <w:dateFormat w:val="dd.MM.yyyy"/>
@@ -6238,7 +5452,7 @@
           <wp:extent cx="792000" cy="180000"/>
           <wp:effectExtent l="0" t="0" r="8255" b="0"/>
           <wp:wrapNone/>
-          <wp:docPr id="5" name="Bildobjekt 1"/>
+          <wp:docPr id="1" name="Bildobjekt 1"/>
           <wp:cNvGraphicFramePr>
             <a:graphicFrameLocks xmlns:a="http://schemas.openxmlformats.org/drawingml/2006/main" noChangeAspect="1"/>
           </wp:cNvGraphicFramePr>
@@ -6881,18 +6095,130 @@
     <w:numStyleLink w:val="Listformatnumreradrubrik"/>
   </w:abstractNum>
   <w:abstractNum w:abstractNumId="29" w15:restartNumberingAfterBreak="0">
+    <w:nsid w:val="60C002DB"/>
+    <w:multiLevelType w:val="hybridMultilevel"/>
+    <w:tmpl w:val="BA2E2110"/>
+    <w:lvl w:ilvl="0" w:tplc="9F643D36">
+      <w:numFmt w:val="bullet"/>
+      <w:lvlText w:val=""/>
+      <w:lvlJc w:val="left"/>
+      <w:pPr>
+        <w:ind w:left="720" w:hanging="360"/>
+      </w:pPr>
+      <w:rPr>
+        <w:rFonts w:ascii="Symbol" w:eastAsiaTheme="minorHAnsi" w:hAnsi="Symbol" w:cstheme="minorBidi" w:hint="default"/>
+      </w:rPr>
+    </w:lvl>
+    <w:lvl w:ilvl="1" w:tplc="08090003" w:tentative="1">
+      <w:start w:val="1"/>
+      <w:numFmt w:val="bullet"/>
+      <w:lvlText w:val="o"/>
+      <w:lvlJc w:val="left"/>
+      <w:pPr>
+        <w:ind w:left="1440" w:hanging="360"/>
+      </w:pPr>
+      <w:rPr>
+        <w:rFonts w:ascii="Courier New" w:hAnsi="Courier New" w:hint="default"/>
+      </w:rPr>
+    </w:lvl>
+    <w:lvl w:ilvl="2" w:tplc="08090005" w:tentative="1">
+      <w:start w:val="1"/>
+      <w:numFmt w:val="bullet"/>
+      <w:lvlText w:val=""/>
+      <w:lvlJc w:val="left"/>
+      <w:pPr>
+        <w:ind w:left="2160" w:hanging="360"/>
+      </w:pPr>
+      <w:rPr>
+        <w:rFonts w:ascii="Wingdings" w:hAnsi="Wingdings" w:cs="Wingdings" w:hint="default"/>
+      </w:rPr>
+    </w:lvl>
+    <w:lvl w:ilvl="3" w:tplc="08090001" w:tentative="1">
+      <w:start w:val="1"/>
+      <w:numFmt w:val="bullet"/>
+      <w:lvlText w:val=""/>
+      <w:lvlJc w:val="left"/>
+      <w:pPr>
+        <w:ind w:left="2880" w:hanging="360"/>
+      </w:pPr>
+      <w:rPr>
+        <w:rFonts w:ascii="Symbol" w:hAnsi="Symbol" w:hint="default"/>
+      </w:rPr>
+    </w:lvl>
+    <w:lvl w:ilvl="4" w:tplc="08090003" w:tentative="1">
+      <w:start w:val="1"/>
+      <w:numFmt w:val="bullet"/>
+      <w:lvlText w:val="o"/>
+      <w:lvlJc w:val="left"/>
+      <w:pPr>
+        <w:ind w:left="3600" w:hanging="360"/>
+      </w:pPr>
+      <w:rPr>
+        <w:rFonts w:ascii="Courier New" w:hAnsi="Courier New" w:hint="default"/>
+      </w:rPr>
+    </w:lvl>
+    <w:lvl w:ilvl="5" w:tplc="08090005" w:tentative="1">
+      <w:start w:val="1"/>
+      <w:numFmt w:val="bullet"/>
+      <w:lvlText w:val=""/>
+      <w:lvlJc w:val="left"/>
+      <w:pPr>
+        <w:ind w:left="4320" w:hanging="360"/>
+      </w:pPr>
+      <w:rPr>
+        <w:rFonts w:ascii="Wingdings" w:hAnsi="Wingdings" w:cs="Wingdings" w:hint="default"/>
+      </w:rPr>
+    </w:lvl>
+    <w:lvl w:ilvl="6" w:tplc="08090001" w:tentative="1">
+      <w:start w:val="1"/>
+      <w:numFmt w:val="bullet"/>
+      <w:lvlText w:val=""/>
+      <w:lvlJc w:val="left"/>
+      <w:pPr>
+        <w:ind w:left="5040" w:hanging="360"/>
+      </w:pPr>
+      <w:rPr>
+        <w:rFonts w:ascii="Symbol" w:hAnsi="Symbol" w:hint="default"/>
+      </w:rPr>
+    </w:lvl>
+    <w:lvl w:ilvl="7" w:tplc="08090003" w:tentative="1">
+      <w:start w:val="1"/>
+      <w:numFmt w:val="bullet"/>
+      <w:lvlText w:val="o"/>
+      <w:lvlJc w:val="left"/>
+      <w:pPr>
+        <w:ind w:left="5760" w:hanging="360"/>
+      </w:pPr>
+      <w:rPr>
+        <w:rFonts w:ascii="Courier New" w:hAnsi="Courier New" w:hint="default"/>
+      </w:rPr>
+    </w:lvl>
+    <w:lvl w:ilvl="8" w:tplc="08090005" w:tentative="1">
+      <w:start w:val="1"/>
+      <w:numFmt w:val="bullet"/>
+      <w:lvlText w:val=""/>
+      <w:lvlJc w:val="left"/>
+      <w:pPr>
+        <w:ind w:left="6480" w:hanging="360"/>
+      </w:pPr>
+      <w:rPr>
+        <w:rFonts w:ascii="Wingdings" w:hAnsi="Wingdings" w:cs="Wingdings" w:hint="default"/>
+      </w:rPr>
+    </w:lvl>
+  </w:abstractNum>
+  <w:abstractNum w:abstractNumId="30" w15:restartNumberingAfterBreak="0">
     <w:nsid w:val="677011E7"/>
     <w:multiLevelType w:val="multilevel"/>
     <w:tmpl w:val="3B5EF842"/>
     <w:numStyleLink w:val="Listformatnumreradlista"/>
   </w:abstractNum>
-  <w:abstractNum w:abstractNumId="30" w15:restartNumberingAfterBreak="0">
+  <w:abstractNum w:abstractNumId="31" w15:restartNumberingAfterBreak="0">
     <w:nsid w:val="6B881553"/>
     <w:multiLevelType w:val="multilevel"/>
     <w:tmpl w:val="C1EC2ADE"/>
     <w:numStyleLink w:val="Listformatnumreradrubrik"/>
   </w:abstractNum>
-  <w:abstractNum w:abstractNumId="31" w15:restartNumberingAfterBreak="0">
+  <w:abstractNum w:abstractNumId="32" w15:restartNumberingAfterBreak="0">
     <w:nsid w:val="6E7541E3"/>
     <w:multiLevelType w:val="multilevel"/>
     <w:tmpl w:val="3B5EF842"/>
@@ -7009,43 +6335,43 @@
       </w:rPr>
     </w:lvl>
   </w:abstractNum>
-  <w:abstractNum w:abstractNumId="32" w15:restartNumberingAfterBreak="0">
+  <w:abstractNum w:abstractNumId="33" w15:restartNumberingAfterBreak="0">
     <w:nsid w:val="7026278D"/>
     <w:multiLevelType w:val="multilevel"/>
     <w:tmpl w:val="C1EC2ADE"/>
     <w:numStyleLink w:val="Listformatnumreradrubrik"/>
   </w:abstractNum>
-  <w:abstractNum w:abstractNumId="33" w15:restartNumberingAfterBreak="0">
+  <w:abstractNum w:abstractNumId="34" w15:restartNumberingAfterBreak="0">
     <w:nsid w:val="72D808DE"/>
     <w:multiLevelType w:val="multilevel"/>
     <w:tmpl w:val="3B5EF842"/>
     <w:numStyleLink w:val="Listformatnumreradlista"/>
   </w:abstractNum>
-  <w:abstractNum w:abstractNumId="34" w15:restartNumberingAfterBreak="0">
+  <w:abstractNum w:abstractNumId="35" w15:restartNumberingAfterBreak="0">
     <w:nsid w:val="73F13CCE"/>
     <w:multiLevelType w:val="multilevel"/>
     <w:tmpl w:val="C1EC2ADE"/>
     <w:numStyleLink w:val="Listformatnumreradrubrik"/>
   </w:abstractNum>
-  <w:abstractNum w:abstractNumId="35" w15:restartNumberingAfterBreak="0">
+  <w:abstractNum w:abstractNumId="36" w15:restartNumberingAfterBreak="0">
     <w:nsid w:val="78006A62"/>
     <w:multiLevelType w:val="multilevel"/>
     <w:tmpl w:val="C1EC2ADE"/>
     <w:numStyleLink w:val="Listformatnumreradrubrik"/>
   </w:abstractNum>
-  <w:abstractNum w:abstractNumId="36" w15:restartNumberingAfterBreak="0">
+  <w:abstractNum w:abstractNumId="37" w15:restartNumberingAfterBreak="0">
     <w:nsid w:val="795F094F"/>
     <w:multiLevelType w:val="multilevel"/>
     <w:tmpl w:val="FD9268C0"/>
     <w:numStyleLink w:val="Listformatpunktlista"/>
   </w:abstractNum>
-  <w:abstractNum w:abstractNumId="37" w15:restartNumberingAfterBreak="0">
+  <w:abstractNum w:abstractNumId="38" w15:restartNumberingAfterBreak="0">
     <w:nsid w:val="79B2731A"/>
     <w:multiLevelType w:val="multilevel"/>
     <w:tmpl w:val="C1EC2ADE"/>
     <w:numStyleLink w:val="Listformatnumreradrubrik"/>
   </w:abstractNum>
-  <w:abstractNum w:abstractNumId="38" w15:restartNumberingAfterBreak="0">
+  <w:abstractNum w:abstractNumId="39" w15:restartNumberingAfterBreak="0">
     <w:nsid w:val="7AB96372"/>
     <w:multiLevelType w:val="multilevel"/>
     <w:tmpl w:val="FD9268C0"/>
@@ -7166,7 +6492,7 @@
     </w:lvl>
   </w:abstractNum>
   <w:num w:numId="1" w16cid:durableId="258292801">
-    <w:abstractNumId w:val="38"/>
+    <w:abstractNumId w:val="39"/>
   </w:num>
   <w:num w:numId="2" w16cid:durableId="663818255">
     <w:abstractNumId w:val="24"/>
@@ -7190,16 +6516,16 @@
     <w:abstractNumId w:val="6"/>
   </w:num>
   <w:num w:numId="9" w16cid:durableId="652871390">
-    <w:abstractNumId w:val="36"/>
+    <w:abstractNumId w:val="37"/>
   </w:num>
   <w:num w:numId="10" w16cid:durableId="1559780359">
-    <w:abstractNumId w:val="31"/>
+    <w:abstractNumId w:val="32"/>
   </w:num>
   <w:num w:numId="11" w16cid:durableId="461919949">
-    <w:abstractNumId w:val="29"/>
+    <w:abstractNumId w:val="30"/>
   </w:num>
   <w:num w:numId="12" w16cid:durableId="844829227">
-    <w:abstractNumId w:val="33"/>
+    <w:abstractNumId w:val="34"/>
   </w:num>
   <w:num w:numId="13" w16cid:durableId="270011192">
     <w:abstractNumId w:val="5"/>
@@ -7386,16 +6712,16 @@
     <w:abstractNumId w:val="14"/>
   </w:num>
   <w:num w:numId="24" w16cid:durableId="1818037388">
-    <w:abstractNumId w:val="32"/>
+    <w:abstractNumId w:val="33"/>
   </w:num>
   <w:num w:numId="25" w16cid:durableId="1005402263">
-    <w:abstractNumId w:val="30"/>
+    <w:abstractNumId w:val="31"/>
   </w:num>
   <w:num w:numId="26" w16cid:durableId="227149875">
     <w:abstractNumId w:val="27"/>
   </w:num>
   <w:num w:numId="27" w16cid:durableId="256522191">
-    <w:abstractNumId w:val="35"/>
+    <w:abstractNumId w:val="36"/>
   </w:num>
   <w:num w:numId="28" w16cid:durableId="402026734">
     <w:abstractNumId w:val="23"/>
@@ -7413,7 +6739,7 @@
     <w:abstractNumId w:val="12"/>
   </w:num>
   <w:num w:numId="33" w16cid:durableId="970939661">
-    <w:abstractNumId w:val="37"/>
+    <w:abstractNumId w:val="38"/>
   </w:num>
   <w:num w:numId="34" w16cid:durableId="877548846">
     <w:abstractNumId w:val="28"/>
@@ -7456,7 +6782,7 @@
     <w:abstractNumId w:val="16"/>
   </w:num>
   <w:num w:numId="39" w16cid:durableId="1536386855">
-    <w:abstractNumId w:val="34"/>
+    <w:abstractNumId w:val="35"/>
   </w:num>
   <w:num w:numId="40" w16cid:durableId="1556699307">
     <w:abstractNumId w:val="10"/>
@@ -7550,6 +6876,9 @@
     <w:lvlOverride w:ilvl="8">
       <w:startOverride w:val="1"/>
     </w:lvlOverride>
+  </w:num>
+  <w:num w:numId="44" w16cid:durableId="484321784">
+    <w:abstractNumId w:val="29"/>
   </w:num>
 </w:numbering>
 </file>
@@ -33329,6 +32658,20 @@
     <w:pitch w:val="variable"/>
     <w:sig w:usb0="E0002AFF" w:usb1="C0007843" w:usb2="00000009" w:usb3="00000000" w:csb0="000001FF" w:csb1="00000000"/>
   </w:font>
+  <w:font w:name="Courier New">
+    <w:panose1 w:val="02070309020205020404"/>
+    <w:charset w:val="00"/>
+    <w:family w:val="modern"/>
+    <w:pitch w:val="fixed"/>
+    <w:sig w:usb0="E0002AFF" w:usb1="C0007843" w:usb2="00000009" w:usb3="00000000" w:csb0="000001FF" w:csb1="00000000"/>
+  </w:font>
+  <w:font w:name="Wingdings">
+    <w:panose1 w:val="05000000000000000000"/>
+    <w:charset w:val="02"/>
+    <w:family w:val="auto"/>
+    <w:pitch w:val="variable"/>
+    <w:sig w:usb0="00000000" w:usb1="10000000" w:usb2="00000000" w:usb3="00000000" w:csb0="80000000" w:csb1="00000000"/>
+  </w:font>
   <w:font w:name="Segoe UI">
     <w:panose1 w:val="020B0502040204020203"/>
     <w:charset w:val="00"/>
@@ -33377,6 +32720,9 @@
   <w:rsids>
     <w:rsidRoot w:val="005621C2"/>
     <w:rsid w:val="005621C2"/>
+    <w:rsid w:val="005D5AA6"/>
+    <w:rsid w:val="00E34B21"/>
+    <w:rsid w:val="00EB0D27"/>
   </w:rsids>
   <m:mathPr>
     <m:mathFont m:val="Cambria Math"/>
@@ -33831,9 +33177,6 @@
       <w:lang w:val="en-GB"/>
     </w:rPr>
   </w:style>
-  <w:style w:type="paragraph" w:customStyle="1" w:styleId="2D11961C61F4A341AAECA44FA4460733">
-    <w:name w:val="2D11961C61F4A341AAECA44FA4460733"/>
-  </w:style>
   <w:style w:type="paragraph" w:customStyle="1" w:styleId="B16839F9A27A1D4D95EC1C33067BBB0B">
     <w:name w:val="B16839F9A27A1D4D95EC1C33067BBB0B"/>
   </w:style>
@@ -34055,6 +33398,12 @@
 </file>
 
 <file path=customXml/item1.xml><?xml version="1.0" encoding="utf-8"?>
+<p:properties xmlns:p="http://schemas.microsoft.com/office/2006/metadata/properties" xmlns:xsi="http://www.w3.org/2001/XMLSchema-instance" xmlns:pc="http://schemas.microsoft.com/office/infopath/2007/PartnerControls">
+  <documentManagement/>
+</p:properties>
+</file>
+
+<file path=customXml/item2.xml><?xml version="1.0" encoding="utf-8"?>
 <ct:contentTypeSchema xmlns:ct="http://schemas.microsoft.com/office/2006/metadata/contentType" xmlns:ma="http://schemas.microsoft.com/office/2006/metadata/properties/metaAttributes" ct:_="" ma:_="" ma:contentTypeName="dokument" ma:contentTypeID="0x01010009D61AB8A77A0E47A66CCD7406471ACE" ma:contentTypeVersion="9" ma:contentTypeDescription="Skapa ett nytt dokument." ma:contentTypeScope="" ma:versionID="f5d23cbdf4235fa374fd5e924b8cf387">
   <xsd:schema xmlns:xsd="http://www.w3.org/2001/XMLSchema" xmlns:xs="http://www.w3.org/2001/XMLSchema" xmlns:p="http://schemas.microsoft.com/office/2006/metadata/properties" xmlns:ns2="a2c8835c-d3d0-4b69-b07f-f6fe9a9179bf" xmlns:ns3="07d149a3-ae10-47d9-91b5-5b543d868ada" targetNamespace="http://schemas.microsoft.com/office/2006/metadata/properties" ma:root="true" ma:fieldsID="7b26c4be6d0e6d5a4a58893de78d302d" ns2:_="" ns3:_="">
     <xsd:import namespace="a2c8835c-d3d0-4b69-b07f-f6fe9a9179bf"/>
@@ -34251,7 +33600,7 @@
 </ct:contentTypeSchema>
 </file>
 
-<file path=customXml/item2.xml><?xml version="1.0" encoding="utf-8"?>
+<file path=customXml/item3.xml><?xml version="1.0" encoding="utf-8"?>
 <root xmlns="LPXML_extra15">
   <namn>Espen Klem</namn>
   <titel/>
@@ -34291,11 +33640,11 @@
 </root>
 </file>
 
-<file path=customXml/item3.xml><?xml version="1.0" encoding="utf-8"?>
+<file path=customXml/item4.xml><?xml version="1.0" encoding="utf-8"?>
 <b:Sources xmlns:b="http://schemas.openxmlformats.org/officeDocument/2006/bibliography" xmlns="http://schemas.openxmlformats.org/officeDocument/2006/bibliography" SelectedStyle="\APASixthEditionOfficeOnline.xsl" StyleName="APA" Version="6"/>
 </file>
 
-<file path=customXml/item4.xml><?xml version="1.0" encoding="utf-8"?>
+<file path=customXml/item5.xml><?xml version="1.0" encoding="utf-8"?>
 <?mso-contentType ?>
 <FormTemplates xmlns="http://schemas.microsoft.com/sharepoint/v3/contenttype/forms">
   <Display>DocumentLibraryForm</Display>
@@ -34304,13 +33653,16 @@
 </FormTemplates>
 </file>
 
-<file path=customXml/item5.xml><?xml version="1.0" encoding="utf-8"?>
-<p:properties xmlns:p="http://schemas.microsoft.com/office/2006/metadata/properties" xmlns:xsi="http://www.w3.org/2001/XMLSchema-instance" xmlns:pc="http://schemas.microsoft.com/office/infopath/2007/PartnerControls">
-  <documentManagement/>
-</p:properties>
+<file path=customXml/itemProps1.xml><?xml version="1.0" encoding="utf-8"?>
+<ds:datastoreItem xmlns:ds="http://schemas.openxmlformats.org/officeDocument/2006/customXml" ds:itemID="{6D0D72B3-F88C-4A77-9750-2E06473B2FB3}">
+  <ds:schemaRefs>
+    <ds:schemaRef ds:uri="http://schemas.microsoft.com/office/2006/metadata/properties"/>
+    <ds:schemaRef ds:uri="http://schemas.microsoft.com/office/infopath/2007/PartnerControls"/>
+  </ds:schemaRefs>
+</ds:datastoreItem>
 </file>
 
-<file path=customXml/itemProps1.xml><?xml version="1.0" encoding="utf-8"?>
+<file path=customXml/itemProps2.xml><?xml version="1.0" encoding="utf-8"?>
 <ds:datastoreItem xmlns:ds="http://schemas.openxmlformats.org/officeDocument/2006/customXml" ds:itemID="{CD93D929-EC3B-40A8-B992-834CB2EC8A1B}">
   <ds:schemaRefs>
     <ds:schemaRef ds:uri="http://schemas.microsoft.com/office/2006/metadata/contentType"/>
@@ -34329,7 +33681,7 @@
 </ds:datastoreItem>
 </file>
 
-<file path=customXml/itemProps2.xml><?xml version="1.0" encoding="utf-8"?>
+<file path=customXml/itemProps3.xml><?xml version="1.0" encoding="utf-8"?>
 <ds:datastoreItem xmlns:ds="http://schemas.openxmlformats.org/officeDocument/2006/customXml" ds:itemID="{D09B5987-3D06-428C-842C-3653D37F1F77}">
   <ds:schemaRefs>
     <ds:schemaRef ds:uri="LPXML_extra15"/>
@@ -34337,7 +33689,7 @@
 </ds:datastoreItem>
 </file>
 
-<file path=customXml/itemProps3.xml><?xml version="1.0" encoding="utf-8"?>
+<file path=customXml/itemProps4.xml><?xml version="1.0" encoding="utf-8"?>
 <ds:datastoreItem xmlns:ds="http://schemas.openxmlformats.org/officeDocument/2006/customXml" ds:itemID="{2BCC0922-EADE-43AF-B3EE-7B1FE1D73166}">
   <ds:schemaRefs>
     <ds:schemaRef ds:uri="http://schemas.openxmlformats.org/officeDocument/2006/bibliography"/>
@@ -34345,19 +33697,10 @@
 </ds:datastoreItem>
 </file>
 
-<file path=customXml/itemProps4.xml><?xml version="1.0" encoding="utf-8"?>
+<file path=customXml/itemProps5.xml><?xml version="1.0" encoding="utf-8"?>
 <ds:datastoreItem xmlns:ds="http://schemas.openxmlformats.org/officeDocument/2006/customXml" ds:itemID="{FBC5DE59-63FB-4A58-BAB8-113E200A86F3}">
   <ds:schemaRefs>
     <ds:schemaRef ds:uri="http://schemas.microsoft.com/sharepoint/v3/contenttype/forms"/>
   </ds:schemaRefs>
 </ds:datastoreItem>
-</file>
-
-<file path=customXml/itemProps5.xml><?xml version="1.0" encoding="utf-8"?>
-<ds:datastoreItem xmlns:ds="http://schemas.openxmlformats.org/officeDocument/2006/customXml" ds:itemID="{6D0D72B3-F88C-4A77-9750-2E06473B2FB3}">
-  <ds:schemaRefs>
-    <ds:schemaRef ds:uri="http://schemas.microsoft.com/office/2006/metadata/properties"/>
-    <ds:schemaRef ds:uri="http://schemas.microsoft.com/office/infopath/2007/PartnerControls"/>
-  </ds:schemaRefs>
-</ds:datastoreItem>
 </file>
</xml_diff>

<commit_message>
Small adjustments to financing chapter. Making it clearer.
</commit_message>
<xml_diff>
--- a/project_documents/application-draft.docx
+++ b/project_documents/application-draft.docx
@@ -293,9 +293,11 @@
           <w:pPr>
             <w:pStyle w:val="TOCHeading"/>
           </w:pPr>
+          <w:proofErr w:type="spellStart"/>
           <w:r>
             <w:t>Innholdsfortegnelse</w:t>
           </w:r>
+          <w:proofErr w:type="spellEnd"/>
         </w:p>
         <w:p>
           <w:pPr>
@@ -2059,8 +2061,8 @@
         <w:br w:type="page"/>
       </w:r>
       <w:bookmarkStart w:id="0" w:name="_Toc105065922"/>
-      <w:bookmarkStart w:id="1" w:name="X90928c1c654f53a7fb81dd706bfad3c6092bdff"/>
-      <w:bookmarkStart w:id="2" w:name="_Toc105746968"/>
+      <w:bookmarkStart w:id="1" w:name="_Toc105746968"/>
+      <w:bookmarkStart w:id="2" w:name="X90928c1c654f53a7fb81dd706bfad3c6092bdff"/>
       <w:r>
         <w:rPr>
           <w:lang w:val="nb-NO"/>
@@ -2069,7 +2071,7 @@
         <w:t>Prosjektets målsetting/faglig innhold med delmål</w:t>
       </w:r>
       <w:bookmarkEnd w:id="0"/>
-      <w:bookmarkEnd w:id="2"/>
+      <w:bookmarkEnd w:id="1"/>
     </w:p>
     <w:p>
       <w:pPr>
@@ -2082,7 +2084,21 @@
         <w:rPr>
           <w:lang w:val="nb-NO"/>
         </w:rPr>
-        <w:t>Prosjektets målsetting er å kunne generere gode stoppordlister for nordsamisk, lulesamisk og sørsamisk under en åpen kildekode-lisens for alle som vil til å benytte seg av.</w:t>
+        <w:t xml:space="preserve">Prosjektets målsetting er å kunne </w:t>
+      </w:r>
+      <w:proofErr w:type="gramStart"/>
+      <w:r>
+        <w:rPr>
+          <w:lang w:val="nb-NO"/>
+        </w:rPr>
+        <w:t>generere</w:t>
+      </w:r>
+      <w:proofErr w:type="gramEnd"/>
+      <w:r>
+        <w:rPr>
+          <w:lang w:val="nb-NO"/>
+        </w:rPr>
+        <w:t xml:space="preserve"> gode stoppordlister for nordsamisk, lulesamisk og sørsamisk under en åpen kildekode-lisens for alle som vil til å benytte seg av.</w:t>
       </w:r>
     </w:p>
     <w:p>
@@ -2107,8 +2123,8 @@
         </w:rPr>
       </w:pPr>
       <w:bookmarkStart w:id="3" w:name="_Toc105065923"/>
-      <w:bookmarkStart w:id="4" w:name="X74aa1f44974545bce5bfde2da84eb1223f283ab"/>
-      <w:bookmarkStart w:id="5" w:name="_Toc105746969"/>
+      <w:bookmarkStart w:id="4" w:name="_Toc105746969"/>
+      <w:bookmarkStart w:id="5" w:name="X74aa1f44974545bce5bfde2da84eb1223f283ab"/>
       <w:r>
         <w:rPr>
           <w:lang w:val="nb-NO"/>
@@ -2116,7 +2132,7 @@
         <w:t>Hva er en stoppordliste og hvordan kan den bedre digitale løsninger?</w:t>
       </w:r>
       <w:bookmarkEnd w:id="3"/>
-      <w:bookmarkEnd w:id="5"/>
+      <w:bookmarkEnd w:id="4"/>
     </w:p>
     <w:p>
       <w:pPr>
@@ -2125,6 +2141,7 @@
           <w:lang w:val="nb-NO"/>
         </w:rPr>
       </w:pPr>
+      <w:proofErr w:type="spellStart"/>
       <w:r>
         <w:rPr>
           <w:rStyle w:val="VerbatimChar"/>
@@ -2132,11 +2149,26 @@
         </w:rPr>
         <w:t>stopword-sami</w:t>
       </w:r>
-      <w:r>
-        <w:rPr>
-          <w:lang w:val="nb-NO"/>
-        </w:rPr>
-        <w:t xml:space="preserve"> blir enkle ordbøker for dataprogrammer. Stoppord er en svartelisting av ord. Dette er ord du ikke ønsker å bruke i digital analyse av en tekst og gir dataprogrammer enkel men kraftig språkforståelse.</w:t>
+      <w:proofErr w:type="spellEnd"/>
+      <w:r>
+        <w:rPr>
+          <w:lang w:val="nb-NO"/>
+        </w:rPr>
+        <w:t xml:space="preserve"> blir enkle ordbøker for dataprogrammer. </w:t>
+      </w:r>
+      <w:proofErr w:type="spellStart"/>
+      <w:r>
+        <w:rPr>
+          <w:lang w:val="nb-NO"/>
+        </w:rPr>
+        <w:t>Stoppord</w:t>
+      </w:r>
+      <w:proofErr w:type="spellEnd"/>
+      <w:r>
+        <w:rPr>
+          <w:lang w:val="nb-NO"/>
+        </w:rPr>
+        <w:t xml:space="preserve"> er en svartelisting av ord. Dette er ord du ikke ønsker å bruke i digital analyse av en tekst og gir dataprogrammer enkel men kraftig språkforståelse.</w:t>
       </w:r>
     </w:p>
     <w:p>
@@ -2146,11 +2178,47 @@
           <w:lang w:val="nb-NO"/>
         </w:rPr>
       </w:pPr>
-      <w:r>
-        <w:rPr>
-          <w:lang w:val="nb-NO"/>
-        </w:rPr>
-        <w:t>Stoppord er ord som brukes ofte og har lite meningsbærende innhold. De er derfor lite egnet til bruk i digital tekstanalyse. Eksempler fra bokmål kan være “og”, “eller”, “men”, “for”, “å”, “en”, “ei”, “et”, men også veldig mange andre ord. Det finnes ingen universell eller definitiv liste over stoppord for et gitt språk. Ei heller gitte regler for hvordan identifisere dem. Hovedregelen er uansett at substantiver og de fleste verb ikke skal med i en stoppordsliste.</w:t>
+      <w:proofErr w:type="spellStart"/>
+      <w:r>
+        <w:rPr>
+          <w:lang w:val="nb-NO"/>
+        </w:rPr>
+        <w:t>Stoppord</w:t>
+      </w:r>
+      <w:proofErr w:type="spellEnd"/>
+      <w:r>
+        <w:rPr>
+          <w:lang w:val="nb-NO"/>
+        </w:rPr>
+        <w:t xml:space="preserve"> er ord som brukes ofte og har lite meningsbærende innhold. De er derfor lite egnet til bruk i digital tekstanalyse. Eksempler fra bokmål kan være “og”, “eller”, “men”, “for”, “å”, “en”, “ei”, “et”, men også veldig mange andre ord. Det finnes ingen universell eller definitiv liste over </w:t>
+      </w:r>
+      <w:proofErr w:type="spellStart"/>
+      <w:r>
+        <w:rPr>
+          <w:lang w:val="nb-NO"/>
+        </w:rPr>
+        <w:t>stoppord</w:t>
+      </w:r>
+      <w:proofErr w:type="spellEnd"/>
+      <w:r>
+        <w:rPr>
+          <w:lang w:val="nb-NO"/>
+        </w:rPr>
+        <w:t xml:space="preserve"> for et gitt språk. Ei heller gitte regler for hvordan identifisere dem. Hovedregelen er uansett at substantiver og de fleste verb ikke skal med i en </w:t>
+      </w:r>
+      <w:proofErr w:type="spellStart"/>
+      <w:r>
+        <w:rPr>
+          <w:lang w:val="nb-NO"/>
+        </w:rPr>
+        <w:t>stoppordsliste</w:t>
+      </w:r>
+      <w:proofErr w:type="spellEnd"/>
+      <w:r>
+        <w:rPr>
+          <w:lang w:val="nb-NO"/>
+        </w:rPr>
+        <w:t>.</w:t>
       </w:r>
     </w:p>
     <w:p>
@@ -2161,10 +2229,45 @@
         <w:rPr>
           <w:lang w:val="nb-NO"/>
         </w:rPr>
-        <w:t xml:space="preserve">En stoppordliste er en liste med typiske stoppord for et gitt formål. </w:t>
-      </w:r>
-      <w:r>
-        <w:t>Formålet kan være:</w:t>
+        <w:t xml:space="preserve">En stoppordliste er en liste med typiske </w:t>
+      </w:r>
+      <w:proofErr w:type="spellStart"/>
+      <w:r>
+        <w:rPr>
+          <w:lang w:val="nb-NO"/>
+        </w:rPr>
+        <w:t>stoppord</w:t>
+      </w:r>
+      <w:proofErr w:type="spellEnd"/>
+      <w:r>
+        <w:rPr>
+          <w:lang w:val="nb-NO"/>
+        </w:rPr>
+        <w:t xml:space="preserve"> for et gitt formål. </w:t>
+      </w:r>
+      <w:proofErr w:type="spellStart"/>
+      <w:r>
+        <w:t>Formålet</w:t>
+      </w:r>
+      <w:proofErr w:type="spellEnd"/>
+      <w:r>
+        <w:t xml:space="preserve"> </w:t>
+      </w:r>
+      <w:proofErr w:type="spellStart"/>
+      <w:r>
+        <w:t>kan</w:t>
+      </w:r>
+      <w:proofErr w:type="spellEnd"/>
+      <w:r>
+        <w:t xml:space="preserve"> </w:t>
+      </w:r>
+      <w:proofErr w:type="spellStart"/>
+      <w:r>
+        <w:t>være</w:t>
+      </w:r>
+      <w:proofErr w:type="spellEnd"/>
+      <w:r>
+        <w:t>:</w:t>
       </w:r>
     </w:p>
     <w:p>
@@ -2175,9 +2278,19 @@
           <w:numId w:val="40"/>
         </w:numPr>
       </w:pPr>
-      <w:r>
-        <w:t>En søkemotor</w:t>
-      </w:r>
+      <w:proofErr w:type="spellStart"/>
+      <w:r>
+        <w:t>En</w:t>
+      </w:r>
+      <w:proofErr w:type="spellEnd"/>
+      <w:r>
+        <w:t xml:space="preserve"> </w:t>
+      </w:r>
+      <w:proofErr w:type="spellStart"/>
+      <w:r>
+        <w:t>søkemotor</w:t>
+      </w:r>
+      <w:proofErr w:type="spellEnd"/>
     </w:p>
     <w:p>
       <w:pPr>
@@ -2187,8 +2300,13 @@
           <w:numId w:val="40"/>
         </w:numPr>
       </w:pPr>
-      <w:r>
-        <w:t>En chatbot</w:t>
+      <w:proofErr w:type="spellStart"/>
+      <w:r>
+        <w:t>En</w:t>
+      </w:r>
+      <w:proofErr w:type="spellEnd"/>
+      <w:r>
+        <w:t xml:space="preserve"> chatbot</w:t>
       </w:r>
     </w:p>
     <w:p>
@@ -2217,9 +2335,19 @@
           <w:numId w:val="40"/>
         </w:numPr>
       </w:pPr>
-      <w:r>
-        <w:t>Duplikat-/plagiat-identifisering</w:t>
-      </w:r>
+      <w:proofErr w:type="spellStart"/>
+      <w:r>
+        <w:t>Duplikat</w:t>
+      </w:r>
+      <w:proofErr w:type="spellEnd"/>
+      <w:r>
+        <w:t>-/</w:t>
+      </w:r>
+      <w:proofErr w:type="spellStart"/>
+      <w:r>
+        <w:t>plagiat-identifisering</w:t>
+      </w:r>
+      <w:proofErr w:type="spellEnd"/>
     </w:p>
     <w:p>
       <w:pPr>
@@ -2236,7 +2364,21 @@
         <w:rPr>
           <w:lang w:val="nb-NO"/>
         </w:rPr>
-        <w:t>Automatisk finne mulige nøkkelord i et dataset hvor hver tekst har en tittel og en brødtekst</w:t>
+        <w:t xml:space="preserve">Automatisk finne mulige nøkkelord i et </w:t>
+      </w:r>
+      <w:proofErr w:type="spellStart"/>
+      <w:r>
+        <w:rPr>
+          <w:lang w:val="nb-NO"/>
+        </w:rPr>
+        <w:t>dataset</w:t>
+      </w:r>
+      <w:proofErr w:type="spellEnd"/>
+      <w:r>
+        <w:rPr>
+          <w:lang w:val="nb-NO"/>
+        </w:rPr>
+        <w:t xml:space="preserve"> hvor hver tekst har en tittel og en brødtekst</w:t>
       </w:r>
     </w:p>
     <w:p>
@@ -2247,17 +2389,31 @@
         </w:rPr>
       </w:pPr>
       <w:bookmarkStart w:id="6" w:name="_Toc105065924"/>
-      <w:bookmarkStart w:id="7" w:name="X139a303f04a69d2ee08d13b39bec4b389df6524"/>
-      <w:bookmarkStart w:id="8" w:name="_Toc105746970"/>
-      <w:bookmarkEnd w:id="4"/>
-      <w:r>
-        <w:rPr>
-          <w:lang w:val="nb-NO"/>
-        </w:rPr>
-        <w:t>Hvorfor er det viktig å kunne identifisere stoppord?</w:t>
+      <w:bookmarkStart w:id="7" w:name="_Toc105746970"/>
+      <w:bookmarkStart w:id="8" w:name="X139a303f04a69d2ee08d13b39bec4b389df6524"/>
+      <w:bookmarkEnd w:id="5"/>
+      <w:r>
+        <w:rPr>
+          <w:lang w:val="nb-NO"/>
+        </w:rPr>
+        <w:t xml:space="preserve">Hvorfor er det viktig å kunne identifisere </w:t>
+      </w:r>
+      <w:proofErr w:type="spellStart"/>
+      <w:r>
+        <w:rPr>
+          <w:lang w:val="nb-NO"/>
+        </w:rPr>
+        <w:t>stoppord</w:t>
+      </w:r>
+      <w:proofErr w:type="spellEnd"/>
+      <w:r>
+        <w:rPr>
+          <w:lang w:val="nb-NO"/>
+        </w:rPr>
+        <w:t>?</w:t>
       </w:r>
       <w:bookmarkEnd w:id="6"/>
-      <w:bookmarkEnd w:id="8"/>
+      <w:bookmarkEnd w:id="7"/>
     </w:p>
     <w:p>
       <w:pPr>
@@ -2270,7 +2426,21 @@
         <w:rPr>
           <w:lang w:val="nb-NO"/>
         </w:rPr>
-        <w:t>For å ta en søkemotor som eksempel. Det er to hovedårsaker til at fjerning av stoppord er viktige for en søkemotor.</w:t>
+        <w:t xml:space="preserve">For å ta en søkemotor som eksempel. Det er to hovedårsaker til at fjerning av </w:t>
+      </w:r>
+      <w:proofErr w:type="spellStart"/>
+      <w:r>
+        <w:rPr>
+          <w:lang w:val="nb-NO"/>
+        </w:rPr>
+        <w:t>stoppord</w:t>
+      </w:r>
+      <w:proofErr w:type="spellEnd"/>
+      <w:r>
+        <w:rPr>
+          <w:lang w:val="nb-NO"/>
+        </w:rPr>
+        <w:t xml:space="preserve"> er viktige for en søkemotor.</w:t>
       </w:r>
     </w:p>
     <w:p>
@@ -2288,7 +2458,21 @@
         <w:rPr>
           <w:lang w:val="nb-NO"/>
         </w:rPr>
-        <w:t>Ved å fjerne stoppord vil du få færre ord som skal lagres. Du lagrer bare de som er egnet til å identifisere enkelte dokumenter istedenfor å lagre alle. Dette gir mindre behov for lagring og en raskere søkemotor.</w:t>
+        <w:t xml:space="preserve">Ved å fjerne </w:t>
+      </w:r>
+      <w:proofErr w:type="spellStart"/>
+      <w:r>
+        <w:rPr>
+          <w:lang w:val="nb-NO"/>
+        </w:rPr>
+        <w:t>stoppord</w:t>
+      </w:r>
+      <w:proofErr w:type="spellEnd"/>
+      <w:r>
+        <w:rPr>
+          <w:lang w:val="nb-NO"/>
+        </w:rPr>
+        <w:t xml:space="preserve"> vil du få færre ord som skal lagres. Du lagrer bare de som er egnet til å identifisere enkelte dokumenter istedenfor å lagre alle. Dette gir mindre behov for lagring og en raskere søkemotor.</w:t>
       </w:r>
     </w:p>
     <w:p>
@@ -2304,10 +2488,70 @@
           <w:lang w:val="nb-NO"/>
         </w:rPr>
         <w:lastRenderedPageBreak/>
-        <w:t xml:space="preserve">Når du søker i en søkemotor vil du ha tilbake de mest relevante treffene. Vanlig er å tillate OR-søk. Resultatet blir da dokumenter med ett eller flere søkeord i seg. Er ett av søkeordene et typisk stoppord og dette ikke er fjernet vil du få veldig mange unødvendige svar fra søkemotoren. </w:t>
-      </w:r>
-      <w:r>
-        <w:t>Det gir en dårlig brukeropplevelse.</w:t>
+        <w:t xml:space="preserve">Når du søker i en </w:t>
+      </w:r>
+      <w:proofErr w:type="gramStart"/>
+      <w:r>
+        <w:rPr>
+          <w:lang w:val="nb-NO"/>
+        </w:rPr>
+        <w:t>søkemotor</w:t>
+      </w:r>
+      <w:proofErr w:type="gramEnd"/>
+      <w:r>
+        <w:rPr>
+          <w:lang w:val="nb-NO"/>
+        </w:rPr>
+        <w:t xml:space="preserve"> vil du ha tilbake de mest relevante treffene. Vanlig er å tillate OR-søk. Resultatet blir da dokumenter med ett eller flere søkeord i seg. Er ett av søkeordene et typisk </w:t>
+      </w:r>
+      <w:proofErr w:type="spellStart"/>
+      <w:r>
+        <w:rPr>
+          <w:lang w:val="nb-NO"/>
+        </w:rPr>
+        <w:t>stoppord</w:t>
+      </w:r>
+      <w:proofErr w:type="spellEnd"/>
+      <w:r>
+        <w:rPr>
+          <w:lang w:val="nb-NO"/>
+        </w:rPr>
+        <w:t xml:space="preserve"> og dette ikke er fjernet vil du få veldig mange unødvendige svar fra søkemotoren. </w:t>
+      </w:r>
+      <w:r>
+        <w:t xml:space="preserve">Det </w:t>
+      </w:r>
+      <w:proofErr w:type="spellStart"/>
+      <w:r>
+        <w:t>gir</w:t>
+      </w:r>
+      <w:proofErr w:type="spellEnd"/>
+      <w:r>
+        <w:t xml:space="preserve"> </w:t>
+      </w:r>
+      <w:proofErr w:type="spellStart"/>
+      <w:r>
+        <w:t>en</w:t>
+      </w:r>
+      <w:proofErr w:type="spellEnd"/>
+      <w:r>
+        <w:t xml:space="preserve"> </w:t>
+      </w:r>
+      <w:proofErr w:type="spellStart"/>
+      <w:r>
+        <w:t>dårlig</w:t>
+      </w:r>
+      <w:proofErr w:type="spellEnd"/>
+      <w:r>
+        <w:t xml:space="preserve"> </w:t>
+      </w:r>
+      <w:proofErr w:type="spellStart"/>
+      <w:r>
+        <w:t>brukeropplevelse</w:t>
+      </w:r>
+      <w:proofErr w:type="spellEnd"/>
+      <w:r>
+        <w:t>.</w:t>
       </w:r>
     </w:p>
     <w:p>
@@ -2321,7 +2565,21 @@
         <w:rPr>
           <w:lang w:val="nb-NO"/>
         </w:rPr>
-        <w:t>Et annet eksempel er en chatbot. For en chatbot er det viktig å skjønne hovedessensen av det som sies/skrives til den. Da hjelper det å fjerne alle ord som inneholder lite informasjon. Mye av det samme gjelder for maskinlæring basert på tekstlig innhold.</w:t>
+        <w:t xml:space="preserve">Et annet eksempel er en chatbot. For en chatbot er det viktig å skjønne </w:t>
+      </w:r>
+      <w:proofErr w:type="spellStart"/>
+      <w:r>
+        <w:rPr>
+          <w:lang w:val="nb-NO"/>
+        </w:rPr>
+        <w:t>hovedessensen</w:t>
+      </w:r>
+      <w:proofErr w:type="spellEnd"/>
+      <w:r>
+        <w:rPr>
+          <w:lang w:val="nb-NO"/>
+        </w:rPr>
+        <w:t xml:space="preserve"> av det som sies/skrives til den. Da hjelper det å fjerne alle ord som inneholder lite informasjon. Mye av det samme gjelder for maskinlæring basert på tekstlig innhold.</w:t>
       </w:r>
     </w:p>
     <w:p>
@@ -2332,17 +2590,39 @@
         </w:rPr>
       </w:pPr>
       <w:bookmarkStart w:id="9" w:name="_Toc105065925"/>
-      <w:bookmarkStart w:id="10" w:name="hvordan-genereres-stoppordslistene"/>
-      <w:bookmarkStart w:id="11" w:name="_Toc105746971"/>
-      <w:bookmarkEnd w:id="7"/>
-      <w:r>
-        <w:rPr>
-          <w:lang w:val="nb-NO"/>
-        </w:rPr>
-        <w:t>Hvordan genereres stoppordslistene</w:t>
+      <w:bookmarkStart w:id="10" w:name="_Toc105746971"/>
+      <w:bookmarkStart w:id="11" w:name="hvordan-genereres-stoppordslistene"/>
+      <w:bookmarkEnd w:id="8"/>
+      <w:r>
+        <w:rPr>
+          <w:lang w:val="nb-NO"/>
+        </w:rPr>
+        <w:t xml:space="preserve">Hvordan </w:t>
+      </w:r>
+      <w:proofErr w:type="gramStart"/>
+      <w:r>
+        <w:rPr>
+          <w:lang w:val="nb-NO"/>
+        </w:rPr>
+        <w:t>genereres</w:t>
+      </w:r>
+      <w:proofErr w:type="gramEnd"/>
+      <w:r>
+        <w:rPr>
+          <w:lang w:val="nb-NO"/>
+        </w:rPr>
+        <w:t xml:space="preserve"> </w:t>
+      </w:r>
+      <w:proofErr w:type="spellStart"/>
+      <w:r>
+        <w:rPr>
+          <w:lang w:val="nb-NO"/>
+        </w:rPr>
+        <w:t>stoppordslistene</w:t>
       </w:r>
       <w:bookmarkEnd w:id="9"/>
-      <w:bookmarkEnd w:id="11"/>
+      <w:bookmarkEnd w:id="10"/>
+      <w:proofErr w:type="spellEnd"/>
     </w:p>
     <w:p>
       <w:pPr>
@@ -2384,7 +2664,21 @@
         <w:rPr>
           <w:lang w:val="nb-NO"/>
         </w:rPr>
-        <w:t>Innholdet blir så kjørt gjennom et program som kalkulerer hvor stoppords-aktig hvert ord er. Grunnlaget for denne kalkuleringen er hvor mange ganger et ord er brukt i et sett med dokumenter, kombinert med hvor mange dokumenter ordet finnes i.</w:t>
+        <w:t xml:space="preserve">Innholdet blir så kjørt gjennom et program som kalkulerer hvor </w:t>
+      </w:r>
+      <w:proofErr w:type="spellStart"/>
+      <w:r>
+        <w:rPr>
+          <w:lang w:val="nb-NO"/>
+        </w:rPr>
+        <w:t>stoppords-aktig</w:t>
+      </w:r>
+      <w:proofErr w:type="spellEnd"/>
+      <w:r>
+        <w:rPr>
+          <w:lang w:val="nb-NO"/>
+        </w:rPr>
+        <w:t xml:space="preserve"> hvert ord er. Grunnlaget for denne kalkuleringen er hvor mange ganger et ord er brukt i et sett med dokumenter, kombinert med hvor mange dokumenter ordet finnes i.</w:t>
       </w:r>
     </w:p>
     <w:p>
@@ -2405,159 +2699,227 @@
       <w:pPr>
         <w:pStyle w:val="SourceCode"/>
         <w:rPr>
-          <w:lang w:val="en-US"/>
+          <w:lang w:val="nb-NO"/>
         </w:rPr>
       </w:pPr>
+      <w:proofErr w:type="spellStart"/>
       <w:r>
         <w:rPr>
           <w:rStyle w:val="NormalTok"/>
-          <w:lang w:val="en-US"/>
-        </w:rPr>
-        <w:t xml:space="preserve">stopWordiness </w:t>
+          <w:lang w:val="nb-NO"/>
+        </w:rPr>
+        <w:t>stopWordiness</w:t>
+      </w:r>
+      <w:proofErr w:type="spellEnd"/>
+      <w:r>
+        <w:rPr>
+          <w:rStyle w:val="NormalTok"/>
+          <w:lang w:val="nb-NO"/>
+        </w:rPr>
+        <w:t xml:space="preserve"> </w:t>
       </w:r>
       <w:r>
         <w:rPr>
           <w:rStyle w:val="OperatorTok"/>
-          <w:lang w:val="en-US"/>
+          <w:lang w:val="nb-NO"/>
         </w:rPr>
         <w:t>=</w:t>
       </w:r>
       <w:r>
         <w:rPr>
-          <w:lang w:val="en-US"/>
+          <w:lang w:val="nb-NO"/>
         </w:rPr>
         <w:br/>
       </w:r>
       <w:r>
         <w:rPr>
           <w:rStyle w:val="NormalTok"/>
-          <w:lang w:val="en-US"/>
-        </w:rPr>
-        <w:t xml:space="preserve">  (termInCorpus </w:t>
+          <w:lang w:val="nb-NO"/>
+        </w:rPr>
+        <w:t xml:space="preserve">  (</w:t>
+      </w:r>
+      <w:proofErr w:type="spellStart"/>
+      <w:r>
+        <w:rPr>
+          <w:rStyle w:val="NormalTok"/>
+          <w:lang w:val="nb-NO"/>
+        </w:rPr>
+        <w:t>termInCorpus</w:t>
+      </w:r>
+      <w:proofErr w:type="spellEnd"/>
+      <w:r>
+        <w:rPr>
+          <w:rStyle w:val="NormalTok"/>
+          <w:lang w:val="nb-NO"/>
+        </w:rPr>
+        <w:t xml:space="preserve"> </w:t>
       </w:r>
       <w:r>
         <w:rPr>
           <w:rStyle w:val="OperatorTok"/>
-          <w:lang w:val="en-US"/>
+          <w:lang w:val="nb-NO"/>
         </w:rPr>
         <w:t>/</w:t>
       </w:r>
       <w:r>
         <w:rPr>
           <w:rStyle w:val="NormalTok"/>
-          <w:lang w:val="en-US"/>
-        </w:rPr>
-        <w:t xml:space="preserve"> totDocs) </w:t>
+          <w:lang w:val="nb-NO"/>
+        </w:rPr>
+        <w:t xml:space="preserve"> </w:t>
+      </w:r>
+      <w:proofErr w:type="spellStart"/>
+      <w:r>
+        <w:rPr>
+          <w:rStyle w:val="NormalTok"/>
+          <w:lang w:val="nb-NO"/>
+        </w:rPr>
+        <w:t>totDocs</w:t>
+      </w:r>
+      <w:proofErr w:type="spellEnd"/>
+      <w:r>
+        <w:rPr>
+          <w:rStyle w:val="NormalTok"/>
+          <w:lang w:val="nb-NO"/>
+        </w:rPr>
+        <w:t xml:space="preserve">) </w:t>
       </w:r>
       <w:r>
         <w:rPr>
           <w:rStyle w:val="OperatorTok"/>
-          <w:lang w:val="en-US"/>
+          <w:lang w:val="nb-NO"/>
         </w:rPr>
         <w:t>*</w:t>
       </w:r>
       <w:r>
         <w:rPr>
           <w:rStyle w:val="NormalTok"/>
-          <w:lang w:val="en-US"/>
+          <w:lang w:val="nb-NO"/>
         </w:rPr>
         <w:t xml:space="preserve"> (</w:t>
       </w:r>
       <w:r>
         <w:rPr>
           <w:rStyle w:val="DecValTok"/>
-          <w:lang w:val="en-US"/>
+          <w:lang w:val="nb-NO"/>
         </w:rPr>
         <w:t>1</w:t>
       </w:r>
       <w:r>
         <w:rPr>
           <w:rStyle w:val="NormalTok"/>
-          <w:lang w:val="en-US"/>
+          <w:lang w:val="nb-NO"/>
         </w:rPr>
         <w:t xml:space="preserve"> </w:t>
       </w:r>
       <w:r>
         <w:rPr>
           <w:rStyle w:val="OperatorTok"/>
-          <w:lang w:val="en-US"/>
+          <w:lang w:val="nb-NO"/>
         </w:rPr>
         <w:t>/</w:t>
       </w:r>
       <w:r>
         <w:rPr>
           <w:rStyle w:val="NormalTok"/>
-          <w:lang w:val="en-US"/>
+          <w:lang w:val="nb-NO"/>
         </w:rPr>
         <w:t xml:space="preserve"> (</w:t>
       </w:r>
+      <w:proofErr w:type="gramStart"/>
       <w:r>
         <w:rPr>
           <w:rStyle w:val="BuiltInTok"/>
-          <w:lang w:val="en-US"/>
+          <w:lang w:val="nb-NO"/>
         </w:rPr>
         <w:t>Math</w:t>
       </w:r>
       <w:r>
         <w:rPr>
           <w:rStyle w:val="OperatorTok"/>
-          <w:lang w:val="en-US"/>
+          <w:lang w:val="nb-NO"/>
         </w:rPr>
         <w:t>.</w:t>
       </w:r>
       <w:r>
         <w:rPr>
           <w:rStyle w:val="FunctionTok"/>
-          <w:lang w:val="en-US"/>
+          <w:lang w:val="nb-NO"/>
         </w:rPr>
         <w:t>log</w:t>
       </w:r>
       <w:r>
         <w:rPr>
           <w:rStyle w:val="NormalTok"/>
-          <w:lang w:val="en-US"/>
-        </w:rPr>
-        <w:t>(totDocs</w:t>
-      </w:r>
+          <w:lang w:val="nb-NO"/>
+        </w:rPr>
+        <w:t>(</w:t>
+      </w:r>
+      <w:proofErr w:type="spellStart"/>
+      <w:proofErr w:type="gramEnd"/>
+      <w:r>
+        <w:rPr>
+          <w:rStyle w:val="NormalTok"/>
+          <w:lang w:val="nb-NO"/>
+        </w:rPr>
+        <w:t>totDocs</w:t>
+      </w:r>
+      <w:proofErr w:type="spellEnd"/>
       <w:r>
         <w:rPr>
           <w:rStyle w:val="OperatorTok"/>
-          <w:lang w:val="en-US"/>
+          <w:lang w:val="nb-NO"/>
         </w:rPr>
         <w:t>/</w:t>
       </w:r>
       <w:r>
         <w:rPr>
           <w:rStyle w:val="NormalTok"/>
-          <w:lang w:val="en-US"/>
-        </w:rPr>
-        <w:t xml:space="preserve">(termInDocs </w:t>
+          <w:lang w:val="nb-NO"/>
+        </w:rPr>
+        <w:t>(</w:t>
+      </w:r>
+      <w:proofErr w:type="spellStart"/>
+      <w:r>
+        <w:rPr>
+          <w:rStyle w:val="NormalTok"/>
+          <w:lang w:val="nb-NO"/>
+        </w:rPr>
+        <w:t>termInDocs</w:t>
+      </w:r>
+      <w:proofErr w:type="spellEnd"/>
+      <w:r>
+        <w:rPr>
+          <w:rStyle w:val="NormalTok"/>
+          <w:lang w:val="nb-NO"/>
+        </w:rPr>
+        <w:t xml:space="preserve"> </w:t>
       </w:r>
       <w:r>
         <w:rPr>
           <w:rStyle w:val="OperatorTok"/>
-          <w:lang w:val="en-US"/>
+          <w:lang w:val="nb-NO"/>
         </w:rPr>
         <w:t>-</w:t>
       </w:r>
       <w:r>
         <w:rPr>
           <w:rStyle w:val="NormalTok"/>
-          <w:lang w:val="en-US"/>
+          <w:lang w:val="nb-NO"/>
         </w:rPr>
         <w:t xml:space="preserve"> </w:t>
       </w:r>
       <w:r>
         <w:rPr>
           <w:rStyle w:val="DecValTok"/>
-          <w:lang w:val="en-US"/>
+          <w:lang w:val="nb-NO"/>
         </w:rPr>
         <w:t>1</w:t>
       </w:r>
       <w:r>
         <w:rPr>
           <w:rStyle w:val="NormalTok"/>
-          <w:lang w:val="en-US"/>
+          <w:lang w:val="nb-NO"/>
         </w:rPr>
         <w:t>))))</w:t>
       </w:r>
@@ -2573,6 +2935,7 @@
           <w:lang w:val="nb-NO"/>
         </w:rPr>
       </w:pPr>
+      <w:proofErr w:type="spellStart"/>
       <w:r>
         <w:rPr>
           <w:b/>
@@ -2581,6 +2944,7 @@
         </w:rPr>
         <w:t>termInCorpus</w:t>
       </w:r>
+      <w:proofErr w:type="spellEnd"/>
       <w:r>
         <w:rPr>
           <w:lang w:val="nb-NO"/>
@@ -2599,6 +2963,7 @@
           <w:lang w:val="nb-NO"/>
         </w:rPr>
       </w:pPr>
+      <w:proofErr w:type="spellStart"/>
       <w:r>
         <w:rPr>
           <w:b/>
@@ -2607,6 +2972,7 @@
         </w:rPr>
         <w:t>totDocs</w:t>
       </w:r>
+      <w:proofErr w:type="spellEnd"/>
       <w:r>
         <w:rPr>
           <w:lang w:val="nb-NO"/>
@@ -2625,6 +2991,7 @@
           <w:lang w:val="nb-NO"/>
         </w:rPr>
       </w:pPr>
+      <w:proofErr w:type="spellStart"/>
       <w:r>
         <w:rPr>
           <w:b/>
@@ -2633,6 +3000,7 @@
         </w:rPr>
         <w:t>termInDocs</w:t>
       </w:r>
+      <w:proofErr w:type="spellEnd"/>
       <w:r>
         <w:rPr>
           <w:lang w:val="nb-NO"/>
@@ -2648,9 +3016,9 @@
         </w:rPr>
       </w:pPr>
       <w:bookmarkStart w:id="12" w:name="_Toc105065926"/>
-      <w:bookmarkStart w:id="13" w:name="X80506ba973d50710f0bbc327fdcf984c701db37"/>
-      <w:bookmarkStart w:id="14" w:name="_Toc105746972"/>
-      <w:bookmarkEnd w:id="10"/>
+      <w:bookmarkStart w:id="13" w:name="_Toc105746972"/>
+      <w:bookmarkStart w:id="14" w:name="X80506ba973d50710f0bbc327fdcf984c701db37"/>
+      <w:bookmarkEnd w:id="11"/>
       <w:r>
         <w:rPr>
           <w:lang w:val="nb-NO"/>
@@ -2658,7 +3026,7 @@
         <w:t>Kvalitetssikring og -heving - Manuelt arbeid vi søker om penger til</w:t>
       </w:r>
       <w:bookmarkEnd w:id="12"/>
-      <w:bookmarkEnd w:id="14"/>
+      <w:bookmarkEnd w:id="13"/>
     </w:p>
     <w:p>
       <w:pPr>
@@ -2672,8 +3040,16 @@
         <w:rPr>
           <w:lang w:val="nb-NO"/>
         </w:rPr>
-        <w:t>Ikke alt innholdet er samsik</w:t>
-      </w:r>
+        <w:t xml:space="preserve">Ikke alt innholdet er </w:t>
+      </w:r>
+      <w:proofErr w:type="spellStart"/>
+      <w:r>
+        <w:rPr>
+          <w:lang w:val="nb-NO"/>
+        </w:rPr>
+        <w:t>samsik</w:t>
+      </w:r>
+      <w:proofErr w:type="spellEnd"/>
     </w:p>
     <w:p>
       <w:pPr>
@@ -2701,7 +3077,21 @@
         <w:rPr>
           <w:lang w:val="nb-NO"/>
         </w:rPr>
-        <w:t xml:space="preserve"> som grunnlag for kalkulering. Vi har tidligere vurdert å bruke Wikipedia som grunnlag for i hvert fall en stoppordsliste for nordsamisk, men for mye av innholdet består av norske ord til at analysen blir spesielt bra. Uansett har også en liten del av innholdet til NRK Sápmi norske ord og setninger. Å identifisere disse og luke dem ut er en del av oppgaven.</w:t>
+        <w:t xml:space="preserve"> som grunnlag for kalkulering. Vi har tidligere vurdert å bruke Wikipedia som grunnlag for i hvert fall en </w:t>
+      </w:r>
+      <w:proofErr w:type="spellStart"/>
+      <w:r>
+        <w:rPr>
+          <w:lang w:val="nb-NO"/>
+        </w:rPr>
+        <w:t>stoppordsliste</w:t>
+      </w:r>
+      <w:proofErr w:type="spellEnd"/>
+      <w:r>
+        <w:rPr>
+          <w:lang w:val="nb-NO"/>
+        </w:rPr>
+        <w:t xml:space="preserve"> for nordsamisk, men for mye av innholdet består av norske ord til at analysen blir spesielt bra. Uansett har også en liten del av innholdet til NRK Sápmi norske ord og setninger. Å identifisere disse og luke dem ut er en del av oppgaven.</w:t>
       </w:r>
     </w:p>
     <w:p>
@@ -2731,14 +3121,84 @@
         <w:rPr>
           <w:lang w:val="nb-NO"/>
         </w:rPr>
-        <w:t xml:space="preserve">Den automatiske genereringen av stoppord gir oss en rangering av ord fra mest stoppords-aktig til minst. Kanskje prosjektet ser at de 200 første ordene i </w:t>
+        <w:t xml:space="preserve">Den automatiske genereringen av </w:t>
+      </w:r>
+      <w:proofErr w:type="spellStart"/>
+      <w:r>
+        <w:rPr>
+          <w:lang w:val="nb-NO"/>
+        </w:rPr>
+        <w:t>stoppord</w:t>
+      </w:r>
+      <w:proofErr w:type="spellEnd"/>
+      <w:r>
+        <w:rPr>
+          <w:lang w:val="nb-NO"/>
+        </w:rPr>
+        <w:t xml:space="preserve"> gir oss en rangering av ord fra mest </w:t>
+      </w:r>
+      <w:proofErr w:type="spellStart"/>
+      <w:r>
+        <w:rPr>
+          <w:lang w:val="nb-NO"/>
+        </w:rPr>
+        <w:t>stoppords-aktig</w:t>
+      </w:r>
+      <w:proofErr w:type="spellEnd"/>
+      <w:r>
+        <w:rPr>
+          <w:lang w:val="nb-NO"/>
+        </w:rPr>
+        <w:t xml:space="preserve"> til minst. Kanskje prosjektet ser at de 200 første ordene i </w:t>
       </w:r>
       <w:r>
         <w:rPr>
           <w:lang w:val="nb-NO"/>
         </w:rPr>
         <w:lastRenderedPageBreak/>
-        <w:t>hovedsak kan brukes som stoppord, men at 20-30 ord innimellom de andre helt klart ikke er stoppord. Disse kan legges til en rødliste, en liste over ord vi helt sikkert ikke vil svarteliste. Vi legger altså til ord til en rødliste fordi vi ikke vil ha dem i stoppordslistene.</w:t>
+        <w:t xml:space="preserve">hovedsak kan brukes som </w:t>
+      </w:r>
+      <w:proofErr w:type="spellStart"/>
+      <w:r>
+        <w:rPr>
+          <w:lang w:val="nb-NO"/>
+        </w:rPr>
+        <w:t>stoppord</w:t>
+      </w:r>
+      <w:proofErr w:type="spellEnd"/>
+      <w:r>
+        <w:rPr>
+          <w:lang w:val="nb-NO"/>
+        </w:rPr>
+        <w:t xml:space="preserve">, men at 20-30 ord innimellom de andre helt klart ikke er </w:t>
+      </w:r>
+      <w:proofErr w:type="spellStart"/>
+      <w:r>
+        <w:rPr>
+          <w:lang w:val="nb-NO"/>
+        </w:rPr>
+        <w:t>stoppord</w:t>
+      </w:r>
+      <w:proofErr w:type="spellEnd"/>
+      <w:r>
+        <w:rPr>
+          <w:lang w:val="nb-NO"/>
+        </w:rPr>
+        <w:t xml:space="preserve">. Disse kan legges til en rødliste, en liste over ord vi helt sikkert ikke vil svarteliste. Vi legger altså til ord til en rødliste fordi vi ikke vil ha dem i </w:t>
+      </w:r>
+      <w:proofErr w:type="spellStart"/>
+      <w:r>
+        <w:rPr>
+          <w:lang w:val="nb-NO"/>
+        </w:rPr>
+        <w:t>stoppordslistene</w:t>
+      </w:r>
+      <w:proofErr w:type="spellEnd"/>
+      <w:r>
+        <w:rPr>
+          <w:lang w:val="nb-NO"/>
+        </w:rPr>
+        <w:t>.</w:t>
       </w:r>
     </w:p>
     <w:p>
@@ -2752,7 +3212,21 @@
         <w:rPr>
           <w:lang w:val="nb-NO"/>
         </w:rPr>
-        <w:t>Fordelene med å legge disse ordene til en rødliste, istedenfor å bare fjerne de på slutten av prosjektet er at du kan fortsette den automatiske innhentingen av nytt innhold og forbedre stoppordslistene og samtidig holde de rødlistede ordene ute av sluttresultatet.</w:t>
+        <w:t xml:space="preserve">Fordelene med å legge disse ordene til en rødliste, istedenfor å bare fjerne de på slutten av prosjektet er at du kan fortsette den automatiske innhentingen av nytt innhold og forbedre </w:t>
+      </w:r>
+      <w:proofErr w:type="spellStart"/>
+      <w:r>
+        <w:rPr>
+          <w:lang w:val="nb-NO"/>
+        </w:rPr>
+        <w:t>stoppordslistene</w:t>
+      </w:r>
+      <w:proofErr w:type="spellEnd"/>
+      <w:r>
+        <w:rPr>
+          <w:lang w:val="nb-NO"/>
+        </w:rPr>
+        <w:t xml:space="preserve"> og samtidig holde de rødlistede ordene ute av sluttresultatet.</w:t>
       </w:r>
     </w:p>
     <w:p>
@@ -2766,7 +3240,35 @@
         <w:rPr>
           <w:lang w:val="nb-NO"/>
         </w:rPr>
-        <w:t>Rødlister gjør at vi kan øke kvaliteten på stoppordslistene ut over prosjektets tidsrammer. Dette er særlig viktig for lulesamisk- og sørsamisk stoppordsliste hvor mengden tekstinnhold er lite.</w:t>
+        <w:t xml:space="preserve">Rødlister gjør at vi kan øke kvaliteten på </w:t>
+      </w:r>
+      <w:proofErr w:type="spellStart"/>
+      <w:r>
+        <w:rPr>
+          <w:lang w:val="nb-NO"/>
+        </w:rPr>
+        <w:t>stoppordslistene</w:t>
+      </w:r>
+      <w:proofErr w:type="spellEnd"/>
+      <w:r>
+        <w:rPr>
+          <w:lang w:val="nb-NO"/>
+        </w:rPr>
+        <w:t xml:space="preserve"> ut over prosjektets tidsrammer. Dette er særlig viktig for lulesamisk- og sørsamisk </w:t>
+      </w:r>
+      <w:proofErr w:type="spellStart"/>
+      <w:r>
+        <w:rPr>
+          <w:lang w:val="nb-NO"/>
+        </w:rPr>
+        <w:t>stoppordsliste</w:t>
+      </w:r>
+      <w:proofErr w:type="spellEnd"/>
+      <w:r>
+        <w:rPr>
+          <w:lang w:val="nb-NO"/>
+        </w:rPr>
+        <w:t xml:space="preserve"> hvor mengden tekstinnhold er lite.</w:t>
       </w:r>
     </w:p>
     <w:p>
@@ -2782,7 +3284,35 @@
         <w:rPr>
           <w:lang w:val="nb-NO"/>
         </w:rPr>
-        <w:t>Hva er grensen for stoppord og ikke-stoppord - Hvor setter du grensa?</w:t>
+        <w:t xml:space="preserve">Hva er grensen for </w:t>
+      </w:r>
+      <w:proofErr w:type="spellStart"/>
+      <w:r>
+        <w:rPr>
+          <w:lang w:val="nb-NO"/>
+        </w:rPr>
+        <w:t>stoppord</w:t>
+      </w:r>
+      <w:proofErr w:type="spellEnd"/>
+      <w:r>
+        <w:rPr>
+          <w:lang w:val="nb-NO"/>
+        </w:rPr>
+        <w:t xml:space="preserve"> og ikke-</w:t>
+      </w:r>
+      <w:proofErr w:type="spellStart"/>
+      <w:r>
+        <w:rPr>
+          <w:lang w:val="nb-NO"/>
+        </w:rPr>
+        <w:t>stoppord</w:t>
+      </w:r>
+      <w:proofErr w:type="spellEnd"/>
+      <w:r>
+        <w:rPr>
+          <w:lang w:val="nb-NO"/>
+        </w:rPr>
+        <w:t xml:space="preserve"> - Hvor setter du grensa?</w:t>
       </w:r>
     </w:p>
     <w:p>
@@ -2796,7 +3326,42 @@
         <w:rPr>
           <w:lang w:val="nb-NO"/>
         </w:rPr>
-        <w:t>Det automatisk genererte resultatet er en liste fra mest til minst stoppords-aktig. Siste delen av arbeidet er å definere hvor grensen går for hver enkelt liste. Stoppordslistene kan godt gjøres ganske lange siden de er sortert etter mest til minst stoppords</w:t>
+        <w:t xml:space="preserve">Det automatisk genererte resultatet er en liste fra mest til minst </w:t>
+      </w:r>
+      <w:proofErr w:type="spellStart"/>
+      <w:r>
+        <w:rPr>
+          <w:lang w:val="nb-NO"/>
+        </w:rPr>
+        <w:t>stoppords-aktig</w:t>
+      </w:r>
+      <w:proofErr w:type="spellEnd"/>
+      <w:r>
+        <w:rPr>
+          <w:lang w:val="nb-NO"/>
+        </w:rPr>
+        <w:t xml:space="preserve">. Siste delen av arbeidet er å definere hvor grensen går for hver enkelt liste. </w:t>
+      </w:r>
+      <w:proofErr w:type="spellStart"/>
+      <w:r>
+        <w:rPr>
+          <w:lang w:val="nb-NO"/>
+        </w:rPr>
+        <w:t>Stoppordslistene</w:t>
+      </w:r>
+      <w:proofErr w:type="spellEnd"/>
+      <w:r>
+        <w:rPr>
+          <w:lang w:val="nb-NO"/>
+        </w:rPr>
+        <w:t xml:space="preserve"> kan godt gjøres ganske lange siden de er sortert etter mest til minst </w:t>
+      </w:r>
+      <w:proofErr w:type="spellStart"/>
+      <w:r>
+        <w:rPr>
+          <w:lang w:val="nb-NO"/>
+        </w:rPr>
+        <w:t>stoppords</w:t>
       </w:r>
       <w:r>
         <w:rPr>
@@ -2808,7 +3373,28 @@
         <w:rPr>
           <w:lang w:val="nb-NO"/>
         </w:rPr>
-        <w:t>aktige. Du kan da velge å bruke bare en liten del (toppen) av en stoppordsliste hvis du kun er ute etter å fjerne veldig mye brukte ord. Eller du kan velge en mer aggressiv tilnærming og fjerne mange ord for å sørge for f.eks. en mindre søkeindeks (søkemotorens database) og en raskere søkemotor.</w:t>
+        <w:t>aktige</w:t>
+      </w:r>
+      <w:proofErr w:type="spellEnd"/>
+      <w:r>
+        <w:rPr>
+          <w:lang w:val="nb-NO"/>
+        </w:rPr>
+        <w:t xml:space="preserve">. Du kan da velge å bruke bare en liten del (toppen) av en </w:t>
+      </w:r>
+      <w:proofErr w:type="spellStart"/>
+      <w:r>
+        <w:rPr>
+          <w:lang w:val="nb-NO"/>
+        </w:rPr>
+        <w:t>stoppordsliste</w:t>
+      </w:r>
+      <w:proofErr w:type="spellEnd"/>
+      <w:r>
+        <w:rPr>
+          <w:lang w:val="nb-NO"/>
+        </w:rPr>
+        <w:t xml:space="preserve"> hvis du kun er ute etter å fjerne veldig mye brukte ord. Eller du kan velge en mer aggressiv tilnærming og fjerne mange ord for å sørge for f.eks. en mindre søkeindeks (søkemotorens database) og en raskere søkemotor.</w:t>
       </w:r>
     </w:p>
     <w:p>
@@ -2816,15 +3402,17 @@
         <w:pStyle w:val="Overskrift2nummerert"/>
       </w:pPr>
       <w:bookmarkStart w:id="18" w:name="_Toc105065927"/>
-      <w:bookmarkStart w:id="19" w:name="delmål"/>
-      <w:bookmarkStart w:id="20" w:name="_Toc105746973"/>
-      <w:bookmarkEnd w:id="13"/>
+      <w:bookmarkStart w:id="19" w:name="_Toc105746973"/>
+      <w:bookmarkStart w:id="20" w:name="delmål"/>
+      <w:bookmarkEnd w:id="14"/>
       <w:bookmarkEnd w:id="17"/>
+      <w:proofErr w:type="spellStart"/>
       <w:r>
         <w:t>Delmål</w:t>
       </w:r>
       <w:bookmarkEnd w:id="18"/>
-      <w:bookmarkEnd w:id="20"/>
+      <w:bookmarkEnd w:id="19"/>
+      <w:proofErr w:type="spellEnd"/>
     </w:p>
     <w:p>
       <w:pPr>
@@ -2841,7 +3429,21 @@
         <w:rPr>
           <w:lang w:val="nb-NO"/>
         </w:rPr>
-        <w:t>Rødlister over ord som helt sikkert ikke skal være med i stoppordslistene. En liste for hvert av språkene - nordsamisk, lulesamisk og sørsamisk.</w:t>
+        <w:t xml:space="preserve">Rødlister over ord som helt sikkert ikke skal være med i </w:t>
+      </w:r>
+      <w:proofErr w:type="spellStart"/>
+      <w:r>
+        <w:rPr>
+          <w:lang w:val="nb-NO"/>
+        </w:rPr>
+        <w:t>stoppordslistene</w:t>
+      </w:r>
+      <w:proofErr w:type="spellEnd"/>
+      <w:r>
+        <w:rPr>
+          <w:lang w:val="nb-NO"/>
+        </w:rPr>
+        <w:t>. En liste for hvert av språkene - nordsamisk, lulesamisk og sørsamisk.</w:t>
       </w:r>
     </w:p>
     <w:p>
@@ -2859,7 +3461,21 @@
         <w:rPr>
           <w:lang w:val="nb-NO"/>
         </w:rPr>
-        <w:t>Publisere stoppordslister for nordsamisk, lulesamisk og sørsamisk som kan tas i bruk. Det viktigste her er å definere hvor mange ord som skal tas med i listen og blir en diskusjon mellom prosjektansvarlig og språkfaglig ansvarlige.</w:t>
+        <w:t xml:space="preserve">Publisere </w:t>
+      </w:r>
+      <w:proofErr w:type="spellStart"/>
+      <w:r>
+        <w:rPr>
+          <w:lang w:val="nb-NO"/>
+        </w:rPr>
+        <w:t>stoppordslister</w:t>
+      </w:r>
+      <w:proofErr w:type="spellEnd"/>
+      <w:r>
+        <w:rPr>
+          <w:lang w:val="nb-NO"/>
+        </w:rPr>
+        <w:t xml:space="preserve"> for nordsamisk, lulesamisk og sørsamisk som kan tas i bruk. Det viktigste her er å definere hvor mange ord som skal tas med i listen og blir en diskusjon mellom prosjektansvarlig og språkfaglig ansvarlige.</w:t>
       </w:r>
     </w:p>
     <w:p>
@@ -2877,9 +3493,38 @@
         <w:rPr>
           <w:lang w:val="nb-NO"/>
         </w:rPr>
-        <w:t xml:space="preserve">Inkludering av stoppordslistene for nordsamisk, lulesamisk og sørsamisk i stoppordsbiblioteket - </w:t>
+        <w:t xml:space="preserve">Inkludering av </w:t>
+      </w:r>
+      <w:proofErr w:type="spellStart"/>
+      <w:r>
+        <w:rPr>
+          <w:lang w:val="nb-NO"/>
+        </w:rPr>
+        <w:t>stoppordslistene</w:t>
+      </w:r>
+      <w:proofErr w:type="spellEnd"/>
+      <w:r>
+        <w:rPr>
+          <w:lang w:val="nb-NO"/>
+        </w:rPr>
+        <w:t xml:space="preserve"> for nordsamisk, lulesamisk og sørsamisk i </w:t>
+      </w:r>
+      <w:proofErr w:type="spellStart"/>
+      <w:r>
+        <w:rPr>
+          <w:lang w:val="nb-NO"/>
+        </w:rPr>
+        <w:t>stoppordsbiblioteket</w:t>
+      </w:r>
+      <w:proofErr w:type="spellEnd"/>
+      <w:r>
+        <w:rPr>
+          <w:lang w:val="nb-NO"/>
+        </w:rPr>
+        <w:t xml:space="preserve"> - </w:t>
       </w:r>
       <w:hyperlink r:id="rId16">
+        <w:proofErr w:type="spellStart"/>
         <w:r>
           <w:rPr>
             <w:rStyle w:val="Hyperlink"/>
@@ -2887,6 +3532,7 @@
           </w:rPr>
           <w:t>stopword</w:t>
         </w:r>
+        <w:proofErr w:type="spellEnd"/>
       </w:hyperlink>
       <w:r>
         <w:rPr>
@@ -2910,7 +3556,21 @@
         <w:rPr>
           <w:lang w:val="nb-NO"/>
         </w:rPr>
-        <w:t>(utenfor søknadens prosjektmandat) - Fortsette innhenting av mer innhold i 5 - 10 år til for å se om det gir enda høyere kvalitet på stoppordslistene.</w:t>
+        <w:t xml:space="preserve">(utenfor søknadens prosjektmandat) - Fortsette innhenting av mer innhold i 5 - 10 år til for å se om det gir enda høyere kvalitet på </w:t>
+      </w:r>
+      <w:proofErr w:type="spellStart"/>
+      <w:r>
+        <w:rPr>
+          <w:lang w:val="nb-NO"/>
+        </w:rPr>
+        <w:t>stoppordslistene</w:t>
+      </w:r>
+      <w:proofErr w:type="spellEnd"/>
+      <w:r>
+        <w:rPr>
+          <w:lang w:val="nb-NO"/>
+        </w:rPr>
+        <w:t>.</w:t>
       </w:r>
     </w:p>
     <w:p>
@@ -2921,10 +3581,10 @@
         </w:rPr>
       </w:pPr>
       <w:bookmarkStart w:id="21" w:name="_Toc105065928"/>
-      <w:bookmarkStart w:id="22" w:name="begrunnelse-for-søknaden"/>
-      <w:bookmarkStart w:id="23" w:name="_Toc105746974"/>
-      <w:bookmarkEnd w:id="1"/>
-      <w:bookmarkEnd w:id="19"/>
+      <w:bookmarkStart w:id="22" w:name="_Toc105746974"/>
+      <w:bookmarkStart w:id="23" w:name="begrunnelse-for-søknaden"/>
+      <w:bookmarkEnd w:id="2"/>
+      <w:bookmarkEnd w:id="20"/>
       <w:r>
         <w:rPr>
           <w:lang w:val="nb-NO"/>
@@ -2932,7 +3592,7 @@
         <w:t>Begrunnelse for søknaden</w:t>
       </w:r>
       <w:bookmarkEnd w:id="21"/>
-      <w:bookmarkEnd w:id="23"/>
+      <w:bookmarkEnd w:id="22"/>
     </w:p>
     <w:p>
       <w:pPr>
@@ -2945,7 +3605,15 @@
         <w:t xml:space="preserve">Mesteparten av programmeringen er allerede gjort. </w:t>
       </w:r>
       <w:r>
-        <w:t>Dette gjelder:</w:t>
+        <w:t xml:space="preserve">Dette </w:t>
+      </w:r>
+      <w:proofErr w:type="spellStart"/>
+      <w:r>
+        <w:t>gjelder</w:t>
+      </w:r>
+      <w:proofErr w:type="spellEnd"/>
+      <w:r>
+        <w:t>:</w:t>
       </w:r>
     </w:p>
     <w:p>
@@ -2963,7 +3631,21 @@
         <w:rPr>
           <w:lang w:val="nb-NO"/>
         </w:rPr>
-        <w:t>Innhenting av URLer til tekstdokumenter på nordsamisk, lulesamisk og sørsamisk.</w:t>
+        <w:t xml:space="preserve">Innhenting av </w:t>
+      </w:r>
+      <w:proofErr w:type="spellStart"/>
+      <w:r>
+        <w:rPr>
+          <w:lang w:val="nb-NO"/>
+        </w:rPr>
+        <w:t>URLer</w:t>
+      </w:r>
+      <w:proofErr w:type="spellEnd"/>
+      <w:r>
+        <w:rPr>
+          <w:lang w:val="nb-NO"/>
+        </w:rPr>
+        <w:t xml:space="preserve"> til tekstdokumenter på nordsamisk, lulesamisk og sørsamisk.</w:t>
       </w:r>
     </w:p>
     <w:p>
@@ -2995,12 +3677,34 @@
           <w:lang w:val="nb-NO"/>
         </w:rPr>
       </w:pPr>
+      <w:proofErr w:type="spellStart"/>
       <w:r>
         <w:rPr>
           <w:lang w:val="nb-NO"/>
         </w:rPr>
         <w:lastRenderedPageBreak/>
-        <w:t>Programatisk analyse av tekstinnholdet for å kalkulere hvor stoppords-aktig hvert ord er.</w:t>
+        <w:t>Programatisk</w:t>
+      </w:r>
+      <w:proofErr w:type="spellEnd"/>
+      <w:r>
+        <w:rPr>
+          <w:lang w:val="nb-NO"/>
+        </w:rPr>
+        <w:t xml:space="preserve"> analyse av tekstinnholdet for å kalkulere hvor </w:t>
+      </w:r>
+      <w:proofErr w:type="spellStart"/>
+      <w:r>
+        <w:rPr>
+          <w:lang w:val="nb-NO"/>
+        </w:rPr>
+        <w:t>stoppords-aktig</w:t>
+      </w:r>
+      <w:proofErr w:type="spellEnd"/>
+      <w:r>
+        <w:rPr>
+          <w:lang w:val="nb-NO"/>
+        </w:rPr>
+        <w:t xml:space="preserve"> hvert ord er.</w:t>
       </w:r>
     </w:p>
     <w:p>
@@ -3029,6 +3733,7 @@
         </w:rPr>
       </w:pPr>
       <w:hyperlink r:id="rId17">
+        <w:proofErr w:type="spellStart"/>
         <w:r>
           <w:rPr>
             <w:rStyle w:val="Hyperlink"/>
@@ -3036,12 +3741,41 @@
           </w:rPr>
           <w:t>stopword-sami</w:t>
         </w:r>
+        <w:proofErr w:type="spellEnd"/>
       </w:hyperlink>
       <w:r>
         <w:rPr>
           <w:lang w:val="nb-NO"/>
         </w:rPr>
-        <w:t xml:space="preserve"> - Biblioteket som kommer til å inneholde de ferdige stoppordslistene, samt tekstgrunnlaget.</w:t>
+        <w:t xml:space="preserve"> - Biblioteket som kommer til å inneholde de ferdige </w:t>
+      </w:r>
+      <w:proofErr w:type="spellStart"/>
+      <w:r>
+        <w:rPr>
+          <w:lang w:val="nb-NO"/>
+        </w:rPr>
+        <w:t>stoppordslistene</w:t>
+      </w:r>
+      <w:proofErr w:type="spellEnd"/>
+      <w:r>
+        <w:rPr>
+          <w:lang w:val="nb-NO"/>
+        </w:rPr>
+        <w:t xml:space="preserve">, samt </w:t>
+      </w:r>
+      <w:proofErr w:type="spellStart"/>
+      <w:r>
+        <w:rPr>
+          <w:lang w:val="nb-NO"/>
+        </w:rPr>
+        <w:t>tekstgrunnlaget</w:t>
+      </w:r>
+      <w:proofErr w:type="spellEnd"/>
+      <w:r>
+        <w:rPr>
+          <w:lang w:val="nb-NO"/>
+        </w:rPr>
+        <w:t>.</w:t>
       </w:r>
     </w:p>
     <w:p>
@@ -3056,12 +3790,37 @@
         </w:rPr>
       </w:pPr>
       <w:hyperlink r:id="rId18">
+        <w:proofErr w:type="spellStart"/>
         <w:r>
           <w:rPr>
             <w:rStyle w:val="Hyperlink"/>
             <w:lang w:val="nb-NO"/>
           </w:rPr>
-          <w:t>nrk-sapmi-crawler</w:t>
+          <w:t>nrk</w:t>
+        </w:r>
+        <w:proofErr w:type="spellEnd"/>
+        <w:r>
+          <w:rPr>
+            <w:rStyle w:val="Hyperlink"/>
+            <w:lang w:val="nb-NO"/>
+          </w:rPr>
+          <w:t>-</w:t>
+        </w:r>
+        <w:proofErr w:type="spellStart"/>
+        <w:r>
+          <w:rPr>
+            <w:rStyle w:val="Hyperlink"/>
+            <w:lang w:val="nb-NO"/>
+          </w:rPr>
+          <w:t>sapmi</w:t>
+        </w:r>
+        <w:proofErr w:type="spellEnd"/>
+        <w:r>
+          <w:rPr>
+            <w:rStyle w:val="Hyperlink"/>
+            <w:lang w:val="nb-NO"/>
+          </w:rPr>
+          <w:t>-crawler</w:t>
         </w:r>
       </w:hyperlink>
       <w:r>
@@ -3083,6 +3842,7 @@
         </w:rPr>
       </w:pPr>
       <w:hyperlink r:id="rId19">
+        <w:proofErr w:type="spellStart"/>
         <w:r>
           <w:rPr>
             <w:rStyle w:val="Hyperlink"/>
@@ -3090,12 +3850,27 @@
           </w:rPr>
           <w:t>stopword-trainer</w:t>
         </w:r>
+        <w:proofErr w:type="spellEnd"/>
       </w:hyperlink>
       <w:r>
         <w:rPr>
           <w:lang w:val="nb-NO"/>
         </w:rPr>
-        <w:t xml:space="preserve"> - Programmet som kalkulerer hvor stoppords-aktig hvert ord er.</w:t>
+        <w:t xml:space="preserve"> - Programmet som kalkulerer hvor </w:t>
+      </w:r>
+      <w:proofErr w:type="spellStart"/>
+      <w:r>
+        <w:rPr>
+          <w:lang w:val="nb-NO"/>
+        </w:rPr>
+        <w:t>stoppords-aktig</w:t>
+      </w:r>
+      <w:proofErr w:type="spellEnd"/>
+      <w:r>
+        <w:rPr>
+          <w:lang w:val="nb-NO"/>
+        </w:rPr>
+        <w:t xml:space="preserve"> hvert ord er.</w:t>
       </w:r>
     </w:p>
     <w:p>
@@ -3110,13 +3885,31 @@
         </w:rPr>
       </w:pPr>
       <w:hyperlink r:id="rId20">
+        <w:proofErr w:type="spellStart"/>
         <w:r>
           <w:rPr>
             <w:rStyle w:val="Hyperlink"/>
             <w:lang w:val="nb-NO"/>
           </w:rPr>
-          <w:t>words-n-numbers</w:t>
+          <w:t>words</w:t>
         </w:r>
+        <w:proofErr w:type="spellEnd"/>
+        <w:r>
+          <w:rPr>
+            <w:rStyle w:val="Hyperlink"/>
+            <w:lang w:val="nb-NO"/>
+          </w:rPr>
+          <w:t>-n-</w:t>
+        </w:r>
+        <w:proofErr w:type="spellStart"/>
+        <w:r>
+          <w:rPr>
+            <w:rStyle w:val="Hyperlink"/>
+            <w:lang w:val="nb-NO"/>
+          </w:rPr>
+          <w:t>numbers</w:t>
+        </w:r>
+        <w:proofErr w:type="spellEnd"/>
       </w:hyperlink>
       <w:r>
         <w:rPr>
@@ -3129,8 +3922,29 @@
       <w:pPr>
         <w:pStyle w:val="FirstParagraph"/>
       </w:pPr>
-      <w:r>
-        <w:t>Arbeidet som gjenstår:</w:t>
+      <w:proofErr w:type="spellStart"/>
+      <w:r>
+        <w:t>Arbeidet</w:t>
+      </w:r>
+      <w:proofErr w:type="spellEnd"/>
+      <w:r>
+        <w:t xml:space="preserve"> </w:t>
+      </w:r>
+      <w:proofErr w:type="spellStart"/>
+      <w:r>
+        <w:t>som</w:t>
+      </w:r>
+      <w:proofErr w:type="spellEnd"/>
+      <w:r>
+        <w:t xml:space="preserve"> </w:t>
+      </w:r>
+      <w:proofErr w:type="spellStart"/>
+      <w:r>
+        <w:t>gjenstår</w:t>
+      </w:r>
+      <w:proofErr w:type="spellEnd"/>
+      <w:r>
+        <w:t>:</w:t>
       </w:r>
     </w:p>
     <w:p>
@@ -3184,7 +3998,21 @@
         <w:rPr>
           <w:lang w:val="nb-NO"/>
         </w:rPr>
-        <w:t>Koordinere arbeidet med disse menneskene. Forklare hva stoppord er og få dem til å gå gjennom listene.</w:t>
+        <w:t xml:space="preserve">Koordinere arbeidet med disse menneskene. Forklare hva </w:t>
+      </w:r>
+      <w:proofErr w:type="spellStart"/>
+      <w:r>
+        <w:rPr>
+          <w:lang w:val="nb-NO"/>
+        </w:rPr>
+        <w:t>stoppord</w:t>
+      </w:r>
+      <w:proofErr w:type="spellEnd"/>
+      <w:r>
+        <w:rPr>
+          <w:lang w:val="nb-NO"/>
+        </w:rPr>
+        <w:t xml:space="preserve"> er og få dem til å gå gjennom listene.</w:t>
       </w:r>
     </w:p>
     <w:p>
@@ -3213,8 +4041,37 @@
           <w:numId w:val="40"/>
         </w:numPr>
       </w:pPr>
-      <w:r>
-        <w:t>Legge ord til rødlistene.</w:t>
+      <w:proofErr w:type="spellStart"/>
+      <w:r>
+        <w:t>Legge</w:t>
+      </w:r>
+      <w:proofErr w:type="spellEnd"/>
+      <w:r>
+        <w:t xml:space="preserve"> </w:t>
+      </w:r>
+      <w:proofErr w:type="spellStart"/>
+      <w:r>
+        <w:t>ord</w:t>
+      </w:r>
+      <w:proofErr w:type="spellEnd"/>
+      <w:r>
+        <w:t xml:space="preserve"> </w:t>
+      </w:r>
+      <w:proofErr w:type="spellStart"/>
+      <w:r>
+        <w:t>til</w:t>
+      </w:r>
+      <w:proofErr w:type="spellEnd"/>
+      <w:r>
+        <w:t xml:space="preserve"> </w:t>
+      </w:r>
+      <w:proofErr w:type="spellStart"/>
+      <w:r>
+        <w:t>rødlistene</w:t>
+      </w:r>
+      <w:proofErr w:type="spellEnd"/>
+      <w:r>
+        <w:t>.</w:t>
       </w:r>
     </w:p>
     <w:p>
@@ -3228,11 +4085,19 @@
           <w:lang w:val="nb-NO"/>
         </w:rPr>
       </w:pPr>
-      <w:r>
-        <w:rPr>
-          <w:lang w:val="nb-NO"/>
-        </w:rPr>
-        <w:t>Generere ferdige lister, klare til publisering.</w:t>
+      <w:proofErr w:type="gramStart"/>
+      <w:r>
+        <w:rPr>
+          <w:lang w:val="nb-NO"/>
+        </w:rPr>
+        <w:t>Generere</w:t>
+      </w:r>
+      <w:proofErr w:type="gramEnd"/>
+      <w:r>
+        <w:rPr>
+          <w:lang w:val="nb-NO"/>
+        </w:rPr>
+        <w:t xml:space="preserve"> ferdige lister, klare til publisering.</w:t>
       </w:r>
     </w:p>
     <w:p>
@@ -3261,16 +4126,39 @@
           <w:numId w:val="40"/>
         </w:numPr>
       </w:pPr>
-      <w:r>
-        <w:t xml:space="preserve">Publisere stoppordslistene på </w:t>
+      <w:proofErr w:type="spellStart"/>
+      <w:r>
+        <w:t>Publisere</w:t>
+      </w:r>
+      <w:proofErr w:type="spellEnd"/>
+      <w:r>
+        <w:t xml:space="preserve"> </w:t>
+      </w:r>
+      <w:proofErr w:type="spellStart"/>
+      <w:r>
+        <w:t>stoppordslistene</w:t>
+      </w:r>
+      <w:proofErr w:type="spellEnd"/>
+      <w:r>
+        <w:t xml:space="preserve"> </w:t>
+      </w:r>
+      <w:proofErr w:type="spellStart"/>
+      <w:r>
+        <w:t>på</w:t>
+      </w:r>
+      <w:proofErr w:type="spellEnd"/>
+      <w:r>
+        <w:t xml:space="preserve"> </w:t>
       </w:r>
       <w:hyperlink r:id="rId21">
+        <w:proofErr w:type="spellStart"/>
         <w:r>
           <w:rPr>
             <w:rStyle w:val="Hyperlink"/>
           </w:rPr>
           <w:t>stopword-sami</w:t>
         </w:r>
+        <w:proofErr w:type="spellEnd"/>
       </w:hyperlink>
     </w:p>
     <w:p>
@@ -3284,13 +4172,36 @@
           <w:lang w:val="nb-NO"/>
         </w:rPr>
       </w:pPr>
-      <w:r>
-        <w:rPr>
-          <w:lang w:val="nb-NO"/>
-        </w:rPr>
-        <w:t xml:space="preserve">Generere tester og publisere stoppordslistene på </w:t>
+      <w:proofErr w:type="gramStart"/>
+      <w:r>
+        <w:rPr>
+          <w:lang w:val="nb-NO"/>
+        </w:rPr>
+        <w:t>Generere</w:t>
+      </w:r>
+      <w:proofErr w:type="gramEnd"/>
+      <w:r>
+        <w:rPr>
+          <w:lang w:val="nb-NO"/>
+        </w:rPr>
+        <w:t xml:space="preserve"> tester og publisere </w:t>
+      </w:r>
+      <w:proofErr w:type="spellStart"/>
+      <w:r>
+        <w:rPr>
+          <w:lang w:val="nb-NO"/>
+        </w:rPr>
+        <w:t>stoppordslistene</w:t>
+      </w:r>
+      <w:proofErr w:type="spellEnd"/>
+      <w:r>
+        <w:rPr>
+          <w:lang w:val="nb-NO"/>
+        </w:rPr>
+        <w:t xml:space="preserve"> på </w:t>
       </w:r>
       <w:hyperlink r:id="rId22">
+        <w:proofErr w:type="spellStart"/>
         <w:r>
           <w:rPr>
             <w:rStyle w:val="Hyperlink"/>
@@ -3298,6 +4209,7 @@
           </w:rPr>
           <w:t>stopword</w:t>
         </w:r>
+        <w:proofErr w:type="spellEnd"/>
       </w:hyperlink>
     </w:p>
     <w:p>
@@ -3318,12 +4230,21 @@
         <w:t xml:space="preserve">Bloggpost om prosjektet og hva det ferdige resultatet betyr på </w:t>
       </w:r>
       <w:hyperlink r:id="rId23">
+        <w:proofErr w:type="spellStart"/>
         <w:r>
           <w:rPr>
             <w:rStyle w:val="Hyperlink"/>
             <w:lang w:val="nb-NO"/>
           </w:rPr>
-          <w:t>Knowit blogg</w:t>
+          <w:t>Knowit</w:t>
+        </w:r>
+        <w:proofErr w:type="spellEnd"/>
+        <w:r>
+          <w:rPr>
+            <w:rStyle w:val="Hyperlink"/>
+            <w:lang w:val="nb-NO"/>
+          </w:rPr>
+          <w:t xml:space="preserve"> blogg</w:t>
         </w:r>
       </w:hyperlink>
       <w:r>
@@ -3338,22 +4259,34 @@
         <w:pStyle w:val="Overskrift1nummerert"/>
       </w:pPr>
       <w:bookmarkStart w:id="24" w:name="_Toc105065929"/>
-      <w:bookmarkStart w:id="25" w:name="prosjektbeskrivelse-med-fremdriftsplan"/>
-      <w:bookmarkStart w:id="26" w:name="_Toc105746975"/>
-      <w:bookmarkEnd w:id="22"/>
-      <w:r>
-        <w:t>Prosjektbeskrivelse med fremdriftsplan</w:t>
+      <w:bookmarkStart w:id="25" w:name="_Toc105746975"/>
+      <w:bookmarkStart w:id="26" w:name="prosjektbeskrivelse-med-fremdriftsplan"/>
+      <w:bookmarkEnd w:id="23"/>
+      <w:proofErr w:type="spellStart"/>
+      <w:r>
+        <w:t>Prosjektbeskrivelse</w:t>
+      </w:r>
+      <w:proofErr w:type="spellEnd"/>
+      <w:r>
+        <w:t xml:space="preserve"> med </w:t>
+      </w:r>
+      <w:proofErr w:type="spellStart"/>
+      <w:r>
+        <w:t>fremdriftsplan</w:t>
       </w:r>
       <w:bookmarkEnd w:id="24"/>
-      <w:bookmarkEnd w:id="26"/>
+      <w:bookmarkEnd w:id="25"/>
+      <w:proofErr w:type="spellEnd"/>
     </w:p>
     <w:p>
       <w:pPr>
         <w:pStyle w:val="FirstParagraph"/>
       </w:pPr>
+      <w:proofErr w:type="spellStart"/>
       <w:r>
         <w:t>Ressurser</w:t>
       </w:r>
+      <w:proofErr w:type="spellEnd"/>
     </w:p>
     <w:p>
       <w:pPr>
@@ -3363,9 +4296,38 @@
           <w:numId w:val="40"/>
         </w:numPr>
       </w:pPr>
+      <w:proofErr w:type="spellStart"/>
       <w:r>
         <w:lastRenderedPageBreak/>
-        <w:t>Prosjektleder og utvikler: Espen Klem</w:t>
+        <w:t>Prosjektleder</w:t>
+      </w:r>
+      <w:proofErr w:type="spellEnd"/>
+      <w:r>
+        <w:t xml:space="preserve"> </w:t>
+      </w:r>
+      <w:proofErr w:type="spellStart"/>
+      <w:r>
+        <w:t>og</w:t>
+      </w:r>
+      <w:proofErr w:type="spellEnd"/>
+      <w:r>
+        <w:t xml:space="preserve"> </w:t>
+      </w:r>
+      <w:proofErr w:type="spellStart"/>
+      <w:r>
+        <w:t>utvikler</w:t>
+      </w:r>
+      <w:proofErr w:type="spellEnd"/>
+      <w:r>
+        <w:t xml:space="preserve">: </w:t>
+      </w:r>
+      <w:proofErr w:type="spellStart"/>
+      <w:r>
+        <w:t>Espen</w:t>
+      </w:r>
+      <w:proofErr w:type="spellEnd"/>
+      <w:r>
+        <w:t xml:space="preserve"> Klem</w:t>
       </w:r>
     </w:p>
     <w:p>
@@ -3401,7 +4363,35 @@
         <w:rPr>
           <w:lang w:val="nb-NO"/>
         </w:rPr>
-        <w:t>Kvalitetssikring av lulesamisk og sørsamisk stoppordsliste: [vil bli avgjort etterhvert]</w:t>
+        <w:t xml:space="preserve">Kvalitetssikring av lulesamisk og sørsamisk </w:t>
+      </w:r>
+      <w:proofErr w:type="spellStart"/>
+      <w:r>
+        <w:rPr>
+          <w:lang w:val="nb-NO"/>
+        </w:rPr>
+        <w:t>stoppordsliste</w:t>
+      </w:r>
+      <w:proofErr w:type="spellEnd"/>
+      <w:r>
+        <w:rPr>
+          <w:lang w:val="nb-NO"/>
+        </w:rPr>
+        <w:t xml:space="preserve">: [vil bli avgjort </w:t>
+      </w:r>
+      <w:proofErr w:type="gramStart"/>
+      <w:r>
+        <w:rPr>
+          <w:lang w:val="nb-NO"/>
+        </w:rPr>
+        <w:t>etterhvert</w:t>
+      </w:r>
+      <w:proofErr w:type="gramEnd"/>
+      <w:r>
+        <w:rPr>
+          <w:lang w:val="nb-NO"/>
+        </w:rPr>
+        <w:t>]</w:t>
       </w:r>
     </w:p>
     <w:p>
@@ -3412,8 +4402,8 @@
         </w:rPr>
       </w:pPr>
       <w:bookmarkStart w:id="27" w:name="_Toc105065930"/>
-      <w:bookmarkStart w:id="28" w:name="fremdriftsplan"/>
-      <w:bookmarkStart w:id="29" w:name="_Toc105746976"/>
+      <w:bookmarkStart w:id="28" w:name="_Toc105746976"/>
+      <w:bookmarkStart w:id="29" w:name="fremdriftsplan"/>
       <w:r>
         <w:rPr>
           <w:lang w:val="nb-NO"/>
@@ -3421,7 +4411,7 @@
         <w:t>Fremdriftsplan</w:t>
       </w:r>
       <w:bookmarkEnd w:id="27"/>
-      <w:bookmarkEnd w:id="29"/>
+      <w:bookmarkEnd w:id="28"/>
     </w:p>
     <w:p>
       <w:pPr>
@@ -3498,10 +4488,20 @@
         <w:pStyle w:val="Overskrift3nummerert"/>
       </w:pPr>
       <w:bookmarkStart w:id="31" w:name="_Toc105746978"/>
-      <w:r>
-        <w:t>Oktober / november</w:t>
+      <w:proofErr w:type="spellStart"/>
+      <w:r>
+        <w:t>Oktober</w:t>
+      </w:r>
+      <w:proofErr w:type="spellEnd"/>
+      <w:r>
+        <w:t xml:space="preserve"> / </w:t>
+      </w:r>
+      <w:proofErr w:type="spellStart"/>
+      <w:r>
+        <w:t>november</w:t>
       </w:r>
       <w:bookmarkEnd w:id="31"/>
+      <w:proofErr w:type="spellEnd"/>
     </w:p>
     <w:p>
       <w:pPr>
@@ -3518,7 +4518,31 @@
         <w:t xml:space="preserve">Gjennomgang av ordlistene, definere ord som skal rødlistes og melde tilbake til prosjektet. </w:t>
       </w:r>
       <w:r>
-        <w:t>Levi Sørum + to andre ressurser.</w:t>
+        <w:t xml:space="preserve">Levi </w:t>
+      </w:r>
+      <w:proofErr w:type="spellStart"/>
+      <w:r>
+        <w:t>Sørum</w:t>
+      </w:r>
+      <w:proofErr w:type="spellEnd"/>
+      <w:r>
+        <w:t xml:space="preserve"> + to </w:t>
+      </w:r>
+      <w:proofErr w:type="spellStart"/>
+      <w:r>
+        <w:t>andre</w:t>
+      </w:r>
+      <w:proofErr w:type="spellEnd"/>
+      <w:r>
+        <w:t xml:space="preserve"> </w:t>
+      </w:r>
+      <w:proofErr w:type="spellStart"/>
+      <w:r>
+        <w:t>ressurser</w:t>
+      </w:r>
+      <w:proofErr w:type="spellEnd"/>
+      <w:r>
+        <w:t>.</w:t>
       </w:r>
     </w:p>
     <w:p>
@@ -3550,11 +4574,19 @@
           <w:lang w:val="nb-NO"/>
         </w:rPr>
       </w:pPr>
-      <w:r>
-        <w:rPr>
-          <w:lang w:val="nb-NO"/>
-        </w:rPr>
-        <w:t>Generere ferdige lister, klare for publisering - Espen Klem</w:t>
+      <w:proofErr w:type="gramStart"/>
+      <w:r>
+        <w:rPr>
+          <w:lang w:val="nb-NO"/>
+        </w:rPr>
+        <w:t>Generere</w:t>
+      </w:r>
+      <w:proofErr w:type="gramEnd"/>
+      <w:r>
+        <w:rPr>
+          <w:lang w:val="nb-NO"/>
+        </w:rPr>
+        <w:t xml:space="preserve"> ferdige lister, klare for publisering - Espen Klem</w:t>
       </w:r>
     </w:p>
     <w:p>
@@ -3593,6 +4625,7 @@
         <w:t xml:space="preserve">Publisere lister til modulene/kode-bibliotekene </w:t>
       </w:r>
       <w:hyperlink r:id="rId24">
+        <w:proofErr w:type="spellStart"/>
         <w:r>
           <w:rPr>
             <w:rStyle w:val="Hyperlink"/>
@@ -3600,6 +4633,7 @@
           </w:rPr>
           <w:t>stopword-sami</w:t>
         </w:r>
+        <w:proofErr w:type="spellEnd"/>
       </w:hyperlink>
       <w:r>
         <w:rPr>
@@ -3608,6 +4642,7 @@
         <w:t xml:space="preserve"> og </w:t>
       </w:r>
       <w:hyperlink r:id="rId25">
+        <w:proofErr w:type="spellStart"/>
         <w:r>
           <w:rPr>
             <w:rStyle w:val="Hyperlink"/>
@@ -3615,6 +4650,7 @@
           </w:rPr>
           <w:t>stopword</w:t>
         </w:r>
+        <w:proofErr w:type="spellEnd"/>
       </w:hyperlink>
       <w:r>
         <w:rPr>
@@ -3638,7 +4674,49 @@
         <w:rPr>
           <w:lang w:val="nb-NO"/>
         </w:rPr>
-        <w:t>Skrive bloggpost om prosjektet og spre på LinkedIn, Reddit, Facebook og Twitter - Espen Klem + ansvarlig for innholdsmarkedsføring i Knowit.</w:t>
+        <w:t xml:space="preserve">Skrive bloggpost om prosjektet og spre på LinkedIn, </w:t>
+      </w:r>
+      <w:proofErr w:type="spellStart"/>
+      <w:r>
+        <w:rPr>
+          <w:lang w:val="nb-NO"/>
+        </w:rPr>
+        <w:t>Reddit</w:t>
+      </w:r>
+      <w:proofErr w:type="spellEnd"/>
+      <w:r>
+        <w:rPr>
+          <w:lang w:val="nb-NO"/>
+        </w:rPr>
+        <w:t xml:space="preserve">, Facebook og </w:t>
+      </w:r>
+      <w:proofErr w:type="spellStart"/>
+      <w:r>
+        <w:rPr>
+          <w:lang w:val="nb-NO"/>
+        </w:rPr>
+        <w:t>Twitter</w:t>
+      </w:r>
+      <w:proofErr w:type="spellEnd"/>
+      <w:r>
+        <w:rPr>
+          <w:lang w:val="nb-NO"/>
+        </w:rPr>
+        <w:t xml:space="preserve"> - Espen Klem + ansvarlig for innholdsmarkedsføring i </w:t>
+      </w:r>
+      <w:proofErr w:type="spellStart"/>
+      <w:r>
+        <w:rPr>
+          <w:lang w:val="nb-NO"/>
+        </w:rPr>
+        <w:t>Knowit</w:t>
+      </w:r>
+      <w:proofErr w:type="spellEnd"/>
+      <w:r>
+        <w:rPr>
+          <w:lang w:val="nb-NO"/>
+        </w:rPr>
+        <w:t>.</w:t>
       </w:r>
     </w:p>
     <w:p>
@@ -3649,10 +4727,10 @@
         </w:rPr>
       </w:pPr>
       <w:bookmarkStart w:id="32" w:name="_Toc105065931"/>
-      <w:bookmarkStart w:id="33" w:name="Xe30b95aacce27ffac084a15c680b69cb7ecc0cf"/>
-      <w:bookmarkStart w:id="34" w:name="_Toc105746979"/>
-      <w:bookmarkEnd w:id="25"/>
-      <w:bookmarkEnd w:id="28"/>
+      <w:bookmarkStart w:id="33" w:name="_Toc105746979"/>
+      <w:bookmarkStart w:id="34" w:name="Xe30b95aacce27ffac084a15c680b69cb7ecc0cf"/>
+      <w:bookmarkEnd w:id="26"/>
+      <w:bookmarkEnd w:id="29"/>
       <w:r>
         <w:rPr>
           <w:lang w:val="nb-NO"/>
@@ -3660,7 +4738,7 @@
         <w:t>Prosjektets gjennomførbarhet / risikovurdering</w:t>
       </w:r>
       <w:bookmarkEnd w:id="32"/>
-      <w:bookmarkEnd w:id="34"/>
+      <w:bookmarkEnd w:id="33"/>
     </w:p>
     <w:p>
       <w:pPr>
@@ -3673,7 +4751,35 @@
         <w:rPr>
           <w:lang w:val="nb-NO"/>
         </w:rPr>
-        <w:t>Prosjektet har lav risiko. Espen Klem har tidligere gjennomført lignende prosjekter med stoppordslister for finsk og punjabi gurmukhi. Mye av eksisterende kode er programmert for disse prosjektene. Men tre faktorer kan fremdeles forlenge prosjektet og/eller forringe kvaliteten.</w:t>
+        <w:t xml:space="preserve">Prosjektet har lav risiko. Espen Klem har tidligere gjennomført lignende prosjekter med </w:t>
+      </w:r>
+      <w:proofErr w:type="spellStart"/>
+      <w:r>
+        <w:rPr>
+          <w:lang w:val="nb-NO"/>
+        </w:rPr>
+        <w:t>stoppordslister</w:t>
+      </w:r>
+      <w:proofErr w:type="spellEnd"/>
+      <w:r>
+        <w:rPr>
+          <w:lang w:val="nb-NO"/>
+        </w:rPr>
+        <w:t xml:space="preserve"> for finsk og punjabi </w:t>
+      </w:r>
+      <w:proofErr w:type="spellStart"/>
+      <w:r>
+        <w:rPr>
+          <w:lang w:val="nb-NO"/>
+        </w:rPr>
+        <w:t>gurmukhi</w:t>
+      </w:r>
+      <w:proofErr w:type="spellEnd"/>
+      <w:r>
+        <w:rPr>
+          <w:lang w:val="nb-NO"/>
+        </w:rPr>
+        <w:t>. Mye av eksisterende kode er programmert for disse prosjektene. Men tre faktorer kan fremdeles forlenge prosjektet og/eller forringe kvaliteten.</w:t>
       </w:r>
     </w:p>
     <w:p>
@@ -3716,7 +4822,21 @@
           <w:lang w:val="nb-NO"/>
         </w:rPr>
         <w:lastRenderedPageBreak/>
-        <w:t>som kan defineres som stoppord ikke skulle komme med er ikke et problem så lenge mange nok faktisk gjør det.</w:t>
+        <w:t xml:space="preserve">som kan defineres som </w:t>
+      </w:r>
+      <w:proofErr w:type="spellStart"/>
+      <w:r>
+        <w:rPr>
+          <w:lang w:val="nb-NO"/>
+        </w:rPr>
+        <w:t>stoppord</w:t>
+      </w:r>
+      <w:proofErr w:type="spellEnd"/>
+      <w:r>
+        <w:rPr>
+          <w:lang w:val="nb-NO"/>
+        </w:rPr>
+        <w:t xml:space="preserve"> ikke skulle komme med er ikke et problem så lenge mange nok faktisk gjør det.</w:t>
       </w:r>
     </w:p>
     <w:p>
@@ -3742,8 +4862,33 @@
             <w:rStyle w:val="Hyperlink"/>
             <w:lang w:val="nb-NO"/>
           </w:rPr>
-          <w:t>tidligere analyse av bruk av Wikipedia for å generere en liste over norske stoppord</w:t>
+          <w:t xml:space="preserve">tidligere analyse av bruk av Wikipedia for å </w:t>
         </w:r>
+        <w:proofErr w:type="gramStart"/>
+        <w:r>
+          <w:rPr>
+            <w:rStyle w:val="Hyperlink"/>
+            <w:lang w:val="nb-NO"/>
+          </w:rPr>
+          <w:t>generere</w:t>
+        </w:r>
+        <w:proofErr w:type="gramEnd"/>
+        <w:r>
+          <w:rPr>
+            <w:rStyle w:val="Hyperlink"/>
+            <w:lang w:val="nb-NO"/>
+          </w:rPr>
+          <w:t xml:space="preserve"> en liste over norske </w:t>
+        </w:r>
+        <w:proofErr w:type="spellStart"/>
+        <w:r>
+          <w:rPr>
+            <w:rStyle w:val="Hyperlink"/>
+            <w:lang w:val="nb-NO"/>
+          </w:rPr>
+          <w:t>stoppord</w:t>
+        </w:r>
+        <w:proofErr w:type="spellEnd"/>
       </w:hyperlink>
       <w:r>
         <w:rPr>
@@ -3770,68 +4915,125 @@
         <w:t xml:space="preserve">NRK kan tenke seg å endre oppbygging av siden vi i dag henter tekst-innhold fra. Skjer dette må </w:t>
       </w:r>
       <w:hyperlink r:id="rId27">
+        <w:proofErr w:type="spellStart"/>
         <w:r>
           <w:rPr>
             <w:rStyle w:val="Hyperlink"/>
             <w:lang w:val="nb-NO"/>
           </w:rPr>
-          <w:t>nrk-sapmi-crawler</w:t>
+          <w:t>nrk</w:t>
         </w:r>
-      </w:hyperlink>
-      <w:r>
-        <w:rPr>
-          <w:lang w:val="nb-NO"/>
-        </w:rPr>
-        <w:t xml:space="preserve"> skrives noe om, men vil ikke utgjøre en stor utfordring.</w:t>
-      </w:r>
-    </w:p>
-    <w:p>
-      <w:pPr>
-        <w:pStyle w:val="Overskrift1nummerert"/>
-        <w:rPr>
-          <w:lang w:val="nb-NO"/>
-        </w:rPr>
-      </w:pPr>
-      <w:bookmarkStart w:id="35" w:name="_Toc105065932"/>
-      <w:bookmarkStart w:id="36" w:name="Xa3fa5d2534ad57bd8aec36c4af03aedbe9455e1"/>
-      <w:bookmarkStart w:id="37" w:name="_Toc105746980"/>
-      <w:bookmarkEnd w:id="33"/>
-      <w:r>
-        <w:rPr>
-          <w:lang w:val="nb-NO"/>
-        </w:rPr>
-        <w:t>H</w:t>
-      </w:r>
-      <w:r>
-        <w:rPr>
-          <w:lang w:val="nb-NO"/>
-        </w:rPr>
-        <w:t>vordan prosjektet får effekt utover prosjektperiode</w:t>
-      </w:r>
-      <w:bookmarkEnd w:id="35"/>
-      <w:bookmarkEnd w:id="37"/>
-    </w:p>
-    <w:p>
-      <w:pPr>
-        <w:pStyle w:val="FirstParagraph"/>
-        <w:rPr>
-          <w:lang w:val="nb-NO"/>
-        </w:rPr>
-      </w:pPr>
-      <w:r>
-        <w:rPr>
-          <w:lang w:val="nb-NO"/>
-        </w:rPr>
-        <w:t xml:space="preserve">Ved å publisere stoppordslistene med en av de mest åpne kildekode-lisensene, MIT License, sikrer vi at alle som vil kan bruke stoppordlisten til hva de vil i all framtid: </w:t>
-      </w:r>
-      <w:hyperlink r:id="rId28">
+        <w:proofErr w:type="spellEnd"/>
         <w:r>
           <w:rPr>
             <w:rStyle w:val="Hyperlink"/>
             <w:lang w:val="nb-NO"/>
           </w:rPr>
-          <w:t>stopword-sami sin MIT lisens</w:t>
+          <w:t>-</w:t>
         </w:r>
+        <w:proofErr w:type="spellStart"/>
+        <w:r>
+          <w:rPr>
+            <w:rStyle w:val="Hyperlink"/>
+            <w:lang w:val="nb-NO"/>
+          </w:rPr>
+          <w:t>sapmi</w:t>
+        </w:r>
+        <w:proofErr w:type="spellEnd"/>
+        <w:r>
+          <w:rPr>
+            <w:rStyle w:val="Hyperlink"/>
+            <w:lang w:val="nb-NO"/>
+          </w:rPr>
+          <w:t>-crawler</w:t>
+        </w:r>
+      </w:hyperlink>
+      <w:r>
+        <w:rPr>
+          <w:lang w:val="nb-NO"/>
+        </w:rPr>
+        <w:t xml:space="preserve"> skrives noe om, men vil ikke utgjøre en stor utfordring.</w:t>
+      </w:r>
+    </w:p>
+    <w:p>
+      <w:pPr>
+        <w:pStyle w:val="Overskrift1nummerert"/>
+        <w:rPr>
+          <w:lang w:val="nb-NO"/>
+        </w:rPr>
+      </w:pPr>
+      <w:bookmarkStart w:id="35" w:name="_Toc105065932"/>
+      <w:bookmarkStart w:id="36" w:name="_Toc105746980"/>
+      <w:bookmarkStart w:id="37" w:name="Xa3fa5d2534ad57bd8aec36c4af03aedbe9455e1"/>
+      <w:bookmarkEnd w:id="34"/>
+      <w:r>
+        <w:rPr>
+          <w:lang w:val="nb-NO"/>
+        </w:rPr>
+        <w:t>H</w:t>
+      </w:r>
+      <w:r>
+        <w:rPr>
+          <w:lang w:val="nb-NO"/>
+        </w:rPr>
+        <w:t>vordan prosjektet får effekt utover prosjektperiode</w:t>
+      </w:r>
+      <w:bookmarkEnd w:id="35"/>
+      <w:bookmarkEnd w:id="36"/>
+    </w:p>
+    <w:p>
+      <w:pPr>
+        <w:pStyle w:val="FirstParagraph"/>
+        <w:rPr>
+          <w:lang w:val="nb-NO"/>
+        </w:rPr>
+      </w:pPr>
+      <w:r>
+        <w:rPr>
+          <w:lang w:val="nb-NO"/>
+        </w:rPr>
+        <w:t xml:space="preserve">Ved å publisere </w:t>
+      </w:r>
+      <w:proofErr w:type="spellStart"/>
+      <w:r>
+        <w:rPr>
+          <w:lang w:val="nb-NO"/>
+        </w:rPr>
+        <w:t>stoppordslistene</w:t>
+      </w:r>
+      <w:proofErr w:type="spellEnd"/>
+      <w:r>
+        <w:rPr>
+          <w:lang w:val="nb-NO"/>
+        </w:rPr>
+        <w:t xml:space="preserve"> med en av de mest åpne kildekode-lisensene, MIT License, sikrer vi at alle som vil kan bruke stoppordlisten til hva de vil i all framtid: </w:t>
+      </w:r>
+      <w:hyperlink r:id="rId28">
+        <w:proofErr w:type="spellStart"/>
+        <w:r>
+          <w:rPr>
+            <w:rStyle w:val="Hyperlink"/>
+            <w:lang w:val="nb-NO"/>
+          </w:rPr>
+          <w:t>stopword-sami</w:t>
+        </w:r>
+        <w:proofErr w:type="spellEnd"/>
+        <w:r>
+          <w:rPr>
+            <w:rStyle w:val="Hyperlink"/>
+            <w:lang w:val="nb-NO"/>
+          </w:rPr>
+          <w:t xml:space="preserve"> sin </w:t>
+        </w:r>
+        <w:proofErr w:type="gramStart"/>
+        <w:r>
+          <w:rPr>
+            <w:rStyle w:val="Hyperlink"/>
+            <w:lang w:val="nb-NO"/>
+          </w:rPr>
+          <w:t>MIT lisens</w:t>
+        </w:r>
+        <w:proofErr w:type="gramEnd"/>
       </w:hyperlink>
       <w:r>
         <w:rPr>
@@ -3851,7 +5053,21 @@
         <w:rPr>
           <w:lang w:val="nb-NO"/>
         </w:rPr>
-        <w:t>Alle språk i bruk endrer seg over tid. Derfor har prosjektet også kode for å oppdatere listene etter som nytt innhold blir skrevet på NRK Sápmi. Dette gjør at vi ganske enkelt kan vedlikeholde og forbedre stoppordslistene i de neste 5 - 10 årene.</w:t>
+        <w:t xml:space="preserve">Alle språk i bruk endrer seg over tid. Derfor har prosjektet også kode for å oppdatere listene etter som nytt innhold blir skrevet på NRK Sápmi. Dette gjør at vi ganske enkelt kan vedlikeholde og forbedre </w:t>
+      </w:r>
+      <w:proofErr w:type="spellStart"/>
+      <w:r>
+        <w:rPr>
+          <w:lang w:val="nb-NO"/>
+        </w:rPr>
+        <w:t>stoppordslistene</w:t>
+      </w:r>
+      <w:proofErr w:type="spellEnd"/>
+      <w:r>
+        <w:rPr>
+          <w:lang w:val="nb-NO"/>
+        </w:rPr>
+        <w:t xml:space="preserve"> i de neste 5 - 10 årene.</w:t>
       </w:r>
     </w:p>
     <w:p>
@@ -3882,6 +5098,7 @@
         <w:t xml:space="preserve">Espen Klem har siden 2017 vedlikeholdt og utviklet kildekoden til programvare-modulen </w:t>
       </w:r>
       <w:hyperlink r:id="rId29">
+        <w:proofErr w:type="spellStart"/>
         <w:r>
           <w:rPr>
             <w:rStyle w:val="Hyperlink"/>
@@ -3889,12 +5106,27 @@
           </w:rPr>
           <w:t>stopword</w:t>
         </w:r>
+        <w:proofErr w:type="spellEnd"/>
       </w:hyperlink>
       <w:r>
         <w:rPr>
           <w:lang w:val="nb-NO"/>
         </w:rPr>
-        <w:t xml:space="preserve">, som i skrivende stund inneholder stoppordslister for 62 språk. Den </w:t>
+        <w:t xml:space="preserve">, som i skrivende stund inneholder </w:t>
+      </w:r>
+      <w:proofErr w:type="spellStart"/>
+      <w:r>
+        <w:rPr>
+          <w:lang w:val="nb-NO"/>
+        </w:rPr>
+        <w:t>stoppordslister</w:t>
+      </w:r>
+      <w:proofErr w:type="spellEnd"/>
+      <w:r>
+        <w:rPr>
+          <w:lang w:val="nb-NO"/>
+        </w:rPr>
+        <w:t xml:space="preserve"> for 62 språk. Den </w:t>
       </w:r>
       <w:hyperlink r:id="rId30">
         <w:r>
@@ -3930,14 +5162,58 @@
             <w:rStyle w:val="Hyperlink"/>
             <w:lang w:val="nb-NO"/>
           </w:rPr>
-          <w:t>på NPM - Node Package Manager</w:t>
+          <w:t xml:space="preserve">på NPM - Node </w:t>
+        </w:r>
+        <w:proofErr w:type="spellStart"/>
+        <w:r>
+          <w:rPr>
+            <w:rStyle w:val="Hyperlink"/>
+            <w:lang w:val="nb-NO"/>
+          </w:rPr>
+          <w:t>Package</w:t>
+        </w:r>
+        <w:proofErr w:type="spellEnd"/>
+        <w:r>
+          <w:rPr>
+            <w:rStyle w:val="Hyperlink"/>
+            <w:lang w:val="nb-NO"/>
+          </w:rPr>
+          <w:t xml:space="preserve"> Manager</w:t>
         </w:r>
       </w:hyperlink>
       <w:r>
         <w:rPr>
           <w:lang w:val="nb-NO"/>
         </w:rPr>
-        <w:t>, i tillegg til tilgjengelighet via andre kanaler. Bruken her er som en del av søkemotorer, chatbot’er, generell maskinlæring, sentimentanalyser, duplikatanalyser, spam-filter, nøkkelord-uthenting mm.</w:t>
+        <w:t xml:space="preserve">, i tillegg til tilgjengelighet via andre kanaler. Bruken her er som en del av søkemotorer, </w:t>
+      </w:r>
+      <w:proofErr w:type="spellStart"/>
+      <w:r>
+        <w:rPr>
+          <w:lang w:val="nb-NO"/>
+        </w:rPr>
+        <w:t>chatbot’er</w:t>
+      </w:r>
+      <w:proofErr w:type="spellEnd"/>
+      <w:r>
+        <w:rPr>
+          <w:lang w:val="nb-NO"/>
+        </w:rPr>
+        <w:t xml:space="preserve">, generell maskinlæring, </w:t>
+      </w:r>
+      <w:proofErr w:type="spellStart"/>
+      <w:r>
+        <w:rPr>
+          <w:lang w:val="nb-NO"/>
+        </w:rPr>
+        <w:t>sentimentanalyser</w:t>
+      </w:r>
+      <w:proofErr w:type="spellEnd"/>
+      <w:r>
+        <w:rPr>
+          <w:lang w:val="nb-NO"/>
+        </w:rPr>
+        <w:t>, duplikatanalyser, spam-filter, nøkkelord-uthenting mm.</w:t>
       </w:r>
     </w:p>
     <w:p>
@@ -3948,9 +5224,9 @@
         </w:rPr>
       </w:pPr>
       <w:bookmarkStart w:id="38" w:name="_Toc105065933"/>
-      <w:bookmarkStart w:id="39" w:name="X4e089b5dcfacd28ddc96931204f430d825ab5ed"/>
-      <w:bookmarkStart w:id="40" w:name="_Toc105746981"/>
-      <w:bookmarkEnd w:id="36"/>
+      <w:bookmarkStart w:id="39" w:name="_Toc105746981"/>
+      <w:bookmarkStart w:id="40" w:name="X4e089b5dcfacd28ddc96931204f430d825ab5ed"/>
+      <w:bookmarkEnd w:id="37"/>
       <w:r>
         <w:rPr>
           <w:lang w:val="nb-NO"/>
@@ -3965,7 +5241,7 @@
         <w:t>vordan likestillingsperspektivet ivaretas i prosjektet</w:t>
       </w:r>
       <w:bookmarkEnd w:id="38"/>
-      <w:bookmarkEnd w:id="40"/>
+      <w:bookmarkEnd w:id="39"/>
     </w:p>
     <w:p>
       <w:pPr>
@@ -3986,23 +5262,108 @@
             <w:rStyle w:val="Hyperlink"/>
             <w:lang w:val="nb-NO"/>
           </w:rPr>
-          <w:t>Code of conduct</w:t>
+          <w:t xml:space="preserve">Code </w:t>
         </w:r>
-      </w:hyperlink>
-      <w:r>
-        <w:rPr>
-          <w:lang w:val="nb-NO"/>
-        </w:rPr>
-        <w:t xml:space="preserve">” som vi følger strengt. Vi er hjelpsomme mot alle uansett kjønn, legning, alder, kroppsform, synlig og usynlig handicap, etnisitet, nivå på ferdigheter, utdanning, sosioøkonomiske forhold, nasjonalitet, personlig utseende eller religion. Dette er noe vi har erfaring med fra andre åpne kildekode-prosjekter og innad i Knowit som Knowit Amende AS er en del av. </w:t>
-      </w:r>
-      <w:hyperlink r:id="rId32">
+        <w:proofErr w:type="spellStart"/>
         <w:r>
           <w:rPr>
             <w:rStyle w:val="Hyperlink"/>
             <w:lang w:val="nb-NO"/>
           </w:rPr>
-          <w:t>Knowits likestillings- og mangfoldspolicy</w:t>
+          <w:t>of</w:t>
         </w:r>
+        <w:proofErr w:type="spellEnd"/>
+        <w:r>
+          <w:rPr>
+            <w:rStyle w:val="Hyperlink"/>
+            <w:lang w:val="nb-NO"/>
+          </w:rPr>
+          <w:t xml:space="preserve"> </w:t>
+        </w:r>
+        <w:proofErr w:type="spellStart"/>
+        <w:r>
+          <w:rPr>
+            <w:rStyle w:val="Hyperlink"/>
+            <w:lang w:val="nb-NO"/>
+          </w:rPr>
+          <w:t>conduct</w:t>
+        </w:r>
+        <w:proofErr w:type="spellEnd"/>
+      </w:hyperlink>
+      <w:r>
+        <w:rPr>
+          <w:lang w:val="nb-NO"/>
+        </w:rPr>
+        <w:t xml:space="preserve">” som vi følger strengt. Vi er hjelpsomme mot alle uansett kjønn, legning, alder, kroppsform, synlig og usynlig handicap, etnisitet, nivå på ferdigheter, utdanning, sosioøkonomiske forhold, nasjonalitet, personlig utseende eller religion. Dette er noe vi har erfaring med fra andre åpne kildekode-prosjekter og innad i </w:t>
+      </w:r>
+      <w:proofErr w:type="spellStart"/>
+      <w:r>
+        <w:rPr>
+          <w:lang w:val="nb-NO"/>
+        </w:rPr>
+        <w:t>Knowit</w:t>
+      </w:r>
+      <w:proofErr w:type="spellEnd"/>
+      <w:r>
+        <w:rPr>
+          <w:lang w:val="nb-NO"/>
+        </w:rPr>
+        <w:t xml:space="preserve"> som </w:t>
+      </w:r>
+      <w:proofErr w:type="spellStart"/>
+      <w:r>
+        <w:rPr>
+          <w:lang w:val="nb-NO"/>
+        </w:rPr>
+        <w:t>Knowit</w:t>
+      </w:r>
+      <w:proofErr w:type="spellEnd"/>
+      <w:r>
+        <w:rPr>
+          <w:lang w:val="nb-NO"/>
+        </w:rPr>
+        <w:t xml:space="preserve"> </w:t>
+      </w:r>
+      <w:proofErr w:type="spellStart"/>
+      <w:r>
+        <w:rPr>
+          <w:lang w:val="nb-NO"/>
+        </w:rPr>
+        <w:t>Amende</w:t>
+      </w:r>
+      <w:proofErr w:type="spellEnd"/>
+      <w:r>
+        <w:rPr>
+          <w:lang w:val="nb-NO"/>
+        </w:rPr>
+        <w:t xml:space="preserve"> AS er en del av. </w:t>
+      </w:r>
+      <w:hyperlink r:id="rId32">
+        <w:proofErr w:type="spellStart"/>
+        <w:r>
+          <w:rPr>
+            <w:rStyle w:val="Hyperlink"/>
+            <w:lang w:val="nb-NO"/>
+          </w:rPr>
+          <w:t>Knowits</w:t>
+        </w:r>
+        <w:proofErr w:type="spellEnd"/>
+        <w:r>
+          <w:rPr>
+            <w:rStyle w:val="Hyperlink"/>
+            <w:lang w:val="nb-NO"/>
+          </w:rPr>
+          <w:t xml:space="preserve"> likestillings- og </w:t>
+        </w:r>
+        <w:proofErr w:type="spellStart"/>
+        <w:r>
+          <w:rPr>
+            <w:rStyle w:val="Hyperlink"/>
+            <w:lang w:val="nb-NO"/>
+          </w:rPr>
+          <w:t>mangfoldspolicy</w:t>
+        </w:r>
+        <w:proofErr w:type="spellEnd"/>
       </w:hyperlink>
       <w:r>
         <w:rPr>
@@ -4019,9 +5380,9 @@
         </w:rPr>
       </w:pPr>
       <w:bookmarkStart w:id="41" w:name="_Toc105065934"/>
-      <w:bookmarkStart w:id="42" w:name="X65b04b744f978d738a966d19b187a397b4c80a4"/>
-      <w:bookmarkStart w:id="43" w:name="_Toc105746982"/>
-      <w:bookmarkEnd w:id="39"/>
+      <w:bookmarkStart w:id="42" w:name="_Toc105746982"/>
+      <w:bookmarkStart w:id="43" w:name="X65b04b744f978d738a966d19b187a397b4c80a4"/>
+      <w:bookmarkEnd w:id="40"/>
       <w:r>
         <w:rPr>
           <w:lang w:val="nb-NO"/>
@@ -4035,7 +5396,7 @@
         <w:t>vordan prosjektresultatet skal synliggjøres/publiseres</w:t>
       </w:r>
       <w:bookmarkEnd w:id="41"/>
-      <w:bookmarkEnd w:id="43"/>
+      <w:bookmarkEnd w:id="42"/>
     </w:p>
     <w:p>
       <w:pPr>
@@ -4048,7 +5409,35 @@
         <w:rPr>
           <w:lang w:val="nb-NO"/>
         </w:rPr>
-        <w:t>To bloggposter på blogg.knowit.no. En bloggpost om prosjektet før NDC, og en ved lansering. Bloggpostene blir også postet på LinkedIn, Reddit/JavaScript, Facebook og Twitter.</w:t>
+        <w:t xml:space="preserve">To bloggposter på blogg.knowit.no. En bloggpost om prosjektet før NDC, og en ved lansering. Bloggpostene blir også postet på LinkedIn, </w:t>
+      </w:r>
+      <w:proofErr w:type="spellStart"/>
+      <w:r>
+        <w:rPr>
+          <w:lang w:val="nb-NO"/>
+        </w:rPr>
+        <w:t>Reddit</w:t>
+      </w:r>
+      <w:proofErr w:type="spellEnd"/>
+      <w:r>
+        <w:rPr>
+          <w:lang w:val="nb-NO"/>
+        </w:rPr>
+        <w:t xml:space="preserve">/JavaScript, Facebook og </w:t>
+      </w:r>
+      <w:proofErr w:type="spellStart"/>
+      <w:r>
+        <w:rPr>
+          <w:lang w:val="nb-NO"/>
+        </w:rPr>
+        <w:t>Twitter</w:t>
+      </w:r>
+      <w:proofErr w:type="spellEnd"/>
+      <w:r>
+        <w:rPr>
+          <w:lang w:val="nb-NO"/>
+        </w:rPr>
+        <w:t>.</w:t>
       </w:r>
     </w:p>
     <w:p>
@@ -4062,9 +5451,24 @@
         <w:rPr>
           <w:lang w:val="nb-NO"/>
         </w:rPr>
-        <w:t xml:space="preserve">I tillegg til at stoppordslistene blir publisert på </w:t>
+        <w:t xml:space="preserve">I tillegg til at </w:t>
+      </w:r>
+      <w:proofErr w:type="spellStart"/>
+      <w:r>
+        <w:rPr>
+          <w:lang w:val="nb-NO"/>
+        </w:rPr>
+        <w:t>stoppordslistene</w:t>
+      </w:r>
+      <w:proofErr w:type="spellEnd"/>
+      <w:r>
+        <w:rPr>
+          <w:lang w:val="nb-NO"/>
+        </w:rPr>
+        <w:t xml:space="preserve"> blir publisert på </w:t>
       </w:r>
       <w:hyperlink r:id="rId33">
+        <w:proofErr w:type="spellStart"/>
         <w:r>
           <w:rPr>
             <w:rStyle w:val="Hyperlink"/>
@@ -4072,6 +5476,7 @@
           </w:rPr>
           <w:t>stopword-sami</w:t>
         </w:r>
+        <w:proofErr w:type="spellEnd"/>
       </w:hyperlink>
       <w:r>
         <w:rPr>
@@ -4080,6 +5485,7 @@
         <w:t xml:space="preserve">, vil de også bli lagt til på kodebiblioteket </w:t>
       </w:r>
       <w:hyperlink r:id="rId34">
+        <w:proofErr w:type="spellStart"/>
         <w:r>
           <w:rPr>
             <w:rStyle w:val="Hyperlink"/>
@@ -4087,6 +5493,7 @@
           </w:rPr>
           <w:t>stopword</w:t>
         </w:r>
+        <w:proofErr w:type="spellEnd"/>
       </w:hyperlink>
       <w:r>
         <w:rPr>
@@ -4109,6 +5516,7 @@
         <w:t xml:space="preserve">Og så håper vi at </w:t>
       </w:r>
       <w:hyperlink r:id="rId35">
+        <w:proofErr w:type="spellStart"/>
         <w:r>
           <w:rPr>
             <w:rStyle w:val="Hyperlink"/>
@@ -4116,14 +5524,58 @@
           </w:rPr>
           <w:t>stopwords-iso</w:t>
         </w:r>
+        <w:proofErr w:type="spellEnd"/>
       </w:hyperlink>
       <w:r>
         <w:rPr>
           <w:lang w:val="nb-NO"/>
         </w:rPr>
-        <w:t xml:space="preserve"> vil være interessert i ihvertfall nordsamisk stoppordsliste. De samiske stoppordslistene vil bli foreslått som nytt innhold til dette kodebiblioteket, men det er ikke opp til prosjektet om de blir inkludert. Grunnen til at det er sannsynlig at de bare er interessert i nordsamisk er at de følger en eldre ISO-standard for språkkoder. Denne har bare kode for nordsamisk. Modulen </w:t>
+        <w:t xml:space="preserve"> vil være interessert i </w:t>
+      </w:r>
+      <w:proofErr w:type="spellStart"/>
+      <w:r>
+        <w:rPr>
+          <w:lang w:val="nb-NO"/>
+        </w:rPr>
+        <w:t>ihvertfall</w:t>
+      </w:r>
+      <w:proofErr w:type="spellEnd"/>
+      <w:r>
+        <w:rPr>
+          <w:lang w:val="nb-NO"/>
+        </w:rPr>
+        <w:t xml:space="preserve"> nordsamisk </w:t>
+      </w:r>
+      <w:proofErr w:type="spellStart"/>
+      <w:r>
+        <w:rPr>
+          <w:lang w:val="nb-NO"/>
+        </w:rPr>
+        <w:t>stoppordsliste</w:t>
+      </w:r>
+      <w:proofErr w:type="spellEnd"/>
+      <w:r>
+        <w:rPr>
+          <w:lang w:val="nb-NO"/>
+        </w:rPr>
+        <w:t xml:space="preserve">. De samiske </w:t>
+      </w:r>
+      <w:proofErr w:type="spellStart"/>
+      <w:r>
+        <w:rPr>
+          <w:lang w:val="nb-NO"/>
+        </w:rPr>
+        <w:t>stoppordslistene</w:t>
+      </w:r>
+      <w:proofErr w:type="spellEnd"/>
+      <w:r>
+        <w:rPr>
+          <w:lang w:val="nb-NO"/>
+        </w:rPr>
+        <w:t xml:space="preserve"> vil bli foreslått som nytt innhold til dette kodebiblioteket, men det er ikke opp til prosjektet om de blir inkludert. Grunnen til at det er sannsynlig at de bare er interessert i nordsamisk er at de følger en eldre ISO-standard for språkkoder. Denne har bare kode for nordsamisk. Modulen </w:t>
       </w:r>
       <w:hyperlink r:id="rId36">
+        <w:proofErr w:type="spellStart"/>
         <w:r>
           <w:rPr>
             <w:rStyle w:val="VerbatimChar"/>
@@ -4131,6 +5583,7 @@
           </w:rPr>
           <w:t>stopword</w:t>
         </w:r>
+        <w:proofErr w:type="spellEnd"/>
         <w:r>
           <w:rPr>
             <w:rStyle w:val="Hyperlink"/>
@@ -4160,12 +5613,21 @@
         <w:t xml:space="preserve">Espen Klem har meldt inn og fått akseptert en </w:t>
       </w:r>
       <w:hyperlink r:id="rId37">
+        <w:proofErr w:type="spellStart"/>
         <w:r>
           <w:rPr>
             <w:rStyle w:val="Hyperlink"/>
             <w:lang w:val="nb-NO"/>
           </w:rPr>
-          <w:t>lyntale om prosjektet til NDC</w:t>
+          <w:t>lyntale</w:t>
+        </w:r>
+        <w:proofErr w:type="spellEnd"/>
+        <w:r>
+          <w:rPr>
+            <w:rStyle w:val="Hyperlink"/>
+            <w:lang w:val="nb-NO"/>
+          </w:rPr>
+          <w:t xml:space="preserve"> om prosjektet til NDC</w:t>
         </w:r>
       </w:hyperlink>
       <w:r>
@@ -4180,7 +5642,71 @@
             <w:rStyle w:val="Hyperlink"/>
             <w:lang w:val="nb-NO"/>
           </w:rPr>
-          <w:t>Sami stopwords - How far have we gotten and why does it matter?</w:t>
+          <w:t xml:space="preserve">Sami </w:t>
+        </w:r>
+        <w:proofErr w:type="spellStart"/>
+        <w:r>
+          <w:rPr>
+            <w:rStyle w:val="Hyperlink"/>
+            <w:lang w:val="nb-NO"/>
+          </w:rPr>
+          <w:t>stopwords</w:t>
+        </w:r>
+        <w:proofErr w:type="spellEnd"/>
+        <w:r>
+          <w:rPr>
+            <w:rStyle w:val="Hyperlink"/>
+            <w:lang w:val="nb-NO"/>
+          </w:rPr>
+          <w:t xml:space="preserve"> - How far have </w:t>
+        </w:r>
+        <w:proofErr w:type="spellStart"/>
+        <w:r>
+          <w:rPr>
+            <w:rStyle w:val="Hyperlink"/>
+            <w:lang w:val="nb-NO"/>
+          </w:rPr>
+          <w:t>we</w:t>
+        </w:r>
+        <w:proofErr w:type="spellEnd"/>
+        <w:r>
+          <w:rPr>
+            <w:rStyle w:val="Hyperlink"/>
+            <w:lang w:val="nb-NO"/>
+          </w:rPr>
+          <w:t xml:space="preserve"> gotten and </w:t>
+        </w:r>
+        <w:proofErr w:type="spellStart"/>
+        <w:r>
+          <w:rPr>
+            <w:rStyle w:val="Hyperlink"/>
+            <w:lang w:val="nb-NO"/>
+          </w:rPr>
+          <w:t>why</w:t>
+        </w:r>
+        <w:proofErr w:type="spellEnd"/>
+        <w:r>
+          <w:rPr>
+            <w:rStyle w:val="Hyperlink"/>
+            <w:lang w:val="nb-NO"/>
+          </w:rPr>
+          <w:t xml:space="preserve"> </w:t>
+        </w:r>
+        <w:proofErr w:type="spellStart"/>
+        <w:r>
+          <w:rPr>
+            <w:rStyle w:val="Hyperlink"/>
+            <w:lang w:val="nb-NO"/>
+          </w:rPr>
+          <w:t>does</w:t>
+        </w:r>
+        <w:proofErr w:type="spellEnd"/>
+        <w:r>
+          <w:rPr>
+            <w:rStyle w:val="Hyperlink"/>
+            <w:lang w:val="nb-NO"/>
+          </w:rPr>
+          <w:t xml:space="preserve"> it matter?</w:t>
         </w:r>
       </w:hyperlink>
       <w:r>
@@ -4198,9 +5724,9 @@
         </w:rPr>
       </w:pPr>
       <w:bookmarkStart w:id="44" w:name="_Toc105065935"/>
-      <w:bookmarkStart w:id="45" w:name="X8143679da92867cf9d38b39e6f047015627f76a"/>
-      <w:bookmarkStart w:id="46" w:name="_Toc105746983"/>
-      <w:bookmarkEnd w:id="42"/>
+      <w:bookmarkStart w:id="45" w:name="_Toc105746983"/>
+      <w:bookmarkStart w:id="46" w:name="X8143679da92867cf9d38b39e6f047015627f76a"/>
+      <w:bookmarkEnd w:id="43"/>
       <w:r>
         <w:rPr>
           <w:lang w:val="nb-NO"/>
@@ -4215,17 +5741,103 @@
         <w:t>udsjett som viser alle kostnadene og finansieringsplan</w:t>
       </w:r>
       <w:bookmarkEnd w:id="44"/>
-      <w:bookmarkEnd w:id="46"/>
+      <w:bookmarkEnd w:id="45"/>
     </w:p>
     <w:p>
       <w:pPr>
         <w:pStyle w:val="Overskrift2nummerert"/>
       </w:pPr>
       <w:bookmarkStart w:id="47" w:name="_Toc105746984"/>
-      <w:r>
-        <w:t>Tidsbruk</w:t>
+      <w:proofErr w:type="spellStart"/>
+      <w:r>
+        <w:t>Finansieringsplan</w:t>
+      </w:r>
+      <w:proofErr w:type="spellEnd"/>
+    </w:p>
+    <w:p/>
+    <w:p>
+      <w:pPr>
+        <w:pStyle w:val="ListParagraph"/>
+        <w:numPr>
+          <w:ilvl w:val="0"/>
+          <w:numId w:val="45"/>
+        </w:numPr>
+        <w:rPr>
+          <w:lang w:val="nb-NO"/>
+        </w:rPr>
+      </w:pPr>
+      <w:r>
+        <w:rPr>
+          <w:lang w:val="nb-NO"/>
+        </w:rPr>
+        <w:t>73500 kroner i tilskudd fra Sametinget</w:t>
+      </w:r>
+      <w:r>
+        <w:rPr>
+          <w:lang w:val="nb-NO"/>
+        </w:rPr>
+        <w:t>.</w:t>
+      </w:r>
+    </w:p>
+    <w:p>
+      <w:pPr>
+        <w:rPr>
+          <w:lang w:val="nb-NO"/>
+        </w:rPr>
+      </w:pPr>
+      <w:r>
+        <w:rPr>
+          <w:lang w:val="nb-NO"/>
+        </w:rPr>
+        <w:t>Dette er ment å dekke resterende kostnader i prosjektet som utgjør 49 timer. Det er ingen andre kostnader tilknyttet prosjektet.</w:t>
+      </w:r>
+    </w:p>
+    <w:p>
+      <w:pPr>
+        <w:rPr>
+          <w:lang w:val="nb-NO"/>
+        </w:rPr>
+      </w:pPr>
+      <w:r>
+        <w:rPr>
+          <w:lang w:val="nb-NO"/>
+        </w:rPr>
+        <w:t xml:space="preserve">Det er ikke søkt midler </w:t>
+      </w:r>
+      <w:r>
+        <w:rPr>
+          <w:lang w:val="nb-NO"/>
+        </w:rPr>
+        <w:t xml:space="preserve">fra </w:t>
+      </w:r>
+      <w:r>
+        <w:rPr>
+          <w:lang w:val="nb-NO"/>
+        </w:rPr>
+        <w:t>andre steder enn Sametinget.</w:t>
+      </w:r>
+    </w:p>
+    <w:p>
+      <w:pPr>
+        <w:pStyle w:val="Overskrift2nummerert"/>
+      </w:pPr>
+      <w:proofErr w:type="spellStart"/>
+      <w:r>
+        <w:t>Gjenstående</w:t>
+      </w:r>
+      <w:proofErr w:type="spellEnd"/>
+      <w:r>
+        <w:t xml:space="preserve"> </w:t>
+      </w:r>
+      <w:proofErr w:type="spellStart"/>
+      <w:r>
+        <w:t>t</w:t>
+      </w:r>
+      <w:r>
+        <w:t>idsbruk</w:t>
       </w:r>
       <w:bookmarkEnd w:id="47"/>
+      <w:proofErr w:type="spellEnd"/>
     </w:p>
     <w:p/>
     <w:p>
@@ -4288,7 +5900,21 @@
         <w:rPr>
           <w:lang w:val="nb-NO"/>
         </w:rPr>
-        <w:t xml:space="preserve">Koordinere arbeidet med disse menneskene. Forklare hva stoppord er og få dem til å gå gjennom listene. </w:t>
+        <w:t xml:space="preserve">Koordinere arbeidet med disse menneskene. Forklare hva </w:t>
+      </w:r>
+      <w:proofErr w:type="spellStart"/>
+      <w:r>
+        <w:rPr>
+          <w:lang w:val="nb-NO"/>
+        </w:rPr>
+        <w:t>stoppord</w:t>
+      </w:r>
+      <w:proofErr w:type="spellEnd"/>
+      <w:r>
+        <w:rPr>
+          <w:lang w:val="nb-NO"/>
+        </w:rPr>
+        <w:t xml:space="preserve"> er og få dem til å gå gjennom listene. </w:t>
       </w:r>
       <w:r>
         <w:rPr>
@@ -4313,7 +5939,31 @@
         <w:t xml:space="preserve">Selve arbeidet med å gå gjennom automatisk genererte lister og melde tilbake ord som burde være rødlistede og hvor lange de ferdige listene kan være. </w:t>
       </w:r>
       <w:r>
-        <w:t>3 timer per person. Levi Sørum + 2 eksterne ressurser.</w:t>
+        <w:t xml:space="preserve">3 timer per person. Levi </w:t>
+      </w:r>
+      <w:proofErr w:type="spellStart"/>
+      <w:r>
+        <w:t>Sørum</w:t>
+      </w:r>
+      <w:proofErr w:type="spellEnd"/>
+      <w:r>
+        <w:t xml:space="preserve"> + 2 </w:t>
+      </w:r>
+      <w:proofErr w:type="spellStart"/>
+      <w:r>
+        <w:t>eksterne</w:t>
+      </w:r>
+      <w:proofErr w:type="spellEnd"/>
+      <w:r>
+        <w:t xml:space="preserve"> </w:t>
+      </w:r>
+      <w:proofErr w:type="spellStart"/>
+      <w:r>
+        <w:t>ressurser</w:t>
+      </w:r>
+      <w:proofErr w:type="spellEnd"/>
+      <w:r>
+        <w:t>.</w:t>
       </w:r>
       <w:r>
         <w:t xml:space="preserve"> </w:t>
@@ -4364,7 +6014,21 @@
         <w:rPr>
           <w:lang w:val="nb-NO"/>
         </w:rPr>
-        <w:t xml:space="preserve">Definere hvor vi skal sette grensene for hver enkelt stoppordsliste. Kort diskusjon med hver enkelt av de ansvarlige for språkforståelse. </w:t>
+        <w:t xml:space="preserve">Definere hvor vi skal sette grensene for hver enkelt </w:t>
+      </w:r>
+      <w:proofErr w:type="spellStart"/>
+      <w:r>
+        <w:rPr>
+          <w:lang w:val="nb-NO"/>
+        </w:rPr>
+        <w:t>stoppordsliste</w:t>
+      </w:r>
+      <w:proofErr w:type="spellEnd"/>
+      <w:r>
+        <w:rPr>
+          <w:lang w:val="nb-NO"/>
+        </w:rPr>
+        <w:t xml:space="preserve">. Kort diskusjon med hver enkelt av de ansvarlige for språkforståelse. </w:t>
       </w:r>
       <w:r>
         <w:rPr>
@@ -4382,11 +6046,19 @@
           <w:numId w:val="40"/>
         </w:numPr>
       </w:pPr>
-      <w:r>
-        <w:rPr>
-          <w:lang w:val="nb-NO"/>
-        </w:rPr>
-        <w:t xml:space="preserve">Generere ferdige lister, klare til publisering. </w:t>
+      <w:proofErr w:type="gramStart"/>
+      <w:r>
+        <w:rPr>
+          <w:lang w:val="nb-NO"/>
+        </w:rPr>
+        <w:t>Generere</w:t>
+      </w:r>
+      <w:proofErr w:type="gramEnd"/>
+      <w:r>
+        <w:rPr>
+          <w:lang w:val="nb-NO"/>
+        </w:rPr>
+        <w:t xml:space="preserve"> ferdige lister, klare til publisering. </w:t>
       </w:r>
       <w:r>
         <w:rPr>
@@ -4433,9 +6105,24 @@
         <w:rPr>
           <w:lang w:val="nb-NO"/>
         </w:rPr>
-        <w:t xml:space="preserve">Publisere stoppordslistene på </w:t>
+        <w:t xml:space="preserve">Publisere </w:t>
+      </w:r>
+      <w:proofErr w:type="spellStart"/>
+      <w:r>
+        <w:rPr>
+          <w:lang w:val="nb-NO"/>
+        </w:rPr>
+        <w:t>stoppordslistene</w:t>
+      </w:r>
+      <w:proofErr w:type="spellEnd"/>
+      <w:r>
+        <w:rPr>
+          <w:lang w:val="nb-NO"/>
+        </w:rPr>
+        <w:t xml:space="preserve"> på </w:t>
       </w:r>
       <w:hyperlink r:id="rId39">
+        <w:proofErr w:type="spellStart"/>
         <w:r>
           <w:rPr>
             <w:rStyle w:val="Hyperlink"/>
@@ -4443,6 +6130,7 @@
           </w:rPr>
           <w:t>stopword-sami</w:t>
         </w:r>
+        <w:proofErr w:type="spellEnd"/>
       </w:hyperlink>
       <w:r>
         <w:rPr>
@@ -4470,13 +6158,36 @@
           <w:lang w:val="nb-NO"/>
         </w:rPr>
       </w:pPr>
-      <w:r>
-        <w:rPr>
-          <w:lang w:val="nb-NO"/>
-        </w:rPr>
-        <w:t xml:space="preserve">Generere tester og publisere stoppordslistene på </w:t>
+      <w:proofErr w:type="gramStart"/>
+      <w:r>
+        <w:rPr>
+          <w:lang w:val="nb-NO"/>
+        </w:rPr>
+        <w:t>Generere</w:t>
+      </w:r>
+      <w:proofErr w:type="gramEnd"/>
+      <w:r>
+        <w:rPr>
+          <w:lang w:val="nb-NO"/>
+        </w:rPr>
+        <w:t xml:space="preserve"> tester og publisere </w:t>
+      </w:r>
+      <w:proofErr w:type="spellStart"/>
+      <w:r>
+        <w:rPr>
+          <w:lang w:val="nb-NO"/>
+        </w:rPr>
+        <w:t>stoppordslistene</w:t>
+      </w:r>
+      <w:proofErr w:type="spellEnd"/>
+      <w:r>
+        <w:rPr>
+          <w:lang w:val="nb-NO"/>
+        </w:rPr>
+        <w:t xml:space="preserve"> på </w:t>
       </w:r>
       <w:hyperlink r:id="rId40">
+        <w:proofErr w:type="spellStart"/>
         <w:r>
           <w:rPr>
             <w:rStyle w:val="Hyperlink"/>
@@ -4484,6 +6195,7 @@
           </w:rPr>
           <w:t>stopword</w:t>
         </w:r>
+        <w:proofErr w:type="spellEnd"/>
       </w:hyperlink>
       <w:r>
         <w:rPr>
@@ -4512,7 +6224,21 @@
         <w:rPr>
           <w:lang w:val="nb-NO"/>
         </w:rPr>
-        <w:t xml:space="preserve">Forberede lyntale til NDC Oslo. </w:t>
+        <w:t xml:space="preserve">Forberede </w:t>
+      </w:r>
+      <w:proofErr w:type="spellStart"/>
+      <w:r>
+        <w:rPr>
+          <w:lang w:val="nb-NO"/>
+        </w:rPr>
+        <w:t>lyntale</w:t>
+      </w:r>
+      <w:proofErr w:type="spellEnd"/>
+      <w:r>
+        <w:rPr>
+          <w:lang w:val="nb-NO"/>
+        </w:rPr>
+        <w:t xml:space="preserve"> til NDC Oslo. </w:t>
       </w:r>
       <w:r>
         <w:rPr>
@@ -4579,35 +6305,6 @@
         </w:rPr>
         <w:t>Totalt: 49 timer * 1200 kr/t + MVA = 73500 kr.</w:t>
       </w:r>
-    </w:p>
-    <w:p>
-      <w:pPr>
-        <w:pStyle w:val="BodyText"/>
-        <w:rPr>
-          <w:lang w:val="nb-NO"/>
-        </w:rPr>
-      </w:pPr>
-    </w:p>
-    <w:p>
-      <w:pPr>
-        <w:pStyle w:val="BodyText"/>
-        <w:rPr>
-          <w:lang w:val="nb-NO"/>
-        </w:rPr>
-      </w:pPr>
-      <w:r>
-        <w:rPr>
-          <w:lang w:val="nb-NO"/>
-        </w:rPr>
-        <w:t>Vi søker derfor om 73500 kroner i støtte til prosjektet.</w:t>
-      </w:r>
-    </w:p>
-    <w:p>
-      <w:pPr>
-        <w:rPr>
-          <w:lang w:val="nb-NO"/>
-        </w:rPr>
-      </w:pPr>
       <w:r>
         <w:rPr>
           <w:lang w:val="nb-NO"/>
@@ -4618,9 +6315,6 @@
     <w:p>
       <w:pPr>
         <w:pStyle w:val="Overskrift2nummerert"/>
-        <w:rPr>
-          <w:lang w:val="nb-NO"/>
-        </w:rPr>
       </w:pPr>
       <w:bookmarkStart w:id="48" w:name="_Toc105746985"/>
       <w:r>
@@ -4630,16 +6324,28 @@
         <w:lastRenderedPageBreak/>
         <w:t xml:space="preserve">Tidligere </w:t>
       </w:r>
-      <w:r>
-        <w:t>inv</w:t>
-      </w:r>
-      <w:r>
-        <w:t>e</w:t>
-      </w:r>
-      <w:r>
-        <w:t>stert</w:t>
-      </w:r>
       <w:bookmarkEnd w:id="48"/>
+      <w:proofErr w:type="spellStart"/>
+      <w:r>
+        <w:t>investering</w:t>
+      </w:r>
+      <w:proofErr w:type="spellEnd"/>
+      <w:r>
+        <w:t xml:space="preserve"> </w:t>
+      </w:r>
+      <w:proofErr w:type="spellStart"/>
+      <w:r>
+        <w:t>i</w:t>
+      </w:r>
+      <w:proofErr w:type="spellEnd"/>
+      <w:r>
+        <w:t xml:space="preserve"> </w:t>
+      </w:r>
+      <w:proofErr w:type="spellStart"/>
+      <w:r>
+        <w:t>prosjektet</w:t>
+      </w:r>
+      <w:proofErr w:type="spellEnd"/>
     </w:p>
     <w:p>
       <w:pPr>
@@ -4664,15 +6370,54 @@
         <w:rPr>
           <w:lang w:val="nb-NO"/>
         </w:rPr>
-        <w:t xml:space="preserve">Fra før av har Knowit finansiert utvikling av </w:t>
+        <w:t xml:space="preserve">Fra før av har </w:t>
+      </w:r>
+      <w:proofErr w:type="spellStart"/>
+      <w:r>
+        <w:rPr>
+          <w:lang w:val="nb-NO"/>
+        </w:rPr>
+        <w:t>Knowit</w:t>
+      </w:r>
+      <w:proofErr w:type="spellEnd"/>
+      <w:r>
+        <w:rPr>
+          <w:lang w:val="nb-NO"/>
+        </w:rPr>
+        <w:t xml:space="preserve"> finansiert utvikling av </w:t>
       </w:r>
       <w:hyperlink r:id="rId41">
+        <w:proofErr w:type="spellStart"/>
         <w:r>
           <w:rPr>
             <w:rStyle w:val="Hyperlink"/>
             <w:lang w:val="nb-NO"/>
           </w:rPr>
-          <w:t>nrk-sapmi-crawler</w:t>
+          <w:t>nrk</w:t>
+        </w:r>
+        <w:proofErr w:type="spellEnd"/>
+        <w:r>
+          <w:rPr>
+            <w:rStyle w:val="Hyperlink"/>
+            <w:lang w:val="nb-NO"/>
+          </w:rPr>
+          <w:t>-</w:t>
+        </w:r>
+        <w:proofErr w:type="spellStart"/>
+        <w:r>
+          <w:rPr>
+            <w:rStyle w:val="Hyperlink"/>
+            <w:lang w:val="nb-NO"/>
+          </w:rPr>
+          <w:t>sapmi</w:t>
+        </w:r>
+        <w:proofErr w:type="spellEnd"/>
+        <w:r>
+          <w:rPr>
+            <w:rStyle w:val="Hyperlink"/>
+            <w:lang w:val="nb-NO"/>
+          </w:rPr>
+          <w:t>-crawler</w:t>
         </w:r>
       </w:hyperlink>
       <w:r>
@@ -4682,6 +6427,7 @@
         <w:t xml:space="preserve"> og </w:t>
       </w:r>
       <w:hyperlink r:id="rId42">
+        <w:proofErr w:type="spellStart"/>
         <w:r>
           <w:rPr>
             <w:rStyle w:val="Hyperlink"/>
@@ -4689,6 +6435,7 @@
           </w:rPr>
           <w:t>stopword-sami</w:t>
         </w:r>
+        <w:proofErr w:type="spellEnd"/>
       </w:hyperlink>
       <w:r>
         <w:rPr>
@@ -4700,7 +6447,21 @@
         <w:rPr>
           <w:lang w:val="nb-NO"/>
         </w:rPr>
-        <w:t xml:space="preserve">Dette ved at Espen Klem har brukt av fagtid for å utvikle løsningen. </w:t>
+        <w:t xml:space="preserve">Dette ved at Espen Klem har brukt av </w:t>
+      </w:r>
+      <w:proofErr w:type="spellStart"/>
+      <w:r>
+        <w:rPr>
+          <w:lang w:val="nb-NO"/>
+        </w:rPr>
+        <w:t>fagtid</w:t>
+      </w:r>
+      <w:proofErr w:type="spellEnd"/>
+      <w:r>
+        <w:rPr>
+          <w:lang w:val="nb-NO"/>
+        </w:rPr>
+        <w:t xml:space="preserve"> for å utvikle løsningen. </w:t>
       </w:r>
       <w:r>
         <w:rPr>
@@ -4735,7 +6496,7 @@
         </w:rPr>
         <w:t>I tillegg kommer egeninnsats fra Espen Klem.</w:t>
       </w:r>
-      <w:bookmarkEnd w:id="45"/>
+      <w:bookmarkEnd w:id="46"/>
       <w:r>
         <w:rPr>
           <w:lang w:val="nb-NO"/>
@@ -4855,11 +6616,33 @@
               <w:lang w:val="en-US"/>
             </w:rPr>
           </w:pPr>
+          <w:proofErr w:type="spellStart"/>
           <w:r>
             <w:rPr>
               <w:lang w:val="en-US"/>
             </w:rPr>
-            <w:t>Knowit Amende AS</w:t>
+            <w:t>Knowit</w:t>
+          </w:r>
+          <w:proofErr w:type="spellEnd"/>
+          <w:r>
+            <w:rPr>
+              <w:lang w:val="en-US"/>
+            </w:rPr>
+            <w:t xml:space="preserve"> </w:t>
+          </w:r>
+          <w:proofErr w:type="spellStart"/>
+          <w:r>
+            <w:rPr>
+              <w:lang w:val="en-US"/>
+            </w:rPr>
+            <w:t>Amende</w:t>
+          </w:r>
+          <w:proofErr w:type="spellEnd"/>
+          <w:r>
+            <w:rPr>
+              <w:lang w:val="en-US"/>
+            </w:rPr>
+            <w:t xml:space="preserve"> AS</w:t>
           </w:r>
         </w:p>
         <w:p>
@@ -5860,24 +7643,137 @@
     </w:lvl>
   </w:abstractNum>
   <w:abstractNum w:abstractNumId="12" w15:restartNumberingAfterBreak="0">
+    <w:nsid w:val="03767D82"/>
+    <w:multiLevelType w:val="hybridMultilevel"/>
+    <w:tmpl w:val="5B5655AE"/>
+    <w:lvl w:ilvl="0" w:tplc="08090001">
+      <w:start w:val="1"/>
+      <w:numFmt w:val="bullet"/>
+      <w:lvlText w:val=""/>
+      <w:lvlJc w:val="left"/>
+      <w:pPr>
+        <w:ind w:left="720" w:hanging="360"/>
+      </w:pPr>
+      <w:rPr>
+        <w:rFonts w:ascii="Symbol" w:hAnsi="Symbol" w:hint="default"/>
+      </w:rPr>
+    </w:lvl>
+    <w:lvl w:ilvl="1" w:tplc="08090003" w:tentative="1">
+      <w:start w:val="1"/>
+      <w:numFmt w:val="bullet"/>
+      <w:lvlText w:val="o"/>
+      <w:lvlJc w:val="left"/>
+      <w:pPr>
+        <w:ind w:left="1440" w:hanging="360"/>
+      </w:pPr>
+      <w:rPr>
+        <w:rFonts w:ascii="Courier New" w:hAnsi="Courier New" w:cs="Courier New" w:hint="default"/>
+      </w:rPr>
+    </w:lvl>
+    <w:lvl w:ilvl="2" w:tplc="08090005" w:tentative="1">
+      <w:start w:val="1"/>
+      <w:numFmt w:val="bullet"/>
+      <w:lvlText w:val=""/>
+      <w:lvlJc w:val="left"/>
+      <w:pPr>
+        <w:ind w:left="2160" w:hanging="360"/>
+      </w:pPr>
+      <w:rPr>
+        <w:rFonts w:ascii="Wingdings" w:hAnsi="Wingdings" w:hint="default"/>
+      </w:rPr>
+    </w:lvl>
+    <w:lvl w:ilvl="3" w:tplc="08090001" w:tentative="1">
+      <w:start w:val="1"/>
+      <w:numFmt w:val="bullet"/>
+      <w:lvlText w:val=""/>
+      <w:lvlJc w:val="left"/>
+      <w:pPr>
+        <w:ind w:left="2880" w:hanging="360"/>
+      </w:pPr>
+      <w:rPr>
+        <w:rFonts w:ascii="Symbol" w:hAnsi="Symbol" w:hint="default"/>
+      </w:rPr>
+    </w:lvl>
+    <w:lvl w:ilvl="4" w:tplc="08090003" w:tentative="1">
+      <w:start w:val="1"/>
+      <w:numFmt w:val="bullet"/>
+      <w:lvlText w:val="o"/>
+      <w:lvlJc w:val="left"/>
+      <w:pPr>
+        <w:ind w:left="3600" w:hanging="360"/>
+      </w:pPr>
+      <w:rPr>
+        <w:rFonts w:ascii="Courier New" w:hAnsi="Courier New" w:cs="Courier New" w:hint="default"/>
+      </w:rPr>
+    </w:lvl>
+    <w:lvl w:ilvl="5" w:tplc="08090005" w:tentative="1">
+      <w:start w:val="1"/>
+      <w:numFmt w:val="bullet"/>
+      <w:lvlText w:val=""/>
+      <w:lvlJc w:val="left"/>
+      <w:pPr>
+        <w:ind w:left="4320" w:hanging="360"/>
+      </w:pPr>
+      <w:rPr>
+        <w:rFonts w:ascii="Wingdings" w:hAnsi="Wingdings" w:hint="default"/>
+      </w:rPr>
+    </w:lvl>
+    <w:lvl w:ilvl="6" w:tplc="08090001" w:tentative="1">
+      <w:start w:val="1"/>
+      <w:numFmt w:val="bullet"/>
+      <w:lvlText w:val=""/>
+      <w:lvlJc w:val="left"/>
+      <w:pPr>
+        <w:ind w:left="5040" w:hanging="360"/>
+      </w:pPr>
+      <w:rPr>
+        <w:rFonts w:ascii="Symbol" w:hAnsi="Symbol" w:hint="default"/>
+      </w:rPr>
+    </w:lvl>
+    <w:lvl w:ilvl="7" w:tplc="08090003" w:tentative="1">
+      <w:start w:val="1"/>
+      <w:numFmt w:val="bullet"/>
+      <w:lvlText w:val="o"/>
+      <w:lvlJc w:val="left"/>
+      <w:pPr>
+        <w:ind w:left="5760" w:hanging="360"/>
+      </w:pPr>
+      <w:rPr>
+        <w:rFonts w:ascii="Courier New" w:hAnsi="Courier New" w:cs="Courier New" w:hint="default"/>
+      </w:rPr>
+    </w:lvl>
+    <w:lvl w:ilvl="8" w:tplc="08090005" w:tentative="1">
+      <w:start w:val="1"/>
+      <w:numFmt w:val="bullet"/>
+      <w:lvlText w:val=""/>
+      <w:lvlJc w:val="left"/>
+      <w:pPr>
+        <w:ind w:left="6480" w:hanging="360"/>
+      </w:pPr>
+      <w:rPr>
+        <w:rFonts w:ascii="Wingdings" w:hAnsi="Wingdings" w:hint="default"/>
+      </w:rPr>
+    </w:lvl>
+  </w:abstractNum>
+  <w:abstractNum w:abstractNumId="13" w15:restartNumberingAfterBreak="0">
     <w:nsid w:val="03F446B1"/>
     <w:multiLevelType w:val="multilevel"/>
     <w:tmpl w:val="C1EC2ADE"/>
     <w:numStyleLink w:val="Listformatnumreradrubrik"/>
   </w:abstractNum>
-  <w:abstractNum w:abstractNumId="13" w15:restartNumberingAfterBreak="0">
+  <w:abstractNum w:abstractNumId="14" w15:restartNumberingAfterBreak="0">
     <w:nsid w:val="0B311316"/>
     <w:multiLevelType w:val="multilevel"/>
     <w:tmpl w:val="C1EC2ADE"/>
     <w:numStyleLink w:val="Listformatnumreradrubrik"/>
   </w:abstractNum>
-  <w:abstractNum w:abstractNumId="14" w15:restartNumberingAfterBreak="0">
+  <w:abstractNum w:abstractNumId="15" w15:restartNumberingAfterBreak="0">
     <w:nsid w:val="10540A97"/>
     <w:multiLevelType w:val="multilevel"/>
     <w:tmpl w:val="C1EC2ADE"/>
     <w:numStyleLink w:val="Listformatnumreradrubrik"/>
   </w:abstractNum>
-  <w:abstractNum w:abstractNumId="15" w15:restartNumberingAfterBreak="0">
+  <w:abstractNum w:abstractNumId="16" w15:restartNumberingAfterBreak="0">
     <w:nsid w:val="10E2640B"/>
     <w:multiLevelType w:val="multilevel"/>
     <w:tmpl w:val="C1EC2ADE"/>
@@ -6016,85 +7912,85 @@
       </w:rPr>
     </w:lvl>
   </w:abstractNum>
-  <w:abstractNum w:abstractNumId="16" w15:restartNumberingAfterBreak="0">
+  <w:abstractNum w:abstractNumId="17" w15:restartNumberingAfterBreak="0">
     <w:nsid w:val="15841A87"/>
     <w:multiLevelType w:val="multilevel"/>
     <w:tmpl w:val="C1EC2ADE"/>
     <w:numStyleLink w:val="Listformatnumreradrubrik"/>
   </w:abstractNum>
-  <w:abstractNum w:abstractNumId="17" w15:restartNumberingAfterBreak="0">
+  <w:abstractNum w:abstractNumId="18" w15:restartNumberingAfterBreak="0">
     <w:nsid w:val="186925A6"/>
     <w:multiLevelType w:val="multilevel"/>
     <w:tmpl w:val="C1EC2ADE"/>
     <w:numStyleLink w:val="Listformatnumreradrubrik"/>
   </w:abstractNum>
-  <w:abstractNum w:abstractNumId="18" w15:restartNumberingAfterBreak="0">
+  <w:abstractNum w:abstractNumId="19" w15:restartNumberingAfterBreak="0">
     <w:nsid w:val="1A670567"/>
     <w:multiLevelType w:val="multilevel"/>
     <w:tmpl w:val="C1EC2ADE"/>
     <w:numStyleLink w:val="Listformatnumreradrubrik"/>
   </w:abstractNum>
-  <w:abstractNum w:abstractNumId="19" w15:restartNumberingAfterBreak="0">
+  <w:abstractNum w:abstractNumId="20" w15:restartNumberingAfterBreak="0">
     <w:nsid w:val="1AB558A2"/>
     <w:multiLevelType w:val="multilevel"/>
     <w:tmpl w:val="C1EC2ADE"/>
     <w:numStyleLink w:val="Listformatnumreradrubrik"/>
   </w:abstractNum>
-  <w:abstractNum w:abstractNumId="20" w15:restartNumberingAfterBreak="0">
+  <w:abstractNum w:abstractNumId="21" w15:restartNumberingAfterBreak="0">
     <w:nsid w:val="1E5C6EE6"/>
     <w:multiLevelType w:val="multilevel"/>
     <w:tmpl w:val="C1EC2ADE"/>
     <w:numStyleLink w:val="Listformatnumreradrubrik"/>
   </w:abstractNum>
-  <w:abstractNum w:abstractNumId="21" w15:restartNumberingAfterBreak="0">
+  <w:abstractNum w:abstractNumId="22" w15:restartNumberingAfterBreak="0">
     <w:nsid w:val="24C2517C"/>
     <w:multiLevelType w:val="multilevel"/>
     <w:tmpl w:val="C1EC2ADE"/>
     <w:numStyleLink w:val="Listformatnumreradrubrik"/>
   </w:abstractNum>
-  <w:abstractNum w:abstractNumId="22" w15:restartNumberingAfterBreak="0">
+  <w:abstractNum w:abstractNumId="23" w15:restartNumberingAfterBreak="0">
     <w:nsid w:val="34D75BFE"/>
     <w:multiLevelType w:val="multilevel"/>
     <w:tmpl w:val="C1EC2ADE"/>
     <w:numStyleLink w:val="Listformatnumreradrubrik"/>
   </w:abstractNum>
-  <w:abstractNum w:abstractNumId="23" w15:restartNumberingAfterBreak="0">
+  <w:abstractNum w:abstractNumId="24" w15:restartNumberingAfterBreak="0">
     <w:nsid w:val="371D19A5"/>
     <w:multiLevelType w:val="multilevel"/>
     <w:tmpl w:val="C1EC2ADE"/>
     <w:numStyleLink w:val="Listformatnumreradrubrik"/>
   </w:abstractNum>
-  <w:abstractNum w:abstractNumId="24" w15:restartNumberingAfterBreak="0">
+  <w:abstractNum w:abstractNumId="25" w15:restartNumberingAfterBreak="0">
     <w:nsid w:val="38363E27"/>
     <w:multiLevelType w:val="multilevel"/>
     <w:tmpl w:val="FD9268C0"/>
     <w:numStyleLink w:val="Listformatpunktlista"/>
   </w:abstractNum>
-  <w:abstractNum w:abstractNumId="25" w15:restartNumberingAfterBreak="0">
+  <w:abstractNum w:abstractNumId="26" w15:restartNumberingAfterBreak="0">
     <w:nsid w:val="3ACB46FD"/>
     <w:multiLevelType w:val="multilevel"/>
     <w:tmpl w:val="C1EC2ADE"/>
     <w:numStyleLink w:val="Listformatnumreradrubrik"/>
   </w:abstractNum>
-  <w:abstractNum w:abstractNumId="26" w15:restartNumberingAfterBreak="0">
+  <w:abstractNum w:abstractNumId="27" w15:restartNumberingAfterBreak="0">
     <w:nsid w:val="3C762A08"/>
     <w:multiLevelType w:val="multilevel"/>
     <w:tmpl w:val="C1EC2ADE"/>
     <w:numStyleLink w:val="Listformatnumreradrubrik"/>
   </w:abstractNum>
-  <w:abstractNum w:abstractNumId="27" w15:restartNumberingAfterBreak="0">
+  <w:abstractNum w:abstractNumId="28" w15:restartNumberingAfterBreak="0">
     <w:nsid w:val="4A1D752E"/>
     <w:multiLevelType w:val="multilevel"/>
     <w:tmpl w:val="C1EC2ADE"/>
     <w:numStyleLink w:val="Listformatnumreradrubrik"/>
   </w:abstractNum>
-  <w:abstractNum w:abstractNumId="28" w15:restartNumberingAfterBreak="0">
+  <w:abstractNum w:abstractNumId="29" w15:restartNumberingAfterBreak="0">
     <w:nsid w:val="58CE2C1D"/>
     <w:multiLevelType w:val="multilevel"/>
     <w:tmpl w:val="C1EC2ADE"/>
     <w:numStyleLink w:val="Listformatnumreradrubrik"/>
   </w:abstractNum>
-  <w:abstractNum w:abstractNumId="29" w15:restartNumberingAfterBreak="0">
+  <w:abstractNum w:abstractNumId="30" w15:restartNumberingAfterBreak="0">
     <w:nsid w:val="60C002DB"/>
     <w:multiLevelType w:val="hybridMultilevel"/>
     <w:tmpl w:val="BA2E2110"/>
@@ -6206,19 +8102,19 @@
       </w:rPr>
     </w:lvl>
   </w:abstractNum>
-  <w:abstractNum w:abstractNumId="30" w15:restartNumberingAfterBreak="0">
+  <w:abstractNum w:abstractNumId="31" w15:restartNumberingAfterBreak="0">
     <w:nsid w:val="677011E7"/>
     <w:multiLevelType w:val="multilevel"/>
     <w:tmpl w:val="3B5EF842"/>
     <w:numStyleLink w:val="Listformatnumreradlista"/>
   </w:abstractNum>
-  <w:abstractNum w:abstractNumId="31" w15:restartNumberingAfterBreak="0">
+  <w:abstractNum w:abstractNumId="32" w15:restartNumberingAfterBreak="0">
     <w:nsid w:val="6B881553"/>
     <w:multiLevelType w:val="multilevel"/>
     <w:tmpl w:val="C1EC2ADE"/>
     <w:numStyleLink w:val="Listformatnumreradrubrik"/>
   </w:abstractNum>
-  <w:abstractNum w:abstractNumId="32" w15:restartNumberingAfterBreak="0">
+  <w:abstractNum w:abstractNumId="33" w15:restartNumberingAfterBreak="0">
     <w:nsid w:val="6E7541E3"/>
     <w:multiLevelType w:val="multilevel"/>
     <w:tmpl w:val="3B5EF842"/>
@@ -6335,43 +8231,43 @@
       </w:rPr>
     </w:lvl>
   </w:abstractNum>
-  <w:abstractNum w:abstractNumId="33" w15:restartNumberingAfterBreak="0">
+  <w:abstractNum w:abstractNumId="34" w15:restartNumberingAfterBreak="0">
     <w:nsid w:val="7026278D"/>
     <w:multiLevelType w:val="multilevel"/>
     <w:tmpl w:val="C1EC2ADE"/>
     <w:numStyleLink w:val="Listformatnumreradrubrik"/>
   </w:abstractNum>
-  <w:abstractNum w:abstractNumId="34" w15:restartNumberingAfterBreak="0">
+  <w:abstractNum w:abstractNumId="35" w15:restartNumberingAfterBreak="0">
     <w:nsid w:val="72D808DE"/>
     <w:multiLevelType w:val="multilevel"/>
     <w:tmpl w:val="3B5EF842"/>
     <w:numStyleLink w:val="Listformatnumreradlista"/>
   </w:abstractNum>
-  <w:abstractNum w:abstractNumId="35" w15:restartNumberingAfterBreak="0">
+  <w:abstractNum w:abstractNumId="36" w15:restartNumberingAfterBreak="0">
     <w:nsid w:val="73F13CCE"/>
     <w:multiLevelType w:val="multilevel"/>
     <w:tmpl w:val="C1EC2ADE"/>
     <w:numStyleLink w:val="Listformatnumreradrubrik"/>
   </w:abstractNum>
-  <w:abstractNum w:abstractNumId="36" w15:restartNumberingAfterBreak="0">
+  <w:abstractNum w:abstractNumId="37" w15:restartNumberingAfterBreak="0">
     <w:nsid w:val="78006A62"/>
     <w:multiLevelType w:val="multilevel"/>
     <w:tmpl w:val="C1EC2ADE"/>
     <w:numStyleLink w:val="Listformatnumreradrubrik"/>
   </w:abstractNum>
-  <w:abstractNum w:abstractNumId="37" w15:restartNumberingAfterBreak="0">
+  <w:abstractNum w:abstractNumId="38" w15:restartNumberingAfterBreak="0">
     <w:nsid w:val="795F094F"/>
     <w:multiLevelType w:val="multilevel"/>
     <w:tmpl w:val="FD9268C0"/>
     <w:numStyleLink w:val="Listformatpunktlista"/>
   </w:abstractNum>
-  <w:abstractNum w:abstractNumId="38" w15:restartNumberingAfterBreak="0">
+  <w:abstractNum w:abstractNumId="39" w15:restartNumberingAfterBreak="0">
     <w:nsid w:val="79B2731A"/>
     <w:multiLevelType w:val="multilevel"/>
     <w:tmpl w:val="C1EC2ADE"/>
     <w:numStyleLink w:val="Listformatnumreradrubrik"/>
   </w:abstractNum>
-  <w:abstractNum w:abstractNumId="39" w15:restartNumberingAfterBreak="0">
+  <w:abstractNum w:abstractNumId="40" w15:restartNumberingAfterBreak="0">
     <w:nsid w:val="7AB96372"/>
     <w:multiLevelType w:val="multilevel"/>
     <w:tmpl w:val="FD9268C0"/>
@@ -6492,10 +8388,10 @@
     </w:lvl>
   </w:abstractNum>
   <w:num w:numId="1" w16cid:durableId="258292801">
-    <w:abstractNumId w:val="39"/>
+    <w:abstractNumId w:val="40"/>
   </w:num>
   <w:num w:numId="2" w16cid:durableId="663818255">
-    <w:abstractNumId w:val="24"/>
+    <w:abstractNumId w:val="25"/>
   </w:num>
   <w:num w:numId="3" w16cid:durableId="2054883740">
     <w:abstractNumId w:val="8"/>
@@ -6516,16 +8412,16 @@
     <w:abstractNumId w:val="6"/>
   </w:num>
   <w:num w:numId="9" w16cid:durableId="652871390">
-    <w:abstractNumId w:val="37"/>
+    <w:abstractNumId w:val="38"/>
   </w:num>
   <w:num w:numId="10" w16cid:durableId="1559780359">
-    <w:abstractNumId w:val="32"/>
+    <w:abstractNumId w:val="33"/>
   </w:num>
   <w:num w:numId="11" w16cid:durableId="461919949">
-    <w:abstractNumId w:val="30"/>
+    <w:abstractNumId w:val="31"/>
   </w:num>
   <w:num w:numId="12" w16cid:durableId="844829227">
-    <w:abstractNumId w:val="34"/>
+    <w:abstractNumId w:val="35"/>
   </w:num>
   <w:num w:numId="13" w16cid:durableId="270011192">
     <w:abstractNumId w:val="5"/>
@@ -6540,7 +8436,7 @@
     <w:abstractNumId w:val="0"/>
   </w:num>
   <w:num w:numId="17" w16cid:durableId="1105610040">
-    <w:abstractNumId w:val="15"/>
+    <w:abstractNumId w:val="16"/>
     <w:lvlOverride w:ilvl="0">
       <w:lvl w:ilvl="0">
         <w:start w:val="1"/>
@@ -6694,61 +8590,61 @@
     </w:lvlOverride>
   </w:num>
   <w:num w:numId="18" w16cid:durableId="1235358390">
+    <w:abstractNumId w:val="16"/>
+  </w:num>
+  <w:num w:numId="19" w16cid:durableId="959530641">
+    <w:abstractNumId w:val="22"/>
+  </w:num>
+  <w:num w:numId="20" w16cid:durableId="2121871713">
+    <w:abstractNumId w:val="14"/>
+  </w:num>
+  <w:num w:numId="21" w16cid:durableId="839731445">
+    <w:abstractNumId w:val="20"/>
+  </w:num>
+  <w:num w:numId="22" w16cid:durableId="1089425235">
+    <w:abstractNumId w:val="27"/>
+  </w:num>
+  <w:num w:numId="23" w16cid:durableId="1578709359">
     <w:abstractNumId w:val="15"/>
   </w:num>
-  <w:num w:numId="19" w16cid:durableId="959530641">
+  <w:num w:numId="24" w16cid:durableId="1818037388">
+    <w:abstractNumId w:val="34"/>
+  </w:num>
+  <w:num w:numId="25" w16cid:durableId="1005402263">
+    <w:abstractNumId w:val="32"/>
+  </w:num>
+  <w:num w:numId="26" w16cid:durableId="227149875">
+    <w:abstractNumId w:val="28"/>
+  </w:num>
+  <w:num w:numId="27" w16cid:durableId="256522191">
+    <w:abstractNumId w:val="37"/>
+  </w:num>
+  <w:num w:numId="28" w16cid:durableId="402026734">
+    <w:abstractNumId w:val="24"/>
+  </w:num>
+  <w:num w:numId="29" w16cid:durableId="1634679787">
     <w:abstractNumId w:val="21"/>
   </w:num>
-  <w:num w:numId="20" w16cid:durableId="2121871713">
+  <w:num w:numId="30" w16cid:durableId="1466003692">
+    <w:abstractNumId w:val="18"/>
+  </w:num>
+  <w:num w:numId="31" w16cid:durableId="1741446538">
+    <w:abstractNumId w:val="19"/>
+  </w:num>
+  <w:num w:numId="32" w16cid:durableId="1904872060">
     <w:abstractNumId w:val="13"/>
   </w:num>
-  <w:num w:numId="21" w16cid:durableId="839731445">
-    <w:abstractNumId w:val="19"/>
+  <w:num w:numId="33" w16cid:durableId="970939661">
+    <w:abstractNumId w:val="39"/>
   </w:num>
-  <w:num w:numId="22" w16cid:durableId="1089425235">
+  <w:num w:numId="34" w16cid:durableId="877548846">
+    <w:abstractNumId w:val="29"/>
+  </w:num>
+  <w:num w:numId="35" w16cid:durableId="79760942">
     <w:abstractNumId w:val="26"/>
   </w:num>
-  <w:num w:numId="23" w16cid:durableId="1578709359">
-    <w:abstractNumId w:val="14"/>
-  </w:num>
-  <w:num w:numId="24" w16cid:durableId="1818037388">
-    <w:abstractNumId w:val="33"/>
-  </w:num>
-  <w:num w:numId="25" w16cid:durableId="1005402263">
-    <w:abstractNumId w:val="31"/>
-  </w:num>
-  <w:num w:numId="26" w16cid:durableId="227149875">
-    <w:abstractNumId w:val="27"/>
-  </w:num>
-  <w:num w:numId="27" w16cid:durableId="256522191">
-    <w:abstractNumId w:val="36"/>
-  </w:num>
-  <w:num w:numId="28" w16cid:durableId="402026734">
-    <w:abstractNumId w:val="23"/>
-  </w:num>
-  <w:num w:numId="29" w16cid:durableId="1634679787">
-    <w:abstractNumId w:val="20"/>
-  </w:num>
-  <w:num w:numId="30" w16cid:durableId="1466003692">
-    <w:abstractNumId w:val="17"/>
-  </w:num>
-  <w:num w:numId="31" w16cid:durableId="1741446538">
-    <w:abstractNumId w:val="18"/>
-  </w:num>
-  <w:num w:numId="32" w16cid:durableId="1904872060">
-    <w:abstractNumId w:val="12"/>
-  </w:num>
-  <w:num w:numId="33" w16cid:durableId="970939661">
-    <w:abstractNumId w:val="38"/>
-  </w:num>
-  <w:num w:numId="34" w16cid:durableId="877548846">
-    <w:abstractNumId w:val="28"/>
-  </w:num>
-  <w:num w:numId="35" w16cid:durableId="79760942">
-    <w:abstractNumId w:val="25"/>
-  </w:num>
   <w:num w:numId="36" w16cid:durableId="1012757661">
-    <w:abstractNumId w:val="25"/>
+    <w:abstractNumId w:val="26"/>
     <w:lvlOverride w:ilvl="0">
       <w:startOverride w:val="1"/>
     </w:lvlOverride>
@@ -6776,13 +8672,13 @@
     <w:lvlOverride w:ilvl="8"/>
   </w:num>
   <w:num w:numId="37" w16cid:durableId="1403716204">
-    <w:abstractNumId w:val="22"/>
+    <w:abstractNumId w:val="23"/>
   </w:num>
   <w:num w:numId="38" w16cid:durableId="977879217">
-    <w:abstractNumId w:val="16"/>
+    <w:abstractNumId w:val="17"/>
   </w:num>
   <w:num w:numId="39" w16cid:durableId="1536386855">
-    <w:abstractNumId w:val="35"/>
+    <w:abstractNumId w:val="36"/>
   </w:num>
   <w:num w:numId="40" w16cid:durableId="1556699307">
     <w:abstractNumId w:val="10"/>
@@ -6878,7 +8774,10 @@
     </w:lvlOverride>
   </w:num>
   <w:num w:numId="44" w16cid:durableId="484321784">
-    <w:abstractNumId w:val="29"/>
+    <w:abstractNumId w:val="30"/>
+  </w:num>
+  <w:num w:numId="45" w16cid:durableId="558440436">
+    <w:abstractNumId w:val="12"/>
   </w:num>
 </w:numbering>
 </file>
@@ -7468,6 +9367,7 @@
   <w:style w:type="character" w:default="1" w:styleId="DefaultParagraphFont">
     <w:name w:val="Default Paragraph Font"/>
     <w:uiPriority w:val="1"/>
+    <w:semiHidden/>
     <w:unhideWhenUsed/>
   </w:style>
   <w:style w:type="table" w:default="1" w:styleId="TableNormal">
@@ -32651,13 +34551,6 @@
     <w:pitch w:val="variable"/>
     <w:sig w:usb0="E0002EFF" w:usb1="C000785B" w:usb2="00000009" w:usb3="00000000" w:csb0="000001FF" w:csb1="00000000"/>
   </w:font>
-  <w:font w:name="Arial">
-    <w:panose1 w:val="020B0604020202020204"/>
-    <w:charset w:val="00"/>
-    <w:family w:val="swiss"/>
-    <w:pitch w:val="variable"/>
-    <w:sig w:usb0="E0002AFF" w:usb1="C0007843" w:usb2="00000009" w:usb3="00000000" w:csb0="000001FF" w:csb1="00000000"/>
-  </w:font>
   <w:font w:name="Courier New">
     <w:panose1 w:val="02070309020205020404"/>
     <w:charset w:val="00"/>
@@ -32667,10 +34560,17 @@
   </w:font>
   <w:font w:name="Wingdings">
     <w:panose1 w:val="05000000000000000000"/>
-    <w:charset w:val="02"/>
-    <w:family w:val="auto"/>
+    <w:charset w:val="4D"/>
+    <w:family w:val="decorative"/>
     <w:pitch w:val="variable"/>
-    <w:sig w:usb0="00000000" w:usb1="10000000" w:usb2="00000000" w:usb3="00000000" w:csb0="80000000" w:csb1="00000000"/>
+    <w:sig w:usb0="00000003" w:usb1="00000000" w:usb2="00000000" w:usb3="00000000" w:csb0="80000001" w:csb1="00000000"/>
+  </w:font>
+  <w:font w:name="Arial">
+    <w:panose1 w:val="020B0604020202020204"/>
+    <w:charset w:val="00"/>
+    <w:family w:val="swiss"/>
+    <w:pitch w:val="variable"/>
+    <w:sig w:usb0="E0002AFF" w:usb1="C0007843" w:usb2="00000009" w:usb3="00000000" w:csb0="000001FF" w:csb1="00000000"/>
   </w:font>
   <w:font w:name="Segoe UI">
     <w:panose1 w:val="020B0502040204020203"/>
@@ -32719,6 +34619,7 @@
   </w:compat>
   <w:rsids>
     <w:rsidRoot w:val="005621C2"/>
+    <w:rsid w:val="00057B7C"/>
     <w:rsid w:val="005621C2"/>
     <w:rsid w:val="005D5AA6"/>
     <w:rsid w:val="00E34B21"/>
@@ -33404,6 +35305,59 @@
 </file>
 
 <file path=customXml/item2.xml><?xml version="1.0" encoding="utf-8"?>
+<?mso-contentType ?>
+<FormTemplates xmlns="http://schemas.microsoft.com/sharepoint/v3/contenttype/forms">
+  <Display>DocumentLibraryForm</Display>
+  <Edit>DocumentLibraryForm</Edit>
+  <New>DocumentLibraryForm</New>
+</FormTemplates>
+</file>
+
+<file path=customXml/item3.xml><?xml version="1.0" encoding="utf-8"?>
+<b:Sources xmlns:b="http://schemas.openxmlformats.org/officeDocument/2006/bibliography" xmlns="http://schemas.openxmlformats.org/officeDocument/2006/bibliography" SelectedStyle="\APASixthEditionOfficeOnline.xsl" StyleName="APA" Version="6"/>
+</file>
+
+<file path=customXml/item4.xml><?xml version="1.0" encoding="utf-8"?>
+<root xmlns="LPXML_extra15">
+  <namn>Espen Klem</namn>
+  <titel/>
+  <avdelning/>
+  <kontakt>
+    <telefon/>
+    <mobil/>
+    <epost/>
+    <adress>
+      <co/>
+      <box/>
+      <gata/>
+      <postnr/>
+      <ort/>
+      <land/>
+    </adress>
+  </kontakt>
+  <dokumenttyp/>
+  <version/>
+  <sklass/>
+  <datum/>
+  <dnr/>
+  <extra01/>
+  <extra02/>
+  <extra03/>
+  <extra04/>
+  <extra05/>
+  <extra06/>
+  <extra07/>
+  <extra08/>
+  <extra09>2022-06-02T00:00:00</extra09>
+  <extra10/>
+  <extra11/>
+  <extra12/>
+  <extra13/>
+  <extra15/>
+</root>
+</file>
+
+<file path=customXml/item5.xml><?xml version="1.0" encoding="utf-8"?>
 <ct:contentTypeSchema xmlns:ct="http://schemas.microsoft.com/office/2006/metadata/contentType" xmlns:ma="http://schemas.microsoft.com/office/2006/metadata/properties/metaAttributes" ct:_="" ma:_="" ma:contentTypeName="dokument" ma:contentTypeID="0x01010009D61AB8A77A0E47A66CCD7406471ACE" ma:contentTypeVersion="9" ma:contentTypeDescription="Skapa ett nytt dokument." ma:contentTypeScope="" ma:versionID="f5d23cbdf4235fa374fd5e924b8cf387">
   <xsd:schema xmlns:xsd="http://www.w3.org/2001/XMLSchema" xmlns:xs="http://www.w3.org/2001/XMLSchema" xmlns:p="http://schemas.microsoft.com/office/2006/metadata/properties" xmlns:ns2="a2c8835c-d3d0-4b69-b07f-f6fe9a9179bf" xmlns:ns3="07d149a3-ae10-47d9-91b5-5b543d868ada" targetNamespace="http://schemas.microsoft.com/office/2006/metadata/properties" ma:root="true" ma:fieldsID="7b26c4be6d0e6d5a4a58893de78d302d" ns2:_="" ns3:_="">
     <xsd:import namespace="a2c8835c-d3d0-4b69-b07f-f6fe9a9179bf"/>
@@ -33600,59 +35554,6 @@
 </ct:contentTypeSchema>
 </file>
 
-<file path=customXml/item3.xml><?xml version="1.0" encoding="utf-8"?>
-<root xmlns="LPXML_extra15">
-  <namn>Espen Klem</namn>
-  <titel/>
-  <avdelning/>
-  <kontakt>
-    <telefon/>
-    <mobil/>
-    <epost/>
-    <adress>
-      <co/>
-      <box/>
-      <gata/>
-      <postnr/>
-      <ort/>
-      <land/>
-    </adress>
-  </kontakt>
-  <dokumenttyp/>
-  <version/>
-  <sklass/>
-  <datum/>
-  <dnr/>
-  <extra01/>
-  <extra02/>
-  <extra03/>
-  <extra04/>
-  <extra05/>
-  <extra06/>
-  <extra07/>
-  <extra08/>
-  <extra09>2022-06-02T00:00:00</extra09>
-  <extra10/>
-  <extra11/>
-  <extra12/>
-  <extra13/>
-  <extra15/>
-</root>
-</file>
-
-<file path=customXml/item4.xml><?xml version="1.0" encoding="utf-8"?>
-<b:Sources xmlns:b="http://schemas.openxmlformats.org/officeDocument/2006/bibliography" xmlns="http://schemas.openxmlformats.org/officeDocument/2006/bibliography" SelectedStyle="\APASixthEditionOfficeOnline.xsl" StyleName="APA" Version="6"/>
-</file>
-
-<file path=customXml/item5.xml><?xml version="1.0" encoding="utf-8"?>
-<?mso-contentType ?>
-<FormTemplates xmlns="http://schemas.microsoft.com/sharepoint/v3/contenttype/forms">
-  <Display>DocumentLibraryForm</Display>
-  <Edit>DocumentLibraryForm</Edit>
-  <New>DocumentLibraryForm</New>
-</FormTemplates>
-</file>
-
 <file path=customXml/itemProps1.xml><?xml version="1.0" encoding="utf-8"?>
 <ds:datastoreItem xmlns:ds="http://schemas.openxmlformats.org/officeDocument/2006/customXml" ds:itemID="{6D0D72B3-F88C-4A77-9750-2E06473B2FB3}">
   <ds:schemaRefs>
@@ -33663,6 +35564,30 @@
 </file>
 
 <file path=customXml/itemProps2.xml><?xml version="1.0" encoding="utf-8"?>
+<ds:datastoreItem xmlns:ds="http://schemas.openxmlformats.org/officeDocument/2006/customXml" ds:itemID="{FBC5DE59-63FB-4A58-BAB8-113E200A86F3}">
+  <ds:schemaRefs>
+    <ds:schemaRef ds:uri="http://schemas.microsoft.com/sharepoint/v3/contenttype/forms"/>
+  </ds:schemaRefs>
+</ds:datastoreItem>
+</file>
+
+<file path=customXml/itemProps3.xml><?xml version="1.0" encoding="utf-8"?>
+<ds:datastoreItem xmlns:ds="http://schemas.openxmlformats.org/officeDocument/2006/customXml" ds:itemID="{2BCC0922-EADE-43AF-B3EE-7B1FE1D73166}">
+  <ds:schemaRefs>
+    <ds:schemaRef ds:uri="http://schemas.openxmlformats.org/officeDocument/2006/bibliography"/>
+  </ds:schemaRefs>
+</ds:datastoreItem>
+</file>
+
+<file path=customXml/itemProps4.xml><?xml version="1.0" encoding="utf-8"?>
+<ds:datastoreItem xmlns:ds="http://schemas.openxmlformats.org/officeDocument/2006/customXml" ds:itemID="{D09B5987-3D06-428C-842C-3653D37F1F77}">
+  <ds:schemaRefs>
+    <ds:schemaRef ds:uri="LPXML_extra15"/>
+  </ds:schemaRefs>
+</ds:datastoreItem>
+</file>
+
+<file path=customXml/itemProps5.xml><?xml version="1.0" encoding="utf-8"?>
 <ds:datastoreItem xmlns:ds="http://schemas.openxmlformats.org/officeDocument/2006/customXml" ds:itemID="{CD93D929-EC3B-40A8-B992-834CB2EC8A1B}">
   <ds:schemaRefs>
     <ds:schemaRef ds:uri="http://schemas.microsoft.com/office/2006/metadata/contentType"/>
@@ -33679,28 +35604,4 @@
     <ds:schemaRef ds:uri="http://schemas.microsoft.com/internal/obd"/>
   </ds:schemaRefs>
 </ds:datastoreItem>
-</file>
-
-<file path=customXml/itemProps3.xml><?xml version="1.0" encoding="utf-8"?>
-<ds:datastoreItem xmlns:ds="http://schemas.openxmlformats.org/officeDocument/2006/customXml" ds:itemID="{D09B5987-3D06-428C-842C-3653D37F1F77}">
-  <ds:schemaRefs>
-    <ds:schemaRef ds:uri="LPXML_extra15"/>
-  </ds:schemaRefs>
-</ds:datastoreItem>
-</file>
-
-<file path=customXml/itemProps4.xml><?xml version="1.0" encoding="utf-8"?>
-<ds:datastoreItem xmlns:ds="http://schemas.openxmlformats.org/officeDocument/2006/customXml" ds:itemID="{2BCC0922-EADE-43AF-B3EE-7B1FE1D73166}">
-  <ds:schemaRefs>
-    <ds:schemaRef ds:uri="http://schemas.openxmlformats.org/officeDocument/2006/bibliography"/>
-  </ds:schemaRefs>
-</ds:datastoreItem>
-</file>
-
-<file path=customXml/itemProps5.xml><?xml version="1.0" encoding="utf-8"?>
-<ds:datastoreItem xmlns:ds="http://schemas.openxmlformats.org/officeDocument/2006/customXml" ds:itemID="{FBC5DE59-63FB-4A58-BAB8-113E200A86F3}">
-  <ds:schemaRefs>
-    <ds:schemaRef ds:uri="http://schemas.microsoft.com/sharepoint/v3/contenttype/forms"/>
-  </ds:schemaRefs>
-</ds:datastoreItem>
 </file>
</xml_diff>

<commit_message>
fixed TOC in application.
</commit_message>
<xml_diff>
--- a/project_documents/application-draft.docx
+++ b/project_documents/application-draft.docx
@@ -334,7 +334,7 @@
             </w:rPr>
             <w:fldChar w:fldCharType="separate"/>
           </w:r>
-          <w:hyperlink w:anchor="_Toc105746968" w:history="1">
+          <w:hyperlink w:anchor="_Toc105751512" w:history="1">
             <w:r>
               <w:rPr>
                 <w:rStyle w:val="Hyperlink"/>
@@ -383,7 +383,7 @@
                 <w:noProof/>
                 <w:webHidden/>
               </w:rPr>
-              <w:instrText xml:space="preserve"> PAGEREF _Toc105746968 \h </w:instrText>
+              <w:instrText xml:space="preserve"> PAGEREF _Toc105751512 \h </w:instrText>
             </w:r>
             <w:r>
               <w:rPr>
@@ -430,7 +430,7 @@
               <w:lang w:val="en-NO" w:eastAsia="en-GB"/>
             </w:rPr>
           </w:pPr>
-          <w:hyperlink w:anchor="_Toc105746969" w:history="1">
+          <w:hyperlink w:anchor="_Toc105751513" w:history="1">
             <w:r>
               <w:rPr>
                 <w:rStyle w:val="Hyperlink"/>
@@ -477,7 +477,7 @@
                 <w:noProof/>
                 <w:webHidden/>
               </w:rPr>
-              <w:instrText xml:space="preserve"> PAGEREF _Toc105746969 \h </w:instrText>
+              <w:instrText xml:space="preserve"> PAGEREF _Toc105751513 \h </w:instrText>
             </w:r>
             <w:r>
               <w:rPr>
@@ -524,7 +524,7 @@
               <w:lang w:val="en-NO" w:eastAsia="en-GB"/>
             </w:rPr>
           </w:pPr>
-          <w:hyperlink w:anchor="_Toc105746970" w:history="1">
+          <w:hyperlink w:anchor="_Toc105751514" w:history="1">
             <w:r>
               <w:rPr>
                 <w:rStyle w:val="Hyperlink"/>
@@ -571,7 +571,7 @@
                 <w:noProof/>
                 <w:webHidden/>
               </w:rPr>
-              <w:instrText xml:space="preserve"> PAGEREF _Toc105746970 \h </w:instrText>
+              <w:instrText xml:space="preserve"> PAGEREF _Toc105751514 \h </w:instrText>
             </w:r>
             <w:r>
               <w:rPr>
@@ -618,7 +618,7 @@
               <w:lang w:val="en-NO" w:eastAsia="en-GB"/>
             </w:rPr>
           </w:pPr>
-          <w:hyperlink w:anchor="_Toc105746971" w:history="1">
+          <w:hyperlink w:anchor="_Toc105751515" w:history="1">
             <w:r>
               <w:rPr>
                 <w:rStyle w:val="Hyperlink"/>
@@ -665,7 +665,7 @@
                 <w:noProof/>
                 <w:webHidden/>
               </w:rPr>
-              <w:instrText xml:space="preserve"> PAGEREF _Toc105746971 \h </w:instrText>
+              <w:instrText xml:space="preserve"> PAGEREF _Toc105751515 \h </w:instrText>
             </w:r>
             <w:r>
               <w:rPr>
@@ -712,7 +712,7 @@
               <w:lang w:val="en-NO" w:eastAsia="en-GB"/>
             </w:rPr>
           </w:pPr>
-          <w:hyperlink w:anchor="_Toc105746972" w:history="1">
+          <w:hyperlink w:anchor="_Toc105751516" w:history="1">
             <w:r>
               <w:rPr>
                 <w:rStyle w:val="Hyperlink"/>
@@ -759,7 +759,7 @@
                 <w:noProof/>
                 <w:webHidden/>
               </w:rPr>
-              <w:instrText xml:space="preserve"> PAGEREF _Toc105746972 \h </w:instrText>
+              <w:instrText xml:space="preserve"> PAGEREF _Toc105751516 \h </w:instrText>
             </w:r>
             <w:r>
               <w:rPr>
@@ -806,7 +806,7 @@
               <w:lang w:val="en-NO" w:eastAsia="en-GB"/>
             </w:rPr>
           </w:pPr>
-          <w:hyperlink w:anchor="_Toc105746973" w:history="1">
+          <w:hyperlink w:anchor="_Toc105751517" w:history="1">
             <w:r>
               <w:rPr>
                 <w:rStyle w:val="Hyperlink"/>
@@ -851,7 +851,7 @@
                 <w:noProof/>
                 <w:webHidden/>
               </w:rPr>
-              <w:instrText xml:space="preserve"> PAGEREF _Toc105746973 \h </w:instrText>
+              <w:instrText xml:space="preserve"> PAGEREF _Toc105751517 \h </w:instrText>
             </w:r>
             <w:r>
               <w:rPr>
@@ -898,7 +898,7 @@
               <w:lang w:val="en-NO" w:eastAsia="en-GB"/>
             </w:rPr>
           </w:pPr>
-          <w:hyperlink w:anchor="_Toc105746974" w:history="1">
+          <w:hyperlink w:anchor="_Toc105751518" w:history="1">
             <w:r>
               <w:rPr>
                 <w:rStyle w:val="Hyperlink"/>
@@ -945,7 +945,7 @@
                 <w:noProof/>
                 <w:webHidden/>
               </w:rPr>
-              <w:instrText xml:space="preserve"> PAGEREF _Toc105746974 \h </w:instrText>
+              <w:instrText xml:space="preserve"> PAGEREF _Toc105751518 \h </w:instrText>
             </w:r>
             <w:r>
               <w:rPr>
@@ -994,7 +994,7 @@
               <w:lang w:val="en-NO" w:eastAsia="en-GB"/>
             </w:rPr>
           </w:pPr>
-          <w:hyperlink w:anchor="_Toc105746975" w:history="1">
+          <w:hyperlink w:anchor="_Toc105751519" w:history="1">
             <w:r>
               <w:rPr>
                 <w:rStyle w:val="Hyperlink"/>
@@ -1041,7 +1041,7 @@
                 <w:noProof/>
                 <w:webHidden/>
               </w:rPr>
-              <w:instrText xml:space="preserve"> PAGEREF _Toc105746975 \h </w:instrText>
+              <w:instrText xml:space="preserve"> PAGEREF _Toc105751519 \h </w:instrText>
             </w:r>
             <w:r>
               <w:rPr>
@@ -1088,7 +1088,7 @@
               <w:lang w:val="en-NO" w:eastAsia="en-GB"/>
             </w:rPr>
           </w:pPr>
-          <w:hyperlink w:anchor="_Toc105746976" w:history="1">
+          <w:hyperlink w:anchor="_Toc105751520" w:history="1">
             <w:r>
               <w:rPr>
                 <w:rStyle w:val="Hyperlink"/>
@@ -1135,7 +1135,7 @@
                 <w:noProof/>
                 <w:webHidden/>
               </w:rPr>
-              <w:instrText xml:space="preserve"> PAGEREF _Toc105746976 \h </w:instrText>
+              <w:instrText xml:space="preserve"> PAGEREF _Toc105751520 \h </w:instrText>
             </w:r>
             <w:r>
               <w:rPr>
@@ -1183,7 +1183,7 @@
               <w:lang w:val="en-NO" w:eastAsia="en-GB"/>
             </w:rPr>
           </w:pPr>
-          <w:hyperlink w:anchor="_Toc105746977" w:history="1">
+          <w:hyperlink w:anchor="_Toc105751521" w:history="1">
             <w:r>
               <w:rPr>
                 <w:rStyle w:val="Hyperlink"/>
@@ -1231,7 +1231,7 @@
                 <w:noProof/>
                 <w:webHidden/>
               </w:rPr>
-              <w:instrText xml:space="preserve"> PAGEREF _Toc105746977 \h </w:instrText>
+              <w:instrText xml:space="preserve"> PAGEREF _Toc105751521 \h </w:instrText>
             </w:r>
             <w:r>
               <w:rPr>
@@ -1279,7 +1279,7 @@
               <w:lang w:val="en-NO" w:eastAsia="en-GB"/>
             </w:rPr>
           </w:pPr>
-          <w:hyperlink w:anchor="_Toc105746978" w:history="1">
+          <w:hyperlink w:anchor="_Toc105751522" w:history="1">
             <w:r>
               <w:rPr>
                 <w:rStyle w:val="Hyperlink"/>
@@ -1325,7 +1325,7 @@
                 <w:noProof/>
                 <w:webHidden/>
               </w:rPr>
-              <w:instrText xml:space="preserve"> PAGEREF _Toc105746978 \h </w:instrText>
+              <w:instrText xml:space="preserve"> PAGEREF _Toc105751522 \h </w:instrText>
             </w:r>
             <w:r>
               <w:rPr>
@@ -1372,7 +1372,7 @@
               <w:lang w:val="en-NO" w:eastAsia="en-GB"/>
             </w:rPr>
           </w:pPr>
-          <w:hyperlink w:anchor="_Toc105746979" w:history="1">
+          <w:hyperlink w:anchor="_Toc105751523" w:history="1">
             <w:r>
               <w:rPr>
                 <w:rStyle w:val="Hyperlink"/>
@@ -1419,7 +1419,7 @@
                 <w:noProof/>
                 <w:webHidden/>
               </w:rPr>
-              <w:instrText xml:space="preserve"> PAGEREF _Toc105746979 \h </w:instrText>
+              <w:instrText xml:space="preserve"> PAGEREF _Toc105751523 \h </w:instrText>
             </w:r>
             <w:r>
               <w:rPr>
@@ -1468,7 +1468,7 @@
               <w:lang w:val="en-NO" w:eastAsia="en-GB"/>
             </w:rPr>
           </w:pPr>
-          <w:hyperlink w:anchor="_Toc105746980" w:history="1">
+          <w:hyperlink w:anchor="_Toc105751524" w:history="1">
             <w:r>
               <w:rPr>
                 <w:rStyle w:val="Hyperlink"/>
@@ -1517,7 +1517,7 @@
                 <w:noProof/>
                 <w:webHidden/>
               </w:rPr>
-              <w:instrText xml:space="preserve"> PAGEREF _Toc105746980 \h </w:instrText>
+              <w:instrText xml:space="preserve"> PAGEREF _Toc105751524 \h </w:instrText>
             </w:r>
             <w:r>
               <w:rPr>
@@ -1566,7 +1566,7 @@
               <w:lang w:val="en-NO" w:eastAsia="en-GB"/>
             </w:rPr>
           </w:pPr>
-          <w:hyperlink w:anchor="_Toc105746981" w:history="1">
+          <w:hyperlink w:anchor="_Toc105751525" w:history="1">
             <w:r>
               <w:rPr>
                 <w:rStyle w:val="Hyperlink"/>
@@ -1615,7 +1615,7 @@
                 <w:noProof/>
                 <w:webHidden/>
               </w:rPr>
-              <w:instrText xml:space="preserve"> PAGEREF _Toc105746981 \h </w:instrText>
+              <w:instrText xml:space="preserve"> PAGEREF _Toc105751525 \h </w:instrText>
             </w:r>
             <w:r>
               <w:rPr>
@@ -1664,7 +1664,7 @@
               <w:lang w:val="en-NO" w:eastAsia="en-GB"/>
             </w:rPr>
           </w:pPr>
-          <w:hyperlink w:anchor="_Toc105746982" w:history="1">
+          <w:hyperlink w:anchor="_Toc105751526" w:history="1">
             <w:r>
               <w:rPr>
                 <w:rStyle w:val="Hyperlink"/>
@@ -1713,7 +1713,7 @@
                 <w:noProof/>
                 <w:webHidden/>
               </w:rPr>
-              <w:instrText xml:space="preserve"> PAGEREF _Toc105746982 \h </w:instrText>
+              <w:instrText xml:space="preserve"> PAGEREF _Toc105751526 \h </w:instrText>
             </w:r>
             <w:r>
               <w:rPr>
@@ -1762,7 +1762,7 @@
               <w:lang w:val="en-NO" w:eastAsia="en-GB"/>
             </w:rPr>
           </w:pPr>
-          <w:hyperlink w:anchor="_Toc105746983" w:history="1">
+          <w:hyperlink w:anchor="_Toc105751527" w:history="1">
             <w:r>
               <w:rPr>
                 <w:rStyle w:val="Hyperlink"/>
@@ -1811,7 +1811,7 @@
                 <w:noProof/>
                 <w:webHidden/>
               </w:rPr>
-              <w:instrText xml:space="preserve"> PAGEREF _Toc105746983 \h </w:instrText>
+              <w:instrText xml:space="preserve"> PAGEREF _Toc105751527 \h </w:instrText>
             </w:r>
             <w:r>
               <w:rPr>
@@ -1858,7 +1858,7 @@
               <w:lang w:val="en-NO" w:eastAsia="en-GB"/>
             </w:rPr>
           </w:pPr>
-          <w:hyperlink w:anchor="_Toc105746984" w:history="1">
+          <w:hyperlink w:anchor="_Toc105751528" w:history="1">
             <w:r>
               <w:rPr>
                 <w:rStyle w:val="Hyperlink"/>
@@ -1882,7 +1882,7 @@
                 <w:rStyle w:val="Hyperlink"/>
                 <w:noProof/>
               </w:rPr>
-              <w:t>Tidsbruk</w:t>
+              <w:t>Finansieringsplan</w:t>
             </w:r>
             <w:r>
               <w:rPr>
@@ -1903,7 +1903,7 @@
                 <w:noProof/>
                 <w:webHidden/>
               </w:rPr>
-              <w:instrText xml:space="preserve"> PAGEREF _Toc105746984 \h </w:instrText>
+              <w:instrText xml:space="preserve"> PAGEREF _Toc105751528 \h </w:instrText>
             </w:r>
             <w:r>
               <w:rPr>
@@ -1950,14 +1950,105 @@
               <w:lang w:val="en-NO" w:eastAsia="en-GB"/>
             </w:rPr>
           </w:pPr>
-          <w:hyperlink w:anchor="_Toc105746985" w:history="1">
+          <w:hyperlink w:anchor="_Toc105751529" w:history="1">
             <w:r>
               <w:rPr>
                 <w:rStyle w:val="Hyperlink"/>
                 <w:noProof/>
-                <w:lang w:val="nb-NO"/>
               </w:rPr>
               <w:t>6.2</w:t>
+            </w:r>
+            <w:r>
+              <w:rPr>
+                <w:rFonts w:eastAsiaTheme="minorEastAsia" w:cstheme="minorBidi"/>
+                <w:smallCaps w:val="0"/>
+                <w:noProof/>
+                <w:sz w:val="24"/>
+                <w:szCs w:val="24"/>
+                <w:lang w:val="en-NO" w:eastAsia="en-GB"/>
+              </w:rPr>
+              <w:tab/>
+            </w:r>
+            <w:r>
+              <w:rPr>
+                <w:rStyle w:val="Hyperlink"/>
+                <w:noProof/>
+              </w:rPr>
+              <w:t>Gjenstående tidsbruk</w:t>
+            </w:r>
+            <w:r>
+              <w:rPr>
+                <w:noProof/>
+                <w:webHidden/>
+              </w:rPr>
+              <w:tab/>
+            </w:r>
+            <w:r>
+              <w:rPr>
+                <w:noProof/>
+                <w:webHidden/>
+              </w:rPr>
+              <w:fldChar w:fldCharType="begin"/>
+            </w:r>
+            <w:r>
+              <w:rPr>
+                <w:noProof/>
+                <w:webHidden/>
+              </w:rPr>
+              <w:instrText xml:space="preserve"> PAGEREF _Toc105751529 \h </w:instrText>
+            </w:r>
+            <w:r>
+              <w:rPr>
+                <w:noProof/>
+                <w:webHidden/>
+              </w:rPr>
+            </w:r>
+            <w:r>
+              <w:rPr>
+                <w:noProof/>
+                <w:webHidden/>
+              </w:rPr>
+              <w:fldChar w:fldCharType="separate"/>
+            </w:r>
+            <w:r>
+              <w:rPr>
+                <w:noProof/>
+                <w:webHidden/>
+              </w:rPr>
+              <w:t>10</w:t>
+            </w:r>
+            <w:r>
+              <w:rPr>
+                <w:noProof/>
+                <w:webHidden/>
+              </w:rPr>
+              <w:fldChar w:fldCharType="end"/>
+            </w:r>
+          </w:hyperlink>
+        </w:p>
+        <w:p>
+          <w:pPr>
+            <w:pStyle w:val="TOC2"/>
+            <w:tabs>
+              <w:tab w:val="left" w:pos="800"/>
+              <w:tab w:val="right" w:leader="dot" w:pos="8732"/>
+            </w:tabs>
+            <w:rPr>
+              <w:rFonts w:eastAsiaTheme="minorEastAsia" w:cstheme="minorBidi"/>
+              <w:smallCaps w:val="0"/>
+              <w:noProof/>
+              <w:sz w:val="24"/>
+              <w:szCs w:val="24"/>
+              <w:lang w:val="en-NO" w:eastAsia="en-GB"/>
+            </w:rPr>
+          </w:pPr>
+          <w:hyperlink w:anchor="_Toc105751530" w:history="1">
+            <w:r>
+              <w:rPr>
+                <w:rStyle w:val="Hyperlink"/>
+                <w:noProof/>
+              </w:rPr>
+              <w:t>6.3</w:t>
             </w:r>
             <w:r>
               <w:rPr>
@@ -1983,7 +2074,7 @@
                 <w:rStyle w:val="Hyperlink"/>
                 <w:noProof/>
               </w:rPr>
-              <w:t>investert</w:t>
+              <w:t>investering i prosjektet</w:t>
             </w:r>
             <w:r>
               <w:rPr>
@@ -2004,7 +2095,7 @@
                 <w:noProof/>
                 <w:webHidden/>
               </w:rPr>
-              <w:instrText xml:space="preserve"> PAGEREF _Toc105746985 \h </w:instrText>
+              <w:instrText xml:space="preserve"> PAGEREF _Toc105751530 \h </w:instrText>
             </w:r>
             <w:r>
               <w:rPr>
@@ -2061,8 +2152,8 @@
         <w:br w:type="page"/>
       </w:r>
       <w:bookmarkStart w:id="0" w:name="_Toc105065922"/>
-      <w:bookmarkStart w:id="1" w:name="_Toc105746968"/>
-      <w:bookmarkStart w:id="2" w:name="X90928c1c654f53a7fb81dd706bfad3c6092bdff"/>
+      <w:bookmarkStart w:id="1" w:name="X90928c1c654f53a7fb81dd706bfad3c6092bdff"/>
+      <w:bookmarkStart w:id="2" w:name="_Toc105751512"/>
       <w:r>
         <w:rPr>
           <w:lang w:val="nb-NO"/>
@@ -2071,7 +2162,7 @@
         <w:t>Prosjektets målsetting/faglig innhold med delmål</w:t>
       </w:r>
       <w:bookmarkEnd w:id="0"/>
-      <w:bookmarkEnd w:id="1"/>
+      <w:bookmarkEnd w:id="2"/>
     </w:p>
     <w:p>
       <w:pPr>
@@ -2123,8 +2214,8 @@
         </w:rPr>
       </w:pPr>
       <w:bookmarkStart w:id="3" w:name="_Toc105065923"/>
-      <w:bookmarkStart w:id="4" w:name="_Toc105746969"/>
-      <w:bookmarkStart w:id="5" w:name="X74aa1f44974545bce5bfde2da84eb1223f283ab"/>
+      <w:bookmarkStart w:id="4" w:name="X74aa1f44974545bce5bfde2da84eb1223f283ab"/>
+      <w:bookmarkStart w:id="5" w:name="_Toc105751513"/>
       <w:r>
         <w:rPr>
           <w:lang w:val="nb-NO"/>
@@ -2132,7 +2223,7 @@
         <w:t>Hva er en stoppordliste og hvordan kan den bedre digitale løsninger?</w:t>
       </w:r>
       <w:bookmarkEnd w:id="3"/>
-      <w:bookmarkEnd w:id="4"/>
+      <w:bookmarkEnd w:id="5"/>
     </w:p>
     <w:p>
       <w:pPr>
@@ -2389,9 +2480,9 @@
         </w:rPr>
       </w:pPr>
       <w:bookmarkStart w:id="6" w:name="_Toc105065924"/>
-      <w:bookmarkStart w:id="7" w:name="_Toc105746970"/>
-      <w:bookmarkStart w:id="8" w:name="X139a303f04a69d2ee08d13b39bec4b389df6524"/>
-      <w:bookmarkEnd w:id="5"/>
+      <w:bookmarkStart w:id="7" w:name="X139a303f04a69d2ee08d13b39bec4b389df6524"/>
+      <w:bookmarkStart w:id="8" w:name="_Toc105751514"/>
+      <w:bookmarkEnd w:id="4"/>
       <w:r>
         <w:rPr>
           <w:lang w:val="nb-NO"/>
@@ -2413,7 +2504,7 @@
         <w:t>?</w:t>
       </w:r>
       <w:bookmarkEnd w:id="6"/>
-      <w:bookmarkEnd w:id="7"/>
+      <w:bookmarkEnd w:id="8"/>
     </w:p>
     <w:p>
       <w:pPr>
@@ -2590,9 +2681,9 @@
         </w:rPr>
       </w:pPr>
       <w:bookmarkStart w:id="9" w:name="_Toc105065925"/>
-      <w:bookmarkStart w:id="10" w:name="_Toc105746971"/>
-      <w:bookmarkStart w:id="11" w:name="hvordan-genereres-stoppordslistene"/>
-      <w:bookmarkEnd w:id="8"/>
+      <w:bookmarkStart w:id="10" w:name="hvordan-genereres-stoppordslistene"/>
+      <w:bookmarkStart w:id="11" w:name="_Toc105751515"/>
+      <w:bookmarkEnd w:id="7"/>
       <w:r>
         <w:rPr>
           <w:lang w:val="nb-NO"/>
@@ -2621,7 +2712,7 @@
         <w:t>stoppordslistene</w:t>
       </w:r>
       <w:bookmarkEnd w:id="9"/>
-      <w:bookmarkEnd w:id="10"/>
+      <w:bookmarkEnd w:id="11"/>
       <w:proofErr w:type="spellEnd"/>
     </w:p>
     <w:p>
@@ -2699,14 +2790,14 @@
       <w:pPr>
         <w:pStyle w:val="SourceCode"/>
         <w:rPr>
-          <w:lang w:val="nb-NO"/>
+          <w:lang w:val="en-US"/>
         </w:rPr>
       </w:pPr>
       <w:proofErr w:type="spellStart"/>
       <w:r>
         <w:rPr>
           <w:rStyle w:val="NormalTok"/>
-          <w:lang w:val="nb-NO"/>
+          <w:lang w:val="en-US"/>
         </w:rPr>
         <w:t>stopWordiness</w:t>
       </w:r>
@@ -2714,27 +2805,27 @@
       <w:r>
         <w:rPr>
           <w:rStyle w:val="NormalTok"/>
-          <w:lang w:val="nb-NO"/>
+          <w:lang w:val="en-US"/>
         </w:rPr>
         <w:t xml:space="preserve"> </w:t>
       </w:r>
       <w:r>
         <w:rPr>
           <w:rStyle w:val="OperatorTok"/>
-          <w:lang w:val="nb-NO"/>
+          <w:lang w:val="en-US"/>
         </w:rPr>
         <w:t>=</w:t>
       </w:r>
       <w:r>
         <w:rPr>
-          <w:lang w:val="nb-NO"/>
+          <w:lang w:val="en-US"/>
         </w:rPr>
         <w:br/>
       </w:r>
       <w:r>
         <w:rPr>
           <w:rStyle w:val="NormalTok"/>
-          <w:lang w:val="nb-NO"/>
+          <w:lang w:val="en-US"/>
         </w:rPr>
         <w:t xml:space="preserve">  (</w:t>
       </w:r>
@@ -2742,7 +2833,7 @@
       <w:r>
         <w:rPr>
           <w:rStyle w:val="NormalTok"/>
-          <w:lang w:val="nb-NO"/>
+          <w:lang w:val="en-US"/>
         </w:rPr>
         <w:t>termInCorpus</w:t>
       </w:r>
@@ -2750,21 +2841,21 @@
       <w:r>
         <w:rPr>
           <w:rStyle w:val="NormalTok"/>
-          <w:lang w:val="nb-NO"/>
+          <w:lang w:val="en-US"/>
         </w:rPr>
         <w:t xml:space="preserve"> </w:t>
       </w:r>
       <w:r>
         <w:rPr>
           <w:rStyle w:val="OperatorTok"/>
-          <w:lang w:val="nb-NO"/>
+          <w:lang w:val="en-US"/>
         </w:rPr>
         <w:t>/</w:t>
       </w:r>
       <w:r>
         <w:rPr>
           <w:rStyle w:val="NormalTok"/>
-          <w:lang w:val="nb-NO"/>
+          <w:lang w:val="en-US"/>
         </w:rPr>
         <w:t xml:space="preserve"> </w:t>
       </w:r>
@@ -2772,7 +2863,7 @@
       <w:r>
         <w:rPr>
           <w:rStyle w:val="NormalTok"/>
-          <w:lang w:val="nb-NO"/>
+          <w:lang w:val="en-US"/>
         </w:rPr>
         <w:t>totDocs</w:t>
       </w:r>
@@ -2780,49 +2871,49 @@
       <w:r>
         <w:rPr>
           <w:rStyle w:val="NormalTok"/>
-          <w:lang w:val="nb-NO"/>
+          <w:lang w:val="en-US"/>
         </w:rPr>
         <w:t xml:space="preserve">) </w:t>
       </w:r>
       <w:r>
         <w:rPr>
           <w:rStyle w:val="OperatorTok"/>
-          <w:lang w:val="nb-NO"/>
+          <w:lang w:val="en-US"/>
         </w:rPr>
         <w:t>*</w:t>
       </w:r>
       <w:r>
         <w:rPr>
           <w:rStyle w:val="NormalTok"/>
-          <w:lang w:val="nb-NO"/>
+          <w:lang w:val="en-US"/>
         </w:rPr>
         <w:t xml:space="preserve"> (</w:t>
       </w:r>
       <w:r>
         <w:rPr>
           <w:rStyle w:val="DecValTok"/>
-          <w:lang w:val="nb-NO"/>
+          <w:lang w:val="en-US"/>
         </w:rPr>
         <w:t>1</w:t>
       </w:r>
       <w:r>
         <w:rPr>
           <w:rStyle w:val="NormalTok"/>
-          <w:lang w:val="nb-NO"/>
+          <w:lang w:val="en-US"/>
         </w:rPr>
         <w:t xml:space="preserve"> </w:t>
       </w:r>
       <w:r>
         <w:rPr>
           <w:rStyle w:val="OperatorTok"/>
-          <w:lang w:val="nb-NO"/>
+          <w:lang w:val="en-US"/>
         </w:rPr>
         <w:t>/</w:t>
       </w:r>
       <w:r>
         <w:rPr>
           <w:rStyle w:val="NormalTok"/>
-          <w:lang w:val="nb-NO"/>
+          <w:lang w:val="en-US"/>
         </w:rPr>
         <w:t xml:space="preserve"> (</w:t>
       </w:r>
@@ -2830,28 +2921,28 @@
       <w:r>
         <w:rPr>
           <w:rStyle w:val="BuiltInTok"/>
-          <w:lang w:val="nb-NO"/>
+          <w:lang w:val="en-US"/>
         </w:rPr>
         <w:t>Math</w:t>
       </w:r>
       <w:r>
         <w:rPr>
           <w:rStyle w:val="OperatorTok"/>
-          <w:lang w:val="nb-NO"/>
+          <w:lang w:val="en-US"/>
         </w:rPr>
         <w:t>.</w:t>
       </w:r>
       <w:r>
         <w:rPr>
           <w:rStyle w:val="FunctionTok"/>
-          <w:lang w:val="nb-NO"/>
+          <w:lang w:val="en-US"/>
         </w:rPr>
         <w:t>log</w:t>
       </w:r>
       <w:r>
         <w:rPr>
           <w:rStyle w:val="NormalTok"/>
-          <w:lang w:val="nb-NO"/>
+          <w:lang w:val="en-US"/>
         </w:rPr>
         <w:t>(</w:t>
       </w:r>
@@ -2860,7 +2951,7 @@
       <w:r>
         <w:rPr>
           <w:rStyle w:val="NormalTok"/>
-          <w:lang w:val="nb-NO"/>
+          <w:lang w:val="en-US"/>
         </w:rPr>
         <w:t>totDocs</w:t>
       </w:r>
@@ -2868,14 +2959,14 @@
       <w:r>
         <w:rPr>
           <w:rStyle w:val="OperatorTok"/>
-          <w:lang w:val="nb-NO"/>
+          <w:lang w:val="en-US"/>
         </w:rPr>
         <w:t>/</w:t>
       </w:r>
       <w:r>
         <w:rPr>
           <w:rStyle w:val="NormalTok"/>
-          <w:lang w:val="nb-NO"/>
+          <w:lang w:val="en-US"/>
         </w:rPr>
         <w:t>(</w:t>
       </w:r>
@@ -2883,7 +2974,7 @@
       <w:r>
         <w:rPr>
           <w:rStyle w:val="NormalTok"/>
-          <w:lang w:val="nb-NO"/>
+          <w:lang w:val="en-US"/>
         </w:rPr>
         <w:t>termInDocs</w:t>
       </w:r>
@@ -2891,35 +2982,35 @@
       <w:r>
         <w:rPr>
           <w:rStyle w:val="NormalTok"/>
-          <w:lang w:val="nb-NO"/>
+          <w:lang w:val="en-US"/>
         </w:rPr>
         <w:t xml:space="preserve"> </w:t>
       </w:r>
       <w:r>
         <w:rPr>
           <w:rStyle w:val="OperatorTok"/>
-          <w:lang w:val="nb-NO"/>
+          <w:lang w:val="en-US"/>
         </w:rPr>
         <w:t>-</w:t>
       </w:r>
       <w:r>
         <w:rPr>
           <w:rStyle w:val="NormalTok"/>
-          <w:lang w:val="nb-NO"/>
+          <w:lang w:val="en-US"/>
         </w:rPr>
         <w:t xml:space="preserve"> </w:t>
       </w:r>
       <w:r>
         <w:rPr>
           <w:rStyle w:val="DecValTok"/>
-          <w:lang w:val="nb-NO"/>
+          <w:lang w:val="en-US"/>
         </w:rPr>
         <w:t>1</w:t>
       </w:r>
       <w:r>
         <w:rPr>
           <w:rStyle w:val="NormalTok"/>
-          <w:lang w:val="nb-NO"/>
+          <w:lang w:val="en-US"/>
         </w:rPr>
         <w:t>))))</w:t>
       </w:r>
@@ -3016,9 +3107,9 @@
         </w:rPr>
       </w:pPr>
       <w:bookmarkStart w:id="12" w:name="_Toc105065926"/>
-      <w:bookmarkStart w:id="13" w:name="_Toc105746972"/>
-      <w:bookmarkStart w:id="14" w:name="X80506ba973d50710f0bbc327fdcf984c701db37"/>
-      <w:bookmarkEnd w:id="11"/>
+      <w:bookmarkStart w:id="13" w:name="X80506ba973d50710f0bbc327fdcf984c701db37"/>
+      <w:bookmarkStart w:id="14" w:name="_Toc105751516"/>
+      <w:bookmarkEnd w:id="10"/>
       <w:r>
         <w:rPr>
           <w:lang w:val="nb-NO"/>
@@ -3026,7 +3117,7 @@
         <w:t>Kvalitetssikring og -heving - Manuelt arbeid vi søker om penger til</w:t>
       </w:r>
       <w:bookmarkEnd w:id="12"/>
-      <w:bookmarkEnd w:id="13"/>
+      <w:bookmarkEnd w:id="14"/>
     </w:p>
     <w:p>
       <w:pPr>
@@ -3402,16 +3493,16 @@
         <w:pStyle w:val="Overskrift2nummerert"/>
       </w:pPr>
       <w:bookmarkStart w:id="18" w:name="_Toc105065927"/>
-      <w:bookmarkStart w:id="19" w:name="_Toc105746973"/>
-      <w:bookmarkStart w:id="20" w:name="delmål"/>
-      <w:bookmarkEnd w:id="14"/>
+      <w:bookmarkStart w:id="19" w:name="delmål"/>
+      <w:bookmarkStart w:id="20" w:name="_Toc105751517"/>
+      <w:bookmarkEnd w:id="13"/>
       <w:bookmarkEnd w:id="17"/>
       <w:proofErr w:type="spellStart"/>
       <w:r>
         <w:t>Delmål</w:t>
       </w:r>
       <w:bookmarkEnd w:id="18"/>
-      <w:bookmarkEnd w:id="19"/>
+      <w:bookmarkEnd w:id="20"/>
       <w:proofErr w:type="spellEnd"/>
     </w:p>
     <w:p>
@@ -3581,10 +3672,10 @@
         </w:rPr>
       </w:pPr>
       <w:bookmarkStart w:id="21" w:name="_Toc105065928"/>
-      <w:bookmarkStart w:id="22" w:name="_Toc105746974"/>
-      <w:bookmarkStart w:id="23" w:name="begrunnelse-for-søknaden"/>
-      <w:bookmarkEnd w:id="2"/>
-      <w:bookmarkEnd w:id="20"/>
+      <w:bookmarkStart w:id="22" w:name="begrunnelse-for-søknaden"/>
+      <w:bookmarkStart w:id="23" w:name="_Toc105751518"/>
+      <w:bookmarkEnd w:id="1"/>
+      <w:bookmarkEnd w:id="19"/>
       <w:r>
         <w:rPr>
           <w:lang w:val="nb-NO"/>
@@ -3592,7 +3683,7 @@
         <w:t>Begrunnelse for søknaden</w:t>
       </w:r>
       <w:bookmarkEnd w:id="21"/>
-      <w:bookmarkEnd w:id="22"/>
+      <w:bookmarkEnd w:id="23"/>
     </w:p>
     <w:p>
       <w:pPr>
@@ -4259,9 +4350,9 @@
         <w:pStyle w:val="Overskrift1nummerert"/>
       </w:pPr>
       <w:bookmarkStart w:id="24" w:name="_Toc105065929"/>
-      <w:bookmarkStart w:id="25" w:name="_Toc105746975"/>
-      <w:bookmarkStart w:id="26" w:name="prosjektbeskrivelse-med-fremdriftsplan"/>
-      <w:bookmarkEnd w:id="23"/>
+      <w:bookmarkStart w:id="25" w:name="prosjektbeskrivelse-med-fremdriftsplan"/>
+      <w:bookmarkStart w:id="26" w:name="_Toc105751519"/>
+      <w:bookmarkEnd w:id="22"/>
       <w:proofErr w:type="spellStart"/>
       <w:r>
         <w:t>Prosjektbeskrivelse</w:t>
@@ -4275,7 +4366,7 @@
         <w:t>fremdriftsplan</w:t>
       </w:r>
       <w:bookmarkEnd w:id="24"/>
-      <w:bookmarkEnd w:id="25"/>
+      <w:bookmarkEnd w:id="26"/>
       <w:proofErr w:type="spellEnd"/>
     </w:p>
     <w:p>
@@ -4402,8 +4493,8 @@
         </w:rPr>
       </w:pPr>
       <w:bookmarkStart w:id="27" w:name="_Toc105065930"/>
-      <w:bookmarkStart w:id="28" w:name="_Toc105746976"/>
-      <w:bookmarkStart w:id="29" w:name="fremdriftsplan"/>
+      <w:bookmarkStart w:id="28" w:name="fremdriftsplan"/>
+      <w:bookmarkStart w:id="29" w:name="_Toc105751520"/>
       <w:r>
         <w:rPr>
           <w:lang w:val="nb-NO"/>
@@ -4411,7 +4502,7 @@
         <w:t>Fremdriftsplan</w:t>
       </w:r>
       <w:bookmarkEnd w:id="27"/>
-      <w:bookmarkEnd w:id="28"/>
+      <w:bookmarkEnd w:id="29"/>
     </w:p>
     <w:p>
       <w:pPr>
@@ -4420,7 +4511,7 @@
           <w:lang w:val="nb-NO"/>
         </w:rPr>
       </w:pPr>
-      <w:bookmarkStart w:id="30" w:name="_Toc105746977"/>
+      <w:bookmarkStart w:id="30" w:name="_Toc105751521"/>
       <w:r>
         <w:rPr>
           <w:lang w:val="nb-NO"/>
@@ -4487,7 +4578,7 @@
       <w:pPr>
         <w:pStyle w:val="Overskrift3nummerert"/>
       </w:pPr>
-      <w:bookmarkStart w:id="31" w:name="_Toc105746978"/>
+      <w:bookmarkStart w:id="31" w:name="_Toc105751522"/>
       <w:proofErr w:type="spellStart"/>
       <w:r>
         <w:t>Oktober</w:t>
@@ -4727,10 +4818,10 @@
         </w:rPr>
       </w:pPr>
       <w:bookmarkStart w:id="32" w:name="_Toc105065931"/>
-      <w:bookmarkStart w:id="33" w:name="_Toc105746979"/>
-      <w:bookmarkStart w:id="34" w:name="Xe30b95aacce27ffac084a15c680b69cb7ecc0cf"/>
-      <w:bookmarkEnd w:id="26"/>
-      <w:bookmarkEnd w:id="29"/>
+      <w:bookmarkStart w:id="33" w:name="Xe30b95aacce27ffac084a15c680b69cb7ecc0cf"/>
+      <w:bookmarkStart w:id="34" w:name="_Toc105751523"/>
+      <w:bookmarkEnd w:id="25"/>
+      <w:bookmarkEnd w:id="28"/>
       <w:r>
         <w:rPr>
           <w:lang w:val="nb-NO"/>
@@ -4738,7 +4829,7 @@
         <w:t>Prosjektets gjennomførbarhet / risikovurdering</w:t>
       </w:r>
       <w:bookmarkEnd w:id="32"/>
-      <w:bookmarkEnd w:id="33"/>
+      <w:bookmarkEnd w:id="34"/>
     </w:p>
     <w:p>
       <w:pPr>
@@ -4963,9 +5054,9 @@
         </w:rPr>
       </w:pPr>
       <w:bookmarkStart w:id="35" w:name="_Toc105065932"/>
-      <w:bookmarkStart w:id="36" w:name="_Toc105746980"/>
-      <w:bookmarkStart w:id="37" w:name="Xa3fa5d2534ad57bd8aec36c4af03aedbe9455e1"/>
-      <w:bookmarkEnd w:id="34"/>
+      <w:bookmarkStart w:id="36" w:name="Xa3fa5d2534ad57bd8aec36c4af03aedbe9455e1"/>
+      <w:bookmarkStart w:id="37" w:name="_Toc105751524"/>
+      <w:bookmarkEnd w:id="33"/>
       <w:r>
         <w:rPr>
           <w:lang w:val="nb-NO"/>
@@ -4979,7 +5070,7 @@
         <w:t>vordan prosjektet får effekt utover prosjektperiode</w:t>
       </w:r>
       <w:bookmarkEnd w:id="35"/>
-      <w:bookmarkEnd w:id="36"/>
+      <w:bookmarkEnd w:id="37"/>
     </w:p>
     <w:p>
       <w:pPr>
@@ -5224,9 +5315,9 @@
         </w:rPr>
       </w:pPr>
       <w:bookmarkStart w:id="38" w:name="_Toc105065933"/>
-      <w:bookmarkStart w:id="39" w:name="_Toc105746981"/>
-      <w:bookmarkStart w:id="40" w:name="X4e089b5dcfacd28ddc96931204f430d825ab5ed"/>
-      <w:bookmarkEnd w:id="37"/>
+      <w:bookmarkStart w:id="39" w:name="X4e089b5dcfacd28ddc96931204f430d825ab5ed"/>
+      <w:bookmarkStart w:id="40" w:name="_Toc105751525"/>
+      <w:bookmarkEnd w:id="36"/>
       <w:r>
         <w:rPr>
           <w:lang w:val="nb-NO"/>
@@ -5241,7 +5332,7 @@
         <w:t>vordan likestillingsperspektivet ivaretas i prosjektet</w:t>
       </w:r>
       <w:bookmarkEnd w:id="38"/>
-      <w:bookmarkEnd w:id="39"/>
+      <w:bookmarkEnd w:id="40"/>
     </w:p>
     <w:p>
       <w:pPr>
@@ -5380,9 +5471,9 @@
         </w:rPr>
       </w:pPr>
       <w:bookmarkStart w:id="41" w:name="_Toc105065934"/>
-      <w:bookmarkStart w:id="42" w:name="_Toc105746982"/>
-      <w:bookmarkStart w:id="43" w:name="X65b04b744f978d738a966d19b187a397b4c80a4"/>
-      <w:bookmarkEnd w:id="40"/>
+      <w:bookmarkStart w:id="42" w:name="X65b04b744f978d738a966d19b187a397b4c80a4"/>
+      <w:bookmarkStart w:id="43" w:name="_Toc105751526"/>
+      <w:bookmarkEnd w:id="39"/>
       <w:r>
         <w:rPr>
           <w:lang w:val="nb-NO"/>
@@ -5396,7 +5487,7 @@
         <w:t>vordan prosjektresultatet skal synliggjøres/publiseres</w:t>
       </w:r>
       <w:bookmarkEnd w:id="41"/>
-      <w:bookmarkEnd w:id="42"/>
+      <w:bookmarkEnd w:id="43"/>
     </w:p>
     <w:p>
       <w:pPr>
@@ -5724,9 +5815,9 @@
         </w:rPr>
       </w:pPr>
       <w:bookmarkStart w:id="44" w:name="_Toc105065935"/>
-      <w:bookmarkStart w:id="45" w:name="_Toc105746983"/>
-      <w:bookmarkStart w:id="46" w:name="X8143679da92867cf9d38b39e6f047015627f76a"/>
-      <w:bookmarkEnd w:id="43"/>
+      <w:bookmarkStart w:id="45" w:name="X8143679da92867cf9d38b39e6f047015627f76a"/>
+      <w:bookmarkStart w:id="46" w:name="_Toc105751527"/>
+      <w:bookmarkEnd w:id="42"/>
       <w:r>
         <w:rPr>
           <w:lang w:val="nb-NO"/>
@@ -5741,17 +5832,18 @@
         <w:t>udsjett som viser alle kostnadene og finansieringsplan</w:t>
       </w:r>
       <w:bookmarkEnd w:id="44"/>
-      <w:bookmarkEnd w:id="45"/>
+      <w:bookmarkEnd w:id="46"/>
     </w:p>
     <w:p>
       <w:pPr>
         <w:pStyle w:val="Overskrift2nummerert"/>
       </w:pPr>
-      <w:bookmarkStart w:id="47" w:name="_Toc105746984"/>
+      <w:bookmarkStart w:id="47" w:name="_Toc105751528"/>
       <w:proofErr w:type="spellStart"/>
       <w:r>
         <w:t>Finansieringsplan</w:t>
       </w:r>
+      <w:bookmarkEnd w:id="47"/>
       <w:proofErr w:type="spellEnd"/>
     </w:p>
     <w:p/>
@@ -5770,13 +5862,7 @@
         <w:rPr>
           <w:lang w:val="nb-NO"/>
         </w:rPr>
-        <w:t>73500 kroner i tilskudd fra Sametinget</w:t>
-      </w:r>
-      <w:r>
-        <w:rPr>
-          <w:lang w:val="nb-NO"/>
-        </w:rPr>
-        <w:t>.</w:t>
+        <w:t>73500 kroner i tilskudd fra Sametinget.</w:t>
       </w:r>
     </w:p>
     <w:p>
@@ -5821,6 +5907,7 @@
       <w:pPr>
         <w:pStyle w:val="Overskrift2nummerert"/>
       </w:pPr>
+      <w:bookmarkStart w:id="48" w:name="_Toc105751529"/>
       <w:proofErr w:type="spellStart"/>
       <w:r>
         <w:t>Gjenstående</w:t>
@@ -5836,7 +5923,7 @@
       <w:r>
         <w:t>idsbruk</w:t>
       </w:r>
-      <w:bookmarkEnd w:id="47"/>
+      <w:bookmarkEnd w:id="48"/>
       <w:proofErr w:type="spellEnd"/>
     </w:p>
     <w:p/>
@@ -6316,7 +6403,7 @@
       <w:pPr>
         <w:pStyle w:val="Overskrift2nummerert"/>
       </w:pPr>
-      <w:bookmarkStart w:id="48" w:name="_Toc105746985"/>
+      <w:bookmarkStart w:id="49" w:name="_Toc105751530"/>
       <w:r>
         <w:rPr>
           <w:lang w:val="nb-NO"/>
@@ -6324,7 +6411,6 @@
         <w:lastRenderedPageBreak/>
         <w:t xml:space="preserve">Tidligere </w:t>
       </w:r>
-      <w:bookmarkEnd w:id="48"/>
       <w:proofErr w:type="spellStart"/>
       <w:r>
         <w:t>investering</w:t>
@@ -6345,6 +6431,7 @@
       <w:r>
         <w:t>prosjektet</w:t>
       </w:r>
+      <w:bookmarkEnd w:id="49"/>
       <w:proofErr w:type="spellEnd"/>
     </w:p>
     <w:p>
@@ -6496,7 +6583,7 @@
         </w:rPr>
         <w:t>I tillegg kommer egeninnsats fra Espen Klem.</w:t>
       </w:r>
-      <w:bookmarkEnd w:id="46"/>
+      <w:bookmarkEnd w:id="45"/>
       <w:r>
         <w:rPr>
           <w:lang w:val="nb-NO"/>
@@ -34622,6 +34709,7 @@
     <w:rsid w:val="00057B7C"/>
     <w:rsid w:val="005621C2"/>
     <w:rsid w:val="005D5AA6"/>
+    <w:rsid w:val="00834EF3"/>
     <w:rsid w:val="00E34B21"/>
     <w:rsid w:val="00EB0D27"/>
   </w:rsids>
@@ -35299,12 +35387,6 @@
 </file>
 
 <file path=customXml/item1.xml><?xml version="1.0" encoding="utf-8"?>
-<p:properties xmlns:p="http://schemas.microsoft.com/office/2006/metadata/properties" xmlns:xsi="http://www.w3.org/2001/XMLSchema-instance" xmlns:pc="http://schemas.microsoft.com/office/infopath/2007/PartnerControls">
-  <documentManagement/>
-</p:properties>
-</file>
-
-<file path=customXml/item2.xml><?xml version="1.0" encoding="utf-8"?>
 <?mso-contentType ?>
 <FormTemplates xmlns="http://schemas.microsoft.com/sharepoint/v3/contenttype/forms">
   <Display>DocumentLibraryForm</Display>
@@ -35313,51 +35395,13 @@
 </FormTemplates>
 </file>
 
-<file path=customXml/item3.xml><?xml version="1.0" encoding="utf-8"?>
-<b:Sources xmlns:b="http://schemas.openxmlformats.org/officeDocument/2006/bibliography" xmlns="http://schemas.openxmlformats.org/officeDocument/2006/bibliography" SelectedStyle="\APASixthEditionOfficeOnline.xsl" StyleName="APA" Version="6"/>
+<file path=customXml/item2.xml><?xml version="1.0" encoding="utf-8"?>
+<p:properties xmlns:p="http://schemas.microsoft.com/office/2006/metadata/properties" xmlns:xsi="http://www.w3.org/2001/XMLSchema-instance" xmlns:pc="http://schemas.microsoft.com/office/infopath/2007/PartnerControls">
+  <documentManagement/>
+</p:properties>
 </file>
 
-<file path=customXml/item4.xml><?xml version="1.0" encoding="utf-8"?>
-<root xmlns="LPXML_extra15">
-  <namn>Espen Klem</namn>
-  <titel/>
-  <avdelning/>
-  <kontakt>
-    <telefon/>
-    <mobil/>
-    <epost/>
-    <adress>
-      <co/>
-      <box/>
-      <gata/>
-      <postnr/>
-      <ort/>
-      <land/>
-    </adress>
-  </kontakt>
-  <dokumenttyp/>
-  <version/>
-  <sklass/>
-  <datum/>
-  <dnr/>
-  <extra01/>
-  <extra02/>
-  <extra03/>
-  <extra04/>
-  <extra05/>
-  <extra06/>
-  <extra07/>
-  <extra08/>
-  <extra09>2022-06-02T00:00:00</extra09>
-  <extra10/>
-  <extra11/>
-  <extra12/>
-  <extra13/>
-  <extra15/>
-</root>
-</file>
-
-<file path=customXml/item5.xml><?xml version="1.0" encoding="utf-8"?>
+<file path=customXml/item3.xml><?xml version="1.0" encoding="utf-8"?>
 <ct:contentTypeSchema xmlns:ct="http://schemas.microsoft.com/office/2006/metadata/contentType" xmlns:ma="http://schemas.microsoft.com/office/2006/metadata/properties/metaAttributes" ct:_="" ma:_="" ma:contentTypeName="dokument" ma:contentTypeID="0x01010009D61AB8A77A0E47A66CCD7406471ACE" ma:contentTypeVersion="9" ma:contentTypeDescription="Skapa ett nytt dokument." ma:contentTypeScope="" ma:versionID="f5d23cbdf4235fa374fd5e924b8cf387">
   <xsd:schema xmlns:xsd="http://www.w3.org/2001/XMLSchema" xmlns:xs="http://www.w3.org/2001/XMLSchema" xmlns:p="http://schemas.microsoft.com/office/2006/metadata/properties" xmlns:ns2="a2c8835c-d3d0-4b69-b07f-f6fe9a9179bf" xmlns:ns3="07d149a3-ae10-47d9-91b5-5b543d868ada" targetNamespace="http://schemas.microsoft.com/office/2006/metadata/properties" ma:root="true" ma:fieldsID="7b26c4be6d0e6d5a4a58893de78d302d" ns2:_="" ns3:_="">
     <xsd:import namespace="a2c8835c-d3d0-4b69-b07f-f6fe9a9179bf"/>
@@ -35554,7 +35598,59 @@
 </ct:contentTypeSchema>
 </file>
 
+<file path=customXml/item4.xml><?xml version="1.0" encoding="utf-8"?>
+<root xmlns="LPXML_extra15">
+  <namn>Espen Klem</namn>
+  <titel/>
+  <avdelning/>
+  <kontakt>
+    <telefon/>
+    <mobil/>
+    <epost/>
+    <adress>
+      <co/>
+      <box/>
+      <gata/>
+      <postnr/>
+      <ort/>
+      <land/>
+    </adress>
+  </kontakt>
+  <dokumenttyp/>
+  <version/>
+  <sklass/>
+  <datum/>
+  <dnr/>
+  <extra01/>
+  <extra02/>
+  <extra03/>
+  <extra04/>
+  <extra05/>
+  <extra06/>
+  <extra07/>
+  <extra08/>
+  <extra09>2022-06-02T00:00:00</extra09>
+  <extra10/>
+  <extra11/>
+  <extra12/>
+  <extra13/>
+  <extra15/>
+</root>
+</file>
+
+<file path=customXml/item5.xml><?xml version="1.0" encoding="utf-8"?>
+<b:Sources xmlns:b="http://schemas.openxmlformats.org/officeDocument/2006/bibliography" xmlns="http://schemas.openxmlformats.org/officeDocument/2006/bibliography" SelectedStyle="\APASixthEditionOfficeOnline.xsl" StyleName="APA" Version="6"/>
+</file>
+
 <file path=customXml/itemProps1.xml><?xml version="1.0" encoding="utf-8"?>
+<ds:datastoreItem xmlns:ds="http://schemas.openxmlformats.org/officeDocument/2006/customXml" ds:itemID="{FBC5DE59-63FB-4A58-BAB8-113E200A86F3}">
+  <ds:schemaRefs>
+    <ds:schemaRef ds:uri="http://schemas.microsoft.com/sharepoint/v3/contenttype/forms"/>
+  </ds:schemaRefs>
+</ds:datastoreItem>
+</file>
+
+<file path=customXml/itemProps2.xml><?xml version="1.0" encoding="utf-8"?>
 <ds:datastoreItem xmlns:ds="http://schemas.openxmlformats.org/officeDocument/2006/customXml" ds:itemID="{6D0D72B3-F88C-4A77-9750-2E06473B2FB3}">
   <ds:schemaRefs>
     <ds:schemaRef ds:uri="http://schemas.microsoft.com/office/2006/metadata/properties"/>
@@ -35563,31 +35659,7 @@
 </ds:datastoreItem>
 </file>
 
-<file path=customXml/itemProps2.xml><?xml version="1.0" encoding="utf-8"?>
-<ds:datastoreItem xmlns:ds="http://schemas.openxmlformats.org/officeDocument/2006/customXml" ds:itemID="{FBC5DE59-63FB-4A58-BAB8-113E200A86F3}">
-  <ds:schemaRefs>
-    <ds:schemaRef ds:uri="http://schemas.microsoft.com/sharepoint/v3/contenttype/forms"/>
-  </ds:schemaRefs>
-</ds:datastoreItem>
-</file>
-
 <file path=customXml/itemProps3.xml><?xml version="1.0" encoding="utf-8"?>
-<ds:datastoreItem xmlns:ds="http://schemas.openxmlformats.org/officeDocument/2006/customXml" ds:itemID="{2BCC0922-EADE-43AF-B3EE-7B1FE1D73166}">
-  <ds:schemaRefs>
-    <ds:schemaRef ds:uri="http://schemas.openxmlformats.org/officeDocument/2006/bibliography"/>
-  </ds:schemaRefs>
-</ds:datastoreItem>
-</file>
-
-<file path=customXml/itemProps4.xml><?xml version="1.0" encoding="utf-8"?>
-<ds:datastoreItem xmlns:ds="http://schemas.openxmlformats.org/officeDocument/2006/customXml" ds:itemID="{D09B5987-3D06-428C-842C-3653D37F1F77}">
-  <ds:schemaRefs>
-    <ds:schemaRef ds:uri="LPXML_extra15"/>
-  </ds:schemaRefs>
-</ds:datastoreItem>
-</file>
-
-<file path=customXml/itemProps5.xml><?xml version="1.0" encoding="utf-8"?>
 <ds:datastoreItem xmlns:ds="http://schemas.openxmlformats.org/officeDocument/2006/customXml" ds:itemID="{CD93D929-EC3B-40A8-B992-834CB2EC8A1B}">
   <ds:schemaRefs>
     <ds:schemaRef ds:uri="http://schemas.microsoft.com/office/2006/metadata/contentType"/>
@@ -35604,4 +35676,20 @@
     <ds:schemaRef ds:uri="http://schemas.microsoft.com/internal/obd"/>
   </ds:schemaRefs>
 </ds:datastoreItem>
+</file>
+
+<file path=customXml/itemProps4.xml><?xml version="1.0" encoding="utf-8"?>
+<ds:datastoreItem xmlns:ds="http://schemas.openxmlformats.org/officeDocument/2006/customXml" ds:itemID="{D09B5987-3D06-428C-842C-3653D37F1F77}">
+  <ds:schemaRefs>
+    <ds:schemaRef ds:uri="LPXML_extra15"/>
+  </ds:schemaRefs>
+</ds:datastoreItem>
+</file>
+
+<file path=customXml/itemProps5.xml><?xml version="1.0" encoding="utf-8"?>
+<ds:datastoreItem xmlns:ds="http://schemas.openxmlformats.org/officeDocument/2006/customXml" ds:itemID="{2BCC0922-EADE-43AF-B3EE-7B1FE1D73166}">
+  <ds:schemaRefs>
+    <ds:schemaRef ds:uri="http://schemas.openxmlformats.org/officeDocument/2006/bibliography"/>
+  </ds:schemaRefs>
+</ds:datastoreItem>
 </file>
</xml_diff>

<commit_message>
Application finished, signed and sent
</commit_message>
<xml_diff>
--- a/project_documents/application-draft.docx
+++ b/project_documents/application-draft.docx
@@ -129,51 +129,19 @@
               <w:t xml:space="preserve"> av</w:t>
             </w:r>
           </w:p>
-          <w:sdt>
-            <w:sdtPr>
+          <w:p>
+            <w:pPr>
               <w:rPr>
                 <w:lang w:val="nb-NO"/>
               </w:rPr>
-              <w:id w:val="-2120202574"/>
-              <w:placeholder>
-                <w:docPart w:val="C7DA83C0E7008640B94F6A1FF599A9B7"/>
-              </w:placeholder>
-              <w:temporary/>
-              <w:showingPlcHdr/>
-              <w:text w:multiLine="1"/>
-            </w:sdtPr>
-            <w:sdtEndPr/>
-            <w:sdtContent>
-              <w:p>
-                <w:pPr>
-                  <w:rPr>
-                    <w:lang w:val="nb-NO"/>
-                  </w:rPr>
-                </w:pPr>
-                <w:r>
-                  <w:rPr>
-                    <w:rStyle w:val="PlaceholderText"/>
-                    <w:lang w:val="nb-NO"/>
-                  </w:rPr>
-                  <w:t>Na</w:t>
-                </w:r>
-                <w:r>
-                  <w:rPr>
-                    <w:rStyle w:val="PlaceholderText"/>
-                    <w:lang w:val="nb-NO"/>
-                  </w:rPr>
-                  <w:t>v</w:t>
-                </w:r>
-                <w:r>
-                  <w:rPr>
-                    <w:rStyle w:val="PlaceholderText"/>
-                    <w:lang w:val="nb-NO"/>
-                  </w:rPr>
-                  <w:t>n</w:t>
-                </w:r>
-              </w:p>
-            </w:sdtContent>
-          </w:sdt>
+            </w:pPr>
+            <w:r>
+              <w:rPr>
+                <w:lang w:val="nb-NO"/>
+              </w:rPr>
+              <w:t>Petter Hellevik</w:t>
+            </w:r>
+          </w:p>
         </w:tc>
         <w:tc>
           <w:tcPr>
@@ -211,7 +179,7 @@
                 <w:docPart w:val="E5F0B15E15C62D4E9B538B4022DB8F70"/>
               </w:placeholder>
               <w:dataBinding w:prefixMappings="xmlns:ns0='LPXML_extra15' " w:xpath="/ns0:root[1]/ns0:extra09[1]" w:storeItemID="{D09B5987-3D06-428C-842C-3653D37F1F77}"/>
-              <w:date w:fullDate="2022-06-02T00:00:00Z">
+              <w:date w:fullDate="2022-06-15T00:00:00Z">
                 <w:dateFormat w:val="dd.MM.yyyy"/>
                 <w:lid w:val="nb-NO"/>
                 <w:storeMappedDataAs w:val="dateTime"/>
@@ -231,7 +199,7 @@
                   <w:rPr>
                     <w:lang w:val="nb-NO"/>
                   </w:rPr>
-                  <w:t>02.06.2022</w:t>
+                  <w:t>15.06.2022</w:t>
                 </w:r>
               </w:p>
             </w:sdtContent>
@@ -2152,8 +2120,8 @@
         <w:br w:type="page"/>
       </w:r>
       <w:bookmarkStart w:id="0" w:name="_Toc105065922"/>
-      <w:bookmarkStart w:id="1" w:name="X90928c1c654f53a7fb81dd706bfad3c6092bdff"/>
-      <w:bookmarkStart w:id="2" w:name="_Toc105751512"/>
+      <w:bookmarkStart w:id="1" w:name="_Toc105751512"/>
+      <w:bookmarkStart w:id="2" w:name="X90928c1c654f53a7fb81dd706bfad3c6092bdff"/>
       <w:r>
         <w:rPr>
           <w:lang w:val="nb-NO"/>
@@ -2162,7 +2130,7 @@
         <w:t>Prosjektets målsetting/faglig innhold med delmål</w:t>
       </w:r>
       <w:bookmarkEnd w:id="0"/>
-      <w:bookmarkEnd w:id="2"/>
+      <w:bookmarkEnd w:id="1"/>
     </w:p>
     <w:p>
       <w:pPr>
@@ -2194,15 +2162,9 @@
     </w:p>
     <w:p>
       <w:pPr>
-        <w:pStyle w:val="BodyText"/>
-        <w:rPr>
-          <w:lang w:val="nb-NO"/>
-        </w:rPr>
+        <w:pStyle w:val="FirstParagraph"/>
       </w:pPr>
       <w:r>
-        <w:rPr>
-          <w:lang w:val="nb-NO"/>
-        </w:rPr>
         <w:t>Dette så hvem som helst skal kunne lage/utvikle gode teknologiløsninger hvor du trenger en form for språkforståelse for de samiske språkene nordsamisk, lulesamisk og sørsamisk.</w:t>
       </w:r>
     </w:p>
@@ -2214,8 +2176,8 @@
         </w:rPr>
       </w:pPr>
       <w:bookmarkStart w:id="3" w:name="_Toc105065923"/>
-      <w:bookmarkStart w:id="4" w:name="X74aa1f44974545bce5bfde2da84eb1223f283ab"/>
-      <w:bookmarkStart w:id="5" w:name="_Toc105751513"/>
+      <w:bookmarkStart w:id="4" w:name="_Toc105751513"/>
+      <w:bookmarkStart w:id="5" w:name="X74aa1f44974545bce5bfde2da84eb1223f283ab"/>
       <w:r>
         <w:rPr>
           <w:lang w:val="nb-NO"/>
@@ -2223,7 +2185,7 @@
         <w:t>Hva er en stoppordliste og hvordan kan den bedre digitale løsninger?</w:t>
       </w:r>
       <w:bookmarkEnd w:id="3"/>
-      <w:bookmarkEnd w:id="5"/>
+      <w:bookmarkEnd w:id="4"/>
     </w:p>
     <w:p>
       <w:pPr>
@@ -2264,76 +2226,46 @@
     </w:p>
     <w:p>
       <w:pPr>
-        <w:pStyle w:val="BodyText"/>
-        <w:rPr>
-          <w:lang w:val="nb-NO"/>
-        </w:rPr>
+        <w:pStyle w:val="FirstParagraph"/>
       </w:pPr>
       <w:proofErr w:type="spellStart"/>
       <w:r>
-        <w:rPr>
-          <w:lang w:val="nb-NO"/>
-        </w:rPr>
         <w:t>Stoppord</w:t>
       </w:r>
       <w:proofErr w:type="spellEnd"/>
       <w:r>
-        <w:rPr>
-          <w:lang w:val="nb-NO"/>
-        </w:rPr>
         <w:t xml:space="preserve"> er ord som brukes ofte og har lite meningsbærende innhold. De er derfor lite egnet til bruk i digital tekstanalyse. Eksempler fra bokmål kan være “og”, “eller”, “men”, “for”, “å”, “en”, “ei”, “et”, men også veldig mange andre ord. Det finnes ingen universell eller definitiv liste over </w:t>
       </w:r>
       <w:proofErr w:type="spellStart"/>
       <w:r>
-        <w:rPr>
-          <w:lang w:val="nb-NO"/>
-        </w:rPr>
         <w:t>stoppord</w:t>
       </w:r>
       <w:proofErr w:type="spellEnd"/>
       <w:r>
-        <w:rPr>
-          <w:lang w:val="nb-NO"/>
-        </w:rPr>
         <w:t xml:space="preserve"> for et gitt språk. Ei heller gitte regler for hvordan identifisere dem. Hovedregelen er uansett at substantiver og de fleste verb ikke skal med i en </w:t>
       </w:r>
       <w:proofErr w:type="spellStart"/>
       <w:r>
-        <w:rPr>
-          <w:lang w:val="nb-NO"/>
-        </w:rPr>
         <w:t>stoppordsliste</w:t>
       </w:r>
       <w:proofErr w:type="spellEnd"/>
       <w:r>
-        <w:rPr>
-          <w:lang w:val="nb-NO"/>
-        </w:rPr>
         <w:t>.</w:t>
       </w:r>
     </w:p>
     <w:p>
       <w:pPr>
-        <w:pStyle w:val="BodyText"/>
+        <w:pStyle w:val="FirstParagraph"/>
       </w:pPr>
       <w:r>
-        <w:rPr>
-          <w:lang w:val="nb-NO"/>
-        </w:rPr>
         <w:t xml:space="preserve">En stoppordliste er en liste med typiske </w:t>
       </w:r>
       <w:proofErr w:type="spellStart"/>
       <w:r>
-        <w:rPr>
-          <w:lang w:val="nb-NO"/>
-        </w:rPr>
         <w:t>stoppord</w:t>
       </w:r>
       <w:proofErr w:type="spellEnd"/>
       <w:r>
-        <w:rPr>
-          <w:lang w:val="nb-NO"/>
-        </w:rPr>
         <w:t xml:space="preserve"> for et gitt formål. </w:t>
       </w:r>
       <w:proofErr w:type="spellStart"/>
@@ -2480,9 +2412,9 @@
         </w:rPr>
       </w:pPr>
       <w:bookmarkStart w:id="6" w:name="_Toc105065924"/>
-      <w:bookmarkStart w:id="7" w:name="X139a303f04a69d2ee08d13b39bec4b389df6524"/>
-      <w:bookmarkStart w:id="8" w:name="_Toc105751514"/>
-      <w:bookmarkEnd w:id="4"/>
+      <w:bookmarkStart w:id="7" w:name="_Toc105751514"/>
+      <w:bookmarkStart w:id="8" w:name="X139a303f04a69d2ee08d13b39bec4b389df6524"/>
+      <w:bookmarkEnd w:id="5"/>
       <w:r>
         <w:rPr>
           <w:lang w:val="nb-NO"/>
@@ -2504,7 +2436,7 @@
         <w:t>?</w:t>
       </w:r>
       <w:bookmarkEnd w:id="6"/>
-      <w:bookmarkEnd w:id="8"/>
+      <w:bookmarkEnd w:id="7"/>
     </w:p>
     <w:p>
       <w:pPr>
@@ -2549,6 +2481,7 @@
         <w:rPr>
           <w:lang w:val="nb-NO"/>
         </w:rPr>
+        <w:lastRenderedPageBreak/>
         <w:t xml:space="preserve">Ved å fjerne </w:t>
       </w:r>
       <w:proofErr w:type="spellStart"/>
@@ -2578,7 +2511,6 @@
         <w:rPr>
           <w:lang w:val="nb-NO"/>
         </w:rPr>
-        <w:lastRenderedPageBreak/>
         <w:t xml:space="preserve">Når du søker i en </w:t>
       </w:r>
       <w:proofErr w:type="gramStart"/>
@@ -2681,9 +2613,9 @@
         </w:rPr>
       </w:pPr>
       <w:bookmarkStart w:id="9" w:name="_Toc105065925"/>
-      <w:bookmarkStart w:id="10" w:name="hvordan-genereres-stoppordslistene"/>
-      <w:bookmarkStart w:id="11" w:name="_Toc105751515"/>
-      <w:bookmarkEnd w:id="7"/>
+      <w:bookmarkStart w:id="10" w:name="_Toc105751515"/>
+      <w:bookmarkStart w:id="11" w:name="hvordan-genereres-stoppordslistene"/>
+      <w:bookmarkEnd w:id="8"/>
       <w:r>
         <w:rPr>
           <w:lang w:val="nb-NO"/>
@@ -2712,7 +2644,7 @@
         <w:t>stoppordslistene</w:t>
       </w:r>
       <w:bookmarkEnd w:id="9"/>
-      <w:bookmarkEnd w:id="11"/>
+      <w:bookmarkEnd w:id="10"/>
       <w:proofErr w:type="spellEnd"/>
     </w:p>
     <w:p>
@@ -2746,43 +2678,25 @@
     </w:p>
     <w:p>
       <w:pPr>
-        <w:pStyle w:val="BodyText"/>
-        <w:rPr>
-          <w:lang w:val="nb-NO"/>
-        </w:rPr>
+        <w:pStyle w:val="FirstParagraph"/>
       </w:pPr>
       <w:r>
-        <w:rPr>
-          <w:lang w:val="nb-NO"/>
-        </w:rPr>
         <w:t xml:space="preserve">Innholdet blir så kjørt gjennom et program som kalkulerer hvor </w:t>
       </w:r>
       <w:proofErr w:type="spellStart"/>
       <w:r>
-        <w:rPr>
-          <w:lang w:val="nb-NO"/>
-        </w:rPr>
         <w:t>stoppords-aktig</w:t>
       </w:r>
       <w:proofErr w:type="spellEnd"/>
       <w:r>
-        <w:rPr>
-          <w:lang w:val="nb-NO"/>
-        </w:rPr>
         <w:t xml:space="preserve"> hvert ord er. Grunnlaget for denne kalkuleringen er hvor mange ganger et ord er brukt i et sett med dokumenter, kombinert med hvor mange dokumenter ordet finnes i.</w:t>
       </w:r>
     </w:p>
     <w:p>
       <w:pPr>
-        <w:pStyle w:val="BodyText"/>
-        <w:rPr>
-          <w:lang w:val="nb-NO"/>
-        </w:rPr>
+        <w:pStyle w:val="FirstParagraph"/>
       </w:pPr>
       <w:r>
-        <w:rPr>
-          <w:lang w:val="nb-NO"/>
-        </w:rPr>
         <w:t>Den spesifikke beregningen er:</w:t>
       </w:r>
     </w:p>
@@ -3107,9 +3021,9 @@
         </w:rPr>
       </w:pPr>
       <w:bookmarkStart w:id="12" w:name="_Toc105065926"/>
-      <w:bookmarkStart w:id="13" w:name="X80506ba973d50710f0bbc327fdcf984c701db37"/>
-      <w:bookmarkStart w:id="14" w:name="_Toc105751516"/>
-      <w:bookmarkEnd w:id="10"/>
+      <w:bookmarkStart w:id="13" w:name="_Toc105751516"/>
+      <w:bookmarkStart w:id="14" w:name="X80506ba973d50710f0bbc327fdcf984c701db37"/>
+      <w:bookmarkEnd w:id="11"/>
       <w:r>
         <w:rPr>
           <w:lang w:val="nb-NO"/>
@@ -3117,7 +3031,7 @@
         <w:t>Kvalitetssikring og -heving - Manuelt arbeid vi søker om penger til</w:t>
       </w:r>
       <w:bookmarkEnd w:id="12"/>
-      <w:bookmarkEnd w:id="14"/>
+      <w:bookmarkEnd w:id="13"/>
     </w:p>
     <w:p>
       <w:pPr>
@@ -3198,6 +3112,7 @@
         <w:rPr>
           <w:lang w:val="nb-NO"/>
         </w:rPr>
+        <w:lastRenderedPageBreak/>
         <w:t>Rødlisting av ord</w:t>
       </w:r>
     </w:p>
@@ -3240,14 +3155,7 @@
         <w:rPr>
           <w:lang w:val="nb-NO"/>
         </w:rPr>
-        <w:t xml:space="preserve"> til minst. Kanskje prosjektet ser at de 200 første ordene i </w:t>
-      </w:r>
-      <w:r>
-        <w:rPr>
-          <w:lang w:val="nb-NO"/>
-        </w:rPr>
-        <w:lastRenderedPageBreak/>
-        <w:t xml:space="preserve">hovedsak kan brukes som </w:t>
+        <w:t xml:space="preserve"> til minst. Kanskje prosjektet ser at de 200 første ordene i hovedsak kan brukes som </w:t>
       </w:r>
       <w:proofErr w:type="spellStart"/>
       <w:r>
@@ -3294,115 +3202,67 @@
     </w:p>
     <w:p>
       <w:pPr>
-        <w:pStyle w:val="BodyText"/>
-        <w:rPr>
-          <w:lang w:val="nb-NO"/>
-        </w:rPr>
+        <w:pStyle w:val="FirstParagraph"/>
       </w:pPr>
       <w:r>
-        <w:rPr>
-          <w:lang w:val="nb-NO"/>
-        </w:rPr>
         <w:t xml:space="preserve">Fordelene med å legge disse ordene til en rødliste, istedenfor å bare fjerne de på slutten av prosjektet er at du kan fortsette den automatiske innhentingen av nytt innhold og forbedre </w:t>
       </w:r>
       <w:proofErr w:type="spellStart"/>
       <w:r>
-        <w:rPr>
-          <w:lang w:val="nb-NO"/>
-        </w:rPr>
         <w:t>stoppordslistene</w:t>
       </w:r>
       <w:proofErr w:type="spellEnd"/>
       <w:r>
-        <w:rPr>
-          <w:lang w:val="nb-NO"/>
-        </w:rPr>
         <w:t xml:space="preserve"> og samtidig holde de rødlistede ordene ute av sluttresultatet.</w:t>
       </w:r>
     </w:p>
     <w:p>
       <w:pPr>
-        <w:pStyle w:val="BodyText"/>
-        <w:rPr>
-          <w:lang w:val="nb-NO"/>
-        </w:rPr>
+        <w:pStyle w:val="FirstParagraph"/>
       </w:pPr>
       <w:r>
-        <w:rPr>
-          <w:lang w:val="nb-NO"/>
-        </w:rPr>
         <w:t xml:space="preserve">Rødlister gjør at vi kan øke kvaliteten på </w:t>
       </w:r>
       <w:proofErr w:type="spellStart"/>
       <w:r>
-        <w:rPr>
-          <w:lang w:val="nb-NO"/>
-        </w:rPr>
         <w:t>stoppordslistene</w:t>
       </w:r>
       <w:proofErr w:type="spellEnd"/>
       <w:r>
-        <w:rPr>
-          <w:lang w:val="nb-NO"/>
-        </w:rPr>
         <w:t xml:space="preserve"> ut over prosjektets tidsrammer. Dette er særlig viktig for lulesamisk- og sørsamisk </w:t>
       </w:r>
       <w:proofErr w:type="spellStart"/>
       <w:r>
-        <w:rPr>
-          <w:lang w:val="nb-NO"/>
-        </w:rPr>
         <w:t>stoppordsliste</w:t>
       </w:r>
       <w:proofErr w:type="spellEnd"/>
       <w:r>
-        <w:rPr>
-          <w:lang w:val="nb-NO"/>
-        </w:rPr>
         <w:t xml:space="preserve"> hvor mengden tekstinnhold er lite.</w:t>
       </w:r>
     </w:p>
     <w:p>
       <w:pPr>
-        <w:pStyle w:val="Heading4"/>
-        <w:rPr>
-          <w:lang w:val="nb-NO"/>
-        </w:rPr>
+        <w:pStyle w:val="FirstParagraph"/>
       </w:pPr>
       <w:bookmarkStart w:id="17" w:name="X01c2ac76f88f0d979c09c46d9ee63e7511a5abd"/>
       <w:bookmarkEnd w:id="16"/>
       <w:r>
-        <w:rPr>
-          <w:lang w:val="nb-NO"/>
-        </w:rPr>
         <w:t xml:space="preserve">Hva er grensen for </w:t>
       </w:r>
       <w:proofErr w:type="spellStart"/>
       <w:r>
-        <w:rPr>
-          <w:lang w:val="nb-NO"/>
-        </w:rPr>
         <w:t>stoppord</w:t>
       </w:r>
       <w:proofErr w:type="spellEnd"/>
       <w:r>
-        <w:rPr>
-          <w:lang w:val="nb-NO"/>
-        </w:rPr>
         <w:t xml:space="preserve"> og ikke-</w:t>
       </w:r>
       <w:proofErr w:type="spellStart"/>
       <w:r>
-        <w:rPr>
-          <w:lang w:val="nb-NO"/>
-        </w:rPr>
         <w:t>stoppord</w:t>
       </w:r>
       <w:proofErr w:type="spellEnd"/>
       <w:r>
-        <w:rPr>
-          <w:lang w:val="nb-NO"/>
-        </w:rPr>
         <w:t xml:space="preserve"> - Hvor setter du grensa?</w:t>
       </w:r>
     </w:p>
@@ -3493,16 +3353,16 @@
         <w:pStyle w:val="Overskrift2nummerert"/>
       </w:pPr>
       <w:bookmarkStart w:id="18" w:name="_Toc105065927"/>
-      <w:bookmarkStart w:id="19" w:name="delmål"/>
-      <w:bookmarkStart w:id="20" w:name="_Toc105751517"/>
-      <w:bookmarkEnd w:id="13"/>
+      <w:bookmarkStart w:id="19" w:name="_Toc105751517"/>
+      <w:bookmarkStart w:id="20" w:name="delmål"/>
+      <w:bookmarkEnd w:id="14"/>
       <w:bookmarkEnd w:id="17"/>
       <w:proofErr w:type="spellStart"/>
       <w:r>
         <w:t>Delmål</w:t>
       </w:r>
       <w:bookmarkEnd w:id="18"/>
-      <w:bookmarkEnd w:id="20"/>
+      <w:bookmarkEnd w:id="19"/>
       <w:proofErr w:type="spellEnd"/>
     </w:p>
     <w:p>
@@ -3672,18 +3532,19 @@
         </w:rPr>
       </w:pPr>
       <w:bookmarkStart w:id="21" w:name="_Toc105065928"/>
-      <w:bookmarkStart w:id="22" w:name="begrunnelse-for-søknaden"/>
-      <w:bookmarkStart w:id="23" w:name="_Toc105751518"/>
-      <w:bookmarkEnd w:id="1"/>
-      <w:bookmarkEnd w:id="19"/>
+      <w:bookmarkStart w:id="22" w:name="_Toc105751518"/>
+      <w:bookmarkStart w:id="23" w:name="begrunnelse-for-søknaden"/>
+      <w:bookmarkEnd w:id="2"/>
+      <w:bookmarkEnd w:id="20"/>
       <w:r>
         <w:rPr>
           <w:lang w:val="nb-NO"/>
         </w:rPr>
+        <w:lastRenderedPageBreak/>
         <w:t>Begrunnelse for søknaden</w:t>
       </w:r>
       <w:bookmarkEnd w:id="21"/>
-      <w:bookmarkEnd w:id="23"/>
+      <w:bookmarkEnd w:id="22"/>
     </w:p>
     <w:p>
       <w:pPr>
@@ -3773,7 +3634,6 @@
         <w:rPr>
           <w:lang w:val="nb-NO"/>
         </w:rPr>
-        <w:lastRenderedPageBreak/>
         <w:t>Programatisk</w:t>
       </w:r>
       <w:proofErr w:type="spellEnd"/>
@@ -4350,11 +4210,12 @@
         <w:pStyle w:val="Overskrift1nummerert"/>
       </w:pPr>
       <w:bookmarkStart w:id="24" w:name="_Toc105065929"/>
-      <w:bookmarkStart w:id="25" w:name="prosjektbeskrivelse-med-fremdriftsplan"/>
-      <w:bookmarkStart w:id="26" w:name="_Toc105751519"/>
-      <w:bookmarkEnd w:id="22"/>
+      <w:bookmarkStart w:id="25" w:name="_Toc105751519"/>
+      <w:bookmarkStart w:id="26" w:name="prosjektbeskrivelse-med-fremdriftsplan"/>
+      <w:bookmarkEnd w:id="23"/>
       <w:proofErr w:type="spellStart"/>
       <w:r>
+        <w:lastRenderedPageBreak/>
         <w:t>Prosjektbeskrivelse</w:t>
       </w:r>
       <w:proofErr w:type="spellEnd"/>
@@ -4366,7 +4227,7 @@
         <w:t>fremdriftsplan</w:t>
       </w:r>
       <w:bookmarkEnd w:id="24"/>
-      <w:bookmarkEnd w:id="26"/>
+      <w:bookmarkEnd w:id="25"/>
       <w:proofErr w:type="spellEnd"/>
     </w:p>
     <w:p>
@@ -4389,7 +4250,6 @@
       </w:pPr>
       <w:proofErr w:type="spellStart"/>
       <w:r>
-        <w:lastRenderedPageBreak/>
         <w:t>Prosjektleder</w:t>
       </w:r>
       <w:proofErr w:type="spellEnd"/>
@@ -4493,8 +4353,8 @@
         </w:rPr>
       </w:pPr>
       <w:bookmarkStart w:id="27" w:name="_Toc105065930"/>
-      <w:bookmarkStart w:id="28" w:name="fremdriftsplan"/>
-      <w:bookmarkStart w:id="29" w:name="_Toc105751520"/>
+      <w:bookmarkStart w:id="28" w:name="_Toc105751520"/>
+      <w:bookmarkStart w:id="29" w:name="fremdriftsplan"/>
       <w:r>
         <w:rPr>
           <w:lang w:val="nb-NO"/>
@@ -4502,7 +4362,7 @@
         <w:t>Fremdriftsplan</w:t>
       </w:r>
       <w:bookmarkEnd w:id="27"/>
-      <w:bookmarkEnd w:id="29"/>
+      <w:bookmarkEnd w:id="28"/>
     </w:p>
     <w:p>
       <w:pPr>
@@ -4511,14 +4371,12 @@
           <w:lang w:val="nb-NO"/>
         </w:rPr>
       </w:pPr>
-      <w:bookmarkStart w:id="30" w:name="_Toc105751521"/>
       <w:r>
         <w:rPr>
           <w:lang w:val="nb-NO"/>
         </w:rPr>
-        <w:t>Fra midten av august og fram til oktober</w:t>
-      </w:r>
-      <w:bookmarkEnd w:id="30"/>
+        <w:t>September / oktober</w:t>
+      </w:r>
     </w:p>
     <w:p>
       <w:pPr>
@@ -4571,14 +4429,28 @@
         <w:rPr>
           <w:lang w:val="nb-NO"/>
         </w:rPr>
-        <w:t>Starte koordinering av arbeidet Levi Sørum og to andre skal gjøre - Espen Klem</w:t>
+        <w:t xml:space="preserve">Forberede </w:t>
+      </w:r>
+      <w:proofErr w:type="spellStart"/>
+      <w:r>
+        <w:rPr>
+          <w:lang w:val="nb-NO"/>
+        </w:rPr>
+        <w:t>lyntale</w:t>
+      </w:r>
+      <w:proofErr w:type="spellEnd"/>
+      <w:r>
+        <w:rPr>
+          <w:lang w:val="nb-NO"/>
+        </w:rPr>
+        <w:t>, NDC Oslo</w:t>
       </w:r>
     </w:p>
     <w:p>
       <w:pPr>
         <w:pStyle w:val="Overskrift3nummerert"/>
       </w:pPr>
-      <w:bookmarkStart w:id="31" w:name="_Toc105751522"/>
+      <w:bookmarkStart w:id="30" w:name="_Toc105751522"/>
       <w:proofErr w:type="spellStart"/>
       <w:r>
         <w:t>Oktober</w:t>
@@ -4587,11 +4459,11 @@
       <w:r>
         <w:t xml:space="preserve"> / </w:t>
       </w:r>
+      <w:bookmarkEnd w:id="30"/>
       <w:proofErr w:type="spellStart"/>
       <w:r>
-        <w:t>november</w:t>
-      </w:r>
-      <w:bookmarkEnd w:id="31"/>
+        <w:t>desember</w:t>
+      </w:r>
       <w:proofErr w:type="spellEnd"/>
     </w:p>
     <w:p>
@@ -4601,39 +4473,15 @@
           <w:ilvl w:val="0"/>
           <w:numId w:val="40"/>
         </w:numPr>
+        <w:rPr>
+          <w:lang w:val="nb-NO"/>
+        </w:rPr>
       </w:pPr>
       <w:r>
         <w:rPr>
           <w:lang w:val="nb-NO"/>
         </w:rPr>
-        <w:t xml:space="preserve">Gjennomgang av ordlistene, definere ord som skal rødlistes og melde tilbake til prosjektet. </w:t>
-      </w:r>
-      <w:r>
-        <w:t xml:space="preserve">Levi </w:t>
-      </w:r>
-      <w:proofErr w:type="spellStart"/>
-      <w:r>
-        <w:t>Sørum</w:t>
-      </w:r>
-      <w:proofErr w:type="spellEnd"/>
-      <w:r>
-        <w:t xml:space="preserve"> + to </w:t>
-      </w:r>
-      <w:proofErr w:type="spellStart"/>
-      <w:r>
-        <w:t>andre</w:t>
-      </w:r>
-      <w:proofErr w:type="spellEnd"/>
-      <w:r>
-        <w:t xml:space="preserve"> </w:t>
-      </w:r>
-      <w:proofErr w:type="spellStart"/>
-      <w:r>
-        <w:t>ressurser</w:t>
-      </w:r>
-      <w:proofErr w:type="spellEnd"/>
-      <w:r>
-        <w:t>.</w:t>
+        <w:t>Starte koordinering av arbeidet Levi Sørum og to andre skal gjøre - Espen Klem</w:t>
       </w:r>
     </w:p>
     <w:p>
@@ -4651,7 +4499,69 @@
         <w:rPr>
           <w:lang w:val="nb-NO"/>
         </w:rPr>
+        <w:t xml:space="preserve">Gjennomgang av ordlistene, definere ord som skal rødlistes og melde tilbake til prosjektet. </w:t>
+      </w:r>
+      <w:r>
+        <w:rPr>
+          <w:lang w:val="nb-NO"/>
+        </w:rPr>
+        <w:t>Levi Sørum + to andre ressurser.</w:t>
+      </w:r>
+    </w:p>
+    <w:p>
+      <w:pPr>
+        <w:pStyle w:val="Compact"/>
+        <w:numPr>
+          <w:ilvl w:val="0"/>
+          <w:numId w:val="40"/>
+        </w:numPr>
+        <w:rPr>
+          <w:lang w:val="nb-NO"/>
+        </w:rPr>
+      </w:pPr>
+      <w:r>
+        <w:rPr>
+          <w:lang w:val="nb-NO"/>
+        </w:rPr>
         <w:t>Legge inn ordene i rødlistene - Espen Klem</w:t>
+      </w:r>
+    </w:p>
+    <w:p>
+      <w:pPr>
+        <w:pStyle w:val="Compact"/>
+        <w:numPr>
+          <w:ilvl w:val="0"/>
+          <w:numId w:val="40"/>
+        </w:numPr>
+        <w:rPr>
+          <w:lang w:val="nb-NO"/>
+        </w:rPr>
+      </w:pPr>
+      <w:r>
+        <w:rPr>
+          <w:lang w:val="nb-NO"/>
+        </w:rPr>
+        <w:t xml:space="preserve">Definere hvor vi skal sette grensene for hver enkelt </w:t>
+      </w:r>
+      <w:proofErr w:type="spellStart"/>
+      <w:r>
+        <w:rPr>
+          <w:lang w:val="nb-NO"/>
+        </w:rPr>
+        <w:t>stoppordsliste</w:t>
+      </w:r>
+      <w:proofErr w:type="spellEnd"/>
+      <w:r>
+        <w:rPr>
+          <w:lang w:val="nb-NO"/>
+        </w:rPr>
+        <w:t>. Kort diskusjon med hver enkelt av de ansvarlige for språkforståelse</w:t>
+      </w:r>
+      <w:r>
+        <w:rPr>
+          <w:lang w:val="nb-NO"/>
+        </w:rPr>
+        <w:t xml:space="preserve"> - Alle</w:t>
       </w:r>
     </w:p>
     <w:p>
@@ -4817,19 +4727,19 @@
           <w:lang w:val="nb-NO"/>
         </w:rPr>
       </w:pPr>
-      <w:bookmarkStart w:id="32" w:name="_Toc105065931"/>
+      <w:bookmarkStart w:id="31" w:name="_Toc105065931"/>
+      <w:bookmarkStart w:id="32" w:name="_Toc105751523"/>
       <w:bookmarkStart w:id="33" w:name="Xe30b95aacce27ffac084a15c680b69cb7ecc0cf"/>
-      <w:bookmarkStart w:id="34" w:name="_Toc105751523"/>
-      <w:bookmarkEnd w:id="25"/>
-      <w:bookmarkEnd w:id="28"/>
+      <w:bookmarkEnd w:id="26"/>
+      <w:bookmarkEnd w:id="29"/>
       <w:r>
         <w:rPr>
           <w:lang w:val="nb-NO"/>
         </w:rPr>
         <w:t>Prosjektets gjennomførbarhet / risikovurdering</w:t>
       </w:r>
+      <w:bookmarkEnd w:id="31"/>
       <w:bookmarkEnd w:id="32"/>
-      <w:bookmarkEnd w:id="34"/>
     </w:p>
     <w:p>
       <w:pPr>
@@ -4870,7 +4780,14 @@
         <w:rPr>
           <w:lang w:val="nb-NO"/>
         </w:rPr>
-        <w:t>. Mye av eksisterende kode er programmert for disse prosjektene. Men tre faktorer kan fremdeles forlenge prosjektet og/eller forringe kvaliteten.</w:t>
+        <w:t xml:space="preserve">. Mye av eksisterende kode er </w:t>
+      </w:r>
+      <w:r>
+        <w:rPr>
+          <w:lang w:val="nb-NO"/>
+        </w:rPr>
+        <w:lastRenderedPageBreak/>
+        <w:t>programmert for disse prosjektene. Men tre faktorer kan fremdeles forlenge prosjektet og/eller forringe kvaliteten.</w:t>
       </w:r>
     </w:p>
     <w:p>
@@ -4906,14 +4823,7 @@
         <w:rPr>
           <w:lang w:val="nb-NO"/>
         </w:rPr>
-        <w:t xml:space="preserve">Kvaliteten på tekstkilden kan være for lav. Korte tekster er ikke ideelt fordi den ofte får et høyere andel av meningsbærende ord. For å kompensere for dette bruker vi rødlister, og det er sannsynligvis nok. At ikke alle ord </w:t>
-      </w:r>
-      <w:r>
-        <w:rPr>
-          <w:lang w:val="nb-NO"/>
-        </w:rPr>
-        <w:lastRenderedPageBreak/>
-        <w:t xml:space="preserve">som kan defineres som </w:t>
+        <w:t xml:space="preserve">Kvaliteten på tekstkilden kan være for lav. Korte tekster er ikke ideelt fordi den ofte får et høyere andel av meningsbærende ord. For å kompensere for dette bruker vi rødlister, og det er sannsynligvis nok. At ikke alle ord som kan defineres som </w:t>
       </w:r>
       <w:proofErr w:type="spellStart"/>
       <w:r>
@@ -5053,9 +4963,9 @@
           <w:lang w:val="nb-NO"/>
         </w:rPr>
       </w:pPr>
-      <w:bookmarkStart w:id="35" w:name="_Toc105065932"/>
+      <w:bookmarkStart w:id="34" w:name="_Toc105065932"/>
+      <w:bookmarkStart w:id="35" w:name="_Toc105751524"/>
       <w:bookmarkStart w:id="36" w:name="Xa3fa5d2534ad57bd8aec36c4af03aedbe9455e1"/>
-      <w:bookmarkStart w:id="37" w:name="_Toc105751524"/>
       <w:bookmarkEnd w:id="33"/>
       <w:r>
         <w:rPr>
@@ -5069,8 +4979,8 @@
         </w:rPr>
         <w:t>vordan prosjektet får effekt utover prosjektperiode</w:t>
       </w:r>
+      <w:bookmarkEnd w:id="34"/>
       <w:bookmarkEnd w:id="35"/>
-      <w:bookmarkEnd w:id="37"/>
     </w:p>
     <w:p>
       <w:pPr>
@@ -5135,57 +5045,37 @@
     </w:p>
     <w:p>
       <w:pPr>
-        <w:pStyle w:val="BodyText"/>
-        <w:rPr>
-          <w:lang w:val="nb-NO"/>
-        </w:rPr>
+        <w:pStyle w:val="FirstParagraph"/>
       </w:pPr>
       <w:r>
-        <w:rPr>
-          <w:lang w:val="nb-NO"/>
-        </w:rPr>
-        <w:t xml:space="preserve">Alle språk i bruk endrer seg over tid. Derfor har prosjektet også kode for å oppdatere listene etter som nytt innhold blir skrevet på NRK Sápmi. Dette gjør at vi ganske enkelt kan vedlikeholde og forbedre </w:t>
+        <w:t xml:space="preserve">Alle språk i bruk endrer seg over tid. Derfor har prosjektet også kode for å oppdatere listene etter som nytt innhold blir skrevet på NRK Sápmi. Dette gjør at </w:t>
+      </w:r>
+      <w:r>
+        <w:lastRenderedPageBreak/>
+        <w:t xml:space="preserve">vi ganske enkelt kan vedlikeholde og forbedre </w:t>
       </w:r>
       <w:proofErr w:type="spellStart"/>
       <w:r>
-        <w:rPr>
-          <w:lang w:val="nb-NO"/>
-        </w:rPr>
         <w:t>stoppordslistene</w:t>
       </w:r>
       <w:proofErr w:type="spellEnd"/>
       <w:r>
-        <w:rPr>
-          <w:lang w:val="nb-NO"/>
-        </w:rPr>
         <w:t xml:space="preserve"> i de neste 5 - 10 årene.</w:t>
       </w:r>
     </w:p>
     <w:p>
       <w:pPr>
-        <w:pStyle w:val="BodyText"/>
-        <w:rPr>
-          <w:lang w:val="nb-NO"/>
-        </w:rPr>
+        <w:pStyle w:val="FirstParagraph"/>
       </w:pPr>
       <w:r>
-        <w:rPr>
-          <w:lang w:val="nb-NO"/>
-        </w:rPr>
         <w:t>Prosjektet har liten verdi i prosjektperioden, men vil kunne ha stor verdi etter at prosjektet er over, i lang tid framover.</w:t>
       </w:r>
     </w:p>
     <w:p>
       <w:pPr>
-        <w:pStyle w:val="BodyText"/>
-        <w:rPr>
-          <w:lang w:val="nb-NO"/>
-        </w:rPr>
+        <w:pStyle w:val="FirstParagraph"/>
       </w:pPr>
       <w:r>
-        <w:rPr>
-          <w:lang w:val="nb-NO"/>
-        </w:rPr>
         <w:t xml:space="preserve">Espen Klem har siden 2017 vedlikeholdt og utviklet kildekoden til programvare-modulen </w:t>
       </w:r>
       <w:hyperlink r:id="rId29">
@@ -5200,23 +5090,14 @@
         <w:proofErr w:type="spellEnd"/>
       </w:hyperlink>
       <w:r>
-        <w:rPr>
-          <w:lang w:val="nb-NO"/>
-        </w:rPr>
         <w:t xml:space="preserve">, som i skrivende stund inneholder </w:t>
       </w:r>
       <w:proofErr w:type="spellStart"/>
       <w:r>
-        <w:rPr>
-          <w:lang w:val="nb-NO"/>
-        </w:rPr>
         <w:t>stoppordslister</w:t>
       </w:r>
       <w:proofErr w:type="spellEnd"/>
       <w:r>
-        <w:rPr>
-          <w:lang w:val="nb-NO"/>
-        </w:rPr>
         <w:t xml:space="preserve"> for 62 språk. Den </w:t>
       </w:r>
       <w:hyperlink r:id="rId30">
@@ -5273,37 +5154,22 @@
         </w:r>
       </w:hyperlink>
       <w:r>
-        <w:rPr>
-          <w:lang w:val="nb-NO"/>
-        </w:rPr>
         <w:t xml:space="preserve">, i tillegg til tilgjengelighet via andre kanaler. Bruken her er som en del av søkemotorer, </w:t>
       </w:r>
       <w:proofErr w:type="spellStart"/>
       <w:r>
-        <w:rPr>
-          <w:lang w:val="nb-NO"/>
-        </w:rPr>
         <w:t>chatbot’er</w:t>
       </w:r>
       <w:proofErr w:type="spellEnd"/>
       <w:r>
-        <w:rPr>
-          <w:lang w:val="nb-NO"/>
-        </w:rPr>
         <w:t xml:space="preserve">, generell maskinlæring, </w:t>
       </w:r>
       <w:proofErr w:type="spellStart"/>
       <w:r>
-        <w:rPr>
-          <w:lang w:val="nb-NO"/>
-        </w:rPr>
         <w:t>sentimentanalyser</w:t>
       </w:r>
       <w:proofErr w:type="spellEnd"/>
       <w:r>
-        <w:rPr>
-          <w:lang w:val="nb-NO"/>
-        </w:rPr>
         <w:t>, duplikatanalyser, spam-filter, nøkkelord-uthenting mm.</w:t>
       </w:r>
     </w:p>
@@ -5314,15 +5180,14 @@
           <w:lang w:val="nb-NO"/>
         </w:rPr>
       </w:pPr>
-      <w:bookmarkStart w:id="38" w:name="_Toc105065933"/>
+      <w:bookmarkStart w:id="37" w:name="_Toc105065933"/>
+      <w:bookmarkStart w:id="38" w:name="_Toc105751525"/>
       <w:bookmarkStart w:id="39" w:name="X4e089b5dcfacd28ddc96931204f430d825ab5ed"/>
-      <w:bookmarkStart w:id="40" w:name="_Toc105751525"/>
       <w:bookmarkEnd w:id="36"/>
       <w:r>
         <w:rPr>
           <w:lang w:val="nb-NO"/>
         </w:rPr>
-        <w:lastRenderedPageBreak/>
         <w:t>H</w:t>
       </w:r>
       <w:r>
@@ -5331,8 +5196,8 @@
         </w:rPr>
         <w:t>vordan likestillingsperspektivet ivaretas i prosjektet</w:t>
       </w:r>
+      <w:bookmarkEnd w:id="37"/>
       <w:bookmarkEnd w:id="38"/>
-      <w:bookmarkEnd w:id="40"/>
     </w:p>
     <w:p>
       <w:pPr>
@@ -5470,9 +5335,9 @@
           <w:lang w:val="nb-NO"/>
         </w:rPr>
       </w:pPr>
-      <w:bookmarkStart w:id="41" w:name="_Toc105065934"/>
+      <w:bookmarkStart w:id="40" w:name="_Toc105065934"/>
+      <w:bookmarkStart w:id="41" w:name="_Toc105751526"/>
       <w:bookmarkStart w:id="42" w:name="X65b04b744f978d738a966d19b187a397b4c80a4"/>
-      <w:bookmarkStart w:id="43" w:name="_Toc105751526"/>
       <w:bookmarkEnd w:id="39"/>
       <w:r>
         <w:rPr>
@@ -5486,8 +5351,8 @@
         </w:rPr>
         <w:t>vordan prosjektresultatet skal synliggjøres/publiseres</w:t>
       </w:r>
+      <w:bookmarkEnd w:id="40"/>
       <w:bookmarkEnd w:id="41"/>
-      <w:bookmarkEnd w:id="43"/>
     </w:p>
     <w:p>
       <w:pPr>
@@ -5533,29 +5398,18 @@
     </w:p>
     <w:p>
       <w:pPr>
-        <w:pStyle w:val="BodyText"/>
-        <w:rPr>
-          <w:lang w:val="nb-NO"/>
-        </w:rPr>
+        <w:pStyle w:val="FirstParagraph"/>
       </w:pPr>
       <w:r>
-        <w:rPr>
-          <w:lang w:val="nb-NO"/>
-        </w:rPr>
+        <w:lastRenderedPageBreak/>
         <w:t xml:space="preserve">I tillegg til at </w:t>
       </w:r>
       <w:proofErr w:type="spellStart"/>
       <w:r>
-        <w:rPr>
-          <w:lang w:val="nb-NO"/>
-        </w:rPr>
         <w:t>stoppordslistene</w:t>
       </w:r>
       <w:proofErr w:type="spellEnd"/>
       <w:r>
-        <w:rPr>
-          <w:lang w:val="nb-NO"/>
-        </w:rPr>
         <w:t xml:space="preserve"> blir publisert på </w:t>
       </w:r>
       <w:hyperlink r:id="rId33">
@@ -5570,9 +5424,6 @@
         <w:proofErr w:type="spellEnd"/>
       </w:hyperlink>
       <w:r>
-        <w:rPr>
-          <w:lang w:val="nb-NO"/>
-        </w:rPr>
         <w:t xml:space="preserve">, vil de også bli lagt til på kodebiblioteket </w:t>
       </w:r>
       <w:hyperlink r:id="rId34">
@@ -5587,23 +5438,14 @@
         <w:proofErr w:type="spellEnd"/>
       </w:hyperlink>
       <w:r>
-        <w:rPr>
-          <w:lang w:val="nb-NO"/>
-        </w:rPr>
         <w:t xml:space="preserve"> som har ca. 1 million nedlastinger siste 12 månedene.</w:t>
       </w:r>
     </w:p>
     <w:p>
       <w:pPr>
-        <w:pStyle w:val="BodyText"/>
-        <w:rPr>
-          <w:lang w:val="nb-NO"/>
-        </w:rPr>
+        <w:pStyle w:val="FirstParagraph"/>
       </w:pPr>
       <w:r>
-        <w:rPr>
-          <w:lang w:val="nb-NO"/>
-        </w:rPr>
         <w:t xml:space="preserve">Og så håper vi at </w:t>
       </w:r>
       <w:hyperlink r:id="rId35">
@@ -5618,51 +5460,30 @@
         <w:proofErr w:type="spellEnd"/>
       </w:hyperlink>
       <w:r>
-        <w:rPr>
-          <w:lang w:val="nb-NO"/>
-        </w:rPr>
         <w:t xml:space="preserve"> vil være interessert i </w:t>
       </w:r>
       <w:proofErr w:type="spellStart"/>
       <w:r>
-        <w:rPr>
-          <w:lang w:val="nb-NO"/>
-        </w:rPr>
         <w:t>ihvertfall</w:t>
       </w:r>
       <w:proofErr w:type="spellEnd"/>
       <w:r>
-        <w:rPr>
-          <w:lang w:val="nb-NO"/>
-        </w:rPr>
         <w:t xml:space="preserve"> nordsamisk </w:t>
       </w:r>
       <w:proofErr w:type="spellStart"/>
       <w:r>
-        <w:rPr>
-          <w:lang w:val="nb-NO"/>
-        </w:rPr>
         <w:t>stoppordsliste</w:t>
       </w:r>
       <w:proofErr w:type="spellEnd"/>
       <w:r>
-        <w:rPr>
-          <w:lang w:val="nb-NO"/>
-        </w:rPr>
         <w:t xml:space="preserve">. De samiske </w:t>
       </w:r>
       <w:proofErr w:type="spellStart"/>
       <w:r>
-        <w:rPr>
-          <w:lang w:val="nb-NO"/>
-        </w:rPr>
         <w:t>stoppordslistene</w:t>
       </w:r>
       <w:proofErr w:type="spellEnd"/>
       <w:r>
-        <w:rPr>
-          <w:lang w:val="nb-NO"/>
-        </w:rPr>
         <w:t xml:space="preserve"> vil bli foreslått som nytt innhold til dette kodebiblioteket, men det er ikke opp til prosjektet om de blir inkludert. Grunnen til at det er sannsynlig at de bare er interessert i nordsamisk er at de følger en eldre ISO-standard for språkkoder. Denne har bare kode for nordsamisk. Modulen </w:t>
       </w:r>
       <w:hyperlink r:id="rId36">
@@ -5684,23 +5505,14 @@
         </w:r>
       </w:hyperlink>
       <w:r>
-        <w:rPr>
-          <w:lang w:val="nb-NO"/>
-        </w:rPr>
         <w:t xml:space="preserve"> for å kunne støtte 3-bokstavs språkkoder sånn at både nordsamisk, lulesamisk og sørsamisk skal kunne legges til.</w:t>
       </w:r>
     </w:p>
     <w:p>
       <w:pPr>
-        <w:pStyle w:val="BodyText"/>
-        <w:rPr>
-          <w:lang w:val="nb-NO"/>
-        </w:rPr>
+        <w:pStyle w:val="FirstParagraph"/>
       </w:pPr>
       <w:r>
-        <w:rPr>
-          <w:lang w:val="nb-NO"/>
-        </w:rPr>
         <w:t xml:space="preserve">Espen Klem har meldt inn og fått akseptert en </w:t>
       </w:r>
       <w:hyperlink r:id="rId37">
@@ -5722,9 +5534,6 @@
         </w:r>
       </w:hyperlink>
       <w:r>
-        <w:rPr>
-          <w:lang w:val="nb-NO"/>
-        </w:rPr>
         <w:t xml:space="preserve">: </w:t>
       </w:r>
       <w:hyperlink r:id="rId38">
@@ -5801,9 +5610,6 @@
         </w:r>
       </w:hyperlink>
       <w:r>
-        <w:rPr>
-          <w:lang w:val="nb-NO"/>
-        </w:rPr>
         <w:t>, september 2022. Tanken er å få fortelle hvorfor vi kjører prosjektet og vise raskt hvordan det kan gi samisk språkforståelse, samt en kjapp demo.</w:t>
       </w:r>
     </w:p>
@@ -5814,15 +5620,14 @@
           <w:lang w:val="nb-NO"/>
         </w:rPr>
       </w:pPr>
-      <w:bookmarkStart w:id="44" w:name="_Toc105065935"/>
+      <w:bookmarkStart w:id="43" w:name="_Toc105065935"/>
+      <w:bookmarkStart w:id="44" w:name="_Toc105751527"/>
       <w:bookmarkStart w:id="45" w:name="X8143679da92867cf9d38b39e6f047015627f76a"/>
-      <w:bookmarkStart w:id="46" w:name="_Toc105751527"/>
       <w:bookmarkEnd w:id="42"/>
       <w:r>
         <w:rPr>
           <w:lang w:val="nb-NO"/>
         </w:rPr>
-        <w:lastRenderedPageBreak/>
         <w:t>B</w:t>
       </w:r>
       <w:r>
@@ -5831,75 +5636,53 @@
         </w:rPr>
         <w:t>udsjett som viser alle kostnadene og finansieringsplan</w:t>
       </w:r>
+      <w:bookmarkEnd w:id="43"/>
       <w:bookmarkEnd w:id="44"/>
-      <w:bookmarkEnd w:id="46"/>
     </w:p>
     <w:p>
       <w:pPr>
         <w:pStyle w:val="Overskrift2nummerert"/>
       </w:pPr>
-      <w:bookmarkStart w:id="47" w:name="_Toc105751528"/>
+      <w:bookmarkStart w:id="46" w:name="_Toc105751528"/>
       <w:proofErr w:type="spellStart"/>
       <w:r>
         <w:t>Finansieringsplan</w:t>
       </w:r>
-      <w:bookmarkEnd w:id="47"/>
+      <w:bookmarkEnd w:id="46"/>
       <w:proofErr w:type="spellEnd"/>
     </w:p>
     <w:p/>
     <w:p>
       <w:pPr>
-        <w:pStyle w:val="ListParagraph"/>
+        <w:pStyle w:val="FirstParagraph"/>
         <w:numPr>
           <w:ilvl w:val="0"/>
-          <w:numId w:val="45"/>
+          <w:numId w:val="46"/>
         </w:numPr>
-        <w:rPr>
-          <w:lang w:val="nb-NO"/>
-        </w:rPr>
       </w:pPr>
       <w:r>
-        <w:rPr>
-          <w:lang w:val="nb-NO"/>
-        </w:rPr>
         <w:t>73500 kroner i tilskudd fra Sametinget.</w:t>
       </w:r>
     </w:p>
     <w:p>
       <w:pPr>
-        <w:rPr>
-          <w:lang w:val="nb-NO"/>
-        </w:rPr>
+        <w:pStyle w:val="FirstParagraph"/>
       </w:pPr>
       <w:r>
-        <w:rPr>
-          <w:lang w:val="nb-NO"/>
-        </w:rPr>
         <w:t>Dette er ment å dekke resterende kostnader i prosjektet som utgjør 49 timer. Det er ingen andre kostnader tilknyttet prosjektet.</w:t>
       </w:r>
     </w:p>
     <w:p>
       <w:pPr>
-        <w:rPr>
-          <w:lang w:val="nb-NO"/>
-        </w:rPr>
+        <w:pStyle w:val="FirstParagraph"/>
       </w:pPr>
       <w:r>
-        <w:rPr>
-          <w:lang w:val="nb-NO"/>
-        </w:rPr>
         <w:t xml:space="preserve">Det er ikke søkt midler </w:t>
       </w:r>
       <w:r>
-        <w:rPr>
-          <w:lang w:val="nb-NO"/>
-        </w:rPr>
         <w:t xml:space="preserve">fra </w:t>
       </w:r>
       <w:r>
-        <w:rPr>
-          <w:lang w:val="nb-NO"/>
-        </w:rPr>
         <w:t>andre steder enn Sametinget.</w:t>
       </w:r>
     </w:p>
@@ -5907,7 +5690,7 @@
       <w:pPr>
         <w:pStyle w:val="Overskrift2nummerert"/>
       </w:pPr>
-      <w:bookmarkStart w:id="48" w:name="_Toc105751529"/>
+      <w:bookmarkStart w:id="47" w:name="_Toc105751529"/>
       <w:proofErr w:type="spellStart"/>
       <w:r>
         <w:t>Gjenstående</w:t>
@@ -5923,7 +5706,7 @@
       <w:r>
         <w:t>idsbruk</w:t>
       </w:r>
-      <w:bookmarkEnd w:id="48"/>
+      <w:bookmarkEnd w:id="47"/>
       <w:proofErr w:type="spellEnd"/>
     </w:p>
     <w:p/>
@@ -5965,6 +5748,7 @@
         <w:rPr>
           <w:lang w:val="nb-NO"/>
         </w:rPr>
+        <w:lastRenderedPageBreak/>
         <w:t xml:space="preserve">Finne mennesker som kan lulesamisk og sørsamisk - ansvarlige for språkforståelsen. For nordsamisk har vi allerede en internt som kan bistå - Levi Sørum. </w:t>
       </w:r>
       <w:r>
@@ -6403,7 +6187,7 @@
       <w:pPr>
         <w:pStyle w:val="Overskrift2nummerert"/>
       </w:pPr>
-      <w:bookmarkStart w:id="49" w:name="_Toc105751530"/>
+      <w:bookmarkStart w:id="48" w:name="_Toc105751530"/>
       <w:r>
         <w:rPr>
           <w:lang w:val="nb-NO"/>
@@ -6431,7 +6215,7 @@
       <w:r>
         <w:t>prosjektet</w:t>
       </w:r>
-      <w:bookmarkEnd w:id="49"/>
+      <w:bookmarkEnd w:id="48"/>
       <w:proofErr w:type="spellEnd"/>
     </w:p>
     <w:p>
@@ -6889,7 +6673,21 @@
               <w:noProof/>
               <w:lang w:val="nb-NO"/>
             </w:rPr>
-            <w:t xml:space="preserve">: </w:t>
+            <w:t>:</w:t>
+          </w:r>
+          <w:r>
+            <w:rPr>
+              <w:noProof/>
+              <w:lang w:val="nb-NO"/>
+            </w:rPr>
+            <w:t xml:space="preserve"> Prosjektbeskrivelse</w:t>
+          </w:r>
+          <w:r>
+            <w:rPr>
+              <w:noProof/>
+              <w:lang w:val="nb-NO"/>
+            </w:rPr>
+            <w:t xml:space="preserve"> </w:t>
           </w:r>
         </w:p>
         <w:p>
@@ -7126,7 +6924,7 @@
               </w:rPr>
               <w:id w:val="-703016200"/>
               <w:dataBinding w:prefixMappings="xmlns:ns0='LPXML_extra15' " w:xpath="/ns0:root[1]/ns0:extra09[1]" w:storeItemID="{D09B5987-3D06-428C-842C-3653D37F1F77}"/>
-              <w:date w:fullDate="2022-06-02T00:00:00Z">
+              <w:date w:fullDate="2022-06-15T00:00:00Z">
                 <w:dateFormat w:val="dd.MM.yyyy"/>
                 <w:lid w:val="nb-NO"/>
                 <w:storeMappedDataAs w:val="dateTime"/>
@@ -7139,7 +6937,13 @@
                 <w:rPr>
                   <w:lang w:val="nb-NO"/>
                 </w:rPr>
-                <w:t>02.06.2022</w:t>
+                <w:t>15</w:t>
+              </w:r>
+              <w:r>
+                <w:rPr>
+                  <w:lang w:val="nb-NO"/>
+                </w:rPr>
+                <w:t>.06.2022</w:t>
               </w:r>
             </w:sdtContent>
           </w:sdt>
@@ -8337,24 +8141,137 @@
     <w:numStyleLink w:val="Listformatnumreradrubrik"/>
   </w:abstractNum>
   <w:abstractNum w:abstractNumId="37" w15:restartNumberingAfterBreak="0">
+    <w:nsid w:val="75307AB2"/>
+    <w:multiLevelType w:val="hybridMultilevel"/>
+    <w:tmpl w:val="B5A6102C"/>
+    <w:lvl w:ilvl="0" w:tplc="08090001">
+      <w:start w:val="1"/>
+      <w:numFmt w:val="bullet"/>
+      <w:lvlText w:val=""/>
+      <w:lvlJc w:val="left"/>
+      <w:pPr>
+        <w:ind w:left="720" w:hanging="360"/>
+      </w:pPr>
+      <w:rPr>
+        <w:rFonts w:ascii="Symbol" w:hAnsi="Symbol" w:hint="default"/>
+      </w:rPr>
+    </w:lvl>
+    <w:lvl w:ilvl="1" w:tplc="08090003" w:tentative="1">
+      <w:start w:val="1"/>
+      <w:numFmt w:val="bullet"/>
+      <w:lvlText w:val="o"/>
+      <w:lvlJc w:val="left"/>
+      <w:pPr>
+        <w:ind w:left="1440" w:hanging="360"/>
+      </w:pPr>
+      <w:rPr>
+        <w:rFonts w:ascii="Courier New" w:hAnsi="Courier New" w:cs="Courier New" w:hint="default"/>
+      </w:rPr>
+    </w:lvl>
+    <w:lvl w:ilvl="2" w:tplc="08090005" w:tentative="1">
+      <w:start w:val="1"/>
+      <w:numFmt w:val="bullet"/>
+      <w:lvlText w:val=""/>
+      <w:lvlJc w:val="left"/>
+      <w:pPr>
+        <w:ind w:left="2160" w:hanging="360"/>
+      </w:pPr>
+      <w:rPr>
+        <w:rFonts w:ascii="Wingdings" w:hAnsi="Wingdings" w:hint="default"/>
+      </w:rPr>
+    </w:lvl>
+    <w:lvl w:ilvl="3" w:tplc="08090001" w:tentative="1">
+      <w:start w:val="1"/>
+      <w:numFmt w:val="bullet"/>
+      <w:lvlText w:val=""/>
+      <w:lvlJc w:val="left"/>
+      <w:pPr>
+        <w:ind w:left="2880" w:hanging="360"/>
+      </w:pPr>
+      <w:rPr>
+        <w:rFonts w:ascii="Symbol" w:hAnsi="Symbol" w:hint="default"/>
+      </w:rPr>
+    </w:lvl>
+    <w:lvl w:ilvl="4" w:tplc="08090003" w:tentative="1">
+      <w:start w:val="1"/>
+      <w:numFmt w:val="bullet"/>
+      <w:lvlText w:val="o"/>
+      <w:lvlJc w:val="left"/>
+      <w:pPr>
+        <w:ind w:left="3600" w:hanging="360"/>
+      </w:pPr>
+      <w:rPr>
+        <w:rFonts w:ascii="Courier New" w:hAnsi="Courier New" w:cs="Courier New" w:hint="default"/>
+      </w:rPr>
+    </w:lvl>
+    <w:lvl w:ilvl="5" w:tplc="08090005" w:tentative="1">
+      <w:start w:val="1"/>
+      <w:numFmt w:val="bullet"/>
+      <w:lvlText w:val=""/>
+      <w:lvlJc w:val="left"/>
+      <w:pPr>
+        <w:ind w:left="4320" w:hanging="360"/>
+      </w:pPr>
+      <w:rPr>
+        <w:rFonts w:ascii="Wingdings" w:hAnsi="Wingdings" w:hint="default"/>
+      </w:rPr>
+    </w:lvl>
+    <w:lvl w:ilvl="6" w:tplc="08090001" w:tentative="1">
+      <w:start w:val="1"/>
+      <w:numFmt w:val="bullet"/>
+      <w:lvlText w:val=""/>
+      <w:lvlJc w:val="left"/>
+      <w:pPr>
+        <w:ind w:left="5040" w:hanging="360"/>
+      </w:pPr>
+      <w:rPr>
+        <w:rFonts w:ascii="Symbol" w:hAnsi="Symbol" w:hint="default"/>
+      </w:rPr>
+    </w:lvl>
+    <w:lvl w:ilvl="7" w:tplc="08090003" w:tentative="1">
+      <w:start w:val="1"/>
+      <w:numFmt w:val="bullet"/>
+      <w:lvlText w:val="o"/>
+      <w:lvlJc w:val="left"/>
+      <w:pPr>
+        <w:ind w:left="5760" w:hanging="360"/>
+      </w:pPr>
+      <w:rPr>
+        <w:rFonts w:ascii="Courier New" w:hAnsi="Courier New" w:cs="Courier New" w:hint="default"/>
+      </w:rPr>
+    </w:lvl>
+    <w:lvl w:ilvl="8" w:tplc="08090005" w:tentative="1">
+      <w:start w:val="1"/>
+      <w:numFmt w:val="bullet"/>
+      <w:lvlText w:val=""/>
+      <w:lvlJc w:val="left"/>
+      <w:pPr>
+        <w:ind w:left="6480" w:hanging="360"/>
+      </w:pPr>
+      <w:rPr>
+        <w:rFonts w:ascii="Wingdings" w:hAnsi="Wingdings" w:hint="default"/>
+      </w:rPr>
+    </w:lvl>
+  </w:abstractNum>
+  <w:abstractNum w:abstractNumId="38" w15:restartNumberingAfterBreak="0">
     <w:nsid w:val="78006A62"/>
     <w:multiLevelType w:val="multilevel"/>
     <w:tmpl w:val="C1EC2ADE"/>
     <w:numStyleLink w:val="Listformatnumreradrubrik"/>
   </w:abstractNum>
-  <w:abstractNum w:abstractNumId="38" w15:restartNumberingAfterBreak="0">
+  <w:abstractNum w:abstractNumId="39" w15:restartNumberingAfterBreak="0">
     <w:nsid w:val="795F094F"/>
     <w:multiLevelType w:val="multilevel"/>
     <w:tmpl w:val="FD9268C0"/>
     <w:numStyleLink w:val="Listformatpunktlista"/>
   </w:abstractNum>
-  <w:abstractNum w:abstractNumId="39" w15:restartNumberingAfterBreak="0">
+  <w:abstractNum w:abstractNumId="40" w15:restartNumberingAfterBreak="0">
     <w:nsid w:val="79B2731A"/>
     <w:multiLevelType w:val="multilevel"/>
     <w:tmpl w:val="C1EC2ADE"/>
     <w:numStyleLink w:val="Listformatnumreradrubrik"/>
   </w:abstractNum>
-  <w:abstractNum w:abstractNumId="40" w15:restartNumberingAfterBreak="0">
+  <w:abstractNum w:abstractNumId="41" w15:restartNumberingAfterBreak="0">
     <w:nsid w:val="7AB96372"/>
     <w:multiLevelType w:val="multilevel"/>
     <w:tmpl w:val="FD9268C0"/>
@@ -8475,7 +8392,7 @@
     </w:lvl>
   </w:abstractNum>
   <w:num w:numId="1" w16cid:durableId="258292801">
-    <w:abstractNumId w:val="40"/>
+    <w:abstractNumId w:val="41"/>
   </w:num>
   <w:num w:numId="2" w16cid:durableId="663818255">
     <w:abstractNumId w:val="25"/>
@@ -8499,7 +8416,7 @@
     <w:abstractNumId w:val="6"/>
   </w:num>
   <w:num w:numId="9" w16cid:durableId="652871390">
-    <w:abstractNumId w:val="38"/>
+    <w:abstractNumId w:val="39"/>
   </w:num>
   <w:num w:numId="10" w16cid:durableId="1559780359">
     <w:abstractNumId w:val="33"/>
@@ -8704,7 +8621,7 @@
     <w:abstractNumId w:val="28"/>
   </w:num>
   <w:num w:numId="27" w16cid:durableId="256522191">
-    <w:abstractNumId w:val="37"/>
+    <w:abstractNumId w:val="38"/>
   </w:num>
   <w:num w:numId="28" w16cid:durableId="402026734">
     <w:abstractNumId w:val="24"/>
@@ -8722,7 +8639,7 @@
     <w:abstractNumId w:val="13"/>
   </w:num>
   <w:num w:numId="33" w16cid:durableId="970939661">
-    <w:abstractNumId w:val="39"/>
+    <w:abstractNumId w:val="40"/>
   </w:num>
   <w:num w:numId="34" w16cid:durableId="877548846">
     <w:abstractNumId w:val="29"/>
@@ -8865,6 +8782,9 @@
   </w:num>
   <w:num w:numId="45" w16cid:durableId="558440436">
     <w:abstractNumId w:val="12"/>
+  </w:num>
+  <w:num w:numId="46" w16cid:durableId="1028946094">
+    <w:abstractNumId w:val="37"/>
   </w:num>
 </w:numbering>
 </file>
@@ -34546,36 +34466,6 @@
     </w:docPart>
     <w:docPart>
       <w:docPartPr>
-        <w:name w:val="C7DA83C0E7008640B94F6A1FF599A9B7"/>
-        <w:category>
-          <w:name w:val="General"/>
-          <w:gallery w:val="placeholder"/>
-        </w:category>
-        <w:types>
-          <w:type w:val="bbPlcHdr"/>
-        </w:types>
-        <w:behaviors>
-          <w:behavior w:val="content"/>
-        </w:behaviors>
-        <w:guid w:val="{4AB6FB34-B317-C44E-8A36-DD198AF59487}"/>
-      </w:docPartPr>
-      <w:docPartBody>
-        <w:p>
-          <w:pPr>
-            <w:pStyle w:val="C7DA83C0E7008640B94F6A1FF599A9B7"/>
-          </w:pPr>
-          <w:r>
-            <w:rPr>
-              <w:rStyle w:val="PlaceholderText"/>
-              <w:lang w:val="nb-NO"/>
-            </w:rPr>
-            <w:t>Navn</w:t>
-          </w:r>
-        </w:p>
-      </w:docPartBody>
-    </w:docPart>
-    <w:docPart>
-      <w:docPartPr>
         <w:name w:val="E5F0B15E15C62D4E9B538B4022DB8F70"/>
         <w:category>
           <w:name w:val="General"/>
@@ -34707,6 +34597,7 @@
   <w:rsids>
     <w:rsidRoot w:val="005621C2"/>
     <w:rsid w:val="00057B7C"/>
+    <w:rsid w:val="004D7DA5"/>
     <w:rsid w:val="005621C2"/>
     <w:rsid w:val="005D5AA6"/>
     <w:rsid w:val="00834EF3"/>
@@ -35387,6 +35278,12 @@
 </file>
 
 <file path=customXml/item1.xml><?xml version="1.0" encoding="utf-8"?>
+<p:properties xmlns:p="http://schemas.microsoft.com/office/2006/metadata/properties" xmlns:xsi="http://www.w3.org/2001/XMLSchema-instance" xmlns:pc="http://schemas.microsoft.com/office/infopath/2007/PartnerControls">
+  <documentManagement/>
+</p:properties>
+</file>
+
+<file path=customXml/item2.xml><?xml version="1.0" encoding="utf-8"?>
 <?mso-contentType ?>
 <FormTemplates xmlns="http://schemas.microsoft.com/sharepoint/v3/contenttype/forms">
   <Display>DocumentLibraryForm</Display>
@@ -35395,13 +35292,51 @@
 </FormTemplates>
 </file>
 
-<file path=customXml/item2.xml><?xml version="1.0" encoding="utf-8"?>
-<p:properties xmlns:p="http://schemas.microsoft.com/office/2006/metadata/properties" xmlns:xsi="http://www.w3.org/2001/XMLSchema-instance" xmlns:pc="http://schemas.microsoft.com/office/infopath/2007/PartnerControls">
-  <documentManagement/>
-</p:properties>
+<file path=customXml/item3.xml><?xml version="1.0" encoding="utf-8"?>
+<b:Sources xmlns:b="http://schemas.openxmlformats.org/officeDocument/2006/bibliography" xmlns="http://schemas.openxmlformats.org/officeDocument/2006/bibliography" SelectedStyle="\APASixthEditionOfficeOnline.xsl" StyleName="APA" Version="6"/>
 </file>
 
-<file path=customXml/item3.xml><?xml version="1.0" encoding="utf-8"?>
+<file path=customXml/item4.xml><?xml version="1.0" encoding="utf-8"?>
+<root xmlns="LPXML_extra15">
+  <namn>Espen Klem</namn>
+  <titel/>
+  <avdelning/>
+  <kontakt>
+    <telefon/>
+    <mobil/>
+    <epost/>
+    <adress>
+      <co/>
+      <box/>
+      <gata/>
+      <postnr/>
+      <ort/>
+      <land/>
+    </adress>
+  </kontakt>
+  <dokumenttyp/>
+  <version/>
+  <sklass/>
+  <datum/>
+  <dnr/>
+  <extra01/>
+  <extra02/>
+  <extra03/>
+  <extra04/>
+  <extra05/>
+  <extra06/>
+  <extra07/>
+  <extra08/>
+  <extra09>2022-06-15T00:00:00</extra09>
+  <extra10/>
+  <extra11/>
+  <extra12/>
+  <extra13/>
+  <extra15/>
+</root>
+</file>
+
+<file path=customXml/item5.xml><?xml version="1.0" encoding="utf-8"?>
 <ct:contentTypeSchema xmlns:ct="http://schemas.microsoft.com/office/2006/metadata/contentType" xmlns:ma="http://schemas.microsoft.com/office/2006/metadata/properties/metaAttributes" ct:_="" ma:_="" ma:contentTypeName="dokument" ma:contentTypeID="0x01010009D61AB8A77A0E47A66CCD7406471ACE" ma:contentTypeVersion="9" ma:contentTypeDescription="Skapa ett nytt dokument." ma:contentTypeScope="" ma:versionID="f5d23cbdf4235fa374fd5e924b8cf387">
   <xsd:schema xmlns:xsd="http://www.w3.org/2001/XMLSchema" xmlns:xs="http://www.w3.org/2001/XMLSchema" xmlns:p="http://schemas.microsoft.com/office/2006/metadata/properties" xmlns:ns2="a2c8835c-d3d0-4b69-b07f-f6fe9a9179bf" xmlns:ns3="07d149a3-ae10-47d9-91b5-5b543d868ada" targetNamespace="http://schemas.microsoft.com/office/2006/metadata/properties" ma:root="true" ma:fieldsID="7b26c4be6d0e6d5a4a58893de78d302d" ns2:_="" ns3:_="">
     <xsd:import namespace="a2c8835c-d3d0-4b69-b07f-f6fe9a9179bf"/>
@@ -35598,59 +35533,7 @@
 </ct:contentTypeSchema>
 </file>
 
-<file path=customXml/item4.xml><?xml version="1.0" encoding="utf-8"?>
-<root xmlns="LPXML_extra15">
-  <namn>Espen Klem</namn>
-  <titel/>
-  <avdelning/>
-  <kontakt>
-    <telefon/>
-    <mobil/>
-    <epost/>
-    <adress>
-      <co/>
-      <box/>
-      <gata/>
-      <postnr/>
-      <ort/>
-      <land/>
-    </adress>
-  </kontakt>
-  <dokumenttyp/>
-  <version/>
-  <sklass/>
-  <datum/>
-  <dnr/>
-  <extra01/>
-  <extra02/>
-  <extra03/>
-  <extra04/>
-  <extra05/>
-  <extra06/>
-  <extra07/>
-  <extra08/>
-  <extra09>2022-06-02T00:00:00</extra09>
-  <extra10/>
-  <extra11/>
-  <extra12/>
-  <extra13/>
-  <extra15/>
-</root>
-</file>
-
-<file path=customXml/item5.xml><?xml version="1.0" encoding="utf-8"?>
-<b:Sources xmlns:b="http://schemas.openxmlformats.org/officeDocument/2006/bibliography" xmlns="http://schemas.openxmlformats.org/officeDocument/2006/bibliography" SelectedStyle="\APASixthEditionOfficeOnline.xsl" StyleName="APA" Version="6"/>
-</file>
-
 <file path=customXml/itemProps1.xml><?xml version="1.0" encoding="utf-8"?>
-<ds:datastoreItem xmlns:ds="http://schemas.openxmlformats.org/officeDocument/2006/customXml" ds:itemID="{FBC5DE59-63FB-4A58-BAB8-113E200A86F3}">
-  <ds:schemaRefs>
-    <ds:schemaRef ds:uri="http://schemas.microsoft.com/sharepoint/v3/contenttype/forms"/>
-  </ds:schemaRefs>
-</ds:datastoreItem>
-</file>
-
-<file path=customXml/itemProps2.xml><?xml version="1.0" encoding="utf-8"?>
 <ds:datastoreItem xmlns:ds="http://schemas.openxmlformats.org/officeDocument/2006/customXml" ds:itemID="{6D0D72B3-F88C-4A77-9750-2E06473B2FB3}">
   <ds:schemaRefs>
     <ds:schemaRef ds:uri="http://schemas.microsoft.com/office/2006/metadata/properties"/>
@@ -35659,7 +35542,31 @@
 </ds:datastoreItem>
 </file>
 
+<file path=customXml/itemProps2.xml><?xml version="1.0" encoding="utf-8"?>
+<ds:datastoreItem xmlns:ds="http://schemas.openxmlformats.org/officeDocument/2006/customXml" ds:itemID="{FBC5DE59-63FB-4A58-BAB8-113E200A86F3}">
+  <ds:schemaRefs>
+    <ds:schemaRef ds:uri="http://schemas.microsoft.com/sharepoint/v3/contenttype/forms"/>
+  </ds:schemaRefs>
+</ds:datastoreItem>
+</file>
+
 <file path=customXml/itemProps3.xml><?xml version="1.0" encoding="utf-8"?>
+<ds:datastoreItem xmlns:ds="http://schemas.openxmlformats.org/officeDocument/2006/customXml" ds:itemID="{2BCC0922-EADE-43AF-B3EE-7B1FE1D73166}">
+  <ds:schemaRefs>
+    <ds:schemaRef ds:uri="http://schemas.openxmlformats.org/officeDocument/2006/bibliography"/>
+  </ds:schemaRefs>
+</ds:datastoreItem>
+</file>
+
+<file path=customXml/itemProps4.xml><?xml version="1.0" encoding="utf-8"?>
+<ds:datastoreItem xmlns:ds="http://schemas.openxmlformats.org/officeDocument/2006/customXml" ds:itemID="{D09B5987-3D06-428C-842C-3653D37F1F77}">
+  <ds:schemaRefs>
+    <ds:schemaRef ds:uri="LPXML_extra15"/>
+  </ds:schemaRefs>
+</ds:datastoreItem>
+</file>
+
+<file path=customXml/itemProps5.xml><?xml version="1.0" encoding="utf-8"?>
 <ds:datastoreItem xmlns:ds="http://schemas.openxmlformats.org/officeDocument/2006/customXml" ds:itemID="{CD93D929-EC3B-40A8-B992-834CB2EC8A1B}">
   <ds:schemaRefs>
     <ds:schemaRef ds:uri="http://schemas.microsoft.com/office/2006/metadata/contentType"/>
@@ -35676,20 +35583,4 @@
     <ds:schemaRef ds:uri="http://schemas.microsoft.com/internal/obd"/>
   </ds:schemaRefs>
 </ds:datastoreItem>
-</file>
-
-<file path=customXml/itemProps4.xml><?xml version="1.0" encoding="utf-8"?>
-<ds:datastoreItem xmlns:ds="http://schemas.openxmlformats.org/officeDocument/2006/customXml" ds:itemID="{D09B5987-3D06-428C-842C-3653D37F1F77}">
-  <ds:schemaRefs>
-    <ds:schemaRef ds:uri="LPXML_extra15"/>
-  </ds:schemaRefs>
-</ds:datastoreItem>
-</file>
-
-<file path=customXml/itemProps5.xml><?xml version="1.0" encoding="utf-8"?>
-<ds:datastoreItem xmlns:ds="http://schemas.openxmlformats.org/officeDocument/2006/customXml" ds:itemID="{2BCC0922-EADE-43AF-B3EE-7B1FE1D73166}">
-  <ds:schemaRefs>
-    <ds:schemaRef ds:uri="http://schemas.openxmlformats.org/officeDocument/2006/bibliography"/>
-  </ds:schemaRefs>
-</ds:datastoreItem>
 </file>
</xml_diff>